<commit_message>
finished writing table of contents
</commit_message>
<xml_diff>
--- a/Project_Reports/MoneyHub_SDD_Report_3.docx
+++ b/Project_Reports/MoneyHub_SDD_Report_3.docx
@@ -293,334 +293,668 @@
     </w:p>
     <w:p>
       <w:pPr>
-        <w:pStyle w:val="Heading2"/>
+        <w:pStyle w:val="ListParagraph"/>
         <w:numPr>
           <w:ilvl w:val="0"/>
-          <w:numId w:val="26"/>
+          <w:numId w:val="34"/>
         </w:numPr>
+        <w:rPr>
+          <w:rFonts w:asciiTheme="majorHAnsi" w:hAnsiTheme="majorHAnsi"/>
+        </w:rPr>
       </w:pPr>
       <w:r>
+        <w:rPr>
+          <w:rFonts w:asciiTheme="majorHAnsi" w:hAnsiTheme="majorHAnsi"/>
+        </w:rPr>
         <w:t>Introduction</w:t>
       </w:r>
     </w:p>
     <w:p>
       <w:pPr>
-        <w:pStyle w:val="Heading3"/>
+        <w:pStyle w:val="ListParagraph"/>
         <w:numPr>
           <w:ilvl w:val="1"/>
-          <w:numId w:val="26"/>
+          <w:numId w:val="34"/>
         </w:numPr>
+        <w:rPr>
+          <w:rFonts w:asciiTheme="majorHAnsi" w:hAnsiTheme="majorHAnsi"/>
+        </w:rPr>
       </w:pPr>
       <w:r>
+        <w:rPr>
+          <w:rFonts w:asciiTheme="majorHAnsi" w:hAnsiTheme="majorHAnsi"/>
+        </w:rPr>
         <w:t>Document Purpose</w:t>
       </w:r>
     </w:p>
     <w:p>
       <w:pPr>
-        <w:pStyle w:val="Heading3"/>
+        <w:pStyle w:val="ListParagraph"/>
         <w:numPr>
           <w:ilvl w:val="1"/>
-          <w:numId w:val="26"/>
+          <w:numId w:val="34"/>
         </w:numPr>
+        <w:rPr>
+          <w:rFonts w:asciiTheme="majorHAnsi" w:hAnsiTheme="majorHAnsi"/>
+        </w:rPr>
       </w:pPr>
       <w:r>
+        <w:rPr>
+          <w:rFonts w:asciiTheme="majorHAnsi" w:hAnsiTheme="majorHAnsi"/>
+        </w:rPr>
         <w:t>Product Scope</w:t>
       </w:r>
     </w:p>
     <w:p>
       <w:pPr>
-        <w:pStyle w:val="Heading3"/>
+        <w:pStyle w:val="ListParagraph"/>
         <w:numPr>
           <w:ilvl w:val="1"/>
-          <w:numId w:val="26"/>
+          <w:numId w:val="34"/>
         </w:numPr>
+        <w:rPr>
+          <w:rFonts w:asciiTheme="majorHAnsi" w:hAnsiTheme="majorHAnsi"/>
+        </w:rPr>
       </w:pPr>
       <w:r>
+        <w:rPr>
+          <w:rFonts w:asciiTheme="majorHAnsi" w:hAnsiTheme="majorHAnsi"/>
+        </w:rPr>
         <w:t>Intended Audience and Document Overview</w:t>
       </w:r>
     </w:p>
     <w:p>
       <w:pPr>
-        <w:pStyle w:val="Heading2"/>
+        <w:pStyle w:val="ListParagraph"/>
         <w:numPr>
           <w:ilvl w:val="0"/>
-          <w:numId w:val="26"/>
+          <w:numId w:val="34"/>
         </w:numPr>
+        <w:rPr>
+          <w:rFonts w:asciiTheme="majorHAnsi" w:hAnsiTheme="majorHAnsi"/>
+        </w:rPr>
       </w:pPr>
       <w:r>
-        <w:t xml:space="preserve">Project </w:t>
+        <w:rPr>
+          <w:rFonts w:asciiTheme="majorHAnsi" w:hAnsiTheme="majorHAnsi"/>
+        </w:rPr>
+        <w:t>Design Considerations</w:t>
       </w:r>
-      <w:r>
-        <w:t>Description</w:t>
-      </w:r>
-    </w:p>
-    <w:p>
-      <w:pPr>
-        <w:pStyle w:val="Heading3"/>
+    </w:p>
+    <w:p>
+      <w:pPr>
+        <w:pStyle w:val="ListParagraph"/>
         <w:numPr>
           <w:ilvl w:val="1"/>
-          <w:numId w:val="26"/>
+          <w:numId w:val="34"/>
         </w:numPr>
+        <w:rPr>
+          <w:rFonts w:asciiTheme="majorHAnsi" w:hAnsiTheme="majorHAnsi"/>
+        </w:rPr>
       </w:pPr>
       <w:r>
-        <w:t>Product Perspective</w:t>
+        <w:rPr>
+          <w:rFonts w:asciiTheme="majorHAnsi" w:hAnsiTheme="majorHAnsi"/>
+        </w:rPr>
+        <w:t>Assumptions and Dependencies</w:t>
       </w:r>
     </w:p>
     <w:p>
       <w:pPr>
-        <w:pStyle w:val="Heading3"/>
+        <w:pStyle w:val="ListParagraph"/>
         <w:numPr>
           <w:ilvl w:val="1"/>
-          <w:numId w:val="26"/>
+          <w:numId w:val="34"/>
         </w:numPr>
+        <w:rPr>
+          <w:rFonts w:asciiTheme="majorHAnsi" w:hAnsiTheme="majorHAnsi"/>
+        </w:rPr>
       </w:pPr>
       <w:r>
-        <w:t>Product Functionality</w:t>
+        <w:rPr>
+          <w:rFonts w:asciiTheme="majorHAnsi" w:hAnsiTheme="majorHAnsi"/>
+        </w:rPr>
+        <w:t>General Constraints</w:t>
       </w:r>
     </w:p>
     <w:p>
       <w:pPr>
-        <w:pStyle w:val="Heading3"/>
+        <w:pStyle w:val="ListParagraph"/>
         <w:numPr>
           <w:ilvl w:val="1"/>
-          <w:numId w:val="26"/>
+          <w:numId w:val="34"/>
         </w:numPr>
+        <w:rPr>
+          <w:rFonts w:asciiTheme="majorHAnsi" w:hAnsiTheme="majorHAnsi"/>
+        </w:rPr>
       </w:pPr>
       <w:r>
-        <w:t>Users and Characteristics</w:t>
+        <w:rPr>
+          <w:rFonts w:asciiTheme="majorHAnsi" w:hAnsiTheme="majorHAnsi"/>
+        </w:rPr>
+        <w:t>Goals and Guidelines</w:t>
       </w:r>
     </w:p>
     <w:p>
       <w:pPr>
-        <w:pStyle w:val="Heading3"/>
+        <w:pStyle w:val="ListParagraph"/>
         <w:numPr>
           <w:ilvl w:val="1"/>
-          <w:numId w:val="26"/>
+          <w:numId w:val="34"/>
         </w:numPr>
+        <w:rPr>
+          <w:rFonts w:asciiTheme="majorHAnsi" w:hAnsiTheme="majorHAnsi"/>
+        </w:rPr>
       </w:pPr>
       <w:r>
-        <w:t>Operating Environments</w:t>
+        <w:rPr>
+          <w:rFonts w:asciiTheme="majorHAnsi" w:hAnsiTheme="majorHAnsi"/>
+        </w:rPr>
+        <w:t>Development Methods</w:t>
       </w:r>
     </w:p>
     <w:p>
       <w:pPr>
-        <w:pStyle w:val="Heading3"/>
+        <w:pStyle w:val="ListParagraph"/>
+        <w:numPr>
+          <w:ilvl w:val="0"/>
+          <w:numId w:val="34"/>
+        </w:numPr>
+        <w:rPr>
+          <w:rFonts w:asciiTheme="majorHAnsi" w:hAnsiTheme="majorHAnsi"/>
+        </w:rPr>
+      </w:pPr>
+      <w:r>
+        <w:rPr>
+          <w:rFonts w:asciiTheme="majorHAnsi" w:hAnsiTheme="majorHAnsi"/>
+        </w:rPr>
+        <w:t>Architectural Strategies</w:t>
+      </w:r>
+    </w:p>
+    <w:p>
+      <w:pPr>
+        <w:pStyle w:val="ListParagraph"/>
         <w:numPr>
           <w:ilvl w:val="1"/>
-          <w:numId w:val="26"/>
+          <w:numId w:val="34"/>
         </w:numPr>
+        <w:rPr>
+          <w:rFonts w:asciiTheme="majorHAnsi" w:hAnsiTheme="majorHAnsi"/>
+        </w:rPr>
       </w:pPr>
       <w:r>
-        <w:t>Design and Implementation Constraints</w:t>
+        <w:rPr>
+          <w:rFonts w:asciiTheme="majorHAnsi" w:hAnsiTheme="majorHAnsi"/>
+        </w:rPr>
+        <w:t>Programming Language</w:t>
       </w:r>
     </w:p>
     <w:p>
       <w:pPr>
-        <w:pStyle w:val="Heading3"/>
+        <w:pStyle w:val="ListParagraph"/>
         <w:numPr>
           <w:ilvl w:val="1"/>
-          <w:numId w:val="26"/>
+          <w:numId w:val="34"/>
         </w:numPr>
+        <w:rPr>
+          <w:rFonts w:asciiTheme="majorHAnsi" w:hAnsiTheme="majorHAnsi"/>
+        </w:rPr>
       </w:pPr>
       <w:r>
-        <w:t>User Documentation</w:t>
+        <w:rPr>
+          <w:rFonts w:asciiTheme="majorHAnsi" w:hAnsiTheme="majorHAnsi"/>
+        </w:rPr>
+        <w:t>Component Reuse</w:t>
       </w:r>
     </w:p>
     <w:p>
       <w:pPr>
-        <w:pStyle w:val="Heading3"/>
+        <w:pStyle w:val="ListParagraph"/>
         <w:numPr>
           <w:ilvl w:val="1"/>
-          <w:numId w:val="26"/>
+          <w:numId w:val="34"/>
         </w:numPr>
+        <w:rPr>
+          <w:rFonts w:asciiTheme="majorHAnsi" w:hAnsiTheme="majorHAnsi"/>
+        </w:rPr>
       </w:pPr>
       <w:r>
-        <w:t>Assumptions and Dependencies</w:t>
+        <w:rPr>
+          <w:rFonts w:asciiTheme="majorHAnsi" w:hAnsiTheme="majorHAnsi"/>
+        </w:rPr>
+        <w:t>Further Work</w:t>
       </w:r>
     </w:p>
     <w:p>
       <w:pPr>
-        <w:pStyle w:val="Heading4"/>
+        <w:pStyle w:val="ListParagraph"/>
         <w:numPr>
-          <w:ilvl w:val="2"/>
-          <w:numId w:val="26"/>
+          <w:ilvl w:val="1"/>
+          <w:numId w:val="34"/>
         </w:numPr>
+        <w:rPr>
+          <w:rFonts w:asciiTheme="majorHAnsi" w:hAnsiTheme="majorHAnsi"/>
+        </w:rPr>
       </w:pPr>
       <w:r>
-        <w:t>Assumptions</w:t>
+        <w:rPr>
+          <w:rFonts w:asciiTheme="majorHAnsi" w:hAnsiTheme="majorHAnsi"/>
+        </w:rPr>
+        <w:t>User Interface</w:t>
       </w:r>
     </w:p>
     <w:p>
       <w:pPr>
-        <w:pStyle w:val="Heading4"/>
+        <w:pStyle w:val="ListParagraph"/>
         <w:numPr>
-          <w:ilvl w:val="2"/>
-          <w:numId w:val="26"/>
+          <w:ilvl w:val="1"/>
+          <w:numId w:val="34"/>
         </w:numPr>
+        <w:rPr>
+          <w:rFonts w:asciiTheme="majorHAnsi" w:hAnsiTheme="majorHAnsi"/>
+        </w:rPr>
       </w:pPr>
       <w:r>
+        <w:rPr>
+          <w:rFonts w:asciiTheme="majorHAnsi" w:hAnsiTheme="majorHAnsi"/>
+        </w:rPr>
+        <w:t>Software Interface</w:t>
+      </w:r>
+    </w:p>
+    <w:p>
+      <w:pPr>
+        <w:pStyle w:val="ListParagraph"/>
+        <w:numPr>
+          <w:ilvl w:val="1"/>
+          <w:numId w:val="34"/>
+        </w:numPr>
+        <w:rPr>
+          <w:rFonts w:asciiTheme="majorHAnsi" w:hAnsiTheme="majorHAnsi"/>
+        </w:rPr>
+      </w:pPr>
+      <w:r>
+        <w:rPr>
+          <w:rFonts w:asciiTheme="majorHAnsi" w:hAnsiTheme="majorHAnsi"/>
+        </w:rPr>
+        <w:t>Error Detection and Recovery</w:t>
+      </w:r>
+    </w:p>
+    <w:p>
+      <w:pPr>
+        <w:pStyle w:val="ListParagraph"/>
+        <w:numPr>
+          <w:ilvl w:val="0"/>
+          <w:numId w:val="34"/>
+        </w:numPr>
+        <w:rPr>
+          <w:rFonts w:asciiTheme="majorHAnsi" w:hAnsiTheme="majorHAnsi"/>
+        </w:rPr>
+      </w:pPr>
+      <w:r>
+        <w:rPr>
+          <w:rFonts w:asciiTheme="majorHAnsi" w:hAnsiTheme="majorHAnsi"/>
+        </w:rPr>
+        <w:t>Software Architecture</w:t>
+      </w:r>
+    </w:p>
+    <w:p>
+      <w:pPr>
+        <w:pStyle w:val="ListParagraph"/>
+        <w:numPr>
+          <w:ilvl w:val="1"/>
+          <w:numId w:val="34"/>
+        </w:numPr>
+        <w:rPr>
+          <w:rFonts w:asciiTheme="majorHAnsi" w:hAnsiTheme="majorHAnsi"/>
+        </w:rPr>
+      </w:pPr>
+      <w:r>
+        <w:rPr>
+          <w:rFonts w:asciiTheme="majorHAnsi" w:hAnsiTheme="majorHAnsi"/>
+        </w:rPr>
+        <w:t>System Architecture</w:t>
+      </w:r>
+    </w:p>
+    <w:p>
+      <w:pPr>
+        <w:pStyle w:val="ListParagraph"/>
+        <w:numPr>
+          <w:ilvl w:val="1"/>
+          <w:numId w:val="34"/>
+        </w:numPr>
+        <w:rPr>
+          <w:rFonts w:asciiTheme="majorHAnsi" w:hAnsiTheme="majorHAnsi"/>
+        </w:rPr>
+      </w:pPr>
+      <w:r>
+        <w:rPr>
+          <w:rFonts w:asciiTheme="majorHAnsi" w:hAnsiTheme="majorHAnsi"/>
+        </w:rPr>
+        <w:t>System Decomposition</w:t>
+      </w:r>
+    </w:p>
+    <w:p>
+      <w:pPr>
+        <w:pStyle w:val="ListParagraph"/>
+        <w:numPr>
+          <w:ilvl w:val="0"/>
+          <w:numId w:val="34"/>
+        </w:numPr>
+        <w:rPr>
+          <w:rFonts w:asciiTheme="majorHAnsi" w:hAnsiTheme="majorHAnsi"/>
+        </w:rPr>
+      </w:pPr>
+      <w:r>
+        <w:rPr>
+          <w:rFonts w:asciiTheme="majorHAnsi" w:hAnsiTheme="majorHAnsi"/>
+        </w:rPr>
+        <w:t>Policies and Tactics</w:t>
+      </w:r>
+    </w:p>
+    <w:p>
+      <w:pPr>
+        <w:pStyle w:val="ListParagraph"/>
+        <w:numPr>
+          <w:ilvl w:val="1"/>
+          <w:numId w:val="34"/>
+        </w:numPr>
+        <w:rPr>
+          <w:rFonts w:asciiTheme="majorHAnsi" w:hAnsiTheme="majorHAnsi"/>
+        </w:rPr>
+      </w:pPr>
+      <w:r>
+        <w:rPr>
+          <w:rFonts w:asciiTheme="majorHAnsi" w:hAnsiTheme="majorHAnsi"/>
+        </w:rPr>
+        <w:t>Coding Guidelines and Conventions</w:t>
+      </w:r>
+    </w:p>
+    <w:p>
+      <w:pPr>
+        <w:pStyle w:val="ListParagraph"/>
+        <w:numPr>
+          <w:ilvl w:val="1"/>
+          <w:numId w:val="34"/>
+        </w:numPr>
+        <w:rPr>
+          <w:rFonts w:asciiTheme="majorHAnsi" w:hAnsiTheme="majorHAnsi"/>
+        </w:rPr>
+      </w:pPr>
+      <w:r>
+        <w:rPr>
+          <w:rFonts w:asciiTheme="majorHAnsi" w:hAnsiTheme="majorHAnsi"/>
+        </w:rPr>
+        <w:t>Plans for Testing Product</w:t>
+      </w:r>
+    </w:p>
+    <w:p>
+      <w:pPr>
+        <w:pStyle w:val="ListParagraph"/>
+        <w:numPr>
+          <w:ilvl w:val="1"/>
+          <w:numId w:val="34"/>
+        </w:numPr>
+        <w:rPr>
+          <w:rFonts w:asciiTheme="majorHAnsi" w:hAnsiTheme="majorHAnsi"/>
+        </w:rPr>
+      </w:pPr>
+      <w:r>
+        <w:rPr>
+          <w:rFonts w:asciiTheme="majorHAnsi" w:hAnsiTheme="majorHAnsi"/>
+        </w:rPr>
+        <w:t>Maintaining Product</w:t>
+      </w:r>
+    </w:p>
+    <w:p>
+      <w:pPr>
+        <w:pStyle w:val="ListParagraph"/>
+        <w:numPr>
+          <w:ilvl w:val="1"/>
+          <w:numId w:val="34"/>
+        </w:numPr>
+        <w:rPr>
+          <w:rFonts w:asciiTheme="majorHAnsi" w:hAnsiTheme="majorHAnsi"/>
+        </w:rPr>
+      </w:pPr>
+      <w:r>
+        <w:rPr>
+          <w:rFonts w:asciiTheme="majorHAnsi" w:hAnsiTheme="majorHAnsi"/>
+        </w:rPr>
+        <w:t>Organization of Source Code</w:t>
+      </w:r>
+    </w:p>
+    <w:p>
+      <w:pPr>
+        <w:pStyle w:val="ListParagraph"/>
+        <w:numPr>
+          <w:ilvl w:val="1"/>
+          <w:numId w:val="34"/>
+        </w:numPr>
+        <w:rPr>
+          <w:rFonts w:asciiTheme="majorHAnsi" w:hAnsiTheme="majorHAnsi"/>
+        </w:rPr>
+      </w:pPr>
+      <w:r>
+        <w:rPr>
+          <w:rFonts w:asciiTheme="majorHAnsi" w:hAnsiTheme="majorHAnsi"/>
+        </w:rPr>
+        <w:t>Generating System Deliverables</w:t>
+      </w:r>
+    </w:p>
+    <w:p>
+      <w:pPr>
+        <w:pStyle w:val="ListParagraph"/>
+        <w:numPr>
+          <w:ilvl w:val="0"/>
+          <w:numId w:val="34"/>
+        </w:numPr>
+        <w:rPr>
+          <w:rFonts w:asciiTheme="majorHAnsi" w:hAnsiTheme="majorHAnsi"/>
+        </w:rPr>
+      </w:pPr>
+      <w:r>
+        <w:rPr>
+          <w:rFonts w:asciiTheme="majorHAnsi" w:hAnsiTheme="majorHAnsi"/>
+        </w:rPr>
+        <w:t>Detailed System Design</w:t>
+      </w:r>
+    </w:p>
+    <w:p>
+      <w:pPr>
+        <w:pStyle w:val="ListParagraph"/>
+        <w:numPr>
+          <w:ilvl w:val="1"/>
+          <w:numId w:val="34"/>
+        </w:numPr>
+        <w:rPr>
+          <w:rFonts w:asciiTheme="majorHAnsi" w:hAnsiTheme="majorHAnsi"/>
+        </w:rPr>
+      </w:pPr>
+      <w:r>
+        <w:rPr>
+          <w:rFonts w:asciiTheme="majorHAnsi" w:hAnsiTheme="majorHAnsi"/>
+        </w:rPr>
+        <w:t>Classification</w:t>
+      </w:r>
+    </w:p>
+    <w:p>
+      <w:pPr>
+        <w:pStyle w:val="ListParagraph"/>
+        <w:numPr>
+          <w:ilvl w:val="1"/>
+          <w:numId w:val="34"/>
+        </w:numPr>
+        <w:rPr>
+          <w:rFonts w:asciiTheme="majorHAnsi" w:hAnsiTheme="majorHAnsi"/>
+        </w:rPr>
+      </w:pPr>
+      <w:r>
+        <w:rPr>
+          <w:rFonts w:asciiTheme="majorHAnsi" w:hAnsiTheme="majorHAnsi"/>
+        </w:rPr>
+        <w:t>Definition</w:t>
+      </w:r>
+    </w:p>
+    <w:p>
+      <w:pPr>
+        <w:pStyle w:val="ListParagraph"/>
+        <w:numPr>
+          <w:ilvl w:val="1"/>
+          <w:numId w:val="34"/>
+        </w:numPr>
+        <w:rPr>
+          <w:rFonts w:asciiTheme="majorHAnsi" w:hAnsiTheme="majorHAnsi"/>
+        </w:rPr>
+      </w:pPr>
+      <w:r>
+        <w:rPr>
+          <w:rFonts w:asciiTheme="majorHAnsi" w:hAnsiTheme="majorHAnsi"/>
+        </w:rPr>
+        <w:t>Responsibilities</w:t>
+      </w:r>
+    </w:p>
+    <w:p>
+      <w:pPr>
+        <w:pStyle w:val="ListParagraph"/>
+        <w:numPr>
+          <w:ilvl w:val="1"/>
+          <w:numId w:val="34"/>
+        </w:numPr>
+        <w:rPr>
+          <w:rFonts w:asciiTheme="majorHAnsi" w:hAnsiTheme="majorHAnsi"/>
+        </w:rPr>
+      </w:pPr>
+      <w:r>
+        <w:rPr>
+          <w:rFonts w:asciiTheme="majorHAnsi" w:hAnsiTheme="majorHAnsi"/>
+        </w:rPr>
         <w:t>Constraints</w:t>
       </w:r>
     </w:p>
     <w:p>
       <w:pPr>
-        <w:pStyle w:val="Heading5"/>
-        <w:numPr>
-          <w:ilvl w:val="2"/>
-          <w:numId w:val="26"/>
-        </w:numPr>
-      </w:pPr>
-      <w:r>
-        <w:t>Dependencies</w:t>
-      </w:r>
-    </w:p>
-    <w:p>
-      <w:pPr>
-        <w:pStyle w:val="Heading2"/>
-        <w:numPr>
-          <w:ilvl w:val="0"/>
-          <w:numId w:val="26"/>
-        </w:numPr>
-      </w:pPr>
-      <w:r>
-        <w:t xml:space="preserve">Project </w:t>
-      </w:r>
-      <w:r>
-        <w:t>Requirement Specification</w:t>
-      </w:r>
-    </w:p>
-    <w:p>
-      <w:pPr>
-        <w:pStyle w:val="Heading3"/>
+        <w:pStyle w:val="ListParagraph"/>
         <w:numPr>
           <w:ilvl w:val="1"/>
-          <w:numId w:val="26"/>
+          <w:numId w:val="34"/>
         </w:numPr>
+        <w:rPr>
+          <w:rFonts w:asciiTheme="majorHAnsi" w:hAnsiTheme="majorHAnsi"/>
+        </w:rPr>
       </w:pPr>
       <w:r>
-        <w:t xml:space="preserve">Client </w:t>
+        <w:rPr>
+          <w:rFonts w:asciiTheme="majorHAnsi" w:hAnsiTheme="majorHAnsi"/>
+        </w:rPr>
+        <w:t>Compositions</w:t>
       </w:r>
-      <w:r>
-        <w:t>User Interface Requirements</w:t>
-      </w:r>
-    </w:p>
-    <w:p>
-      <w:pPr>
-        <w:pStyle w:val="Heading3"/>
+    </w:p>
+    <w:p>
+      <w:pPr>
+        <w:pStyle w:val="ListParagraph"/>
         <w:numPr>
           <w:ilvl w:val="1"/>
-          <w:numId w:val="26"/>
+          <w:numId w:val="34"/>
         </w:numPr>
+        <w:rPr>
+          <w:rFonts w:asciiTheme="majorHAnsi" w:hAnsiTheme="majorHAnsi"/>
+        </w:rPr>
       </w:pPr>
       <w:r>
-        <w:t>Server Requirements</w:t>
+        <w:rPr>
+          <w:rFonts w:asciiTheme="majorHAnsi" w:hAnsiTheme="majorHAnsi"/>
+        </w:rPr>
+        <w:t>Uses and Interactions</w:t>
       </w:r>
     </w:p>
     <w:p>
       <w:pPr>
-        <w:pStyle w:val="Heading3"/>
+        <w:pStyle w:val="ListParagraph"/>
         <w:numPr>
           <w:ilvl w:val="1"/>
-          <w:numId w:val="26"/>
+          <w:numId w:val="34"/>
         </w:numPr>
+        <w:rPr>
+          <w:rFonts w:asciiTheme="majorHAnsi" w:hAnsiTheme="majorHAnsi"/>
+        </w:rPr>
       </w:pPr>
       <w:r>
-        <w:t>Security Requirements</w:t>
+        <w:rPr>
+          <w:rFonts w:asciiTheme="majorHAnsi" w:hAnsiTheme="majorHAnsi"/>
+        </w:rPr>
+        <w:t>Resources</w:t>
       </w:r>
     </w:p>
     <w:p>
       <w:pPr>
-        <w:pStyle w:val="Heading2"/>
-        <w:numPr>
-          <w:ilvl w:val="0"/>
-          <w:numId w:val="26"/>
-        </w:numPr>
-      </w:pPr>
-      <w:r>
-        <w:t>System Specification</w:t>
-      </w:r>
-    </w:p>
-    <w:p>
-      <w:pPr>
-        <w:pStyle w:val="Heading3"/>
+        <w:pStyle w:val="ListParagraph"/>
         <w:numPr>
           <w:ilvl w:val="1"/>
-          <w:numId w:val="26"/>
+          <w:numId w:val="34"/>
         </w:numPr>
+        <w:rPr>
+          <w:rFonts w:asciiTheme="majorHAnsi" w:hAnsiTheme="majorHAnsi"/>
+        </w:rPr>
       </w:pPr>
       <w:r>
-        <w:t>Data Modeling</w:t>
+        <w:rPr>
+          <w:rFonts w:asciiTheme="majorHAnsi" w:hAnsiTheme="majorHAnsi"/>
+        </w:rPr>
+        <w:t>Processing</w:t>
       </w:r>
     </w:p>
     <w:p>
       <w:pPr>
-        <w:pStyle w:val="Heading4"/>
-        <w:numPr>
-          <w:ilvl w:val="2"/>
-          <w:numId w:val="26"/>
-        </w:numPr>
-      </w:pPr>
-      <w:r>
-        <w:t>Data Flow Diagram</w:t>
-      </w:r>
-    </w:p>
-    <w:p>
-      <w:pPr>
-        <w:pStyle w:val="Heading3"/>
+        <w:pStyle w:val="ListParagraph"/>
         <w:numPr>
           <w:ilvl w:val="1"/>
-          <w:numId w:val="26"/>
+          <w:numId w:val="34"/>
         </w:numPr>
+        <w:rPr>
+          <w:rFonts w:asciiTheme="majorHAnsi" w:hAnsiTheme="majorHAnsi"/>
+        </w:rPr>
       </w:pPr>
       <w:r>
-        <w:t>Behavioral Modeling</w:t>
+        <w:rPr>
+          <w:rFonts w:asciiTheme="majorHAnsi" w:hAnsiTheme="majorHAnsi"/>
+        </w:rPr>
+        <w:t>Interface and Export</w:t>
       </w:r>
     </w:p>
     <w:p>
       <w:pPr>
-        <w:pStyle w:val="Heading4"/>
+        <w:pStyle w:val="ListParagraph"/>
         <w:numPr>
-          <w:ilvl w:val="2"/>
-          <w:numId w:val="26"/>
+          <w:ilvl w:val="1"/>
+          <w:numId w:val="34"/>
         </w:numPr>
+        <w:rPr>
+          <w:rFonts w:asciiTheme="majorHAnsi" w:hAnsiTheme="majorHAnsi"/>
+        </w:rPr>
       </w:pPr>
       <w:r>
-        <w:t>State</w:t>
+        <w:rPr>
+          <w:rFonts w:asciiTheme="majorHAnsi" w:hAnsiTheme="majorHAnsi"/>
+        </w:rPr>
+        <w:t>Detailed Subsystem Design</w:t>
       </w:r>
+    </w:p>
+    <w:p>
+      <w:pPr>
+        <w:pStyle w:val="ListParagraph"/>
+        <w:ind w:left="360"/>
+      </w:pPr>
+    </w:p>
+    <w:p>
+      <w:pPr>
+        <w:pStyle w:val="Heading1"/>
+      </w:pPr>
+    </w:p>
+    <w:p>
+      <w:pPr>
+        <w:pStyle w:val="Heading1"/>
+      </w:pPr>
       <w:r>
-        <w:t xml:space="preserve"> Chart</w:t>
-      </w:r>
-    </w:p>
-    <w:p>
-      <w:pPr>
-        <w:pStyle w:val="Heading4"/>
-        <w:numPr>
-          <w:ilvl w:val="2"/>
-          <w:numId w:val="26"/>
-        </w:numPr>
-      </w:pPr>
-      <w:r>
-        <w:t>Use Case Diagram</w:t>
-      </w:r>
-    </w:p>
-    <w:p>
-      <w:pPr>
-        <w:rPr>
-          <w:rFonts w:asciiTheme="majorHAnsi" w:eastAsiaTheme="majorEastAsia" w:hAnsiTheme="majorHAnsi" w:cstheme="majorBidi"/>
-          <w:color w:val="007789" w:themeColor="accent1" w:themeShade="BF"/>
-          <w:sz w:val="32"/>
-        </w:rPr>
-      </w:pPr>
-      <w:r>
-        <w:br w:type="page"/>
-      </w:r>
-    </w:p>
-    <w:p>
-      <w:pPr>
-        <w:pStyle w:val="Heading1"/>
-      </w:pPr>
-      <w:r>
-        <w:lastRenderedPageBreak/>
         <w:t>Revision Summary</w:t>
       </w:r>
     </w:p>
@@ -2328,6 +2662,92 @@
     </w:lvl>
   </w:abstractNum>
   <w:abstractNum w:abstractNumId="18" w15:restartNumberingAfterBreak="0">
+    <w:nsid w:val="3EE46E98"/>
+    <w:multiLevelType w:val="multilevel"/>
+    <w:tmpl w:val="0409001F"/>
+    <w:lvl w:ilvl="0">
+      <w:start w:val="1"/>
+      <w:numFmt w:val="decimal"/>
+      <w:lvlText w:val="%1."/>
+      <w:lvlJc w:val="left"/>
+      <w:pPr>
+        <w:ind w:left="360" w:hanging="360"/>
+      </w:pPr>
+    </w:lvl>
+    <w:lvl w:ilvl="1">
+      <w:start w:val="1"/>
+      <w:numFmt w:val="decimal"/>
+      <w:lvlText w:val="%1.%2."/>
+      <w:lvlJc w:val="left"/>
+      <w:pPr>
+        <w:ind w:left="792" w:hanging="432"/>
+      </w:pPr>
+    </w:lvl>
+    <w:lvl w:ilvl="2">
+      <w:start w:val="1"/>
+      <w:numFmt w:val="decimal"/>
+      <w:lvlText w:val="%1.%2.%3."/>
+      <w:lvlJc w:val="left"/>
+      <w:pPr>
+        <w:ind w:left="1224" w:hanging="504"/>
+      </w:pPr>
+    </w:lvl>
+    <w:lvl w:ilvl="3">
+      <w:start w:val="1"/>
+      <w:numFmt w:val="decimal"/>
+      <w:lvlText w:val="%1.%2.%3.%4."/>
+      <w:lvlJc w:val="left"/>
+      <w:pPr>
+        <w:ind w:left="1728" w:hanging="648"/>
+      </w:pPr>
+    </w:lvl>
+    <w:lvl w:ilvl="4">
+      <w:start w:val="1"/>
+      <w:numFmt w:val="decimal"/>
+      <w:lvlText w:val="%1.%2.%3.%4.%5."/>
+      <w:lvlJc w:val="left"/>
+      <w:pPr>
+        <w:ind w:left="2232" w:hanging="792"/>
+      </w:pPr>
+    </w:lvl>
+    <w:lvl w:ilvl="5">
+      <w:start w:val="1"/>
+      <w:numFmt w:val="decimal"/>
+      <w:lvlText w:val="%1.%2.%3.%4.%5.%6."/>
+      <w:lvlJc w:val="left"/>
+      <w:pPr>
+        <w:ind w:left="2736" w:hanging="936"/>
+      </w:pPr>
+    </w:lvl>
+    <w:lvl w:ilvl="6">
+      <w:start w:val="1"/>
+      <w:numFmt w:val="decimal"/>
+      <w:lvlText w:val="%1.%2.%3.%4.%5.%6.%7."/>
+      <w:lvlJc w:val="left"/>
+      <w:pPr>
+        <w:ind w:left="3240" w:hanging="1080"/>
+      </w:pPr>
+    </w:lvl>
+    <w:lvl w:ilvl="7">
+      <w:start w:val="1"/>
+      <w:numFmt w:val="decimal"/>
+      <w:lvlText w:val="%1.%2.%3.%4.%5.%6.%7.%8."/>
+      <w:lvlJc w:val="left"/>
+      <w:pPr>
+        <w:ind w:left="3744" w:hanging="1224"/>
+      </w:pPr>
+    </w:lvl>
+    <w:lvl w:ilvl="8">
+      <w:start w:val="1"/>
+      <w:numFmt w:val="decimal"/>
+      <w:lvlText w:val="%1.%2.%3.%4.%5.%6.%7.%8.%9."/>
+      <w:lvlJc w:val="left"/>
+      <w:pPr>
+        <w:ind w:left="4320" w:hanging="1440"/>
+      </w:pPr>
+    </w:lvl>
+  </w:abstractNum>
+  <w:abstractNum w:abstractNumId="19" w15:restartNumberingAfterBreak="0">
     <w:nsid w:val="47164D09"/>
     <w:multiLevelType w:val="multilevel"/>
     <w:tmpl w:val="0409001F"/>
@@ -2413,7 +2833,7 @@
       </w:pPr>
     </w:lvl>
   </w:abstractNum>
-  <w:abstractNum w:abstractNumId="19" w15:restartNumberingAfterBreak="0">
+  <w:abstractNum w:abstractNumId="20" w15:restartNumberingAfterBreak="0">
     <w:nsid w:val="481A4AB8"/>
     <w:multiLevelType w:val="multilevel"/>
     <w:tmpl w:val="0409001F"/>
@@ -2505,7 +2925,7 @@
       </w:pPr>
     </w:lvl>
   </w:abstractNum>
-  <w:abstractNum w:abstractNumId="20" w15:restartNumberingAfterBreak="0">
+  <w:abstractNum w:abstractNumId="21" w15:restartNumberingAfterBreak="0">
     <w:nsid w:val="4C5F266D"/>
     <w:multiLevelType w:val="hybridMultilevel"/>
     <w:tmpl w:val="94F28972"/>
@@ -2594,7 +3014,7 @@
       </w:pPr>
     </w:lvl>
   </w:abstractNum>
-  <w:abstractNum w:abstractNumId="21" w15:restartNumberingAfterBreak="0">
+  <w:abstractNum w:abstractNumId="22" w15:restartNumberingAfterBreak="0">
     <w:nsid w:val="500D51C1"/>
     <w:multiLevelType w:val="hybridMultilevel"/>
     <w:tmpl w:val="E642289E"/>
@@ -2683,7 +3103,7 @@
       </w:pPr>
     </w:lvl>
   </w:abstractNum>
-  <w:abstractNum w:abstractNumId="22" w15:restartNumberingAfterBreak="0">
+  <w:abstractNum w:abstractNumId="23" w15:restartNumberingAfterBreak="0">
     <w:nsid w:val="5AFE1E25"/>
     <w:multiLevelType w:val="hybridMultilevel"/>
     <w:tmpl w:val="F0FEE4BC"/>
@@ -2772,7 +3192,7 @@
       </w:pPr>
     </w:lvl>
   </w:abstractNum>
-  <w:abstractNum w:abstractNumId="23" w15:restartNumberingAfterBreak="0">
+  <w:abstractNum w:abstractNumId="24" w15:restartNumberingAfterBreak="0">
     <w:nsid w:val="5FF61C3A"/>
     <w:multiLevelType w:val="hybridMultilevel"/>
     <w:tmpl w:val="4072DCCC"/>
@@ -2861,7 +3281,7 @@
       </w:pPr>
     </w:lvl>
   </w:abstractNum>
-  <w:abstractNum w:abstractNumId="24" w15:restartNumberingAfterBreak="0">
+  <w:abstractNum w:abstractNumId="25" w15:restartNumberingAfterBreak="0">
     <w:nsid w:val="702D4E32"/>
     <w:multiLevelType w:val="multilevel"/>
     <w:tmpl w:val="312A800C"/>
@@ -2974,7 +3394,7 @@
       </w:rPr>
     </w:lvl>
   </w:abstractNum>
-  <w:abstractNum w:abstractNumId="25" w15:restartNumberingAfterBreak="0">
+  <w:abstractNum w:abstractNumId="26" w15:restartNumberingAfterBreak="0">
     <w:nsid w:val="74564EB8"/>
     <w:multiLevelType w:val="hybridMultilevel"/>
     <w:tmpl w:val="EC2607F8"/>
@@ -3063,7 +3483,7 @@
       </w:pPr>
     </w:lvl>
   </w:abstractNum>
-  <w:abstractNum w:abstractNumId="26" w15:restartNumberingAfterBreak="0">
+  <w:abstractNum w:abstractNumId="27" w15:restartNumberingAfterBreak="0">
     <w:nsid w:val="762D635A"/>
     <w:multiLevelType w:val="hybridMultilevel"/>
     <w:tmpl w:val="88EEA272"/>
@@ -3176,7 +3596,7 @@
       </w:rPr>
     </w:lvl>
   </w:abstractNum>
-  <w:abstractNum w:abstractNumId="27" w15:restartNumberingAfterBreak="0">
+  <w:abstractNum w:abstractNumId="28" w15:restartNumberingAfterBreak="0">
     <w:nsid w:val="7C9702BA"/>
     <w:multiLevelType w:val="hybridMultilevel"/>
     <w:tmpl w:val="BF04B214"/>
@@ -3265,7 +3685,7 @@
       </w:pPr>
     </w:lvl>
   </w:abstractNum>
-  <w:abstractNum w:abstractNumId="28" w15:restartNumberingAfterBreak="0">
+  <w:abstractNum w:abstractNumId="29" w15:restartNumberingAfterBreak="0">
     <w:nsid w:val="7D2D7D12"/>
     <w:multiLevelType w:val="hybridMultilevel"/>
     <w:tmpl w:val="D2CC9B9E"/>
@@ -3354,7 +3774,7 @@
       </w:pPr>
     </w:lvl>
   </w:abstractNum>
-  <w:abstractNum w:abstractNumId="29" w15:restartNumberingAfterBreak="0">
+  <w:abstractNum w:abstractNumId="30" w15:restartNumberingAfterBreak="0">
     <w:nsid w:val="7EDC1581"/>
     <w:multiLevelType w:val="multilevel"/>
     <w:tmpl w:val="0409001F"/>
@@ -3443,7 +3863,7 @@
       </w:pPr>
     </w:lvl>
   </w:abstractNum>
-  <w:abstractNum w:abstractNumId="30" w15:restartNumberingAfterBreak="0">
+  <w:abstractNum w:abstractNumId="31" w15:restartNumberingAfterBreak="0">
     <w:nsid w:val="7FDA2B91"/>
     <w:multiLevelType w:val="hybridMultilevel"/>
     <w:tmpl w:val="389E7270"/>
@@ -3545,7 +3965,7 @@
     <w:abstractNumId w:val="9"/>
   </w:num>
   <w:num w:numId="5">
-    <w:abstractNumId w:val="18"/>
+    <w:abstractNumId w:val="19"/>
   </w:num>
   <w:num w:numId="6">
     <w:abstractNumId w:val="10"/>
@@ -3578,37 +3998,37 @@
     <w:abstractNumId w:val="0"/>
   </w:num>
   <w:num w:numId="16">
-    <w:abstractNumId w:val="28"/>
+    <w:abstractNumId w:val="29"/>
   </w:num>
   <w:num w:numId="17">
     <w:abstractNumId w:val="17"/>
   </w:num>
   <w:num w:numId="18">
-    <w:abstractNumId w:val="23"/>
+    <w:abstractNumId w:val="24"/>
   </w:num>
   <w:num w:numId="19">
     <w:abstractNumId w:val="15"/>
   </w:num>
   <w:num w:numId="20">
-    <w:abstractNumId w:val="19"/>
+    <w:abstractNumId w:val="20"/>
   </w:num>
   <w:num w:numId="21">
-    <w:abstractNumId w:val="21"/>
+    <w:abstractNumId w:val="22"/>
   </w:num>
   <w:num w:numId="22">
-    <w:abstractNumId w:val="24"/>
+    <w:abstractNumId w:val="25"/>
   </w:num>
   <w:num w:numId="23">
-    <w:abstractNumId w:val="27"/>
+    <w:abstractNumId w:val="28"/>
   </w:num>
   <w:num w:numId="24">
     <w:abstractNumId w:val="12"/>
   </w:num>
   <w:num w:numId="25">
-    <w:abstractNumId w:val="26"/>
+    <w:abstractNumId w:val="27"/>
   </w:num>
   <w:num w:numId="26">
-    <w:abstractNumId w:val="29"/>
+    <w:abstractNumId w:val="30"/>
   </w:num>
   <w:num w:numId="27">
     <w:abstractNumId w:val="11"/>
@@ -3617,19 +4037,22 @@
     <w:abstractNumId w:val="16"/>
   </w:num>
   <w:num w:numId="29">
-    <w:abstractNumId w:val="20"/>
+    <w:abstractNumId w:val="21"/>
   </w:num>
   <w:num w:numId="30">
     <w:abstractNumId w:val="14"/>
   </w:num>
   <w:num w:numId="31">
-    <w:abstractNumId w:val="22"/>
+    <w:abstractNumId w:val="23"/>
   </w:num>
   <w:num w:numId="32">
-    <w:abstractNumId w:val="25"/>
+    <w:abstractNumId w:val="26"/>
   </w:num>
   <w:num w:numId="33">
-    <w:abstractNumId w:val="30"/>
+    <w:abstractNumId w:val="31"/>
+  </w:num>
+  <w:num w:numId="34">
+    <w:abstractNumId w:val="18"/>
   </w:num>
 </w:numbering>
 </file>
@@ -6086,7 +6509,7 @@
 </file>
 
 <file path=customXml/itemProps1.xml><?xml version="1.0" encoding="utf-8"?>
-<ds:datastoreItem xmlns:ds="http://schemas.openxmlformats.org/officeDocument/2006/customXml" ds:itemID="{928A32B9-92AE-4B0F-8528-B9F92426919C}">
+<ds:datastoreItem xmlns:ds="http://schemas.openxmlformats.org/officeDocument/2006/customXml" ds:itemID="{10AE1AC6-F0BB-4F57-80A6-175CB7DDF1E6}">
   <ds:schemaRefs>
     <ds:schemaRef ds:uri="http://schemas.openxmlformats.org/officeDocument/2006/bibliography"/>
   </ds:schemaRefs>

</xml_diff>

<commit_message>
inital drafts of sections 1 and 3. Beginning work on section 5
</commit_message>
<xml_diff>
--- a/Project_Reports/MoneyHub_SDD_Report_3.docx
+++ b/Project_Reports/MoneyHub_SDD_Report_3.docx
@@ -223,7 +223,21 @@
         <w:rPr>
           <w:sz w:val="24"/>
         </w:rPr>
-        <w:t>John Neis &amp; Sam Dressler</w:t>
+        <w:t xml:space="preserve">John </w:t>
+      </w:r>
+      <w:proofErr w:type="spellStart"/>
+      <w:r>
+        <w:rPr>
+          <w:sz w:val="24"/>
+        </w:rPr>
+        <w:t>Neis</w:t>
+      </w:r>
+      <w:proofErr w:type="spellEnd"/>
+      <w:r>
+        <w:rPr>
+          <w:sz w:val="24"/>
+        </w:rPr>
+        <w:t xml:space="preserve"> &amp; Sam Dressler</w:t>
       </w:r>
     </w:p>
     <w:p>
@@ -269,25 +283,28 @@
     <w:p>
       <w:pPr>
         <w:pStyle w:val="Heading1"/>
-        <w:jc w:val="center"/>
-        <w:rPr>
-          <w:sz w:val="36"/>
-        </w:rPr>
-      </w:pPr>
-      <w:r>
-        <w:rPr>
-          <w:sz w:val="36"/>
-        </w:rPr>
+      </w:pPr>
+      <w:r>
         <w:lastRenderedPageBreak/>
         <w:t>Table of Contents</w:t>
       </w:r>
     </w:p>
     <w:p>
       <w:pPr>
-        <w:pStyle w:val="Heading2"/>
+        <w:pStyle w:val="ListParagraph"/>
         <w:ind w:left="360"/>
-      </w:pPr>
-      <w:r>
+        <w:rPr>
+          <w:rFonts w:asciiTheme="majorHAnsi" w:hAnsiTheme="majorHAnsi"/>
+          <w:b/>
+          <w:bCs/>
+        </w:rPr>
+      </w:pPr>
+      <w:r>
+        <w:rPr>
+          <w:rFonts w:asciiTheme="majorHAnsi" w:hAnsiTheme="majorHAnsi"/>
+          <w:b/>
+          <w:bCs/>
+        </w:rPr>
         <w:t>Revision History</w:t>
       </w:r>
     </w:p>
@@ -300,11 +317,15 @@
         </w:numPr>
         <w:rPr>
           <w:rFonts w:asciiTheme="majorHAnsi" w:hAnsiTheme="majorHAnsi"/>
+          <w:b/>
+          <w:bCs/>
         </w:rPr>
       </w:pPr>
       <w:r>
         <w:rPr>
           <w:rFonts w:asciiTheme="majorHAnsi" w:hAnsiTheme="majorHAnsi"/>
+          <w:b/>
+          <w:bCs/>
         </w:rPr>
         <w:t>Introduction</w:t>
       </w:r>
@@ -318,11 +339,15 @@
         </w:numPr>
         <w:rPr>
           <w:rFonts w:asciiTheme="majorHAnsi" w:hAnsiTheme="majorHAnsi"/>
+          <w:i/>
+          <w:iCs/>
         </w:rPr>
       </w:pPr>
       <w:r>
         <w:rPr>
           <w:rFonts w:asciiTheme="majorHAnsi" w:hAnsiTheme="majorHAnsi"/>
+          <w:i/>
+          <w:iCs/>
         </w:rPr>
         <w:t>Document Purpose</w:t>
       </w:r>
@@ -336,11 +361,15 @@
         </w:numPr>
         <w:rPr>
           <w:rFonts w:asciiTheme="majorHAnsi" w:hAnsiTheme="majorHAnsi"/>
+          <w:i/>
+          <w:iCs/>
         </w:rPr>
       </w:pPr>
       <w:r>
         <w:rPr>
           <w:rFonts w:asciiTheme="majorHAnsi" w:hAnsiTheme="majorHAnsi"/>
+          <w:i/>
+          <w:iCs/>
         </w:rPr>
         <w:t>Product Scope</w:t>
       </w:r>
@@ -354,13 +383,17 @@
         </w:numPr>
         <w:rPr>
           <w:rFonts w:asciiTheme="majorHAnsi" w:hAnsiTheme="majorHAnsi"/>
+          <w:i/>
+          <w:iCs/>
         </w:rPr>
       </w:pPr>
       <w:r>
         <w:rPr>
           <w:rFonts w:asciiTheme="majorHAnsi" w:hAnsiTheme="majorHAnsi"/>
-        </w:rPr>
-        <w:t>Intended Audience and Document Overview</w:t>
+          <w:i/>
+          <w:iCs/>
+        </w:rPr>
+        <w:t>Intended Audience</w:t>
       </w:r>
     </w:p>
     <w:p>
@@ -372,11 +405,15 @@
         </w:numPr>
         <w:rPr>
           <w:rFonts w:asciiTheme="majorHAnsi" w:hAnsiTheme="majorHAnsi"/>
+          <w:b/>
+          <w:bCs/>
         </w:rPr>
       </w:pPr>
       <w:r>
         <w:rPr>
           <w:rFonts w:asciiTheme="majorHAnsi" w:hAnsiTheme="majorHAnsi"/>
+          <w:b/>
+          <w:bCs/>
         </w:rPr>
         <w:t>Design Considerations</w:t>
       </w:r>
@@ -390,11 +427,15 @@
         </w:numPr>
         <w:rPr>
           <w:rFonts w:asciiTheme="majorHAnsi" w:hAnsiTheme="majorHAnsi"/>
+          <w:i/>
+          <w:iCs/>
         </w:rPr>
       </w:pPr>
       <w:r>
         <w:rPr>
           <w:rFonts w:asciiTheme="majorHAnsi" w:hAnsiTheme="majorHAnsi"/>
+          <w:i/>
+          <w:iCs/>
         </w:rPr>
         <w:t>Assumptions and Dependencies</w:t>
       </w:r>
@@ -408,11 +449,15 @@
         </w:numPr>
         <w:rPr>
           <w:rFonts w:asciiTheme="majorHAnsi" w:hAnsiTheme="majorHAnsi"/>
+          <w:i/>
+          <w:iCs/>
         </w:rPr>
       </w:pPr>
       <w:r>
         <w:rPr>
           <w:rFonts w:asciiTheme="majorHAnsi" w:hAnsiTheme="majorHAnsi"/>
+          <w:i/>
+          <w:iCs/>
         </w:rPr>
         <w:t>General Constraints</w:t>
       </w:r>
@@ -426,11 +471,15 @@
         </w:numPr>
         <w:rPr>
           <w:rFonts w:asciiTheme="majorHAnsi" w:hAnsiTheme="majorHAnsi"/>
+          <w:i/>
+          <w:iCs/>
         </w:rPr>
       </w:pPr>
       <w:r>
         <w:rPr>
           <w:rFonts w:asciiTheme="majorHAnsi" w:hAnsiTheme="majorHAnsi"/>
+          <w:i/>
+          <w:iCs/>
         </w:rPr>
         <w:t>Goals and Guidelines</w:t>
       </w:r>
@@ -444,11 +493,15 @@
         </w:numPr>
         <w:rPr>
           <w:rFonts w:asciiTheme="majorHAnsi" w:hAnsiTheme="majorHAnsi"/>
+          <w:i/>
+          <w:iCs/>
         </w:rPr>
       </w:pPr>
       <w:r>
         <w:rPr>
           <w:rFonts w:asciiTheme="majorHAnsi" w:hAnsiTheme="majorHAnsi"/>
+          <w:i/>
+          <w:iCs/>
         </w:rPr>
         <w:t>Development Methods</w:t>
       </w:r>
@@ -462,11 +515,15 @@
         </w:numPr>
         <w:rPr>
           <w:rFonts w:asciiTheme="majorHAnsi" w:hAnsiTheme="majorHAnsi"/>
+          <w:b/>
+          <w:bCs/>
         </w:rPr>
       </w:pPr>
       <w:r>
         <w:rPr>
           <w:rFonts w:asciiTheme="majorHAnsi" w:hAnsiTheme="majorHAnsi"/>
+          <w:b/>
+          <w:bCs/>
         </w:rPr>
         <w:t>Architectural Strategies</w:t>
       </w:r>
@@ -480,11 +537,15 @@
         </w:numPr>
         <w:rPr>
           <w:rFonts w:asciiTheme="majorHAnsi" w:hAnsiTheme="majorHAnsi"/>
+          <w:i/>
+          <w:iCs/>
         </w:rPr>
       </w:pPr>
       <w:r>
         <w:rPr>
           <w:rFonts w:asciiTheme="majorHAnsi" w:hAnsiTheme="majorHAnsi"/>
+          <w:i/>
+          <w:iCs/>
         </w:rPr>
         <w:t>Programming Language</w:t>
       </w:r>
@@ -498,11 +559,15 @@
         </w:numPr>
         <w:rPr>
           <w:rFonts w:asciiTheme="majorHAnsi" w:hAnsiTheme="majorHAnsi"/>
+          <w:i/>
+          <w:iCs/>
         </w:rPr>
       </w:pPr>
       <w:r>
         <w:rPr>
           <w:rFonts w:asciiTheme="majorHAnsi" w:hAnsiTheme="majorHAnsi"/>
+          <w:i/>
+          <w:iCs/>
         </w:rPr>
         <w:t>Component Reuse</w:t>
       </w:r>
@@ -516,11 +581,15 @@
         </w:numPr>
         <w:rPr>
           <w:rFonts w:asciiTheme="majorHAnsi" w:hAnsiTheme="majorHAnsi"/>
+          <w:i/>
+          <w:iCs/>
         </w:rPr>
       </w:pPr>
       <w:r>
         <w:rPr>
           <w:rFonts w:asciiTheme="majorHAnsi" w:hAnsiTheme="majorHAnsi"/>
+          <w:i/>
+          <w:iCs/>
         </w:rPr>
         <w:t>Further Work</w:t>
       </w:r>
@@ -534,11 +603,15 @@
         </w:numPr>
         <w:rPr>
           <w:rFonts w:asciiTheme="majorHAnsi" w:hAnsiTheme="majorHAnsi"/>
+          <w:i/>
+          <w:iCs/>
         </w:rPr>
       </w:pPr>
       <w:r>
         <w:rPr>
           <w:rFonts w:asciiTheme="majorHAnsi" w:hAnsiTheme="majorHAnsi"/>
+          <w:i/>
+          <w:iCs/>
         </w:rPr>
         <w:t>User Interface</w:t>
       </w:r>
@@ -552,11 +625,15 @@
         </w:numPr>
         <w:rPr>
           <w:rFonts w:asciiTheme="majorHAnsi" w:hAnsiTheme="majorHAnsi"/>
+          <w:i/>
+          <w:iCs/>
         </w:rPr>
       </w:pPr>
       <w:r>
         <w:rPr>
           <w:rFonts w:asciiTheme="majorHAnsi" w:hAnsiTheme="majorHAnsi"/>
+          <w:i/>
+          <w:iCs/>
         </w:rPr>
         <w:t>Software Interface</w:t>
       </w:r>
@@ -570,11 +647,15 @@
         </w:numPr>
         <w:rPr>
           <w:rFonts w:asciiTheme="majorHAnsi" w:hAnsiTheme="majorHAnsi"/>
+          <w:i/>
+          <w:iCs/>
         </w:rPr>
       </w:pPr>
       <w:r>
         <w:rPr>
           <w:rFonts w:asciiTheme="majorHAnsi" w:hAnsiTheme="majorHAnsi"/>
+          <w:i/>
+          <w:iCs/>
         </w:rPr>
         <w:t>Error Detection and Recovery</w:t>
       </w:r>
@@ -588,11 +669,15 @@
         </w:numPr>
         <w:rPr>
           <w:rFonts w:asciiTheme="majorHAnsi" w:hAnsiTheme="majorHAnsi"/>
+          <w:b/>
+          <w:bCs/>
         </w:rPr>
       </w:pPr>
       <w:r>
         <w:rPr>
           <w:rFonts w:asciiTheme="majorHAnsi" w:hAnsiTheme="majorHAnsi"/>
+          <w:b/>
+          <w:bCs/>
         </w:rPr>
         <w:t>Software Architecture</w:t>
       </w:r>
@@ -606,11 +691,15 @@
         </w:numPr>
         <w:rPr>
           <w:rFonts w:asciiTheme="majorHAnsi" w:hAnsiTheme="majorHAnsi"/>
+          <w:i/>
+          <w:iCs/>
         </w:rPr>
       </w:pPr>
       <w:r>
         <w:rPr>
           <w:rFonts w:asciiTheme="majorHAnsi" w:hAnsiTheme="majorHAnsi"/>
+          <w:i/>
+          <w:iCs/>
         </w:rPr>
         <w:t>System Architecture</w:t>
       </w:r>
@@ -624,11 +713,15 @@
         </w:numPr>
         <w:rPr>
           <w:rFonts w:asciiTheme="majorHAnsi" w:hAnsiTheme="majorHAnsi"/>
+          <w:i/>
+          <w:iCs/>
         </w:rPr>
       </w:pPr>
       <w:r>
         <w:rPr>
           <w:rFonts w:asciiTheme="majorHAnsi" w:hAnsiTheme="majorHAnsi"/>
+          <w:i/>
+          <w:iCs/>
         </w:rPr>
         <w:t>System Decomposition</w:t>
       </w:r>
@@ -642,11 +735,15 @@
         </w:numPr>
         <w:rPr>
           <w:rFonts w:asciiTheme="majorHAnsi" w:hAnsiTheme="majorHAnsi"/>
+          <w:b/>
+          <w:bCs/>
         </w:rPr>
       </w:pPr>
       <w:r>
         <w:rPr>
           <w:rFonts w:asciiTheme="majorHAnsi" w:hAnsiTheme="majorHAnsi"/>
+          <w:b/>
+          <w:bCs/>
         </w:rPr>
         <w:t>Policies and Tactics</w:t>
       </w:r>
@@ -660,11 +757,15 @@
         </w:numPr>
         <w:rPr>
           <w:rFonts w:asciiTheme="majorHAnsi" w:hAnsiTheme="majorHAnsi"/>
+          <w:i/>
+          <w:iCs/>
         </w:rPr>
       </w:pPr>
       <w:r>
         <w:rPr>
           <w:rFonts w:asciiTheme="majorHAnsi" w:hAnsiTheme="majorHAnsi"/>
+          <w:i/>
+          <w:iCs/>
         </w:rPr>
         <w:t>Coding Guidelines and Conventions</w:t>
       </w:r>
@@ -678,11 +779,15 @@
         </w:numPr>
         <w:rPr>
           <w:rFonts w:asciiTheme="majorHAnsi" w:hAnsiTheme="majorHAnsi"/>
+          <w:i/>
+          <w:iCs/>
         </w:rPr>
       </w:pPr>
       <w:r>
         <w:rPr>
           <w:rFonts w:asciiTheme="majorHAnsi" w:hAnsiTheme="majorHAnsi"/>
+          <w:i/>
+          <w:iCs/>
         </w:rPr>
         <w:t>Plans for Testing Product</w:t>
       </w:r>
@@ -696,11 +801,15 @@
         </w:numPr>
         <w:rPr>
           <w:rFonts w:asciiTheme="majorHAnsi" w:hAnsiTheme="majorHAnsi"/>
+          <w:i/>
+          <w:iCs/>
         </w:rPr>
       </w:pPr>
       <w:r>
         <w:rPr>
           <w:rFonts w:asciiTheme="majorHAnsi" w:hAnsiTheme="majorHAnsi"/>
+          <w:i/>
+          <w:iCs/>
         </w:rPr>
         <w:t>Maintaining Product</w:t>
       </w:r>
@@ -714,11 +823,15 @@
         </w:numPr>
         <w:rPr>
           <w:rFonts w:asciiTheme="majorHAnsi" w:hAnsiTheme="majorHAnsi"/>
+          <w:i/>
+          <w:iCs/>
         </w:rPr>
       </w:pPr>
       <w:r>
         <w:rPr>
           <w:rFonts w:asciiTheme="majorHAnsi" w:hAnsiTheme="majorHAnsi"/>
+          <w:i/>
+          <w:iCs/>
         </w:rPr>
         <w:t>Organization of Source Code</w:t>
       </w:r>
@@ -732,11 +845,15 @@
         </w:numPr>
         <w:rPr>
           <w:rFonts w:asciiTheme="majorHAnsi" w:hAnsiTheme="majorHAnsi"/>
+          <w:i/>
+          <w:iCs/>
         </w:rPr>
       </w:pPr>
       <w:r>
         <w:rPr>
           <w:rFonts w:asciiTheme="majorHAnsi" w:hAnsiTheme="majorHAnsi"/>
+          <w:i/>
+          <w:iCs/>
         </w:rPr>
         <w:t>Generating System Deliverables</w:t>
       </w:r>
@@ -750,11 +867,15 @@
         </w:numPr>
         <w:rPr>
           <w:rFonts w:asciiTheme="majorHAnsi" w:hAnsiTheme="majorHAnsi"/>
+          <w:b/>
+          <w:bCs/>
         </w:rPr>
       </w:pPr>
       <w:r>
         <w:rPr>
           <w:rFonts w:asciiTheme="majorHAnsi" w:hAnsiTheme="majorHAnsi"/>
+          <w:b/>
+          <w:bCs/>
         </w:rPr>
         <w:t>Detailed System Design</w:t>
       </w:r>
@@ -768,11 +889,15 @@
         </w:numPr>
         <w:rPr>
           <w:rFonts w:asciiTheme="majorHAnsi" w:hAnsiTheme="majorHAnsi"/>
+          <w:i/>
+          <w:iCs/>
         </w:rPr>
       </w:pPr>
       <w:r>
         <w:rPr>
           <w:rFonts w:asciiTheme="majorHAnsi" w:hAnsiTheme="majorHAnsi"/>
+          <w:i/>
+          <w:iCs/>
         </w:rPr>
         <w:t>Classification</w:t>
       </w:r>
@@ -786,11 +911,15 @@
         </w:numPr>
         <w:rPr>
           <w:rFonts w:asciiTheme="majorHAnsi" w:hAnsiTheme="majorHAnsi"/>
+          <w:i/>
+          <w:iCs/>
         </w:rPr>
       </w:pPr>
       <w:r>
         <w:rPr>
           <w:rFonts w:asciiTheme="majorHAnsi" w:hAnsiTheme="majorHAnsi"/>
+          <w:i/>
+          <w:iCs/>
         </w:rPr>
         <w:t>Definition</w:t>
       </w:r>
@@ -804,11 +933,15 @@
         </w:numPr>
         <w:rPr>
           <w:rFonts w:asciiTheme="majorHAnsi" w:hAnsiTheme="majorHAnsi"/>
+          <w:i/>
+          <w:iCs/>
         </w:rPr>
       </w:pPr>
       <w:r>
         <w:rPr>
           <w:rFonts w:asciiTheme="majorHAnsi" w:hAnsiTheme="majorHAnsi"/>
+          <w:i/>
+          <w:iCs/>
         </w:rPr>
         <w:t>Responsibilities</w:t>
       </w:r>
@@ -822,11 +955,15 @@
         </w:numPr>
         <w:rPr>
           <w:rFonts w:asciiTheme="majorHAnsi" w:hAnsiTheme="majorHAnsi"/>
+          <w:i/>
+          <w:iCs/>
         </w:rPr>
       </w:pPr>
       <w:r>
         <w:rPr>
           <w:rFonts w:asciiTheme="majorHAnsi" w:hAnsiTheme="majorHAnsi"/>
+          <w:i/>
+          <w:iCs/>
         </w:rPr>
         <w:t>Constraints</w:t>
       </w:r>
@@ -840,11 +977,15 @@
         </w:numPr>
         <w:rPr>
           <w:rFonts w:asciiTheme="majorHAnsi" w:hAnsiTheme="majorHAnsi"/>
+          <w:i/>
+          <w:iCs/>
         </w:rPr>
       </w:pPr>
       <w:r>
         <w:rPr>
           <w:rFonts w:asciiTheme="majorHAnsi" w:hAnsiTheme="majorHAnsi"/>
+          <w:i/>
+          <w:iCs/>
         </w:rPr>
         <w:t>Compositions</w:t>
       </w:r>
@@ -858,11 +999,15 @@
         </w:numPr>
         <w:rPr>
           <w:rFonts w:asciiTheme="majorHAnsi" w:hAnsiTheme="majorHAnsi"/>
+          <w:i/>
+          <w:iCs/>
         </w:rPr>
       </w:pPr>
       <w:r>
         <w:rPr>
           <w:rFonts w:asciiTheme="majorHAnsi" w:hAnsiTheme="majorHAnsi"/>
+          <w:i/>
+          <w:iCs/>
         </w:rPr>
         <w:t>Uses and Interactions</w:t>
       </w:r>
@@ -876,11 +1021,15 @@
         </w:numPr>
         <w:rPr>
           <w:rFonts w:asciiTheme="majorHAnsi" w:hAnsiTheme="majorHAnsi"/>
+          <w:i/>
+          <w:iCs/>
         </w:rPr>
       </w:pPr>
       <w:r>
         <w:rPr>
           <w:rFonts w:asciiTheme="majorHAnsi" w:hAnsiTheme="majorHAnsi"/>
+          <w:i/>
+          <w:iCs/>
         </w:rPr>
         <w:t>Resources</w:t>
       </w:r>
@@ -894,11 +1043,15 @@
         </w:numPr>
         <w:rPr>
           <w:rFonts w:asciiTheme="majorHAnsi" w:hAnsiTheme="majorHAnsi"/>
+          <w:i/>
+          <w:iCs/>
         </w:rPr>
       </w:pPr>
       <w:r>
         <w:rPr>
           <w:rFonts w:asciiTheme="majorHAnsi" w:hAnsiTheme="majorHAnsi"/>
+          <w:i/>
+          <w:iCs/>
         </w:rPr>
         <w:t>Processing</w:t>
       </w:r>
@@ -912,11 +1065,15 @@
         </w:numPr>
         <w:rPr>
           <w:rFonts w:asciiTheme="majorHAnsi" w:hAnsiTheme="majorHAnsi"/>
+          <w:i/>
+          <w:iCs/>
         </w:rPr>
       </w:pPr>
       <w:r>
         <w:rPr>
           <w:rFonts w:asciiTheme="majorHAnsi" w:hAnsiTheme="majorHAnsi"/>
+          <w:i/>
+          <w:iCs/>
         </w:rPr>
         <w:t>Interface and Export</w:t>
       </w:r>
@@ -930,48 +1087,41 @@
         </w:numPr>
         <w:rPr>
           <w:rFonts w:asciiTheme="majorHAnsi" w:hAnsiTheme="majorHAnsi"/>
+          <w:i/>
+          <w:iCs/>
         </w:rPr>
       </w:pPr>
       <w:r>
         <w:rPr>
           <w:rFonts w:asciiTheme="majorHAnsi" w:hAnsiTheme="majorHAnsi"/>
+          <w:i/>
+          <w:iCs/>
         </w:rPr>
         <w:t>Detailed Subsystem Design</w:t>
       </w:r>
     </w:p>
     <w:p>
       <w:pPr>
-        <w:pStyle w:val="ListParagraph"/>
-        <w:ind w:left="360"/>
-      </w:pPr>
-    </w:p>
-    <w:p>
-      <w:pPr>
         <w:pStyle w:val="Heading1"/>
       </w:pPr>
-    </w:p>
-    <w:p>
-      <w:pPr>
-        <w:pStyle w:val="Heading1"/>
-      </w:pPr>
-      <w:r>
+      <w:r>
+        <w:lastRenderedPageBreak/>
         <w:t>Revision Summary</w:t>
       </w:r>
     </w:p>
     <w:tbl>
       <w:tblPr>
         <w:tblStyle w:val="MediumShading2-Accent5"/>
-        <w:tblW w:w="5000" w:type="pct"/>
+        <w:tblW w:w="5211" w:type="pct"/>
+        <w:tblInd w:w="-365" w:type="dxa"/>
         <w:tblLook w:val="0660" w:firstRow="1" w:lastRow="1" w:firstColumn="0" w:lastColumn="0" w:noHBand="1" w:noVBand="1"/>
       </w:tblPr>
       <w:tblGrid>
-        <w:gridCol w:w="1076"/>
-        <w:gridCol w:w="91"/>
-        <w:gridCol w:w="1439"/>
-        <w:gridCol w:w="90"/>
-        <w:gridCol w:w="4948"/>
-        <w:gridCol w:w="88"/>
-        <w:gridCol w:w="898"/>
+        <w:gridCol w:w="1079"/>
+        <w:gridCol w:w="1441"/>
+        <w:gridCol w:w="5236"/>
+        <w:gridCol w:w="45"/>
+        <w:gridCol w:w="1193"/>
       </w:tblGrid>
       <w:tr>
         <w:trPr>
@@ -979,8 +1129,7 @@
         </w:trPr>
         <w:tc>
           <w:tcPr>
-            <w:tcW w:w="676" w:type="pct"/>
-            <w:gridSpan w:val="2"/>
+            <w:tcW w:w="600" w:type="pct"/>
             <w:tcBorders>
               <w:left w:val="single" w:sz="4" w:space="0" w:color="auto"/>
             </w:tcBorders>
@@ -989,16 +1138,19 @@
           </w:tcPr>
           <w:p>
             <w:r>
-              <w:t>Revision</w:t>
+              <w:t>Version</w:t>
             </w:r>
           </w:p>
         </w:tc>
         <w:tc>
           <w:tcPr>
-            <w:tcW w:w="834" w:type="pct"/>
+            <w:tcW w:w="801" w:type="pct"/>
             <w:shd w:val="clear" w:color="auto" w:fill="007789" w:themeFill="accent1" w:themeFillShade="BF"/>
           </w:tcPr>
           <w:p>
+            <w:pPr>
+              <w:jc w:val="center"/>
+            </w:pPr>
             <w:r>
               <w:t>Name</w:t>
             </w:r>
@@ -1006,11 +1158,14 @@
         </w:tc>
         <w:tc>
           <w:tcPr>
-            <w:tcW w:w="2970" w:type="pct"/>
-            <w:gridSpan w:val="3"/>
+            <w:tcW w:w="2936" w:type="pct"/>
+            <w:gridSpan w:val="2"/>
             <w:shd w:val="clear" w:color="auto" w:fill="007789" w:themeFill="accent1" w:themeFillShade="BF"/>
           </w:tcPr>
           <w:p>
+            <w:pPr>
+              <w:jc w:val="center"/>
+            </w:pPr>
             <w:r>
               <w:t>Description of Change</w:t>
             </w:r>
@@ -1018,13 +1173,16 @@
         </w:tc>
         <w:tc>
           <w:tcPr>
-            <w:tcW w:w="520" w:type="pct"/>
+            <w:tcW w:w="663" w:type="pct"/>
             <w:tcBorders>
               <w:right w:val="single" w:sz="4" w:space="0" w:color="auto"/>
             </w:tcBorders>
             <w:shd w:val="clear" w:color="auto" w:fill="007789" w:themeFill="accent1" w:themeFillShade="BF"/>
           </w:tcPr>
           <w:p>
+            <w:pPr>
+              <w:jc w:val="center"/>
+            </w:pPr>
             <w:r>
               <w:t>Date</w:t>
             </w:r>
@@ -1034,7 +1192,7 @@
       <w:tr>
         <w:tc>
           <w:tcPr>
-            <w:tcW w:w="623" w:type="pct"/>
+            <w:tcW w:w="600" w:type="pct"/>
             <w:tcBorders>
               <w:left w:val="single" w:sz="4" w:space="0" w:color="auto"/>
               <w:bottom w:val="single" w:sz="4" w:space="0" w:color="auto"/>
@@ -1042,34 +1200,120 @@
             </w:tcBorders>
             <w:noWrap/>
           </w:tcPr>
-          <w:p/>
+          <w:p>
+            <w:pPr>
+              <w:rPr>
+                <w:rFonts w:ascii="Abadi Extra Light" w:hAnsi="Abadi Extra Light"/>
+              </w:rPr>
+            </w:pPr>
+            <w:r>
+              <w:rPr>
+                <w:rFonts w:ascii="Abadi Extra Light" w:hAnsi="Abadi Extra Light"/>
+              </w:rPr>
+              <w:t>1.0</w:t>
+            </w:r>
+          </w:p>
         </w:tc>
         <w:tc>
           <w:tcPr>
-            <w:tcW w:w="939" w:type="pct"/>
-            <w:gridSpan w:val="3"/>
+            <w:tcW w:w="801" w:type="pct"/>
             <w:tcBorders>
               <w:left w:val="single" w:sz="4" w:space="0" w:color="auto"/>
               <w:bottom w:val="single" w:sz="4" w:space="0" w:color="auto"/>
               <w:right w:val="single" w:sz="4" w:space="0" w:color="auto"/>
             </w:tcBorders>
           </w:tcPr>
-          <w:p/>
+          <w:p>
+            <w:pPr>
+              <w:rPr>
+                <w:rFonts w:ascii="Abadi Extra Light" w:hAnsi="Abadi Extra Light"/>
+              </w:rPr>
+            </w:pPr>
+            <w:r>
+              <w:rPr>
+                <w:rFonts w:ascii="Abadi Extra Light" w:hAnsi="Abadi Extra Light"/>
+              </w:rPr>
+              <w:t>Sam Dressler</w:t>
+            </w:r>
+          </w:p>
         </w:tc>
         <w:tc>
           <w:tcPr>
-            <w:tcW w:w="2867" w:type="pct"/>
+            <w:tcW w:w="2911" w:type="pct"/>
             <w:tcBorders>
               <w:left w:val="single" w:sz="4" w:space="0" w:color="auto"/>
               <w:bottom w:val="single" w:sz="4" w:space="0" w:color="auto"/>
               <w:right w:val="single" w:sz="4" w:space="0" w:color="auto"/>
             </w:tcBorders>
           </w:tcPr>
-          <w:p/>
+          <w:p>
+            <w:pPr>
+              <w:rPr>
+                <w:rFonts w:ascii="Abadi Extra Light" w:hAnsi="Abadi Extra Light"/>
+              </w:rPr>
+            </w:pPr>
+            <w:r>
+              <w:rPr>
+                <w:rFonts w:ascii="Abadi Extra Light" w:hAnsi="Abadi Extra Light"/>
+              </w:rPr>
+              <w:t>-Document structure and initial layout</w:t>
+            </w:r>
+          </w:p>
+          <w:p>
+            <w:pPr>
+              <w:rPr>
+                <w:rFonts w:ascii="Abadi Extra Light" w:hAnsi="Abadi Extra Light"/>
+              </w:rPr>
+            </w:pPr>
+            <w:r>
+              <w:rPr>
+                <w:rFonts w:ascii="Abadi Extra Light" w:hAnsi="Abadi Extra Light"/>
+              </w:rPr>
+              <w:t>-</w:t>
+            </w:r>
+            <w:r>
+              <w:rPr>
+                <w:rFonts w:ascii="Abadi Extra Light" w:hAnsi="Abadi Extra Light"/>
+              </w:rPr>
+              <w:t>Initial complete draft of section 1. Introduction</w:t>
+            </w:r>
+          </w:p>
+          <w:p>
+            <w:pPr>
+              <w:rPr>
+                <w:rFonts w:ascii="Abadi Extra Light" w:hAnsi="Abadi Extra Light"/>
+              </w:rPr>
+            </w:pPr>
+            <w:r>
+              <w:rPr>
+                <w:rFonts w:ascii="Abadi Extra Light" w:hAnsi="Abadi Extra Light"/>
+              </w:rPr>
+              <w:t>-</w:t>
+            </w:r>
+            <w:r>
+              <w:rPr>
+                <w:rFonts w:ascii="Abadi Extra Light" w:hAnsi="Abadi Extra Light"/>
+              </w:rPr>
+              <w:t>Initial complete draft of section 3. Architectural Strategies</w:t>
+            </w:r>
+          </w:p>
+          <w:p>
+            <w:pPr>
+              <w:rPr>
+                <w:rFonts w:ascii="Abadi Extra Light" w:hAnsi="Abadi Extra Light"/>
+              </w:rPr>
+            </w:pPr>
+            <w:r>
+              <w:rPr>
+                <w:rFonts w:ascii="Abadi Extra Light" w:hAnsi="Abadi Extra Light"/>
+              </w:rPr>
+              <w:t>-initial complete draft of section 5. Policies and Tactics</w:t>
+            </w:r>
+          </w:p>
         </w:tc>
         <w:tc>
           <w:tcPr>
-            <w:tcW w:w="571" w:type="pct"/>
+            <w:tcW w:w="688" w:type="pct"/>
             <w:gridSpan w:val="2"/>
             <w:tcBorders>
               <w:left w:val="single" w:sz="4" w:space="0" w:color="auto"/>
@@ -1077,13 +1321,25 @@
               <w:right w:val="single" w:sz="4" w:space="0" w:color="auto"/>
             </w:tcBorders>
           </w:tcPr>
-          <w:p/>
+          <w:p>
+            <w:pPr>
+              <w:rPr>
+                <w:rFonts w:ascii="Abadi Extra Light" w:hAnsi="Abadi Extra Light"/>
+              </w:rPr>
+            </w:pPr>
+            <w:r>
+              <w:rPr>
+                <w:rFonts w:ascii="Abadi Extra Light" w:hAnsi="Abadi Extra Light"/>
+              </w:rPr>
+              <w:t>4/29/2020</w:t>
+            </w:r>
+          </w:p>
         </w:tc>
       </w:tr>
       <w:tr>
         <w:tc>
           <w:tcPr>
-            <w:tcW w:w="623" w:type="pct"/>
+            <w:tcW w:w="600" w:type="pct"/>
             <w:tcBorders>
               <w:top w:val="single" w:sz="4" w:space="0" w:color="auto"/>
               <w:left w:val="single" w:sz="4" w:space="0" w:color="auto"/>
@@ -1092,12 +1348,17 @@
             </w:tcBorders>
             <w:noWrap/>
           </w:tcPr>
-          <w:p/>
+          <w:p>
+            <w:pPr>
+              <w:rPr>
+                <w:rFonts w:ascii="Abadi Extra Light" w:hAnsi="Abadi Extra Light"/>
+              </w:rPr>
+            </w:pPr>
+          </w:p>
         </w:tc>
         <w:tc>
           <w:tcPr>
-            <w:tcW w:w="939" w:type="pct"/>
-            <w:gridSpan w:val="3"/>
+            <w:tcW w:w="801" w:type="pct"/>
             <w:tcBorders>
               <w:top w:val="single" w:sz="4" w:space="0" w:color="auto"/>
               <w:left w:val="single" w:sz="4" w:space="0" w:color="auto"/>
@@ -1105,11 +1366,17 @@
               <w:right w:val="single" w:sz="4" w:space="0" w:color="auto"/>
             </w:tcBorders>
           </w:tcPr>
-          <w:p/>
+          <w:p>
+            <w:pPr>
+              <w:rPr>
+                <w:rFonts w:ascii="Abadi Extra Light" w:hAnsi="Abadi Extra Light"/>
+              </w:rPr>
+            </w:pPr>
+          </w:p>
         </w:tc>
         <w:tc>
           <w:tcPr>
-            <w:tcW w:w="2867" w:type="pct"/>
+            <w:tcW w:w="2911" w:type="pct"/>
             <w:tcBorders>
               <w:top w:val="single" w:sz="4" w:space="0" w:color="auto"/>
               <w:left w:val="single" w:sz="4" w:space="0" w:color="auto"/>
@@ -1117,11 +1384,17 @@
               <w:right w:val="single" w:sz="4" w:space="0" w:color="auto"/>
             </w:tcBorders>
           </w:tcPr>
-          <w:p/>
+          <w:p>
+            <w:pPr>
+              <w:rPr>
+                <w:rFonts w:ascii="Abadi Extra Light" w:hAnsi="Abadi Extra Light"/>
+              </w:rPr>
+            </w:pPr>
+          </w:p>
         </w:tc>
         <w:tc>
           <w:tcPr>
-            <w:tcW w:w="571" w:type="pct"/>
+            <w:tcW w:w="688" w:type="pct"/>
             <w:gridSpan w:val="2"/>
             <w:tcBorders>
               <w:top w:val="single" w:sz="4" w:space="0" w:color="auto"/>
@@ -1130,13 +1403,19 @@
               <w:right w:val="single" w:sz="4" w:space="0" w:color="auto"/>
             </w:tcBorders>
           </w:tcPr>
-          <w:p/>
+          <w:p>
+            <w:pPr>
+              <w:rPr>
+                <w:rFonts w:ascii="Abadi Extra Light" w:hAnsi="Abadi Extra Light"/>
+              </w:rPr>
+            </w:pPr>
+          </w:p>
         </w:tc>
       </w:tr>
       <w:tr>
         <w:tc>
           <w:tcPr>
-            <w:tcW w:w="623" w:type="pct"/>
+            <w:tcW w:w="600" w:type="pct"/>
             <w:tcBorders>
               <w:top w:val="single" w:sz="4" w:space="0" w:color="auto"/>
               <w:left w:val="single" w:sz="4" w:space="0" w:color="auto"/>
@@ -1145,12 +1424,17 @@
             </w:tcBorders>
             <w:noWrap/>
           </w:tcPr>
-          <w:p/>
+          <w:p>
+            <w:pPr>
+              <w:rPr>
+                <w:rFonts w:ascii="Abadi Extra Light" w:hAnsi="Abadi Extra Light"/>
+              </w:rPr>
+            </w:pPr>
+          </w:p>
         </w:tc>
         <w:tc>
           <w:tcPr>
-            <w:tcW w:w="939" w:type="pct"/>
-            <w:gridSpan w:val="3"/>
+            <w:tcW w:w="801" w:type="pct"/>
             <w:tcBorders>
               <w:top w:val="single" w:sz="4" w:space="0" w:color="auto"/>
               <w:left w:val="single" w:sz="4" w:space="0" w:color="auto"/>
@@ -1158,11 +1442,17 @@
               <w:right w:val="single" w:sz="4" w:space="0" w:color="auto"/>
             </w:tcBorders>
           </w:tcPr>
-          <w:p/>
+          <w:p>
+            <w:pPr>
+              <w:rPr>
+                <w:rFonts w:ascii="Abadi Extra Light" w:hAnsi="Abadi Extra Light"/>
+              </w:rPr>
+            </w:pPr>
+          </w:p>
         </w:tc>
         <w:tc>
           <w:tcPr>
-            <w:tcW w:w="2867" w:type="pct"/>
+            <w:tcW w:w="2911" w:type="pct"/>
             <w:tcBorders>
               <w:top w:val="single" w:sz="4" w:space="0" w:color="auto"/>
               <w:left w:val="single" w:sz="4" w:space="0" w:color="auto"/>
@@ -1170,11 +1460,17 @@
               <w:right w:val="single" w:sz="4" w:space="0" w:color="auto"/>
             </w:tcBorders>
           </w:tcPr>
-          <w:p/>
+          <w:p>
+            <w:pPr>
+              <w:rPr>
+                <w:rFonts w:ascii="Abadi Extra Light" w:hAnsi="Abadi Extra Light"/>
+              </w:rPr>
+            </w:pPr>
+          </w:p>
         </w:tc>
         <w:tc>
           <w:tcPr>
-            <w:tcW w:w="571" w:type="pct"/>
+            <w:tcW w:w="688" w:type="pct"/>
             <w:gridSpan w:val="2"/>
             <w:tcBorders>
               <w:top w:val="single" w:sz="4" w:space="0" w:color="auto"/>
@@ -1183,7 +1479,13 @@
               <w:right w:val="single" w:sz="4" w:space="0" w:color="auto"/>
             </w:tcBorders>
           </w:tcPr>
-          <w:p/>
+          <w:p>
+            <w:pPr>
+              <w:rPr>
+                <w:rFonts w:ascii="Abadi Extra Light" w:hAnsi="Abadi Extra Light"/>
+              </w:rPr>
+            </w:pPr>
+          </w:p>
         </w:tc>
       </w:tr>
       <w:tr>
@@ -1192,7 +1494,7 @@
         </w:trPr>
         <w:tc>
           <w:tcPr>
-            <w:tcW w:w="623" w:type="pct"/>
+            <w:tcW w:w="600" w:type="pct"/>
             <w:tcBorders>
               <w:top w:val="single" w:sz="4" w:space="0" w:color="auto"/>
               <w:left w:val="single" w:sz="4" w:space="0" w:color="auto"/>
@@ -1200,34 +1502,51 @@
             </w:tcBorders>
             <w:noWrap/>
           </w:tcPr>
-          <w:p/>
+          <w:p>
+            <w:pPr>
+              <w:rPr>
+                <w:rFonts w:ascii="Abadi Extra Light" w:hAnsi="Abadi Extra Light"/>
+              </w:rPr>
+            </w:pPr>
+          </w:p>
         </w:tc>
         <w:tc>
           <w:tcPr>
-            <w:tcW w:w="939" w:type="pct"/>
-            <w:gridSpan w:val="3"/>
+            <w:tcW w:w="801" w:type="pct"/>
             <w:tcBorders>
               <w:top w:val="single" w:sz="4" w:space="0" w:color="auto"/>
               <w:left w:val="single" w:sz="4" w:space="0" w:color="auto"/>
               <w:right w:val="single" w:sz="4" w:space="0" w:color="auto"/>
             </w:tcBorders>
           </w:tcPr>
-          <w:p/>
+          <w:p>
+            <w:pPr>
+              <w:rPr>
+                <w:rFonts w:ascii="Abadi Extra Light" w:hAnsi="Abadi Extra Light"/>
+              </w:rPr>
+            </w:pPr>
+          </w:p>
         </w:tc>
         <w:tc>
           <w:tcPr>
-            <w:tcW w:w="2867" w:type="pct"/>
+            <w:tcW w:w="2911" w:type="pct"/>
             <w:tcBorders>
               <w:top w:val="single" w:sz="4" w:space="0" w:color="auto"/>
               <w:left w:val="single" w:sz="4" w:space="0" w:color="auto"/>
               <w:right w:val="single" w:sz="4" w:space="0" w:color="auto"/>
             </w:tcBorders>
           </w:tcPr>
-          <w:p/>
+          <w:p>
+            <w:pPr>
+              <w:rPr>
+                <w:rFonts w:ascii="Abadi Extra Light" w:hAnsi="Abadi Extra Light"/>
+              </w:rPr>
+            </w:pPr>
+          </w:p>
         </w:tc>
         <w:tc>
           <w:tcPr>
-            <w:tcW w:w="571" w:type="pct"/>
+            <w:tcW w:w="688" w:type="pct"/>
             <w:gridSpan w:val="2"/>
             <w:tcBorders>
               <w:top w:val="single" w:sz="4" w:space="0" w:color="auto"/>
@@ -1235,29 +1554,800 @@
               <w:right w:val="single" w:sz="4" w:space="0" w:color="auto"/>
             </w:tcBorders>
           </w:tcPr>
-          <w:p/>
+          <w:p>
+            <w:pPr>
+              <w:rPr>
+                <w:rFonts w:ascii="Abadi Extra Light" w:hAnsi="Abadi Extra Light"/>
+              </w:rPr>
+            </w:pPr>
+          </w:p>
         </w:tc>
       </w:tr>
     </w:tbl>
     <w:p>
       <w:pPr>
         <w:pStyle w:val="Heading1"/>
-        <w:numPr>
-          <w:ilvl w:val="0"/>
-          <w:numId w:val="33"/>
-        </w:numPr>
       </w:pPr>
       <w:r>
         <w:br w:type="page"/>
       </w:r>
       <w:r>
         <w:lastRenderedPageBreak/>
+        <w:t xml:space="preserve">1. </w:t>
+      </w:r>
+      <w:r>
         <w:t>Introductio</w:t>
       </w:r>
       <w:r>
         <w:t>n</w:t>
       </w:r>
     </w:p>
+    <w:p>
+      <w:pPr>
+        <w:pStyle w:val="Heading2"/>
+      </w:pPr>
+      <w:r>
+        <w:t>1.1 Document purpose</w:t>
+      </w:r>
+    </w:p>
+    <w:p>
+      <w:pPr>
+        <w:jc w:val="both"/>
+        <w:rPr>
+          <w:sz w:val="24"/>
+          <w:szCs w:val="24"/>
+        </w:rPr>
+      </w:pPr>
+      <w:r>
+        <w:rPr>
+          <w:sz w:val="24"/>
+          <w:szCs w:val="24"/>
+        </w:rPr>
+        <w:t xml:space="preserve">This document contains the detailed design of the Money Hub system. </w:t>
+      </w:r>
+      <w:r>
+        <w:rPr>
+          <w:sz w:val="24"/>
+          <w:szCs w:val="24"/>
+        </w:rPr>
+        <w:t>The design will cover the user interface, the backend server, and the SQL database. Furthermore, the document will cover limitations that affect the development of the system. System architecture, policies, developmental strategies, and preliminary talk of testing will also be included.</w:t>
+      </w:r>
+      <w:r>
+        <w:rPr>
+          <w:sz w:val="24"/>
+          <w:szCs w:val="24"/>
+        </w:rPr>
+        <w:t xml:space="preserve"> For a general overlook of the document, consult the table of contents found at the top of this report. </w:t>
+      </w:r>
+    </w:p>
+    <w:p>
+      <w:pPr>
+        <w:pStyle w:val="Heading2"/>
+      </w:pPr>
+      <w:r>
+        <w:t>1.2</w:t>
+      </w:r>
+      <w:r>
+        <w:t xml:space="preserve"> product scope</w:t>
+      </w:r>
+    </w:p>
+    <w:p>
+      <w:pPr>
+        <w:jc w:val="both"/>
+        <w:rPr>
+          <w:sz w:val="24"/>
+          <w:szCs w:val="24"/>
+        </w:rPr>
+      </w:pPr>
+      <w:r>
+        <w:rPr>
+          <w:sz w:val="24"/>
+          <w:szCs w:val="24"/>
+        </w:rPr>
+        <w:t xml:space="preserve">Money Hub was launched with the </w:t>
+      </w:r>
+      <w:r>
+        <w:rPr>
+          <w:sz w:val="24"/>
+          <w:szCs w:val="24"/>
+        </w:rPr>
+        <w:t>ideal</w:t>
+      </w:r>
+      <w:r>
+        <w:rPr>
+          <w:sz w:val="24"/>
+          <w:szCs w:val="24"/>
+        </w:rPr>
+        <w:t xml:space="preserve"> in mind of simplifying</w:t>
+      </w:r>
+      <w:r>
+        <w:rPr>
+          <w:sz w:val="24"/>
+          <w:szCs w:val="24"/>
+        </w:rPr>
+        <w:t xml:space="preserve"> how people manage their</w:t>
+      </w:r>
+      <w:r>
+        <w:rPr>
+          <w:sz w:val="24"/>
+          <w:szCs w:val="24"/>
+        </w:rPr>
+        <w:t xml:space="preserve"> financ</w:t>
+      </w:r>
+      <w:r>
+        <w:rPr>
+          <w:sz w:val="24"/>
+          <w:szCs w:val="24"/>
+        </w:rPr>
+        <w:t>es</w:t>
+      </w:r>
+      <w:r>
+        <w:rPr>
+          <w:sz w:val="24"/>
+          <w:szCs w:val="24"/>
+        </w:rPr>
+        <w:t xml:space="preserve"> independently</w:t>
+      </w:r>
+      <w:r>
+        <w:rPr>
+          <w:sz w:val="24"/>
+          <w:szCs w:val="24"/>
+        </w:rPr>
+        <w:t xml:space="preserve">. The </w:t>
+      </w:r>
+      <w:r>
+        <w:rPr>
+          <w:sz w:val="24"/>
+          <w:szCs w:val="24"/>
+        </w:rPr>
+        <w:t xml:space="preserve">primary </w:t>
+      </w:r>
+      <w:r>
+        <w:rPr>
+          <w:sz w:val="24"/>
+          <w:szCs w:val="24"/>
+        </w:rPr>
+        <w:t xml:space="preserve">goal of creating Money Hub </w:t>
+      </w:r>
+      <w:r>
+        <w:rPr>
+          <w:sz w:val="24"/>
+          <w:szCs w:val="24"/>
+        </w:rPr>
+        <w:t>i</w:t>
+      </w:r>
+      <w:r>
+        <w:rPr>
+          <w:sz w:val="24"/>
+          <w:szCs w:val="24"/>
+        </w:rPr>
+        <w:t>s to give users access t</w:t>
+      </w:r>
+      <w:r>
+        <w:rPr>
+          <w:sz w:val="24"/>
+          <w:szCs w:val="24"/>
+        </w:rPr>
+        <w:t>o a simple and easy to use applicatio</w:t>
+      </w:r>
+      <w:r>
+        <w:rPr>
+          <w:sz w:val="24"/>
+          <w:szCs w:val="24"/>
+        </w:rPr>
+        <w:t>n that enables tracking of expenses and savings so that they can be prepared for any of the financial challenges that present themselves in real life.</w:t>
+      </w:r>
+    </w:p>
+    <w:p>
+      <w:pPr>
+        <w:jc w:val="both"/>
+        <w:rPr>
+          <w:sz w:val="24"/>
+          <w:szCs w:val="24"/>
+        </w:rPr>
+      </w:pPr>
+      <w:r>
+        <w:rPr>
+          <w:sz w:val="24"/>
+          <w:szCs w:val="24"/>
+        </w:rPr>
+        <w:t>Money Hub will provide the user with access to a variety of their accounts in one place.</w:t>
+      </w:r>
+      <w:r>
+        <w:rPr>
+          <w:sz w:val="24"/>
+          <w:szCs w:val="24"/>
+        </w:rPr>
+        <w:t xml:space="preserve"> Users will be able to view and track a variety of different accounts ranging from savings to previously taken loans.</w:t>
+      </w:r>
+    </w:p>
+    <w:p>
+      <w:pPr>
+        <w:jc w:val="both"/>
+        <w:rPr>
+          <w:sz w:val="24"/>
+          <w:szCs w:val="24"/>
+        </w:rPr>
+      </w:pPr>
+      <w:r>
+        <w:rPr>
+          <w:sz w:val="24"/>
+          <w:szCs w:val="24"/>
+        </w:rPr>
+        <w:t xml:space="preserve">Where Money Hub goes beyond your typical </w:t>
+      </w:r>
+      <w:r>
+        <w:rPr>
+          <w:sz w:val="24"/>
+          <w:szCs w:val="24"/>
+        </w:rPr>
+        <w:t>personal finance application</w:t>
+      </w:r>
+      <w:r>
+        <w:rPr>
+          <w:sz w:val="24"/>
+          <w:szCs w:val="24"/>
+        </w:rPr>
+        <w:t xml:space="preserve"> is its access to showing the user their investment portfolios being used in online investment firms. On top of that, one of our goals in creating the system is too be able to see what debts the user has in car, student, and other various loans. </w:t>
+      </w:r>
+    </w:p>
+    <w:p>
+      <w:pPr>
+        <w:rPr>
+          <w:sz w:val="24"/>
+          <w:szCs w:val="24"/>
+        </w:rPr>
+      </w:pPr>
+      <w:r>
+        <w:rPr>
+          <w:sz w:val="24"/>
+          <w:szCs w:val="24"/>
+        </w:rPr>
+        <w:t>Money Hub will c</w:t>
+      </w:r>
+      <w:r>
+        <w:rPr>
+          <w:sz w:val="24"/>
+          <w:szCs w:val="24"/>
+        </w:rPr>
+        <w:t>reat</w:t>
+      </w:r>
+      <w:r>
+        <w:rPr>
+          <w:sz w:val="24"/>
+          <w:szCs w:val="24"/>
+        </w:rPr>
+        <w:t xml:space="preserve">e </w:t>
+      </w:r>
+      <w:r>
+        <w:rPr>
+          <w:sz w:val="24"/>
+          <w:szCs w:val="24"/>
+        </w:rPr>
+        <w:t xml:space="preserve">a comprehensive summary of this information </w:t>
+      </w:r>
+      <w:r>
+        <w:rPr>
+          <w:sz w:val="24"/>
+          <w:szCs w:val="24"/>
+        </w:rPr>
+        <w:t xml:space="preserve">that is visible all </w:t>
+      </w:r>
+      <w:r>
+        <w:rPr>
+          <w:sz w:val="24"/>
+          <w:szCs w:val="24"/>
+        </w:rPr>
+        <w:t>in one place</w:t>
+      </w:r>
+      <w:r>
+        <w:rPr>
+          <w:sz w:val="24"/>
+          <w:szCs w:val="24"/>
+        </w:rPr>
+        <w:t xml:space="preserve">. The project team believes that allowing users to see all this is the first step in </w:t>
+      </w:r>
+      <w:r>
+        <w:rPr>
+          <w:sz w:val="24"/>
+          <w:szCs w:val="24"/>
+        </w:rPr>
+        <w:t>increasing the financial intelligence of the</w:t>
+      </w:r>
+      <w:r>
+        <w:rPr>
+          <w:sz w:val="24"/>
+          <w:szCs w:val="24"/>
+        </w:rPr>
+        <w:t xml:space="preserve"> general American population.</w:t>
+      </w:r>
+    </w:p>
+    <w:p>
+      <w:pPr>
+        <w:pStyle w:val="Heading2"/>
+      </w:pPr>
+      <w:r>
+        <w:t>1.3 Intended Audience</w:t>
+      </w:r>
+    </w:p>
+    <w:p>
+      <w:pPr>
+        <w:jc w:val="both"/>
+      </w:pPr>
+      <w:r>
+        <w:t xml:space="preserve">Software design documentation is primarily written with the purpose of </w:t>
+      </w:r>
+      <w:r>
+        <w:t xml:space="preserve">allowing developers, system architects, and software testers a place to go when they have questions regarding specific areas of the software. </w:t>
+      </w:r>
+    </w:p>
+    <w:p>
+      <w:pPr>
+        <w:jc w:val="both"/>
+      </w:pPr>
+      <w:r>
+        <w:t xml:space="preserve">In addition to developers, the design documentation will also serve the purpose of giving the customer a view of how the product being developed. Referred to as the customer in the previous sentence, Dr. Hassan Reza, will be the primary evaluator of the system and this </w:t>
+      </w:r>
+      <w:r>
+        <w:lastRenderedPageBreak/>
+        <w:t xml:space="preserve">document will contain the necessary information to understand how the application will be structured. </w:t>
+      </w:r>
+    </w:p>
+    <w:p>
+      <w:pPr>
+        <w:pStyle w:val="Heading1"/>
+      </w:pPr>
+      <w:r>
+        <w:t>2. Design Considerations</w:t>
+      </w:r>
+    </w:p>
+    <w:p>
+      <w:pPr>
+        <w:pStyle w:val="Heading2"/>
+      </w:pPr>
+      <w:r>
+        <w:t xml:space="preserve">2.1 </w:t>
+      </w:r>
+      <w:r>
+        <w:t>Assumptions and Dependencies</w:t>
+      </w:r>
+    </w:p>
+    <w:p>
+      <w:pPr>
+        <w:pStyle w:val="Heading2"/>
+      </w:pPr>
+      <w:r>
+        <w:t xml:space="preserve">2.2 </w:t>
+      </w:r>
+      <w:r>
+        <w:t>General Constraints</w:t>
+      </w:r>
+    </w:p>
+    <w:p>
+      <w:pPr>
+        <w:pStyle w:val="Heading2"/>
+        <w:rPr>
+          <w:sz w:val="22"/>
+        </w:rPr>
+      </w:pPr>
+      <w:r>
+        <w:t xml:space="preserve">2.4 </w:t>
+      </w:r>
+      <w:r>
+        <w:t>Development Methods</w:t>
+      </w:r>
+    </w:p>
+    <w:p>
+      <w:pPr>
+        <w:pStyle w:val="Heading1"/>
+      </w:pPr>
+      <w:r>
+        <w:t>3 Architectural Strategies</w:t>
+      </w:r>
+    </w:p>
+    <w:p>
+      <w:pPr>
+        <w:pStyle w:val="Heading2"/>
+      </w:pPr>
+      <w:r>
+        <w:t xml:space="preserve">3.1 </w:t>
+      </w:r>
+      <w:r>
+        <w:t>Programming Language</w:t>
+      </w:r>
+      <w:r>
+        <w:t>s</w:t>
+      </w:r>
+    </w:p>
+    <w:p>
+      <w:r>
+        <w:t xml:space="preserve">The Money Hub </w:t>
+      </w:r>
+      <w:r>
+        <w:t>S</w:t>
+      </w:r>
+      <w:r>
+        <w:t xml:space="preserve">ystem </w:t>
+      </w:r>
+      <w:r>
+        <w:t xml:space="preserve">Architecture is currently being developed as an all in one desktop application. Production versions of the system will allow for downloads and installation off an external site. The prototype of the system being discussed in this report will consist of </w:t>
+      </w:r>
+      <w:r>
+        <w:t>three main components</w:t>
+      </w:r>
+      <w:r>
+        <w:t>. Each of these components</w:t>
+      </w:r>
+      <w:r>
+        <w:t xml:space="preserve"> will</w:t>
+      </w:r>
+      <w:r>
+        <w:t xml:space="preserve"> </w:t>
+      </w:r>
+      <w:r>
+        <w:t xml:space="preserve">be implemented </w:t>
+      </w:r>
+      <w:r>
+        <w:t>using unique</w:t>
+      </w:r>
+      <w:r>
+        <w:t xml:space="preserve"> programming languages</w:t>
+      </w:r>
+      <w:r>
+        <w:t>.</w:t>
+      </w:r>
+    </w:p>
+    <w:p>
+      <w:r>
+        <w:t>The firs</w:t>
+      </w:r>
+      <w:r>
+        <w:t xml:space="preserve">t component is how the users will interact with the system. This part of the architecture will be discussed further in section 3.4 of the system design documentation. The language chosen to implement this will be C#. The reason for this decision was the tools that are available through Microsoft Visual Studio. </w:t>
+      </w:r>
+    </w:p>
+    <w:p>
+      <w:r>
+        <w:t>The</w:t>
+      </w:r>
+      <w:r>
+        <w:t xml:space="preserve"> second component, the</w:t>
+      </w:r>
+      <w:r>
+        <w:t xml:space="preserve"> server</w:t>
+      </w:r>
+      <w:r>
+        <w:t>,</w:t>
+      </w:r>
+      <w:r>
+        <w:t xml:space="preserve"> will act as the conduit for which both the user interface and the database will communicate. Java has </w:t>
+      </w:r>
+      <w:r>
+        <w:t xml:space="preserve">options that make it a prime candidate because capabilities that allow for relatively easy communication between components. </w:t>
+      </w:r>
+    </w:p>
+    <w:p>
+      <w:r>
+        <w:t xml:space="preserve">The final component of the architecture is the database. The Structured Query Language, otherwise known as SQL, was chosen in order to maintain the relative information for the system. Since Money Hub is a </w:t>
+      </w:r>
+      <w:r>
+        <w:t>query-based</w:t>
+      </w:r>
+      <w:r>
+        <w:t xml:space="preserve"> system, SQL makes sense to the development team to use for this.</w:t>
+      </w:r>
+    </w:p>
+    <w:p>
+      <w:pPr>
+        <w:pStyle w:val="Heading2"/>
+      </w:pPr>
+      <w:r>
+        <w:t xml:space="preserve">3.2 </w:t>
+      </w:r>
+      <w:r>
+        <w:t>Component Reuse</w:t>
+      </w:r>
+    </w:p>
+    <w:p>
+      <w:r>
+        <w:t xml:space="preserve">The current design for the system does not make use of any existing external components. The system will however offer means for the system to reuse internal data structures and functions. </w:t>
+      </w:r>
+    </w:p>
+    <w:p>
+      <w:pPr>
+        <w:pStyle w:val="Heading2"/>
+      </w:pPr>
+      <w:r>
+        <w:lastRenderedPageBreak/>
+        <w:t xml:space="preserve">3.3 </w:t>
+      </w:r>
+      <w:r>
+        <w:t>Further Work</w:t>
+      </w:r>
+    </w:p>
+    <w:p>
+      <w:r>
+        <w:t>The System architecture will eventually need to include means in which it can query information from partner banks and firms</w:t>
+      </w:r>
+      <w:r>
+        <w:t xml:space="preserve"> off the internet</w:t>
+      </w:r>
+      <w:r>
+        <w:t>. This</w:t>
+      </w:r>
+      <w:r>
+        <w:t xml:space="preserve"> web API is not currently in development because of the cooperation needed from these third parties. Additionally, the system would be developed for mobile and web use in order to increase the access of the system to clients. </w:t>
+      </w:r>
+    </w:p>
+    <w:p>
+      <w:pPr>
+        <w:pStyle w:val="Heading2"/>
+      </w:pPr>
+      <w:r>
+        <w:t xml:space="preserve">3.4 </w:t>
+      </w:r>
+      <w:r>
+        <w:t>User Interface</w:t>
+      </w:r>
+    </w:p>
+    <w:p>
+      <w:r>
+        <w:t xml:space="preserve">The Money Hub user interface is designed with ease of access of user information in mind. Since the application is currently being designed for windows applications, there is a lot of flexibility with how we organize and size the display. A careful balance of how much information is available on one page and application size is needed in order to make sure that the user has an enjoyable experience while using the system. </w:t>
+      </w:r>
+    </w:p>
+    <w:p>
+      <w:pPr>
+        <w:pStyle w:val="Heading2"/>
+      </w:pPr>
+      <w:r>
+        <w:t xml:space="preserve">3.5 </w:t>
+      </w:r>
+      <w:r>
+        <w:t>Software Interface</w:t>
+      </w:r>
+    </w:p>
+    <w:p>
+      <w:r>
+        <w:t xml:space="preserve">Software interfaces are basically how the user client, accessed through the user interface, will communicate and query the database. Requests from the user will be coded and sent via a server connection that contain the request in json or xml format. </w:t>
+      </w:r>
+    </w:p>
+    <w:p>
+      <w:pPr>
+        <w:pStyle w:val="Heading2"/>
+      </w:pPr>
+      <w:r>
+        <w:t xml:space="preserve">3.6 </w:t>
+      </w:r>
+      <w:r>
+        <w:t>Error Detection and Recovery</w:t>
+      </w:r>
+    </w:p>
+    <w:p>
+      <w:r>
+        <w:t xml:space="preserve">From the current point of development, many errors will not be discovered until product testing begins. </w:t>
+      </w:r>
+      <w:r>
+        <w:t xml:space="preserve">Testing and error detection will be discussed further in future documents. The current design phase is being completed with initial proof of concept of interaction for the system components as its primary focus. </w:t>
+      </w:r>
+    </w:p>
+    <w:p>
+      <w:pPr>
+        <w:pStyle w:val="Heading1"/>
+      </w:pPr>
+      <w:r>
+        <w:lastRenderedPageBreak/>
+        <w:t>4 Software Architecture</w:t>
+      </w:r>
+    </w:p>
+    <w:p>
+      <w:pPr>
+        <w:pStyle w:val="Heading2"/>
+      </w:pPr>
+      <w:r>
+        <w:t xml:space="preserve">4.1 </w:t>
+      </w:r>
+      <w:r>
+        <w:t>System Architecture</w:t>
+      </w:r>
+    </w:p>
+    <w:p>
+      <w:pPr>
+        <w:pStyle w:val="Heading2"/>
+        <w:rPr>
+          <w:sz w:val="22"/>
+        </w:rPr>
+      </w:pPr>
+      <w:r>
+        <w:t xml:space="preserve">4.2 </w:t>
+      </w:r>
+      <w:r>
+        <w:t>System Decomposition</w:t>
+      </w:r>
+    </w:p>
+    <w:p>
+      <w:pPr>
+        <w:pStyle w:val="Heading1"/>
+      </w:pPr>
+      <w:r>
+        <w:t>5 Policies and Tactics</w:t>
+      </w:r>
+    </w:p>
+    <w:p>
+      <w:pPr>
+        <w:pStyle w:val="Heading2"/>
+      </w:pPr>
+      <w:r>
+        <w:t xml:space="preserve">5.1 </w:t>
+      </w:r>
+      <w:r>
+        <w:t>Coding Guidelines and Conventions</w:t>
+      </w:r>
+    </w:p>
+    <w:p>
+      <w:pPr>
+        <w:pStyle w:val="Heading2"/>
+      </w:pPr>
+      <w:r>
+        <w:t xml:space="preserve">5.2 </w:t>
+      </w:r>
+      <w:r>
+        <w:t>Plans for Testing Product</w:t>
+      </w:r>
+    </w:p>
+    <w:p>
+      <w:pPr>
+        <w:pStyle w:val="Heading2"/>
+      </w:pPr>
+      <w:r>
+        <w:t xml:space="preserve">5.3 </w:t>
+      </w:r>
+      <w:r>
+        <w:t>Maintaining Product</w:t>
+      </w:r>
+    </w:p>
+    <w:p>
+      <w:pPr>
+        <w:pStyle w:val="Heading2"/>
+      </w:pPr>
+      <w:r>
+        <w:t xml:space="preserve">5.4 </w:t>
+      </w:r>
+      <w:r>
+        <w:t>Organization of Source Code</w:t>
+      </w:r>
+    </w:p>
+    <w:p>
+      <w:pPr>
+        <w:pStyle w:val="Heading2"/>
+      </w:pPr>
+      <w:r>
+        <w:t xml:space="preserve">5.6 </w:t>
+      </w:r>
+      <w:r>
+        <w:t>Generating System Deliverables</w:t>
+      </w:r>
+    </w:p>
+    <w:p>
+      <w:pPr>
+        <w:pStyle w:val="Heading1"/>
+      </w:pPr>
+      <w:r>
+        <w:t xml:space="preserve">6 </w:t>
+      </w:r>
+      <w:r>
+        <w:t>Detailed System Design</w:t>
+      </w:r>
+    </w:p>
+    <w:p>
+      <w:pPr>
+        <w:pStyle w:val="Heading2"/>
+      </w:pPr>
+      <w:r>
+        <w:t xml:space="preserve">6.1 </w:t>
+      </w:r>
+      <w:r>
+        <w:t>Classification</w:t>
+      </w:r>
+    </w:p>
+    <w:p>
+      <w:pPr>
+        <w:pStyle w:val="Heading2"/>
+      </w:pPr>
+      <w:r>
+        <w:t xml:space="preserve">6.2 </w:t>
+      </w:r>
+      <w:r>
+        <w:t>Definition</w:t>
+      </w:r>
+    </w:p>
+    <w:p>
+      <w:pPr>
+        <w:pStyle w:val="Heading2"/>
+      </w:pPr>
+      <w:r>
+        <w:t xml:space="preserve">6.3 </w:t>
+      </w:r>
+      <w:r>
+        <w:t>Responsibilities</w:t>
+      </w:r>
+    </w:p>
+    <w:p>
+      <w:pPr>
+        <w:pStyle w:val="Heading2"/>
+      </w:pPr>
+      <w:r>
+        <w:t xml:space="preserve">6.4 </w:t>
+      </w:r>
+      <w:r>
+        <w:t>Constraints</w:t>
+      </w:r>
+    </w:p>
+    <w:p>
+      <w:pPr>
+        <w:pStyle w:val="Heading2"/>
+      </w:pPr>
+      <w:r>
+        <w:t xml:space="preserve">6.5 </w:t>
+      </w:r>
+      <w:r>
+        <w:t>Compositions</w:t>
+      </w:r>
+    </w:p>
+    <w:p>
+      <w:pPr>
+        <w:pStyle w:val="Heading2"/>
+      </w:pPr>
+      <w:r>
+        <w:t xml:space="preserve">6.6 </w:t>
+      </w:r>
+      <w:r>
+        <w:t>Uses and Interactions</w:t>
+      </w:r>
+    </w:p>
+    <w:p>
+      <w:pPr>
+        <w:pStyle w:val="Heading2"/>
+      </w:pPr>
+      <w:r>
+        <w:t xml:space="preserve">6.7 </w:t>
+      </w:r>
+      <w:r>
+        <w:t>Resources</w:t>
+      </w:r>
+    </w:p>
+    <w:p>
+      <w:pPr>
+        <w:pStyle w:val="Heading2"/>
+      </w:pPr>
+      <w:r>
+        <w:t xml:space="preserve">6.8 </w:t>
+      </w:r>
+      <w:r>
+        <w:t>Processing</w:t>
+      </w:r>
+    </w:p>
+    <w:p>
+      <w:pPr>
+        <w:pStyle w:val="Heading2"/>
+      </w:pPr>
+      <w:r>
+        <w:t xml:space="preserve">6.9 </w:t>
+      </w:r>
+      <w:r>
+        <w:t>Interface and Export</w:t>
+      </w:r>
+    </w:p>
+    <w:p>
+      <w:pPr>
+        <w:pStyle w:val="Heading2"/>
+      </w:pPr>
+      <w:r>
+        <w:t xml:space="preserve">6.10 </w:t>
+      </w:r>
+      <w:r>
+        <w:t>Detailed Subsystem Design</w:t>
+      </w:r>
+    </w:p>
+    <w:p/>
     <w:sectPr>
       <w:headerReference w:type="default" r:id="rId8"/>
       <w:footerReference w:type="default" r:id="rId9"/>
@@ -2017,6 +3107,127 @@
     </w:lvl>
   </w:abstractNum>
   <w:abstractNum w:abstractNumId="11" w15:restartNumberingAfterBreak="0">
+    <w:nsid w:val="045E3883"/>
+    <w:multiLevelType w:val="multilevel"/>
+    <w:tmpl w:val="C4987EBE"/>
+    <w:lvl w:ilvl="0">
+      <w:start w:val="1"/>
+      <w:numFmt w:val="decimal"/>
+      <w:lvlText w:val="%1."/>
+      <w:lvlJc w:val="left"/>
+      <w:pPr>
+        <w:ind w:left="720" w:hanging="360"/>
+      </w:pPr>
+      <w:rPr>
+        <w:rFonts w:hint="default"/>
+      </w:rPr>
+    </w:lvl>
+    <w:lvl w:ilvl="1">
+      <w:start w:val="1"/>
+      <w:numFmt w:val="decimal"/>
+      <w:isLgl/>
+      <w:lvlText w:val="%1.%2."/>
+      <w:lvlJc w:val="left"/>
+      <w:pPr>
+        <w:ind w:left="1080" w:hanging="720"/>
+      </w:pPr>
+      <w:rPr>
+        <w:rFonts w:hint="default"/>
+      </w:rPr>
+    </w:lvl>
+    <w:lvl w:ilvl="2">
+      <w:start w:val="1"/>
+      <w:numFmt w:val="decimal"/>
+      <w:isLgl/>
+      <w:lvlText w:val="%1.%2.%3."/>
+      <w:lvlJc w:val="left"/>
+      <w:pPr>
+        <w:ind w:left="1080" w:hanging="720"/>
+      </w:pPr>
+      <w:rPr>
+        <w:rFonts w:hint="default"/>
+      </w:rPr>
+    </w:lvl>
+    <w:lvl w:ilvl="3">
+      <w:start w:val="1"/>
+      <w:numFmt w:val="decimal"/>
+      <w:isLgl/>
+      <w:lvlText w:val="%1.%2.%3.%4."/>
+      <w:lvlJc w:val="left"/>
+      <w:pPr>
+        <w:ind w:left="1440" w:hanging="1080"/>
+      </w:pPr>
+      <w:rPr>
+        <w:rFonts w:hint="default"/>
+      </w:rPr>
+    </w:lvl>
+    <w:lvl w:ilvl="4">
+      <w:start w:val="1"/>
+      <w:numFmt w:val="decimal"/>
+      <w:isLgl/>
+      <w:lvlText w:val="%1.%2.%3.%4.%5."/>
+      <w:lvlJc w:val="left"/>
+      <w:pPr>
+        <w:ind w:left="1440" w:hanging="1080"/>
+      </w:pPr>
+      <w:rPr>
+        <w:rFonts w:hint="default"/>
+      </w:rPr>
+    </w:lvl>
+    <w:lvl w:ilvl="5">
+      <w:start w:val="1"/>
+      <w:numFmt w:val="decimal"/>
+      <w:isLgl/>
+      <w:lvlText w:val="%1.%2.%3.%4.%5.%6."/>
+      <w:lvlJc w:val="left"/>
+      <w:pPr>
+        <w:ind w:left="1800" w:hanging="1440"/>
+      </w:pPr>
+      <w:rPr>
+        <w:rFonts w:hint="default"/>
+      </w:rPr>
+    </w:lvl>
+    <w:lvl w:ilvl="6">
+      <w:start w:val="1"/>
+      <w:numFmt w:val="decimal"/>
+      <w:isLgl/>
+      <w:lvlText w:val="%1.%2.%3.%4.%5.%6.%7."/>
+      <w:lvlJc w:val="left"/>
+      <w:pPr>
+        <w:ind w:left="1800" w:hanging="1440"/>
+      </w:pPr>
+      <w:rPr>
+        <w:rFonts w:hint="default"/>
+      </w:rPr>
+    </w:lvl>
+    <w:lvl w:ilvl="7">
+      <w:start w:val="1"/>
+      <w:numFmt w:val="decimal"/>
+      <w:isLgl/>
+      <w:lvlText w:val="%1.%2.%3.%4.%5.%6.%7.%8."/>
+      <w:lvlJc w:val="left"/>
+      <w:pPr>
+        <w:ind w:left="2160" w:hanging="1800"/>
+      </w:pPr>
+      <w:rPr>
+        <w:rFonts w:hint="default"/>
+      </w:rPr>
+    </w:lvl>
+    <w:lvl w:ilvl="8">
+      <w:start w:val="1"/>
+      <w:numFmt w:val="decimal"/>
+      <w:isLgl/>
+      <w:lvlText w:val="%1.%2.%3.%4.%5.%6.%7.%8.%9."/>
+      <w:lvlJc w:val="left"/>
+      <w:pPr>
+        <w:ind w:left="2160" w:hanging="1800"/>
+      </w:pPr>
+      <w:rPr>
+        <w:rFonts w:hint="default"/>
+      </w:rPr>
+    </w:lvl>
+  </w:abstractNum>
+  <w:abstractNum w:abstractNumId="12" w15:restartNumberingAfterBreak="0">
     <w:nsid w:val="046D0BB3"/>
     <w:multiLevelType w:val="hybridMultilevel"/>
     <w:tmpl w:val="230AAD92"/>
@@ -2105,7 +3316,93 @@
       </w:pPr>
     </w:lvl>
   </w:abstractNum>
-  <w:abstractNum w:abstractNumId="12" w15:restartNumberingAfterBreak="0">
+  <w:abstractNum w:abstractNumId="13" w15:restartNumberingAfterBreak="0">
+    <w:nsid w:val="06B91A71"/>
+    <w:multiLevelType w:val="multilevel"/>
+    <w:tmpl w:val="0409001F"/>
+    <w:lvl w:ilvl="0">
+      <w:start w:val="1"/>
+      <w:numFmt w:val="decimal"/>
+      <w:lvlText w:val="%1."/>
+      <w:lvlJc w:val="left"/>
+      <w:pPr>
+        <w:ind w:left="360" w:hanging="360"/>
+      </w:pPr>
+    </w:lvl>
+    <w:lvl w:ilvl="1">
+      <w:start w:val="1"/>
+      <w:numFmt w:val="decimal"/>
+      <w:lvlText w:val="%1.%2."/>
+      <w:lvlJc w:val="left"/>
+      <w:pPr>
+        <w:ind w:left="792" w:hanging="432"/>
+      </w:pPr>
+    </w:lvl>
+    <w:lvl w:ilvl="2">
+      <w:start w:val="1"/>
+      <w:numFmt w:val="decimal"/>
+      <w:lvlText w:val="%1.%2.%3."/>
+      <w:lvlJc w:val="left"/>
+      <w:pPr>
+        <w:ind w:left="1224" w:hanging="504"/>
+      </w:pPr>
+    </w:lvl>
+    <w:lvl w:ilvl="3">
+      <w:start w:val="1"/>
+      <w:numFmt w:val="decimal"/>
+      <w:lvlText w:val="%1.%2.%3.%4."/>
+      <w:lvlJc w:val="left"/>
+      <w:pPr>
+        <w:ind w:left="1728" w:hanging="648"/>
+      </w:pPr>
+    </w:lvl>
+    <w:lvl w:ilvl="4">
+      <w:start w:val="1"/>
+      <w:numFmt w:val="decimal"/>
+      <w:lvlText w:val="%1.%2.%3.%4.%5."/>
+      <w:lvlJc w:val="left"/>
+      <w:pPr>
+        <w:ind w:left="2232" w:hanging="792"/>
+      </w:pPr>
+    </w:lvl>
+    <w:lvl w:ilvl="5">
+      <w:start w:val="1"/>
+      <w:numFmt w:val="decimal"/>
+      <w:lvlText w:val="%1.%2.%3.%4.%5.%6."/>
+      <w:lvlJc w:val="left"/>
+      <w:pPr>
+        <w:ind w:left="2736" w:hanging="936"/>
+      </w:pPr>
+    </w:lvl>
+    <w:lvl w:ilvl="6">
+      <w:start w:val="1"/>
+      <w:numFmt w:val="decimal"/>
+      <w:lvlText w:val="%1.%2.%3.%4.%5.%6.%7."/>
+      <w:lvlJc w:val="left"/>
+      <w:pPr>
+        <w:ind w:left="3240" w:hanging="1080"/>
+      </w:pPr>
+    </w:lvl>
+    <w:lvl w:ilvl="7">
+      <w:start w:val="1"/>
+      <w:numFmt w:val="decimal"/>
+      <w:lvlText w:val="%1.%2.%3.%4.%5.%6.%7.%8."/>
+      <w:lvlJc w:val="left"/>
+      <w:pPr>
+        <w:ind w:left="3744" w:hanging="1224"/>
+      </w:pPr>
+    </w:lvl>
+    <w:lvl w:ilvl="8">
+      <w:start w:val="1"/>
+      <w:numFmt w:val="decimal"/>
+      <w:lvlText w:val="%1.%2.%3.%4.%5.%6.%7.%8.%9."/>
+      <w:lvlJc w:val="left"/>
+      <w:pPr>
+        <w:ind w:left="4320" w:hanging="1440"/>
+      </w:pPr>
+    </w:lvl>
+  </w:abstractNum>
+  <w:abstractNum w:abstractNumId="14" w15:restartNumberingAfterBreak="0">
     <w:nsid w:val="09A77D6D"/>
     <w:multiLevelType w:val="hybridMultilevel"/>
     <w:tmpl w:val="77D49FF6"/>
@@ -2218,7 +3515,96 @@
       </w:rPr>
     </w:lvl>
   </w:abstractNum>
-  <w:abstractNum w:abstractNumId="13" w15:restartNumberingAfterBreak="0">
+  <w:abstractNum w:abstractNumId="15" w15:restartNumberingAfterBreak="0">
+    <w:nsid w:val="0A434ABC"/>
+    <w:multiLevelType w:val="hybridMultilevel"/>
+    <w:tmpl w:val="62105F6E"/>
+    <w:lvl w:ilvl="0" w:tplc="0409000F">
+      <w:start w:val="1"/>
+      <w:numFmt w:val="decimal"/>
+      <w:lvlText w:val="%1."/>
+      <w:lvlJc w:val="left"/>
+      <w:pPr>
+        <w:ind w:left="720" w:hanging="360"/>
+      </w:pPr>
+      <w:rPr>
+        <w:rFonts w:hint="default"/>
+      </w:rPr>
+    </w:lvl>
+    <w:lvl w:ilvl="1" w:tplc="04090019" w:tentative="1">
+      <w:start w:val="1"/>
+      <w:numFmt w:val="lowerLetter"/>
+      <w:lvlText w:val="%2."/>
+      <w:lvlJc w:val="left"/>
+      <w:pPr>
+        <w:ind w:left="1440" w:hanging="360"/>
+      </w:pPr>
+    </w:lvl>
+    <w:lvl w:ilvl="2" w:tplc="0409001B" w:tentative="1">
+      <w:start w:val="1"/>
+      <w:numFmt w:val="lowerRoman"/>
+      <w:lvlText w:val="%3."/>
+      <w:lvlJc w:val="right"/>
+      <w:pPr>
+        <w:ind w:left="2160" w:hanging="180"/>
+      </w:pPr>
+    </w:lvl>
+    <w:lvl w:ilvl="3" w:tplc="0409000F" w:tentative="1">
+      <w:start w:val="1"/>
+      <w:numFmt w:val="decimal"/>
+      <w:lvlText w:val="%4."/>
+      <w:lvlJc w:val="left"/>
+      <w:pPr>
+        <w:ind w:left="2880" w:hanging="360"/>
+      </w:pPr>
+    </w:lvl>
+    <w:lvl w:ilvl="4" w:tplc="04090019" w:tentative="1">
+      <w:start w:val="1"/>
+      <w:numFmt w:val="lowerLetter"/>
+      <w:lvlText w:val="%5."/>
+      <w:lvlJc w:val="left"/>
+      <w:pPr>
+        <w:ind w:left="3600" w:hanging="360"/>
+      </w:pPr>
+    </w:lvl>
+    <w:lvl w:ilvl="5" w:tplc="0409001B" w:tentative="1">
+      <w:start w:val="1"/>
+      <w:numFmt w:val="lowerRoman"/>
+      <w:lvlText w:val="%6."/>
+      <w:lvlJc w:val="right"/>
+      <w:pPr>
+        <w:ind w:left="4320" w:hanging="180"/>
+      </w:pPr>
+    </w:lvl>
+    <w:lvl w:ilvl="6" w:tplc="0409000F" w:tentative="1">
+      <w:start w:val="1"/>
+      <w:numFmt w:val="decimal"/>
+      <w:lvlText w:val="%7."/>
+      <w:lvlJc w:val="left"/>
+      <w:pPr>
+        <w:ind w:left="5040" w:hanging="360"/>
+      </w:pPr>
+    </w:lvl>
+    <w:lvl w:ilvl="7" w:tplc="04090019" w:tentative="1">
+      <w:start w:val="1"/>
+      <w:numFmt w:val="lowerLetter"/>
+      <w:lvlText w:val="%8."/>
+      <w:lvlJc w:val="left"/>
+      <w:pPr>
+        <w:ind w:left="5760" w:hanging="360"/>
+      </w:pPr>
+    </w:lvl>
+    <w:lvl w:ilvl="8" w:tplc="0409001B" w:tentative="1">
+      <w:start w:val="1"/>
+      <w:numFmt w:val="lowerRoman"/>
+      <w:lvlText w:val="%9."/>
+      <w:lvlJc w:val="right"/>
+      <w:pPr>
+        <w:ind w:left="6480" w:hanging="180"/>
+      </w:pPr>
+    </w:lvl>
+  </w:abstractNum>
+  <w:abstractNum w:abstractNumId="16" w15:restartNumberingAfterBreak="0">
     <w:nsid w:val="0D483622"/>
     <w:multiLevelType w:val="multilevel"/>
     <w:tmpl w:val="04090023"/>
@@ -2305,7 +3691,7 @@
       </w:pPr>
     </w:lvl>
   </w:abstractNum>
-  <w:abstractNum w:abstractNumId="14" w15:restartNumberingAfterBreak="0">
+  <w:abstractNum w:abstractNumId="17" w15:restartNumberingAfterBreak="0">
     <w:nsid w:val="0EBE3EC2"/>
     <w:multiLevelType w:val="hybridMultilevel"/>
     <w:tmpl w:val="E0E0A404"/>
@@ -2394,7 +3780,7 @@
       </w:pPr>
     </w:lvl>
   </w:abstractNum>
-  <w:abstractNum w:abstractNumId="15" w15:restartNumberingAfterBreak="0">
+  <w:abstractNum w:abstractNumId="18" w15:restartNumberingAfterBreak="0">
     <w:nsid w:val="0F0B3CB5"/>
     <w:multiLevelType w:val="hybridMultilevel"/>
     <w:tmpl w:val="E86E7B6C"/>
@@ -2483,7 +3869,7 @@
       </w:pPr>
     </w:lvl>
   </w:abstractNum>
-  <w:abstractNum w:abstractNumId="16" w15:restartNumberingAfterBreak="0">
+  <w:abstractNum w:abstractNumId="19" w15:restartNumberingAfterBreak="0">
     <w:nsid w:val="243C4DC3"/>
     <w:multiLevelType w:val="multilevel"/>
     <w:tmpl w:val="0409001F"/>
@@ -2572,7 +3958,7 @@
       </w:pPr>
     </w:lvl>
   </w:abstractNum>
-  <w:abstractNum w:abstractNumId="17" w15:restartNumberingAfterBreak="0">
+  <w:abstractNum w:abstractNumId="20" w15:restartNumberingAfterBreak="0">
     <w:nsid w:val="2C53351A"/>
     <w:multiLevelType w:val="hybridMultilevel"/>
     <w:tmpl w:val="4802DEB8"/>
@@ -2661,7 +4047,96 @@
       </w:pPr>
     </w:lvl>
   </w:abstractNum>
-  <w:abstractNum w:abstractNumId="18" w15:restartNumberingAfterBreak="0">
+  <w:abstractNum w:abstractNumId="21" w15:restartNumberingAfterBreak="0">
+    <w:nsid w:val="3A104289"/>
+    <w:multiLevelType w:val="hybridMultilevel"/>
+    <w:tmpl w:val="A906C2DA"/>
+    <w:lvl w:ilvl="0" w:tplc="29B8D13C">
+      <w:start w:val="1"/>
+      <w:numFmt w:val="upperRoman"/>
+      <w:lvlText w:val="%1."/>
+      <w:lvlJc w:val="left"/>
+      <w:pPr>
+        <w:ind w:left="1080" w:hanging="720"/>
+      </w:pPr>
+      <w:rPr>
+        <w:rFonts w:hint="default"/>
+      </w:rPr>
+    </w:lvl>
+    <w:lvl w:ilvl="1" w:tplc="04090019" w:tentative="1">
+      <w:start w:val="1"/>
+      <w:numFmt w:val="lowerLetter"/>
+      <w:lvlText w:val="%2."/>
+      <w:lvlJc w:val="left"/>
+      <w:pPr>
+        <w:ind w:left="1440" w:hanging="360"/>
+      </w:pPr>
+    </w:lvl>
+    <w:lvl w:ilvl="2" w:tplc="0409001B" w:tentative="1">
+      <w:start w:val="1"/>
+      <w:numFmt w:val="lowerRoman"/>
+      <w:lvlText w:val="%3."/>
+      <w:lvlJc w:val="right"/>
+      <w:pPr>
+        <w:ind w:left="2160" w:hanging="180"/>
+      </w:pPr>
+    </w:lvl>
+    <w:lvl w:ilvl="3" w:tplc="0409000F" w:tentative="1">
+      <w:start w:val="1"/>
+      <w:numFmt w:val="decimal"/>
+      <w:lvlText w:val="%4."/>
+      <w:lvlJc w:val="left"/>
+      <w:pPr>
+        <w:ind w:left="2880" w:hanging="360"/>
+      </w:pPr>
+    </w:lvl>
+    <w:lvl w:ilvl="4" w:tplc="04090019" w:tentative="1">
+      <w:start w:val="1"/>
+      <w:numFmt w:val="lowerLetter"/>
+      <w:lvlText w:val="%5."/>
+      <w:lvlJc w:val="left"/>
+      <w:pPr>
+        <w:ind w:left="3600" w:hanging="360"/>
+      </w:pPr>
+    </w:lvl>
+    <w:lvl w:ilvl="5" w:tplc="0409001B" w:tentative="1">
+      <w:start w:val="1"/>
+      <w:numFmt w:val="lowerRoman"/>
+      <w:lvlText w:val="%6."/>
+      <w:lvlJc w:val="right"/>
+      <w:pPr>
+        <w:ind w:left="4320" w:hanging="180"/>
+      </w:pPr>
+    </w:lvl>
+    <w:lvl w:ilvl="6" w:tplc="0409000F" w:tentative="1">
+      <w:start w:val="1"/>
+      <w:numFmt w:val="decimal"/>
+      <w:lvlText w:val="%7."/>
+      <w:lvlJc w:val="left"/>
+      <w:pPr>
+        <w:ind w:left="5040" w:hanging="360"/>
+      </w:pPr>
+    </w:lvl>
+    <w:lvl w:ilvl="7" w:tplc="04090019" w:tentative="1">
+      <w:start w:val="1"/>
+      <w:numFmt w:val="lowerLetter"/>
+      <w:lvlText w:val="%8."/>
+      <w:lvlJc w:val="left"/>
+      <w:pPr>
+        <w:ind w:left="5760" w:hanging="360"/>
+      </w:pPr>
+    </w:lvl>
+    <w:lvl w:ilvl="8" w:tplc="0409001B" w:tentative="1">
+      <w:start w:val="1"/>
+      <w:numFmt w:val="lowerRoman"/>
+      <w:lvlText w:val="%9."/>
+      <w:lvlJc w:val="right"/>
+      <w:pPr>
+        <w:ind w:left="6480" w:hanging="180"/>
+      </w:pPr>
+    </w:lvl>
+  </w:abstractNum>
+  <w:abstractNum w:abstractNumId="22" w15:restartNumberingAfterBreak="0">
     <w:nsid w:val="3EE46E98"/>
     <w:multiLevelType w:val="multilevel"/>
     <w:tmpl w:val="0409001F"/>
@@ -2747,7 +4222,7 @@
       </w:pPr>
     </w:lvl>
   </w:abstractNum>
-  <w:abstractNum w:abstractNumId="19" w15:restartNumberingAfterBreak="0">
+  <w:abstractNum w:abstractNumId="23" w15:restartNumberingAfterBreak="0">
     <w:nsid w:val="47164D09"/>
     <w:multiLevelType w:val="multilevel"/>
     <w:tmpl w:val="0409001F"/>
@@ -2833,7 +4308,7 @@
       </w:pPr>
     </w:lvl>
   </w:abstractNum>
-  <w:abstractNum w:abstractNumId="20" w15:restartNumberingAfterBreak="0">
+  <w:abstractNum w:abstractNumId="24" w15:restartNumberingAfterBreak="0">
     <w:nsid w:val="481A4AB8"/>
     <w:multiLevelType w:val="multilevel"/>
     <w:tmpl w:val="0409001F"/>
@@ -2925,7 +4400,96 @@
       </w:pPr>
     </w:lvl>
   </w:abstractNum>
-  <w:abstractNum w:abstractNumId="21" w15:restartNumberingAfterBreak="0">
+  <w:abstractNum w:abstractNumId="25" w15:restartNumberingAfterBreak="0">
+    <w:nsid w:val="4A126037"/>
+    <w:multiLevelType w:val="hybridMultilevel"/>
+    <w:tmpl w:val="53F69C26"/>
+    <w:lvl w:ilvl="0" w:tplc="7FE4C31A">
+      <w:start w:val="1"/>
+      <w:numFmt w:val="upperRoman"/>
+      <w:lvlText w:val="%1."/>
+      <w:lvlJc w:val="left"/>
+      <w:pPr>
+        <w:ind w:left="1080" w:hanging="720"/>
+      </w:pPr>
+      <w:rPr>
+        <w:rFonts w:hint="default"/>
+      </w:rPr>
+    </w:lvl>
+    <w:lvl w:ilvl="1" w:tplc="04090019" w:tentative="1">
+      <w:start w:val="1"/>
+      <w:numFmt w:val="lowerLetter"/>
+      <w:lvlText w:val="%2."/>
+      <w:lvlJc w:val="left"/>
+      <w:pPr>
+        <w:ind w:left="1440" w:hanging="360"/>
+      </w:pPr>
+    </w:lvl>
+    <w:lvl w:ilvl="2" w:tplc="0409001B" w:tentative="1">
+      <w:start w:val="1"/>
+      <w:numFmt w:val="lowerRoman"/>
+      <w:lvlText w:val="%3."/>
+      <w:lvlJc w:val="right"/>
+      <w:pPr>
+        <w:ind w:left="2160" w:hanging="180"/>
+      </w:pPr>
+    </w:lvl>
+    <w:lvl w:ilvl="3" w:tplc="0409000F" w:tentative="1">
+      <w:start w:val="1"/>
+      <w:numFmt w:val="decimal"/>
+      <w:lvlText w:val="%4."/>
+      <w:lvlJc w:val="left"/>
+      <w:pPr>
+        <w:ind w:left="2880" w:hanging="360"/>
+      </w:pPr>
+    </w:lvl>
+    <w:lvl w:ilvl="4" w:tplc="04090019" w:tentative="1">
+      <w:start w:val="1"/>
+      <w:numFmt w:val="lowerLetter"/>
+      <w:lvlText w:val="%5."/>
+      <w:lvlJc w:val="left"/>
+      <w:pPr>
+        <w:ind w:left="3600" w:hanging="360"/>
+      </w:pPr>
+    </w:lvl>
+    <w:lvl w:ilvl="5" w:tplc="0409001B" w:tentative="1">
+      <w:start w:val="1"/>
+      <w:numFmt w:val="lowerRoman"/>
+      <w:lvlText w:val="%6."/>
+      <w:lvlJc w:val="right"/>
+      <w:pPr>
+        <w:ind w:left="4320" w:hanging="180"/>
+      </w:pPr>
+    </w:lvl>
+    <w:lvl w:ilvl="6" w:tplc="0409000F" w:tentative="1">
+      <w:start w:val="1"/>
+      <w:numFmt w:val="decimal"/>
+      <w:lvlText w:val="%7."/>
+      <w:lvlJc w:val="left"/>
+      <w:pPr>
+        <w:ind w:left="5040" w:hanging="360"/>
+      </w:pPr>
+    </w:lvl>
+    <w:lvl w:ilvl="7" w:tplc="04090019" w:tentative="1">
+      <w:start w:val="1"/>
+      <w:numFmt w:val="lowerLetter"/>
+      <w:lvlText w:val="%8."/>
+      <w:lvlJc w:val="left"/>
+      <w:pPr>
+        <w:ind w:left="5760" w:hanging="360"/>
+      </w:pPr>
+    </w:lvl>
+    <w:lvl w:ilvl="8" w:tplc="0409001B" w:tentative="1">
+      <w:start w:val="1"/>
+      <w:numFmt w:val="lowerRoman"/>
+      <w:lvlText w:val="%9."/>
+      <w:lvlJc w:val="right"/>
+      <w:pPr>
+        <w:ind w:left="6480" w:hanging="180"/>
+      </w:pPr>
+    </w:lvl>
+  </w:abstractNum>
+  <w:abstractNum w:abstractNumId="26" w15:restartNumberingAfterBreak="0">
     <w:nsid w:val="4C5F266D"/>
     <w:multiLevelType w:val="hybridMultilevel"/>
     <w:tmpl w:val="94F28972"/>
@@ -3014,7 +4578,93 @@
       </w:pPr>
     </w:lvl>
   </w:abstractNum>
-  <w:abstractNum w:abstractNumId="22" w15:restartNumberingAfterBreak="0">
+  <w:abstractNum w:abstractNumId="27" w15:restartNumberingAfterBreak="0">
+    <w:nsid w:val="4F815BB5"/>
+    <w:multiLevelType w:val="multilevel"/>
+    <w:tmpl w:val="0409001F"/>
+    <w:lvl w:ilvl="0">
+      <w:start w:val="1"/>
+      <w:numFmt w:val="decimal"/>
+      <w:lvlText w:val="%1."/>
+      <w:lvlJc w:val="left"/>
+      <w:pPr>
+        <w:ind w:left="360" w:hanging="360"/>
+      </w:pPr>
+    </w:lvl>
+    <w:lvl w:ilvl="1">
+      <w:start w:val="1"/>
+      <w:numFmt w:val="decimal"/>
+      <w:lvlText w:val="%1.%2."/>
+      <w:lvlJc w:val="left"/>
+      <w:pPr>
+        <w:ind w:left="792" w:hanging="432"/>
+      </w:pPr>
+    </w:lvl>
+    <w:lvl w:ilvl="2">
+      <w:start w:val="1"/>
+      <w:numFmt w:val="decimal"/>
+      <w:lvlText w:val="%1.%2.%3."/>
+      <w:lvlJc w:val="left"/>
+      <w:pPr>
+        <w:ind w:left="1224" w:hanging="504"/>
+      </w:pPr>
+    </w:lvl>
+    <w:lvl w:ilvl="3">
+      <w:start w:val="1"/>
+      <w:numFmt w:val="decimal"/>
+      <w:lvlText w:val="%1.%2.%3.%4."/>
+      <w:lvlJc w:val="left"/>
+      <w:pPr>
+        <w:ind w:left="1728" w:hanging="648"/>
+      </w:pPr>
+    </w:lvl>
+    <w:lvl w:ilvl="4">
+      <w:start w:val="1"/>
+      <w:numFmt w:val="decimal"/>
+      <w:lvlText w:val="%1.%2.%3.%4.%5."/>
+      <w:lvlJc w:val="left"/>
+      <w:pPr>
+        <w:ind w:left="2232" w:hanging="792"/>
+      </w:pPr>
+    </w:lvl>
+    <w:lvl w:ilvl="5">
+      <w:start w:val="1"/>
+      <w:numFmt w:val="decimal"/>
+      <w:lvlText w:val="%1.%2.%3.%4.%5.%6."/>
+      <w:lvlJc w:val="left"/>
+      <w:pPr>
+        <w:ind w:left="2736" w:hanging="936"/>
+      </w:pPr>
+    </w:lvl>
+    <w:lvl w:ilvl="6">
+      <w:start w:val="1"/>
+      <w:numFmt w:val="decimal"/>
+      <w:lvlText w:val="%1.%2.%3.%4.%5.%6.%7."/>
+      <w:lvlJc w:val="left"/>
+      <w:pPr>
+        <w:ind w:left="3240" w:hanging="1080"/>
+      </w:pPr>
+    </w:lvl>
+    <w:lvl w:ilvl="7">
+      <w:start w:val="1"/>
+      <w:numFmt w:val="decimal"/>
+      <w:lvlText w:val="%1.%2.%3.%4.%5.%6.%7.%8."/>
+      <w:lvlJc w:val="left"/>
+      <w:pPr>
+        <w:ind w:left="3744" w:hanging="1224"/>
+      </w:pPr>
+    </w:lvl>
+    <w:lvl w:ilvl="8">
+      <w:start w:val="1"/>
+      <w:numFmt w:val="decimal"/>
+      <w:lvlText w:val="%1.%2.%3.%4.%5.%6.%7.%8.%9."/>
+      <w:lvlJc w:val="left"/>
+      <w:pPr>
+        <w:ind w:left="4320" w:hanging="1440"/>
+      </w:pPr>
+    </w:lvl>
+  </w:abstractNum>
+  <w:abstractNum w:abstractNumId="28" w15:restartNumberingAfterBreak="0">
     <w:nsid w:val="500D51C1"/>
     <w:multiLevelType w:val="hybridMultilevel"/>
     <w:tmpl w:val="E642289E"/>
@@ -3103,7 +4753,93 @@
       </w:pPr>
     </w:lvl>
   </w:abstractNum>
-  <w:abstractNum w:abstractNumId="23" w15:restartNumberingAfterBreak="0">
+  <w:abstractNum w:abstractNumId="29" w15:restartNumberingAfterBreak="0">
+    <w:nsid w:val="59567E1D"/>
+    <w:multiLevelType w:val="multilevel"/>
+    <w:tmpl w:val="0409001F"/>
+    <w:lvl w:ilvl="0">
+      <w:start w:val="1"/>
+      <w:numFmt w:val="decimal"/>
+      <w:lvlText w:val="%1."/>
+      <w:lvlJc w:val="left"/>
+      <w:pPr>
+        <w:ind w:left="360" w:hanging="360"/>
+      </w:pPr>
+    </w:lvl>
+    <w:lvl w:ilvl="1">
+      <w:start w:val="1"/>
+      <w:numFmt w:val="decimal"/>
+      <w:lvlText w:val="%1.%2."/>
+      <w:lvlJc w:val="left"/>
+      <w:pPr>
+        <w:ind w:left="792" w:hanging="432"/>
+      </w:pPr>
+    </w:lvl>
+    <w:lvl w:ilvl="2">
+      <w:start w:val="1"/>
+      <w:numFmt w:val="decimal"/>
+      <w:lvlText w:val="%1.%2.%3."/>
+      <w:lvlJc w:val="left"/>
+      <w:pPr>
+        <w:ind w:left="1224" w:hanging="504"/>
+      </w:pPr>
+    </w:lvl>
+    <w:lvl w:ilvl="3">
+      <w:start w:val="1"/>
+      <w:numFmt w:val="decimal"/>
+      <w:lvlText w:val="%1.%2.%3.%4."/>
+      <w:lvlJc w:val="left"/>
+      <w:pPr>
+        <w:ind w:left="1728" w:hanging="648"/>
+      </w:pPr>
+    </w:lvl>
+    <w:lvl w:ilvl="4">
+      <w:start w:val="1"/>
+      <w:numFmt w:val="decimal"/>
+      <w:lvlText w:val="%1.%2.%3.%4.%5."/>
+      <w:lvlJc w:val="left"/>
+      <w:pPr>
+        <w:ind w:left="2232" w:hanging="792"/>
+      </w:pPr>
+    </w:lvl>
+    <w:lvl w:ilvl="5">
+      <w:start w:val="1"/>
+      <w:numFmt w:val="decimal"/>
+      <w:lvlText w:val="%1.%2.%3.%4.%5.%6."/>
+      <w:lvlJc w:val="left"/>
+      <w:pPr>
+        <w:ind w:left="2736" w:hanging="936"/>
+      </w:pPr>
+    </w:lvl>
+    <w:lvl w:ilvl="6">
+      <w:start w:val="1"/>
+      <w:numFmt w:val="decimal"/>
+      <w:lvlText w:val="%1.%2.%3.%4.%5.%6.%7."/>
+      <w:lvlJc w:val="left"/>
+      <w:pPr>
+        <w:ind w:left="3240" w:hanging="1080"/>
+      </w:pPr>
+    </w:lvl>
+    <w:lvl w:ilvl="7">
+      <w:start w:val="1"/>
+      <w:numFmt w:val="decimal"/>
+      <w:lvlText w:val="%1.%2.%3.%4.%5.%6.%7.%8."/>
+      <w:lvlJc w:val="left"/>
+      <w:pPr>
+        <w:ind w:left="3744" w:hanging="1224"/>
+      </w:pPr>
+    </w:lvl>
+    <w:lvl w:ilvl="8">
+      <w:start w:val="1"/>
+      <w:numFmt w:val="decimal"/>
+      <w:lvlText w:val="%1.%2.%3.%4.%5.%6.%7.%8.%9."/>
+      <w:lvlJc w:val="left"/>
+      <w:pPr>
+        <w:ind w:left="4320" w:hanging="1440"/>
+      </w:pPr>
+    </w:lvl>
+  </w:abstractNum>
+  <w:abstractNum w:abstractNumId="30" w15:restartNumberingAfterBreak="0">
     <w:nsid w:val="5AFE1E25"/>
     <w:multiLevelType w:val="hybridMultilevel"/>
     <w:tmpl w:val="F0FEE4BC"/>
@@ -3192,7 +4928,7 @@
       </w:pPr>
     </w:lvl>
   </w:abstractNum>
-  <w:abstractNum w:abstractNumId="24" w15:restartNumberingAfterBreak="0">
+  <w:abstractNum w:abstractNumId="31" w15:restartNumberingAfterBreak="0">
     <w:nsid w:val="5FF61C3A"/>
     <w:multiLevelType w:val="hybridMultilevel"/>
     <w:tmpl w:val="4072DCCC"/>
@@ -3281,7 +5017,538 @@
       </w:pPr>
     </w:lvl>
   </w:abstractNum>
-  <w:abstractNum w:abstractNumId="25" w15:restartNumberingAfterBreak="0">
+  <w:abstractNum w:abstractNumId="32" w15:restartNumberingAfterBreak="0">
+    <w:nsid w:val="619A1AF4"/>
+    <w:multiLevelType w:val="hybridMultilevel"/>
+    <w:tmpl w:val="E7E01C1A"/>
+    <w:lvl w:ilvl="0" w:tplc="0409000F">
+      <w:start w:val="1"/>
+      <w:numFmt w:val="decimal"/>
+      <w:lvlText w:val="%1."/>
+      <w:lvlJc w:val="left"/>
+      <w:pPr>
+        <w:ind w:left="720" w:hanging="360"/>
+      </w:pPr>
+      <w:rPr>
+        <w:rFonts w:hint="default"/>
+      </w:rPr>
+    </w:lvl>
+    <w:lvl w:ilvl="1" w:tplc="04090019" w:tentative="1">
+      <w:start w:val="1"/>
+      <w:numFmt w:val="lowerLetter"/>
+      <w:lvlText w:val="%2."/>
+      <w:lvlJc w:val="left"/>
+      <w:pPr>
+        <w:ind w:left="1440" w:hanging="360"/>
+      </w:pPr>
+    </w:lvl>
+    <w:lvl w:ilvl="2" w:tplc="0409001B" w:tentative="1">
+      <w:start w:val="1"/>
+      <w:numFmt w:val="lowerRoman"/>
+      <w:lvlText w:val="%3."/>
+      <w:lvlJc w:val="right"/>
+      <w:pPr>
+        <w:ind w:left="2160" w:hanging="180"/>
+      </w:pPr>
+    </w:lvl>
+    <w:lvl w:ilvl="3" w:tplc="0409000F" w:tentative="1">
+      <w:start w:val="1"/>
+      <w:numFmt w:val="decimal"/>
+      <w:lvlText w:val="%4."/>
+      <w:lvlJc w:val="left"/>
+      <w:pPr>
+        <w:ind w:left="2880" w:hanging="360"/>
+      </w:pPr>
+    </w:lvl>
+    <w:lvl w:ilvl="4" w:tplc="04090019" w:tentative="1">
+      <w:start w:val="1"/>
+      <w:numFmt w:val="lowerLetter"/>
+      <w:lvlText w:val="%5."/>
+      <w:lvlJc w:val="left"/>
+      <w:pPr>
+        <w:ind w:left="3600" w:hanging="360"/>
+      </w:pPr>
+    </w:lvl>
+    <w:lvl w:ilvl="5" w:tplc="0409001B" w:tentative="1">
+      <w:start w:val="1"/>
+      <w:numFmt w:val="lowerRoman"/>
+      <w:lvlText w:val="%6."/>
+      <w:lvlJc w:val="right"/>
+      <w:pPr>
+        <w:ind w:left="4320" w:hanging="180"/>
+      </w:pPr>
+    </w:lvl>
+    <w:lvl w:ilvl="6" w:tplc="0409000F" w:tentative="1">
+      <w:start w:val="1"/>
+      <w:numFmt w:val="decimal"/>
+      <w:lvlText w:val="%7."/>
+      <w:lvlJc w:val="left"/>
+      <w:pPr>
+        <w:ind w:left="5040" w:hanging="360"/>
+      </w:pPr>
+    </w:lvl>
+    <w:lvl w:ilvl="7" w:tplc="04090019" w:tentative="1">
+      <w:start w:val="1"/>
+      <w:numFmt w:val="lowerLetter"/>
+      <w:lvlText w:val="%8."/>
+      <w:lvlJc w:val="left"/>
+      <w:pPr>
+        <w:ind w:left="5760" w:hanging="360"/>
+      </w:pPr>
+    </w:lvl>
+    <w:lvl w:ilvl="8" w:tplc="0409001B" w:tentative="1">
+      <w:start w:val="1"/>
+      <w:numFmt w:val="lowerRoman"/>
+      <w:lvlText w:val="%9."/>
+      <w:lvlJc w:val="right"/>
+      <w:pPr>
+        <w:ind w:left="6480" w:hanging="180"/>
+      </w:pPr>
+    </w:lvl>
+  </w:abstractNum>
+  <w:abstractNum w:abstractNumId="33" w15:restartNumberingAfterBreak="0">
+    <w:nsid w:val="64B256CA"/>
+    <w:multiLevelType w:val="hybridMultilevel"/>
+    <w:tmpl w:val="CBA4CEC8"/>
+    <w:lvl w:ilvl="0" w:tplc="B54A646A">
+      <w:start w:val="1"/>
+      <w:numFmt w:val="decimal"/>
+      <w:lvlText w:val="%1"/>
+      <w:lvlJc w:val="left"/>
+      <w:pPr>
+        <w:ind w:left="720" w:hanging="360"/>
+      </w:pPr>
+      <w:rPr>
+        <w:rFonts w:hint="default"/>
+      </w:rPr>
+    </w:lvl>
+    <w:lvl w:ilvl="1" w:tplc="04090019" w:tentative="1">
+      <w:start w:val="1"/>
+      <w:numFmt w:val="lowerLetter"/>
+      <w:lvlText w:val="%2."/>
+      <w:lvlJc w:val="left"/>
+      <w:pPr>
+        <w:ind w:left="1440" w:hanging="360"/>
+      </w:pPr>
+    </w:lvl>
+    <w:lvl w:ilvl="2" w:tplc="0409001B" w:tentative="1">
+      <w:start w:val="1"/>
+      <w:numFmt w:val="lowerRoman"/>
+      <w:lvlText w:val="%3."/>
+      <w:lvlJc w:val="right"/>
+      <w:pPr>
+        <w:ind w:left="2160" w:hanging="180"/>
+      </w:pPr>
+    </w:lvl>
+    <w:lvl w:ilvl="3" w:tplc="0409000F" w:tentative="1">
+      <w:start w:val="1"/>
+      <w:numFmt w:val="decimal"/>
+      <w:lvlText w:val="%4."/>
+      <w:lvlJc w:val="left"/>
+      <w:pPr>
+        <w:ind w:left="2880" w:hanging="360"/>
+      </w:pPr>
+    </w:lvl>
+    <w:lvl w:ilvl="4" w:tplc="04090019" w:tentative="1">
+      <w:start w:val="1"/>
+      <w:numFmt w:val="lowerLetter"/>
+      <w:lvlText w:val="%5."/>
+      <w:lvlJc w:val="left"/>
+      <w:pPr>
+        <w:ind w:left="3600" w:hanging="360"/>
+      </w:pPr>
+    </w:lvl>
+    <w:lvl w:ilvl="5" w:tplc="0409001B" w:tentative="1">
+      <w:start w:val="1"/>
+      <w:numFmt w:val="lowerRoman"/>
+      <w:lvlText w:val="%6."/>
+      <w:lvlJc w:val="right"/>
+      <w:pPr>
+        <w:ind w:left="4320" w:hanging="180"/>
+      </w:pPr>
+    </w:lvl>
+    <w:lvl w:ilvl="6" w:tplc="0409000F" w:tentative="1">
+      <w:start w:val="1"/>
+      <w:numFmt w:val="decimal"/>
+      <w:lvlText w:val="%7."/>
+      <w:lvlJc w:val="left"/>
+      <w:pPr>
+        <w:ind w:left="5040" w:hanging="360"/>
+      </w:pPr>
+    </w:lvl>
+    <w:lvl w:ilvl="7" w:tplc="04090019" w:tentative="1">
+      <w:start w:val="1"/>
+      <w:numFmt w:val="lowerLetter"/>
+      <w:lvlText w:val="%8."/>
+      <w:lvlJc w:val="left"/>
+      <w:pPr>
+        <w:ind w:left="5760" w:hanging="360"/>
+      </w:pPr>
+    </w:lvl>
+    <w:lvl w:ilvl="8" w:tplc="0409001B" w:tentative="1">
+      <w:start w:val="1"/>
+      <w:numFmt w:val="lowerRoman"/>
+      <w:lvlText w:val="%9."/>
+      <w:lvlJc w:val="right"/>
+      <w:pPr>
+        <w:ind w:left="6480" w:hanging="180"/>
+      </w:pPr>
+    </w:lvl>
+  </w:abstractNum>
+  <w:abstractNum w:abstractNumId="34" w15:restartNumberingAfterBreak="0">
+    <w:nsid w:val="670A2782"/>
+    <w:multiLevelType w:val="hybridMultilevel"/>
+    <w:tmpl w:val="C3982E16"/>
+    <w:lvl w:ilvl="0" w:tplc="0409000F">
+      <w:start w:val="1"/>
+      <w:numFmt w:val="decimal"/>
+      <w:lvlText w:val="%1."/>
+      <w:lvlJc w:val="left"/>
+      <w:pPr>
+        <w:ind w:left="720" w:hanging="360"/>
+      </w:pPr>
+      <w:rPr>
+        <w:rFonts w:hint="default"/>
+      </w:rPr>
+    </w:lvl>
+    <w:lvl w:ilvl="1" w:tplc="04090019" w:tentative="1">
+      <w:start w:val="1"/>
+      <w:numFmt w:val="lowerLetter"/>
+      <w:lvlText w:val="%2."/>
+      <w:lvlJc w:val="left"/>
+      <w:pPr>
+        <w:ind w:left="1440" w:hanging="360"/>
+      </w:pPr>
+    </w:lvl>
+    <w:lvl w:ilvl="2" w:tplc="0409001B" w:tentative="1">
+      <w:start w:val="1"/>
+      <w:numFmt w:val="lowerRoman"/>
+      <w:lvlText w:val="%3."/>
+      <w:lvlJc w:val="right"/>
+      <w:pPr>
+        <w:ind w:left="2160" w:hanging="180"/>
+      </w:pPr>
+    </w:lvl>
+    <w:lvl w:ilvl="3" w:tplc="0409000F" w:tentative="1">
+      <w:start w:val="1"/>
+      <w:numFmt w:val="decimal"/>
+      <w:lvlText w:val="%4."/>
+      <w:lvlJc w:val="left"/>
+      <w:pPr>
+        <w:ind w:left="2880" w:hanging="360"/>
+      </w:pPr>
+    </w:lvl>
+    <w:lvl w:ilvl="4" w:tplc="04090019" w:tentative="1">
+      <w:start w:val="1"/>
+      <w:numFmt w:val="lowerLetter"/>
+      <w:lvlText w:val="%5."/>
+      <w:lvlJc w:val="left"/>
+      <w:pPr>
+        <w:ind w:left="3600" w:hanging="360"/>
+      </w:pPr>
+    </w:lvl>
+    <w:lvl w:ilvl="5" w:tplc="0409001B" w:tentative="1">
+      <w:start w:val="1"/>
+      <w:numFmt w:val="lowerRoman"/>
+      <w:lvlText w:val="%6."/>
+      <w:lvlJc w:val="right"/>
+      <w:pPr>
+        <w:ind w:left="4320" w:hanging="180"/>
+      </w:pPr>
+    </w:lvl>
+    <w:lvl w:ilvl="6" w:tplc="0409000F" w:tentative="1">
+      <w:start w:val="1"/>
+      <w:numFmt w:val="decimal"/>
+      <w:lvlText w:val="%7."/>
+      <w:lvlJc w:val="left"/>
+      <w:pPr>
+        <w:ind w:left="5040" w:hanging="360"/>
+      </w:pPr>
+    </w:lvl>
+    <w:lvl w:ilvl="7" w:tplc="04090019" w:tentative="1">
+      <w:start w:val="1"/>
+      <w:numFmt w:val="lowerLetter"/>
+      <w:lvlText w:val="%8."/>
+      <w:lvlJc w:val="left"/>
+      <w:pPr>
+        <w:ind w:left="5760" w:hanging="360"/>
+      </w:pPr>
+    </w:lvl>
+    <w:lvl w:ilvl="8" w:tplc="0409001B" w:tentative="1">
+      <w:start w:val="1"/>
+      <w:numFmt w:val="lowerRoman"/>
+      <w:lvlText w:val="%9."/>
+      <w:lvlJc w:val="right"/>
+      <w:pPr>
+        <w:ind w:left="6480" w:hanging="180"/>
+      </w:pPr>
+    </w:lvl>
+  </w:abstractNum>
+  <w:abstractNum w:abstractNumId="35" w15:restartNumberingAfterBreak="0">
+    <w:nsid w:val="69814FFC"/>
+    <w:multiLevelType w:val="multilevel"/>
+    <w:tmpl w:val="0409001F"/>
+    <w:lvl w:ilvl="0">
+      <w:start w:val="1"/>
+      <w:numFmt w:val="decimal"/>
+      <w:lvlText w:val="%1."/>
+      <w:lvlJc w:val="left"/>
+      <w:pPr>
+        <w:ind w:left="360" w:hanging="360"/>
+      </w:pPr>
+    </w:lvl>
+    <w:lvl w:ilvl="1">
+      <w:start w:val="1"/>
+      <w:numFmt w:val="decimal"/>
+      <w:lvlText w:val="%1.%2."/>
+      <w:lvlJc w:val="left"/>
+      <w:pPr>
+        <w:ind w:left="792" w:hanging="432"/>
+      </w:pPr>
+    </w:lvl>
+    <w:lvl w:ilvl="2">
+      <w:start w:val="1"/>
+      <w:numFmt w:val="decimal"/>
+      <w:lvlText w:val="%1.%2.%3."/>
+      <w:lvlJc w:val="left"/>
+      <w:pPr>
+        <w:ind w:left="1224" w:hanging="504"/>
+      </w:pPr>
+    </w:lvl>
+    <w:lvl w:ilvl="3">
+      <w:start w:val="1"/>
+      <w:numFmt w:val="decimal"/>
+      <w:lvlText w:val="%1.%2.%3.%4."/>
+      <w:lvlJc w:val="left"/>
+      <w:pPr>
+        <w:ind w:left="1728" w:hanging="648"/>
+      </w:pPr>
+    </w:lvl>
+    <w:lvl w:ilvl="4">
+      <w:start w:val="1"/>
+      <w:numFmt w:val="decimal"/>
+      <w:lvlText w:val="%1.%2.%3.%4.%5."/>
+      <w:lvlJc w:val="left"/>
+      <w:pPr>
+        <w:ind w:left="2232" w:hanging="792"/>
+      </w:pPr>
+    </w:lvl>
+    <w:lvl w:ilvl="5">
+      <w:start w:val="1"/>
+      <w:numFmt w:val="decimal"/>
+      <w:lvlText w:val="%1.%2.%3.%4.%5.%6."/>
+      <w:lvlJc w:val="left"/>
+      <w:pPr>
+        <w:ind w:left="2736" w:hanging="936"/>
+      </w:pPr>
+    </w:lvl>
+    <w:lvl w:ilvl="6">
+      <w:start w:val="1"/>
+      <w:numFmt w:val="decimal"/>
+      <w:lvlText w:val="%1.%2.%3.%4.%5.%6.%7."/>
+      <w:lvlJc w:val="left"/>
+      <w:pPr>
+        <w:ind w:left="3240" w:hanging="1080"/>
+      </w:pPr>
+    </w:lvl>
+    <w:lvl w:ilvl="7">
+      <w:start w:val="1"/>
+      <w:numFmt w:val="decimal"/>
+      <w:lvlText w:val="%1.%2.%3.%4.%5.%6.%7.%8."/>
+      <w:lvlJc w:val="left"/>
+      <w:pPr>
+        <w:ind w:left="3744" w:hanging="1224"/>
+      </w:pPr>
+    </w:lvl>
+    <w:lvl w:ilvl="8">
+      <w:start w:val="1"/>
+      <w:numFmt w:val="decimal"/>
+      <w:lvlText w:val="%1.%2.%3.%4.%5.%6.%7.%8.%9."/>
+      <w:lvlJc w:val="left"/>
+      <w:pPr>
+        <w:ind w:left="4320" w:hanging="1440"/>
+      </w:pPr>
+    </w:lvl>
+  </w:abstractNum>
+  <w:abstractNum w:abstractNumId="36" w15:restartNumberingAfterBreak="0">
+    <w:nsid w:val="6B7952BE"/>
+    <w:multiLevelType w:val="hybridMultilevel"/>
+    <w:tmpl w:val="E74A839C"/>
+    <w:lvl w:ilvl="0" w:tplc="0AFA5D20">
+      <w:start w:val="1"/>
+      <w:numFmt w:val="decimal"/>
+      <w:lvlText w:val="%1"/>
+      <w:lvlJc w:val="left"/>
+      <w:pPr>
+        <w:ind w:left="720" w:hanging="360"/>
+      </w:pPr>
+      <w:rPr>
+        <w:rFonts w:hint="default"/>
+      </w:rPr>
+    </w:lvl>
+    <w:lvl w:ilvl="1" w:tplc="04090019" w:tentative="1">
+      <w:start w:val="1"/>
+      <w:numFmt w:val="lowerLetter"/>
+      <w:lvlText w:val="%2."/>
+      <w:lvlJc w:val="left"/>
+      <w:pPr>
+        <w:ind w:left="1440" w:hanging="360"/>
+      </w:pPr>
+    </w:lvl>
+    <w:lvl w:ilvl="2" w:tplc="0409001B" w:tentative="1">
+      <w:start w:val="1"/>
+      <w:numFmt w:val="lowerRoman"/>
+      <w:lvlText w:val="%3."/>
+      <w:lvlJc w:val="right"/>
+      <w:pPr>
+        <w:ind w:left="2160" w:hanging="180"/>
+      </w:pPr>
+    </w:lvl>
+    <w:lvl w:ilvl="3" w:tplc="0409000F" w:tentative="1">
+      <w:start w:val="1"/>
+      <w:numFmt w:val="decimal"/>
+      <w:lvlText w:val="%4."/>
+      <w:lvlJc w:val="left"/>
+      <w:pPr>
+        <w:ind w:left="2880" w:hanging="360"/>
+      </w:pPr>
+    </w:lvl>
+    <w:lvl w:ilvl="4" w:tplc="04090019" w:tentative="1">
+      <w:start w:val="1"/>
+      <w:numFmt w:val="lowerLetter"/>
+      <w:lvlText w:val="%5."/>
+      <w:lvlJc w:val="left"/>
+      <w:pPr>
+        <w:ind w:left="3600" w:hanging="360"/>
+      </w:pPr>
+    </w:lvl>
+    <w:lvl w:ilvl="5" w:tplc="0409001B" w:tentative="1">
+      <w:start w:val="1"/>
+      <w:numFmt w:val="lowerRoman"/>
+      <w:lvlText w:val="%6."/>
+      <w:lvlJc w:val="right"/>
+      <w:pPr>
+        <w:ind w:left="4320" w:hanging="180"/>
+      </w:pPr>
+    </w:lvl>
+    <w:lvl w:ilvl="6" w:tplc="0409000F" w:tentative="1">
+      <w:start w:val="1"/>
+      <w:numFmt w:val="decimal"/>
+      <w:lvlText w:val="%7."/>
+      <w:lvlJc w:val="left"/>
+      <w:pPr>
+        <w:ind w:left="5040" w:hanging="360"/>
+      </w:pPr>
+    </w:lvl>
+    <w:lvl w:ilvl="7" w:tplc="04090019" w:tentative="1">
+      <w:start w:val="1"/>
+      <w:numFmt w:val="lowerLetter"/>
+      <w:lvlText w:val="%8."/>
+      <w:lvlJc w:val="left"/>
+      <w:pPr>
+        <w:ind w:left="5760" w:hanging="360"/>
+      </w:pPr>
+    </w:lvl>
+    <w:lvl w:ilvl="8" w:tplc="0409001B" w:tentative="1">
+      <w:start w:val="1"/>
+      <w:numFmt w:val="lowerRoman"/>
+      <w:lvlText w:val="%9."/>
+      <w:lvlJc w:val="right"/>
+      <w:pPr>
+        <w:ind w:left="6480" w:hanging="180"/>
+      </w:pPr>
+    </w:lvl>
+  </w:abstractNum>
+  <w:abstractNum w:abstractNumId="37" w15:restartNumberingAfterBreak="0">
+    <w:nsid w:val="6FB67275"/>
+    <w:multiLevelType w:val="hybridMultilevel"/>
+    <w:tmpl w:val="433CB2B6"/>
+    <w:lvl w:ilvl="0" w:tplc="236A1EF6">
+      <w:start w:val="1"/>
+      <w:numFmt w:val="upperRoman"/>
+      <w:lvlText w:val="%1."/>
+      <w:lvlJc w:val="left"/>
+      <w:pPr>
+        <w:ind w:left="1080" w:hanging="720"/>
+      </w:pPr>
+      <w:rPr>
+        <w:rFonts w:hint="default"/>
+      </w:rPr>
+    </w:lvl>
+    <w:lvl w:ilvl="1" w:tplc="04090019" w:tentative="1">
+      <w:start w:val="1"/>
+      <w:numFmt w:val="lowerLetter"/>
+      <w:lvlText w:val="%2."/>
+      <w:lvlJc w:val="left"/>
+      <w:pPr>
+        <w:ind w:left="1440" w:hanging="360"/>
+      </w:pPr>
+    </w:lvl>
+    <w:lvl w:ilvl="2" w:tplc="0409001B" w:tentative="1">
+      <w:start w:val="1"/>
+      <w:numFmt w:val="lowerRoman"/>
+      <w:lvlText w:val="%3."/>
+      <w:lvlJc w:val="right"/>
+      <w:pPr>
+        <w:ind w:left="2160" w:hanging="180"/>
+      </w:pPr>
+    </w:lvl>
+    <w:lvl w:ilvl="3" w:tplc="0409000F" w:tentative="1">
+      <w:start w:val="1"/>
+      <w:numFmt w:val="decimal"/>
+      <w:lvlText w:val="%4."/>
+      <w:lvlJc w:val="left"/>
+      <w:pPr>
+        <w:ind w:left="2880" w:hanging="360"/>
+      </w:pPr>
+    </w:lvl>
+    <w:lvl w:ilvl="4" w:tplc="04090019" w:tentative="1">
+      <w:start w:val="1"/>
+      <w:numFmt w:val="lowerLetter"/>
+      <w:lvlText w:val="%5."/>
+      <w:lvlJc w:val="left"/>
+      <w:pPr>
+        <w:ind w:left="3600" w:hanging="360"/>
+      </w:pPr>
+    </w:lvl>
+    <w:lvl w:ilvl="5" w:tplc="0409001B" w:tentative="1">
+      <w:start w:val="1"/>
+      <w:numFmt w:val="lowerRoman"/>
+      <w:lvlText w:val="%6."/>
+      <w:lvlJc w:val="right"/>
+      <w:pPr>
+        <w:ind w:left="4320" w:hanging="180"/>
+      </w:pPr>
+    </w:lvl>
+    <w:lvl w:ilvl="6" w:tplc="0409000F" w:tentative="1">
+      <w:start w:val="1"/>
+      <w:numFmt w:val="decimal"/>
+      <w:lvlText w:val="%7."/>
+      <w:lvlJc w:val="left"/>
+      <w:pPr>
+        <w:ind w:left="5040" w:hanging="360"/>
+      </w:pPr>
+    </w:lvl>
+    <w:lvl w:ilvl="7" w:tplc="04090019" w:tentative="1">
+      <w:start w:val="1"/>
+      <w:numFmt w:val="lowerLetter"/>
+      <w:lvlText w:val="%8."/>
+      <w:lvlJc w:val="left"/>
+      <w:pPr>
+        <w:ind w:left="5760" w:hanging="360"/>
+      </w:pPr>
+    </w:lvl>
+    <w:lvl w:ilvl="8" w:tplc="0409001B" w:tentative="1">
+      <w:start w:val="1"/>
+      <w:numFmt w:val="lowerRoman"/>
+      <w:lvlText w:val="%9."/>
+      <w:lvlJc w:val="right"/>
+      <w:pPr>
+        <w:ind w:left="6480" w:hanging="180"/>
+      </w:pPr>
+    </w:lvl>
+  </w:abstractNum>
+  <w:abstractNum w:abstractNumId="38" w15:restartNumberingAfterBreak="0">
     <w:nsid w:val="702D4E32"/>
     <w:multiLevelType w:val="multilevel"/>
     <w:tmpl w:val="312A800C"/>
@@ -3394,7 +5661,7 @@
       </w:rPr>
     </w:lvl>
   </w:abstractNum>
-  <w:abstractNum w:abstractNumId="26" w15:restartNumberingAfterBreak="0">
+  <w:abstractNum w:abstractNumId="39" w15:restartNumberingAfterBreak="0">
     <w:nsid w:val="74564EB8"/>
     <w:multiLevelType w:val="hybridMultilevel"/>
     <w:tmpl w:val="EC2607F8"/>
@@ -3483,7 +5750,7 @@
       </w:pPr>
     </w:lvl>
   </w:abstractNum>
-  <w:abstractNum w:abstractNumId="27" w15:restartNumberingAfterBreak="0">
+  <w:abstractNum w:abstractNumId="40" w15:restartNumberingAfterBreak="0">
     <w:nsid w:val="762D635A"/>
     <w:multiLevelType w:val="hybridMultilevel"/>
     <w:tmpl w:val="88EEA272"/>
@@ -3596,7 +5863,7 @@
       </w:rPr>
     </w:lvl>
   </w:abstractNum>
-  <w:abstractNum w:abstractNumId="28" w15:restartNumberingAfterBreak="0">
+  <w:abstractNum w:abstractNumId="41" w15:restartNumberingAfterBreak="0">
     <w:nsid w:val="7C9702BA"/>
     <w:multiLevelType w:val="hybridMultilevel"/>
     <w:tmpl w:val="BF04B214"/>
@@ -3685,7 +5952,7 @@
       </w:pPr>
     </w:lvl>
   </w:abstractNum>
-  <w:abstractNum w:abstractNumId="29" w15:restartNumberingAfterBreak="0">
+  <w:abstractNum w:abstractNumId="42" w15:restartNumberingAfterBreak="0">
     <w:nsid w:val="7D2D7D12"/>
     <w:multiLevelType w:val="hybridMultilevel"/>
     <w:tmpl w:val="D2CC9B9E"/>
@@ -3774,7 +6041,7 @@
       </w:pPr>
     </w:lvl>
   </w:abstractNum>
-  <w:abstractNum w:abstractNumId="30" w15:restartNumberingAfterBreak="0">
+  <w:abstractNum w:abstractNumId="43" w15:restartNumberingAfterBreak="0">
     <w:nsid w:val="7EDC1581"/>
     <w:multiLevelType w:val="multilevel"/>
     <w:tmpl w:val="0409001F"/>
@@ -3863,7 +6130,7 @@
       </w:pPr>
     </w:lvl>
   </w:abstractNum>
-  <w:abstractNum w:abstractNumId="31" w15:restartNumberingAfterBreak="0">
+  <w:abstractNum w:abstractNumId="44" w15:restartNumberingAfterBreak="0">
     <w:nsid w:val="7FDA2B91"/>
     <w:multiLevelType w:val="hybridMultilevel"/>
     <w:tmpl w:val="389E7270"/>
@@ -3965,13 +6232,13 @@
     <w:abstractNumId w:val="9"/>
   </w:num>
   <w:num w:numId="5">
-    <w:abstractNumId w:val="19"/>
+    <w:abstractNumId w:val="23"/>
   </w:num>
   <w:num w:numId="6">
     <w:abstractNumId w:val="10"/>
   </w:num>
   <w:num w:numId="7">
-    <w:abstractNumId w:val="13"/>
+    <w:abstractNumId w:val="16"/>
   </w:num>
   <w:num w:numId="8">
     <w:abstractNumId w:val="7"/>
@@ -3998,61 +6265,100 @@
     <w:abstractNumId w:val="0"/>
   </w:num>
   <w:num w:numId="16">
+    <w:abstractNumId w:val="42"/>
+  </w:num>
+  <w:num w:numId="17">
+    <w:abstractNumId w:val="20"/>
+  </w:num>
+  <w:num w:numId="18">
+    <w:abstractNumId w:val="31"/>
+  </w:num>
+  <w:num w:numId="19">
+    <w:abstractNumId w:val="18"/>
+  </w:num>
+  <w:num w:numId="20">
+    <w:abstractNumId w:val="24"/>
+  </w:num>
+  <w:num w:numId="21">
+    <w:abstractNumId w:val="28"/>
+  </w:num>
+  <w:num w:numId="22">
+    <w:abstractNumId w:val="38"/>
+  </w:num>
+  <w:num w:numId="23">
+    <w:abstractNumId w:val="41"/>
+  </w:num>
+  <w:num w:numId="24">
+    <w:abstractNumId w:val="14"/>
+  </w:num>
+  <w:num w:numId="25">
+    <w:abstractNumId w:val="40"/>
+  </w:num>
+  <w:num w:numId="26">
+    <w:abstractNumId w:val="43"/>
+  </w:num>
+  <w:num w:numId="27">
+    <w:abstractNumId w:val="12"/>
+  </w:num>
+  <w:num w:numId="28">
+    <w:abstractNumId w:val="19"/>
+  </w:num>
+  <w:num w:numId="29">
+    <w:abstractNumId w:val="26"/>
+  </w:num>
+  <w:num w:numId="30">
+    <w:abstractNumId w:val="17"/>
+  </w:num>
+  <w:num w:numId="31">
+    <w:abstractNumId w:val="30"/>
+  </w:num>
+  <w:num w:numId="32">
+    <w:abstractNumId w:val="39"/>
+  </w:num>
+  <w:num w:numId="33">
+    <w:abstractNumId w:val="44"/>
+  </w:num>
+  <w:num w:numId="34">
+    <w:abstractNumId w:val="22"/>
+  </w:num>
+  <w:num w:numId="35">
+    <w:abstractNumId w:val="34"/>
+  </w:num>
+  <w:num w:numId="36">
+    <w:abstractNumId w:val="11"/>
+  </w:num>
+  <w:num w:numId="37">
+    <w:abstractNumId w:val="15"/>
+  </w:num>
+  <w:num w:numId="38">
+    <w:abstractNumId w:val="36"/>
+  </w:num>
+  <w:num w:numId="39">
+    <w:abstractNumId w:val="33"/>
+  </w:num>
+  <w:num w:numId="40">
+    <w:abstractNumId w:val="32"/>
+  </w:num>
+  <w:num w:numId="41">
+    <w:abstractNumId w:val="37"/>
+  </w:num>
+  <w:num w:numId="42">
+    <w:abstractNumId w:val="25"/>
+  </w:num>
+  <w:num w:numId="43">
+    <w:abstractNumId w:val="21"/>
+  </w:num>
+  <w:num w:numId="44">
+    <w:abstractNumId w:val="35"/>
+  </w:num>
+  <w:num w:numId="45">
+    <w:abstractNumId w:val="27"/>
+  </w:num>
+  <w:num w:numId="46">
     <w:abstractNumId w:val="29"/>
   </w:num>
-  <w:num w:numId="17">
-    <w:abstractNumId w:val="17"/>
-  </w:num>
-  <w:num w:numId="18">
-    <w:abstractNumId w:val="24"/>
-  </w:num>
-  <w:num w:numId="19">
-    <w:abstractNumId w:val="15"/>
-  </w:num>
-  <w:num w:numId="20">
-    <w:abstractNumId w:val="20"/>
-  </w:num>
-  <w:num w:numId="21">
-    <w:abstractNumId w:val="22"/>
-  </w:num>
-  <w:num w:numId="22">
-    <w:abstractNumId w:val="25"/>
-  </w:num>
-  <w:num w:numId="23">
-    <w:abstractNumId w:val="28"/>
-  </w:num>
-  <w:num w:numId="24">
-    <w:abstractNumId w:val="12"/>
-  </w:num>
-  <w:num w:numId="25">
-    <w:abstractNumId w:val="27"/>
-  </w:num>
-  <w:num w:numId="26">
-    <w:abstractNumId w:val="30"/>
-  </w:num>
-  <w:num w:numId="27">
-    <w:abstractNumId w:val="11"/>
-  </w:num>
-  <w:num w:numId="28">
-    <w:abstractNumId w:val="16"/>
-  </w:num>
-  <w:num w:numId="29">
-    <w:abstractNumId w:val="21"/>
-  </w:num>
-  <w:num w:numId="30">
-    <w:abstractNumId w:val="14"/>
-  </w:num>
-  <w:num w:numId="31">
-    <w:abstractNumId w:val="23"/>
-  </w:num>
-  <w:num w:numId="32">
-    <w:abstractNumId w:val="26"/>
-  </w:num>
-  <w:num w:numId="33">
-    <w:abstractNumId w:val="31"/>
-  </w:num>
-  <w:num w:numId="34">
-    <w:abstractNumId w:val="18"/>
+  <w:num w:numId="47">
+    <w:abstractNumId w:val="13"/>
   </w:num>
 </w:numbering>
 </file>
@@ -6509,7 +8815,7 @@
 </file>
 
 <file path=customXml/itemProps1.xml><?xml version="1.0" encoding="utf-8"?>
-<ds:datastoreItem xmlns:ds="http://schemas.openxmlformats.org/officeDocument/2006/customXml" ds:itemID="{10AE1AC6-F0BB-4F57-80A6-175CB7DDF1E6}">
+<ds:datastoreItem xmlns:ds="http://schemas.openxmlformats.org/officeDocument/2006/customXml" ds:itemID="{C43E9735-5BB3-46D8-A345-1F44A1FF581B}">
   <ds:schemaRefs>
     <ds:schemaRef ds:uri="http://schemas.openxmlformats.org/officeDocument/2006/bibliography"/>
   </ds:schemaRefs>

</xml_diff>

<commit_message>
further work on section 5
</commit_message>
<xml_diff>
--- a/Project_Reports/MoneyHub_SDD_Report_3.docx
+++ b/Project_Reports/MoneyHub_SDD_Report_3.docx
@@ -223,21 +223,7 @@
         <w:rPr>
           <w:sz w:val="24"/>
         </w:rPr>
-        <w:t xml:space="preserve">John </w:t>
-      </w:r>
-      <w:proofErr w:type="spellStart"/>
-      <w:r>
-        <w:rPr>
-          <w:sz w:val="24"/>
-        </w:rPr>
-        <w:t>Neis</w:t>
-      </w:r>
-      <w:proofErr w:type="spellEnd"/>
-      <w:r>
-        <w:rPr>
-          <w:sz w:val="24"/>
-        </w:rPr>
-        <w:t xml:space="preserve"> &amp; Sam Dressler</w:t>
+        <w:t>John Neis &amp; Sam Dressler</w:t>
       </w:r>
     </w:p>
     <w:p>
@@ -2134,8 +2120,143 @@
         <w:pStyle w:val="Heading1"/>
       </w:pPr>
       <w:r>
+        <w:t>4 Software Architecture</w:t>
+      </w:r>
+    </w:p>
+    <w:p>
+      <w:pPr>
+        <w:pStyle w:val="Heading2"/>
+      </w:pPr>
+      <w:r>
+        <w:t xml:space="preserve">4.1 </w:t>
+      </w:r>
+      <w:r>
+        <w:t>System Architecture</w:t>
+      </w:r>
+    </w:p>
+    <w:p>
+      <w:pPr>
+        <w:pStyle w:val="Heading2"/>
+        <w:rPr>
+          <w:sz w:val="22"/>
+        </w:rPr>
+      </w:pPr>
+      <w:r>
+        <w:t xml:space="preserve">4.2 </w:t>
+      </w:r>
+      <w:r>
+        <w:t>System Decomposition</w:t>
+      </w:r>
+    </w:p>
+    <w:p>
+      <w:pPr>
+        <w:pStyle w:val="Heading1"/>
+      </w:pPr>
+      <w:r>
+        <w:t>5 Policies and Tactics</w:t>
+      </w:r>
+    </w:p>
+    <w:p>
+      <w:pPr>
+        <w:pStyle w:val="Heading2"/>
+      </w:pPr>
+      <w:r>
+        <w:t xml:space="preserve">5.1 </w:t>
+      </w:r>
+      <w:r>
+        <w:t>Coding Guidelines and Conventions</w:t>
+      </w:r>
+    </w:p>
+    <w:p>
+      <w:r>
+        <w:t xml:space="preserve">Strict coding guidelines will be used in the implementation of the Money Hub System. The reason being it allows for more rapid and effective development. For the development of the C# and Java components of the system, several guidelines will be followed and discussed in this section. </w:t>
+      </w:r>
+    </w:p>
+    <w:p>
+      <w:r>
         <w:lastRenderedPageBreak/>
-        <w:t>4 Software Architecture</w:t>
+        <w:t>The coding convention and their benefits are as follows:</w:t>
+      </w:r>
+    </w:p>
+    <w:p>
+      <w:pPr>
+        <w:pStyle w:val="ListParagraph"/>
+        <w:numPr>
+          <w:ilvl w:val="0"/>
+          <w:numId w:val="48"/>
+        </w:numPr>
+      </w:pPr>
+      <w:r>
+        <w:t>Naming Conventions- create a consistent look in the code. Allows developers to focus on the content and not the layout.</w:t>
+      </w:r>
+    </w:p>
+    <w:p>
+      <w:pPr>
+        <w:pStyle w:val="ListParagraph"/>
+        <w:numPr>
+          <w:ilvl w:val="0"/>
+          <w:numId w:val="48"/>
+        </w:numPr>
+      </w:pPr>
+      <w:r>
+        <w:t>Layout Conventions – Enables better copying, changing, and maintaining of code.</w:t>
+      </w:r>
+    </w:p>
+    <w:p>
+      <w:pPr>
+        <w:pStyle w:val="ListParagraph"/>
+        <w:numPr>
+          <w:ilvl w:val="0"/>
+          <w:numId w:val="48"/>
+        </w:numPr>
+      </w:pPr>
+      <w:r>
+        <w:t>Commenting Conventions – Enables testers and developers to better understand how the code works. Enables rapid bug fixing as well as enables non-developers to understand how the code is working</w:t>
+      </w:r>
+    </w:p>
+    <w:p>
+      <w:r>
+        <w:t>Security is also a primary concern for the Money Hub Application so a few security guidelines will also be followed:</w:t>
+      </w:r>
+    </w:p>
+    <w:p>
+      <w:pPr>
+        <w:pStyle w:val="ListParagraph"/>
+        <w:numPr>
+          <w:ilvl w:val="0"/>
+          <w:numId w:val="50"/>
+        </w:numPr>
+      </w:pPr>
+      <w:r>
+        <w:t>Secure Resource Access</w:t>
+      </w:r>
+      <w:r>
+        <w:t xml:space="preserve"> – Use of a database to hold passwords and user account information rather than storing in a file that the client has direct access to. </w:t>
+      </w:r>
+    </w:p>
+    <w:p>
+      <w:pPr>
+        <w:pStyle w:val="ListParagraph"/>
+        <w:numPr>
+          <w:ilvl w:val="0"/>
+          <w:numId w:val="50"/>
+        </w:numPr>
+      </w:pPr>
+      <w:r>
+        <w:t>Security-Neutral Code</w:t>
+      </w:r>
+      <w:r>
+        <w:t xml:space="preserve"> – Means the program runs with whatever permission is allowed for that user when they register their account. No one can change their </w:t>
+      </w:r>
+      <w:r>
+        <w:rPr>
+          <w:i/>
+          <w:iCs/>
+        </w:rPr>
+        <w:t>own</w:t>
+      </w:r>
+      <w:r>
+        <w:t xml:space="preserve"> permission level once they create their account. </w:t>
       </w:r>
     </w:p>
     <w:p>
@@ -2143,67 +2264,50 @@
         <w:pStyle w:val="Heading2"/>
       </w:pPr>
       <w:r>
-        <w:t xml:space="preserve">4.1 </w:t>
-      </w:r>
-      <w:r>
-        <w:t>System Architecture</w:t>
+        <w:t xml:space="preserve">5.2 </w:t>
+      </w:r>
+      <w:r>
+        <w:t>Plans for Testing Product</w:t>
+      </w:r>
+    </w:p>
+    <w:p>
+      <w:r>
+        <w:t>Various testing strategies will be used at different stages of implementation in order to ensure the components are working as designed. Unit testing will be the primary method to test various cases.</w:t>
+      </w:r>
+      <w:r>
+        <w:t xml:space="preserve"> Since the implementation is not yet complete at this point the testing will be saved for its own report. </w:t>
       </w:r>
     </w:p>
     <w:p>
       <w:pPr>
         <w:pStyle w:val="Heading2"/>
-        <w:rPr>
-          <w:sz w:val="22"/>
-        </w:rPr>
-      </w:pPr>
-      <w:r>
-        <w:t xml:space="preserve">4.2 </w:t>
-      </w:r>
-      <w:r>
-        <w:t>System Decomposition</w:t>
-      </w:r>
-    </w:p>
-    <w:p>
-      <w:pPr>
-        <w:pStyle w:val="Heading1"/>
-      </w:pPr>
-      <w:r>
-        <w:t>5 Policies and Tactics</w:t>
-      </w:r>
-    </w:p>
-    <w:p>
-      <w:pPr>
-        <w:pStyle w:val="Heading2"/>
-      </w:pPr>
-      <w:r>
-        <w:t xml:space="preserve">5.1 </w:t>
-      </w:r>
-      <w:r>
-        <w:t>Coding Guidelines and Conventions</w:t>
-      </w:r>
-    </w:p>
-    <w:p>
-      <w:pPr>
-        <w:pStyle w:val="Heading2"/>
-      </w:pPr>
-      <w:r>
-        <w:t xml:space="preserve">5.2 </w:t>
-      </w:r>
-      <w:r>
-        <w:t>Plans for Testing Product</w:t>
-      </w:r>
-    </w:p>
-    <w:p>
-      <w:pPr>
-        <w:pStyle w:val="Heading2"/>
-      </w:pPr>
-      <w:r>
-        <w:t xml:space="preserve">5.3 </w:t>
-      </w:r>
-      <w:r>
-        <w:t>Maintaining Product</w:t>
-      </w:r>
-    </w:p>
+      </w:pPr>
+      <w:r>
+        <w:t>5.3 Maintaining Product</w:t>
+      </w:r>
+    </w:p>
+    <w:p>
+      <w:r>
+        <w:t>Once out of the protyping phase with a proven application, p</w:t>
+      </w:r>
+      <w:r>
+        <w:t xml:space="preserve">roduct maintenance </w:t>
+      </w:r>
+      <w:r>
+        <w:t>will be essential to user’s having confidence in the system.</w:t>
+      </w:r>
+    </w:p>
+    <w:p/>
+    <w:p/>
+    <w:p/>
+    <w:p/>
+    <w:p/>
+    <w:p/>
+    <w:p/>
+    <w:p/>
+    <w:p/>
+    <w:p/>
+    <w:p/>
     <w:p>
       <w:pPr>
         <w:pStyle w:val="Heading2"/>
@@ -3516,6 +3620,119 @@
     </w:lvl>
   </w:abstractNum>
   <w:abstractNum w:abstractNumId="15" w15:restartNumberingAfterBreak="0">
+    <w:nsid w:val="0A394BFB"/>
+    <w:multiLevelType w:val="hybridMultilevel"/>
+    <w:tmpl w:val="35100144"/>
+    <w:lvl w:ilvl="0" w:tplc="04090001">
+      <w:start w:val="1"/>
+      <w:numFmt w:val="bullet"/>
+      <w:lvlText w:val=""/>
+      <w:lvlJc w:val="left"/>
+      <w:pPr>
+        <w:ind w:left="720" w:hanging="360"/>
+      </w:pPr>
+      <w:rPr>
+        <w:rFonts w:ascii="Symbol" w:hAnsi="Symbol" w:cs="Symbol" w:hint="default"/>
+      </w:rPr>
+    </w:lvl>
+    <w:lvl w:ilvl="1" w:tplc="04090003" w:tentative="1">
+      <w:start w:val="1"/>
+      <w:numFmt w:val="bullet"/>
+      <w:lvlText w:val="o"/>
+      <w:lvlJc w:val="left"/>
+      <w:pPr>
+        <w:ind w:left="1440" w:hanging="360"/>
+      </w:pPr>
+      <w:rPr>
+        <w:rFonts w:ascii="Courier New" w:hAnsi="Courier New" w:cs="Courier New" w:hint="default"/>
+      </w:rPr>
+    </w:lvl>
+    <w:lvl w:ilvl="2" w:tplc="04090005" w:tentative="1">
+      <w:start w:val="1"/>
+      <w:numFmt w:val="bullet"/>
+      <w:lvlText w:val=""/>
+      <w:lvlJc w:val="left"/>
+      <w:pPr>
+        <w:ind w:left="2160" w:hanging="360"/>
+      </w:pPr>
+      <w:rPr>
+        <w:rFonts w:ascii="Wingdings" w:hAnsi="Wingdings" w:cs="Wingdings" w:hint="default"/>
+      </w:rPr>
+    </w:lvl>
+    <w:lvl w:ilvl="3" w:tplc="04090001" w:tentative="1">
+      <w:start w:val="1"/>
+      <w:numFmt w:val="bullet"/>
+      <w:lvlText w:val=""/>
+      <w:lvlJc w:val="left"/>
+      <w:pPr>
+        <w:ind w:left="2880" w:hanging="360"/>
+      </w:pPr>
+      <w:rPr>
+        <w:rFonts w:ascii="Symbol" w:hAnsi="Symbol" w:cs="Symbol" w:hint="default"/>
+      </w:rPr>
+    </w:lvl>
+    <w:lvl w:ilvl="4" w:tplc="04090003" w:tentative="1">
+      <w:start w:val="1"/>
+      <w:numFmt w:val="bullet"/>
+      <w:lvlText w:val="o"/>
+      <w:lvlJc w:val="left"/>
+      <w:pPr>
+        <w:ind w:left="3600" w:hanging="360"/>
+      </w:pPr>
+      <w:rPr>
+        <w:rFonts w:ascii="Courier New" w:hAnsi="Courier New" w:cs="Courier New" w:hint="default"/>
+      </w:rPr>
+    </w:lvl>
+    <w:lvl w:ilvl="5" w:tplc="04090005" w:tentative="1">
+      <w:start w:val="1"/>
+      <w:numFmt w:val="bullet"/>
+      <w:lvlText w:val=""/>
+      <w:lvlJc w:val="left"/>
+      <w:pPr>
+        <w:ind w:left="4320" w:hanging="360"/>
+      </w:pPr>
+      <w:rPr>
+        <w:rFonts w:ascii="Wingdings" w:hAnsi="Wingdings" w:cs="Wingdings" w:hint="default"/>
+      </w:rPr>
+    </w:lvl>
+    <w:lvl w:ilvl="6" w:tplc="04090001" w:tentative="1">
+      <w:start w:val="1"/>
+      <w:numFmt w:val="bullet"/>
+      <w:lvlText w:val=""/>
+      <w:lvlJc w:val="left"/>
+      <w:pPr>
+        <w:ind w:left="5040" w:hanging="360"/>
+      </w:pPr>
+      <w:rPr>
+        <w:rFonts w:ascii="Symbol" w:hAnsi="Symbol" w:cs="Symbol" w:hint="default"/>
+      </w:rPr>
+    </w:lvl>
+    <w:lvl w:ilvl="7" w:tplc="04090003" w:tentative="1">
+      <w:start w:val="1"/>
+      <w:numFmt w:val="bullet"/>
+      <w:lvlText w:val="o"/>
+      <w:lvlJc w:val="left"/>
+      <w:pPr>
+        <w:ind w:left="5760" w:hanging="360"/>
+      </w:pPr>
+      <w:rPr>
+        <w:rFonts w:ascii="Courier New" w:hAnsi="Courier New" w:cs="Courier New" w:hint="default"/>
+      </w:rPr>
+    </w:lvl>
+    <w:lvl w:ilvl="8" w:tplc="04090005" w:tentative="1">
+      <w:start w:val="1"/>
+      <w:numFmt w:val="bullet"/>
+      <w:lvlText w:val=""/>
+      <w:lvlJc w:val="left"/>
+      <w:pPr>
+        <w:ind w:left="6480" w:hanging="360"/>
+      </w:pPr>
+      <w:rPr>
+        <w:rFonts w:ascii="Wingdings" w:hAnsi="Wingdings" w:cs="Wingdings" w:hint="default"/>
+      </w:rPr>
+    </w:lvl>
+  </w:abstractNum>
+  <w:abstractNum w:abstractNumId="16" w15:restartNumberingAfterBreak="0">
     <w:nsid w:val="0A434ABC"/>
     <w:multiLevelType w:val="hybridMultilevel"/>
     <w:tmpl w:val="62105F6E"/>
@@ -3604,7 +3821,7 @@
       </w:pPr>
     </w:lvl>
   </w:abstractNum>
-  <w:abstractNum w:abstractNumId="16" w15:restartNumberingAfterBreak="0">
+  <w:abstractNum w:abstractNumId="17" w15:restartNumberingAfterBreak="0">
     <w:nsid w:val="0D483622"/>
     <w:multiLevelType w:val="multilevel"/>
     <w:tmpl w:val="04090023"/>
@@ -3691,7 +3908,7 @@
       </w:pPr>
     </w:lvl>
   </w:abstractNum>
-  <w:abstractNum w:abstractNumId="17" w15:restartNumberingAfterBreak="0">
+  <w:abstractNum w:abstractNumId="18" w15:restartNumberingAfterBreak="0">
     <w:nsid w:val="0EBE3EC2"/>
     <w:multiLevelType w:val="hybridMultilevel"/>
     <w:tmpl w:val="E0E0A404"/>
@@ -3780,7 +3997,7 @@
       </w:pPr>
     </w:lvl>
   </w:abstractNum>
-  <w:abstractNum w:abstractNumId="18" w15:restartNumberingAfterBreak="0">
+  <w:abstractNum w:abstractNumId="19" w15:restartNumberingAfterBreak="0">
     <w:nsid w:val="0F0B3CB5"/>
     <w:multiLevelType w:val="hybridMultilevel"/>
     <w:tmpl w:val="E86E7B6C"/>
@@ -3869,7 +4086,7 @@
       </w:pPr>
     </w:lvl>
   </w:abstractNum>
-  <w:abstractNum w:abstractNumId="19" w15:restartNumberingAfterBreak="0">
+  <w:abstractNum w:abstractNumId="20" w15:restartNumberingAfterBreak="0">
     <w:nsid w:val="243C4DC3"/>
     <w:multiLevelType w:val="multilevel"/>
     <w:tmpl w:val="0409001F"/>
@@ -3958,7 +4175,7 @@
       </w:pPr>
     </w:lvl>
   </w:abstractNum>
-  <w:abstractNum w:abstractNumId="20" w15:restartNumberingAfterBreak="0">
+  <w:abstractNum w:abstractNumId="21" w15:restartNumberingAfterBreak="0">
     <w:nsid w:val="2C53351A"/>
     <w:multiLevelType w:val="hybridMultilevel"/>
     <w:tmpl w:val="4802DEB8"/>
@@ -4047,7 +4264,7 @@
       </w:pPr>
     </w:lvl>
   </w:abstractNum>
-  <w:abstractNum w:abstractNumId="21" w15:restartNumberingAfterBreak="0">
+  <w:abstractNum w:abstractNumId="22" w15:restartNumberingAfterBreak="0">
     <w:nsid w:val="3A104289"/>
     <w:multiLevelType w:val="hybridMultilevel"/>
     <w:tmpl w:val="A906C2DA"/>
@@ -4136,7 +4353,7 @@
       </w:pPr>
     </w:lvl>
   </w:abstractNum>
-  <w:abstractNum w:abstractNumId="22" w15:restartNumberingAfterBreak="0">
+  <w:abstractNum w:abstractNumId="23" w15:restartNumberingAfterBreak="0">
     <w:nsid w:val="3EE46E98"/>
     <w:multiLevelType w:val="multilevel"/>
     <w:tmpl w:val="0409001F"/>
@@ -4222,7 +4439,7 @@
       </w:pPr>
     </w:lvl>
   </w:abstractNum>
-  <w:abstractNum w:abstractNumId="23" w15:restartNumberingAfterBreak="0">
+  <w:abstractNum w:abstractNumId="24" w15:restartNumberingAfterBreak="0">
     <w:nsid w:val="47164D09"/>
     <w:multiLevelType w:val="multilevel"/>
     <w:tmpl w:val="0409001F"/>
@@ -4308,7 +4525,7 @@
       </w:pPr>
     </w:lvl>
   </w:abstractNum>
-  <w:abstractNum w:abstractNumId="24" w15:restartNumberingAfterBreak="0">
+  <w:abstractNum w:abstractNumId="25" w15:restartNumberingAfterBreak="0">
     <w:nsid w:val="481A4AB8"/>
     <w:multiLevelType w:val="multilevel"/>
     <w:tmpl w:val="0409001F"/>
@@ -4400,7 +4617,7 @@
       </w:pPr>
     </w:lvl>
   </w:abstractNum>
-  <w:abstractNum w:abstractNumId="25" w15:restartNumberingAfterBreak="0">
+  <w:abstractNum w:abstractNumId="26" w15:restartNumberingAfterBreak="0">
     <w:nsid w:val="4A126037"/>
     <w:multiLevelType w:val="hybridMultilevel"/>
     <w:tmpl w:val="53F69C26"/>
@@ -4489,7 +4706,120 @@
       </w:pPr>
     </w:lvl>
   </w:abstractNum>
-  <w:abstractNum w:abstractNumId="26" w15:restartNumberingAfterBreak="0">
+  <w:abstractNum w:abstractNumId="27" w15:restartNumberingAfterBreak="0">
+    <w:nsid w:val="4A875008"/>
+    <w:multiLevelType w:val="hybridMultilevel"/>
+    <w:tmpl w:val="09CE9A18"/>
+    <w:lvl w:ilvl="0" w:tplc="04090001">
+      <w:start w:val="1"/>
+      <w:numFmt w:val="bullet"/>
+      <w:lvlText w:val=""/>
+      <w:lvlJc w:val="left"/>
+      <w:pPr>
+        <w:ind w:left="720" w:hanging="360"/>
+      </w:pPr>
+      <w:rPr>
+        <w:rFonts w:ascii="Symbol" w:hAnsi="Symbol" w:cs="Symbol" w:hint="default"/>
+      </w:rPr>
+    </w:lvl>
+    <w:lvl w:ilvl="1" w:tplc="04090003" w:tentative="1">
+      <w:start w:val="1"/>
+      <w:numFmt w:val="bullet"/>
+      <w:lvlText w:val="o"/>
+      <w:lvlJc w:val="left"/>
+      <w:pPr>
+        <w:ind w:left="1440" w:hanging="360"/>
+      </w:pPr>
+      <w:rPr>
+        <w:rFonts w:ascii="Courier New" w:hAnsi="Courier New" w:cs="Courier New" w:hint="default"/>
+      </w:rPr>
+    </w:lvl>
+    <w:lvl w:ilvl="2" w:tplc="04090005" w:tentative="1">
+      <w:start w:val="1"/>
+      <w:numFmt w:val="bullet"/>
+      <w:lvlText w:val=""/>
+      <w:lvlJc w:val="left"/>
+      <w:pPr>
+        <w:ind w:left="2160" w:hanging="360"/>
+      </w:pPr>
+      <w:rPr>
+        <w:rFonts w:ascii="Wingdings" w:hAnsi="Wingdings" w:cs="Wingdings" w:hint="default"/>
+      </w:rPr>
+    </w:lvl>
+    <w:lvl w:ilvl="3" w:tplc="04090001" w:tentative="1">
+      <w:start w:val="1"/>
+      <w:numFmt w:val="bullet"/>
+      <w:lvlText w:val=""/>
+      <w:lvlJc w:val="left"/>
+      <w:pPr>
+        <w:ind w:left="2880" w:hanging="360"/>
+      </w:pPr>
+      <w:rPr>
+        <w:rFonts w:ascii="Symbol" w:hAnsi="Symbol" w:cs="Symbol" w:hint="default"/>
+      </w:rPr>
+    </w:lvl>
+    <w:lvl w:ilvl="4" w:tplc="04090003" w:tentative="1">
+      <w:start w:val="1"/>
+      <w:numFmt w:val="bullet"/>
+      <w:lvlText w:val="o"/>
+      <w:lvlJc w:val="left"/>
+      <w:pPr>
+        <w:ind w:left="3600" w:hanging="360"/>
+      </w:pPr>
+      <w:rPr>
+        <w:rFonts w:ascii="Courier New" w:hAnsi="Courier New" w:cs="Courier New" w:hint="default"/>
+      </w:rPr>
+    </w:lvl>
+    <w:lvl w:ilvl="5" w:tplc="04090005" w:tentative="1">
+      <w:start w:val="1"/>
+      <w:numFmt w:val="bullet"/>
+      <w:lvlText w:val=""/>
+      <w:lvlJc w:val="left"/>
+      <w:pPr>
+        <w:ind w:left="4320" w:hanging="360"/>
+      </w:pPr>
+      <w:rPr>
+        <w:rFonts w:ascii="Wingdings" w:hAnsi="Wingdings" w:cs="Wingdings" w:hint="default"/>
+      </w:rPr>
+    </w:lvl>
+    <w:lvl w:ilvl="6" w:tplc="04090001" w:tentative="1">
+      <w:start w:val="1"/>
+      <w:numFmt w:val="bullet"/>
+      <w:lvlText w:val=""/>
+      <w:lvlJc w:val="left"/>
+      <w:pPr>
+        <w:ind w:left="5040" w:hanging="360"/>
+      </w:pPr>
+      <w:rPr>
+        <w:rFonts w:ascii="Symbol" w:hAnsi="Symbol" w:cs="Symbol" w:hint="default"/>
+      </w:rPr>
+    </w:lvl>
+    <w:lvl w:ilvl="7" w:tplc="04090003" w:tentative="1">
+      <w:start w:val="1"/>
+      <w:numFmt w:val="bullet"/>
+      <w:lvlText w:val="o"/>
+      <w:lvlJc w:val="left"/>
+      <w:pPr>
+        <w:ind w:left="5760" w:hanging="360"/>
+      </w:pPr>
+      <w:rPr>
+        <w:rFonts w:ascii="Courier New" w:hAnsi="Courier New" w:cs="Courier New" w:hint="default"/>
+      </w:rPr>
+    </w:lvl>
+    <w:lvl w:ilvl="8" w:tplc="04090005" w:tentative="1">
+      <w:start w:val="1"/>
+      <w:numFmt w:val="bullet"/>
+      <w:lvlText w:val=""/>
+      <w:lvlJc w:val="left"/>
+      <w:pPr>
+        <w:ind w:left="6480" w:hanging="360"/>
+      </w:pPr>
+      <w:rPr>
+        <w:rFonts w:ascii="Wingdings" w:hAnsi="Wingdings" w:cs="Wingdings" w:hint="default"/>
+      </w:rPr>
+    </w:lvl>
+  </w:abstractNum>
+  <w:abstractNum w:abstractNumId="28" w15:restartNumberingAfterBreak="0">
     <w:nsid w:val="4C5F266D"/>
     <w:multiLevelType w:val="hybridMultilevel"/>
     <w:tmpl w:val="94F28972"/>
@@ -4578,7 +4908,7 @@
       </w:pPr>
     </w:lvl>
   </w:abstractNum>
-  <w:abstractNum w:abstractNumId="27" w15:restartNumberingAfterBreak="0">
+  <w:abstractNum w:abstractNumId="29" w15:restartNumberingAfterBreak="0">
     <w:nsid w:val="4F815BB5"/>
     <w:multiLevelType w:val="multilevel"/>
     <w:tmpl w:val="0409001F"/>
@@ -4664,7 +4994,120 @@
       </w:pPr>
     </w:lvl>
   </w:abstractNum>
-  <w:abstractNum w:abstractNumId="28" w15:restartNumberingAfterBreak="0">
+  <w:abstractNum w:abstractNumId="30" w15:restartNumberingAfterBreak="0">
+    <w:nsid w:val="4FF938CA"/>
+    <w:multiLevelType w:val="hybridMultilevel"/>
+    <w:tmpl w:val="AE28B664"/>
+    <w:lvl w:ilvl="0" w:tplc="04090001">
+      <w:start w:val="1"/>
+      <w:numFmt w:val="bullet"/>
+      <w:lvlText w:val=""/>
+      <w:lvlJc w:val="left"/>
+      <w:pPr>
+        <w:ind w:left="1080" w:hanging="360"/>
+      </w:pPr>
+      <w:rPr>
+        <w:rFonts w:ascii="Symbol" w:hAnsi="Symbol" w:cs="Symbol" w:hint="default"/>
+      </w:rPr>
+    </w:lvl>
+    <w:lvl w:ilvl="1" w:tplc="04090003" w:tentative="1">
+      <w:start w:val="1"/>
+      <w:numFmt w:val="bullet"/>
+      <w:lvlText w:val="o"/>
+      <w:lvlJc w:val="left"/>
+      <w:pPr>
+        <w:ind w:left="1800" w:hanging="360"/>
+      </w:pPr>
+      <w:rPr>
+        <w:rFonts w:ascii="Courier New" w:hAnsi="Courier New" w:cs="Courier New" w:hint="default"/>
+      </w:rPr>
+    </w:lvl>
+    <w:lvl w:ilvl="2" w:tplc="04090005" w:tentative="1">
+      <w:start w:val="1"/>
+      <w:numFmt w:val="bullet"/>
+      <w:lvlText w:val=""/>
+      <w:lvlJc w:val="left"/>
+      <w:pPr>
+        <w:ind w:left="2520" w:hanging="360"/>
+      </w:pPr>
+      <w:rPr>
+        <w:rFonts w:ascii="Wingdings" w:hAnsi="Wingdings" w:cs="Wingdings" w:hint="default"/>
+      </w:rPr>
+    </w:lvl>
+    <w:lvl w:ilvl="3" w:tplc="04090001" w:tentative="1">
+      <w:start w:val="1"/>
+      <w:numFmt w:val="bullet"/>
+      <w:lvlText w:val=""/>
+      <w:lvlJc w:val="left"/>
+      <w:pPr>
+        <w:ind w:left="3240" w:hanging="360"/>
+      </w:pPr>
+      <w:rPr>
+        <w:rFonts w:ascii="Symbol" w:hAnsi="Symbol" w:cs="Symbol" w:hint="default"/>
+      </w:rPr>
+    </w:lvl>
+    <w:lvl w:ilvl="4" w:tplc="04090003" w:tentative="1">
+      <w:start w:val="1"/>
+      <w:numFmt w:val="bullet"/>
+      <w:lvlText w:val="o"/>
+      <w:lvlJc w:val="left"/>
+      <w:pPr>
+        <w:ind w:left="3960" w:hanging="360"/>
+      </w:pPr>
+      <w:rPr>
+        <w:rFonts w:ascii="Courier New" w:hAnsi="Courier New" w:cs="Courier New" w:hint="default"/>
+      </w:rPr>
+    </w:lvl>
+    <w:lvl w:ilvl="5" w:tplc="04090005" w:tentative="1">
+      <w:start w:val="1"/>
+      <w:numFmt w:val="bullet"/>
+      <w:lvlText w:val=""/>
+      <w:lvlJc w:val="left"/>
+      <w:pPr>
+        <w:ind w:left="4680" w:hanging="360"/>
+      </w:pPr>
+      <w:rPr>
+        <w:rFonts w:ascii="Wingdings" w:hAnsi="Wingdings" w:cs="Wingdings" w:hint="default"/>
+      </w:rPr>
+    </w:lvl>
+    <w:lvl w:ilvl="6" w:tplc="04090001" w:tentative="1">
+      <w:start w:val="1"/>
+      <w:numFmt w:val="bullet"/>
+      <w:lvlText w:val=""/>
+      <w:lvlJc w:val="left"/>
+      <w:pPr>
+        <w:ind w:left="5400" w:hanging="360"/>
+      </w:pPr>
+      <w:rPr>
+        <w:rFonts w:ascii="Symbol" w:hAnsi="Symbol" w:cs="Symbol" w:hint="default"/>
+      </w:rPr>
+    </w:lvl>
+    <w:lvl w:ilvl="7" w:tplc="04090003" w:tentative="1">
+      <w:start w:val="1"/>
+      <w:numFmt w:val="bullet"/>
+      <w:lvlText w:val="o"/>
+      <w:lvlJc w:val="left"/>
+      <w:pPr>
+        <w:ind w:left="6120" w:hanging="360"/>
+      </w:pPr>
+      <w:rPr>
+        <w:rFonts w:ascii="Courier New" w:hAnsi="Courier New" w:cs="Courier New" w:hint="default"/>
+      </w:rPr>
+    </w:lvl>
+    <w:lvl w:ilvl="8" w:tplc="04090005" w:tentative="1">
+      <w:start w:val="1"/>
+      <w:numFmt w:val="bullet"/>
+      <w:lvlText w:val=""/>
+      <w:lvlJc w:val="left"/>
+      <w:pPr>
+        <w:ind w:left="6840" w:hanging="360"/>
+      </w:pPr>
+      <w:rPr>
+        <w:rFonts w:ascii="Wingdings" w:hAnsi="Wingdings" w:cs="Wingdings" w:hint="default"/>
+      </w:rPr>
+    </w:lvl>
+  </w:abstractNum>
+  <w:abstractNum w:abstractNumId="31" w15:restartNumberingAfterBreak="0">
     <w:nsid w:val="500D51C1"/>
     <w:multiLevelType w:val="hybridMultilevel"/>
     <w:tmpl w:val="E642289E"/>
@@ -4753,7 +5196,7 @@
       </w:pPr>
     </w:lvl>
   </w:abstractNum>
-  <w:abstractNum w:abstractNumId="29" w15:restartNumberingAfterBreak="0">
+  <w:abstractNum w:abstractNumId="32" w15:restartNumberingAfterBreak="0">
     <w:nsid w:val="59567E1D"/>
     <w:multiLevelType w:val="multilevel"/>
     <w:tmpl w:val="0409001F"/>
@@ -4839,7 +5282,7 @@
       </w:pPr>
     </w:lvl>
   </w:abstractNum>
-  <w:abstractNum w:abstractNumId="30" w15:restartNumberingAfterBreak="0">
+  <w:abstractNum w:abstractNumId="33" w15:restartNumberingAfterBreak="0">
     <w:nsid w:val="5AFE1E25"/>
     <w:multiLevelType w:val="hybridMultilevel"/>
     <w:tmpl w:val="F0FEE4BC"/>
@@ -4928,7 +5371,7 @@
       </w:pPr>
     </w:lvl>
   </w:abstractNum>
-  <w:abstractNum w:abstractNumId="31" w15:restartNumberingAfterBreak="0">
+  <w:abstractNum w:abstractNumId="34" w15:restartNumberingAfterBreak="0">
     <w:nsid w:val="5FF61C3A"/>
     <w:multiLevelType w:val="hybridMultilevel"/>
     <w:tmpl w:val="4072DCCC"/>
@@ -5017,7 +5460,7 @@
       </w:pPr>
     </w:lvl>
   </w:abstractNum>
-  <w:abstractNum w:abstractNumId="32" w15:restartNumberingAfterBreak="0">
+  <w:abstractNum w:abstractNumId="35" w15:restartNumberingAfterBreak="0">
     <w:nsid w:val="619A1AF4"/>
     <w:multiLevelType w:val="hybridMultilevel"/>
     <w:tmpl w:val="E7E01C1A"/>
@@ -5106,7 +5549,7 @@
       </w:pPr>
     </w:lvl>
   </w:abstractNum>
-  <w:abstractNum w:abstractNumId="33" w15:restartNumberingAfterBreak="0">
+  <w:abstractNum w:abstractNumId="36" w15:restartNumberingAfterBreak="0">
     <w:nsid w:val="64B256CA"/>
     <w:multiLevelType w:val="hybridMultilevel"/>
     <w:tmpl w:val="CBA4CEC8"/>
@@ -5195,7 +5638,7 @@
       </w:pPr>
     </w:lvl>
   </w:abstractNum>
-  <w:abstractNum w:abstractNumId="34" w15:restartNumberingAfterBreak="0">
+  <w:abstractNum w:abstractNumId="37" w15:restartNumberingAfterBreak="0">
     <w:nsid w:val="670A2782"/>
     <w:multiLevelType w:val="hybridMultilevel"/>
     <w:tmpl w:val="C3982E16"/>
@@ -5284,7 +5727,7 @@
       </w:pPr>
     </w:lvl>
   </w:abstractNum>
-  <w:abstractNum w:abstractNumId="35" w15:restartNumberingAfterBreak="0">
+  <w:abstractNum w:abstractNumId="38" w15:restartNumberingAfterBreak="0">
     <w:nsid w:val="69814FFC"/>
     <w:multiLevelType w:val="multilevel"/>
     <w:tmpl w:val="0409001F"/>
@@ -5370,7 +5813,7 @@
       </w:pPr>
     </w:lvl>
   </w:abstractNum>
-  <w:abstractNum w:abstractNumId="36" w15:restartNumberingAfterBreak="0">
+  <w:abstractNum w:abstractNumId="39" w15:restartNumberingAfterBreak="0">
     <w:nsid w:val="6B7952BE"/>
     <w:multiLevelType w:val="hybridMultilevel"/>
     <w:tmpl w:val="E74A839C"/>
@@ -5459,7 +5902,7 @@
       </w:pPr>
     </w:lvl>
   </w:abstractNum>
-  <w:abstractNum w:abstractNumId="37" w15:restartNumberingAfterBreak="0">
+  <w:abstractNum w:abstractNumId="40" w15:restartNumberingAfterBreak="0">
     <w:nsid w:val="6FB67275"/>
     <w:multiLevelType w:val="hybridMultilevel"/>
     <w:tmpl w:val="433CB2B6"/>
@@ -5548,7 +5991,7 @@
       </w:pPr>
     </w:lvl>
   </w:abstractNum>
-  <w:abstractNum w:abstractNumId="38" w15:restartNumberingAfterBreak="0">
+  <w:abstractNum w:abstractNumId="41" w15:restartNumberingAfterBreak="0">
     <w:nsid w:val="702D4E32"/>
     <w:multiLevelType w:val="multilevel"/>
     <w:tmpl w:val="312A800C"/>
@@ -5661,7 +6104,7 @@
       </w:rPr>
     </w:lvl>
   </w:abstractNum>
-  <w:abstractNum w:abstractNumId="39" w15:restartNumberingAfterBreak="0">
+  <w:abstractNum w:abstractNumId="42" w15:restartNumberingAfterBreak="0">
     <w:nsid w:val="74564EB8"/>
     <w:multiLevelType w:val="hybridMultilevel"/>
     <w:tmpl w:val="EC2607F8"/>
@@ -5750,7 +6193,7 @@
       </w:pPr>
     </w:lvl>
   </w:abstractNum>
-  <w:abstractNum w:abstractNumId="40" w15:restartNumberingAfterBreak="0">
+  <w:abstractNum w:abstractNumId="43" w15:restartNumberingAfterBreak="0">
     <w:nsid w:val="762D635A"/>
     <w:multiLevelType w:val="hybridMultilevel"/>
     <w:tmpl w:val="88EEA272"/>
@@ -5863,7 +6306,7 @@
       </w:rPr>
     </w:lvl>
   </w:abstractNum>
-  <w:abstractNum w:abstractNumId="41" w15:restartNumberingAfterBreak="0">
+  <w:abstractNum w:abstractNumId="44" w15:restartNumberingAfterBreak="0">
     <w:nsid w:val="7C9702BA"/>
     <w:multiLevelType w:val="hybridMultilevel"/>
     <w:tmpl w:val="BF04B214"/>
@@ -5952,7 +6395,7 @@
       </w:pPr>
     </w:lvl>
   </w:abstractNum>
-  <w:abstractNum w:abstractNumId="42" w15:restartNumberingAfterBreak="0">
+  <w:abstractNum w:abstractNumId="45" w15:restartNumberingAfterBreak="0">
     <w:nsid w:val="7D2D7D12"/>
     <w:multiLevelType w:val="hybridMultilevel"/>
     <w:tmpl w:val="D2CC9B9E"/>
@@ -6041,7 +6484,7 @@
       </w:pPr>
     </w:lvl>
   </w:abstractNum>
-  <w:abstractNum w:abstractNumId="43" w15:restartNumberingAfterBreak="0">
+  <w:abstractNum w:abstractNumId="46" w15:restartNumberingAfterBreak="0">
     <w:nsid w:val="7EDC1581"/>
     <w:multiLevelType w:val="multilevel"/>
     <w:tmpl w:val="0409001F"/>
@@ -6130,7 +6573,7 @@
       </w:pPr>
     </w:lvl>
   </w:abstractNum>
-  <w:abstractNum w:abstractNumId="44" w15:restartNumberingAfterBreak="0">
+  <w:abstractNum w:abstractNumId="47" w15:restartNumberingAfterBreak="0">
     <w:nsid w:val="7FDA2B91"/>
     <w:multiLevelType w:val="hybridMultilevel"/>
     <w:tmpl w:val="389E7270"/>
@@ -6232,13 +6675,13 @@
     <w:abstractNumId w:val="9"/>
   </w:num>
   <w:num w:numId="5">
-    <w:abstractNumId w:val="23"/>
+    <w:abstractNumId w:val="24"/>
   </w:num>
   <w:num w:numId="6">
     <w:abstractNumId w:val="10"/>
   </w:num>
   <w:num w:numId="7">
-    <w:abstractNumId w:val="16"/>
+    <w:abstractNumId w:val="17"/>
   </w:num>
   <w:num w:numId="8">
     <w:abstractNumId w:val="7"/>
@@ -6265,100 +6708,109 @@
     <w:abstractNumId w:val="0"/>
   </w:num>
   <w:num w:numId="16">
-    <w:abstractNumId w:val="42"/>
+    <w:abstractNumId w:val="45"/>
   </w:num>
   <w:num w:numId="17">
-    <w:abstractNumId w:val="20"/>
+    <w:abstractNumId w:val="21"/>
   </w:num>
   <w:num w:numId="18">
+    <w:abstractNumId w:val="34"/>
+  </w:num>
+  <w:num w:numId="19">
+    <w:abstractNumId w:val="19"/>
+  </w:num>
+  <w:num w:numId="20">
+    <w:abstractNumId w:val="25"/>
+  </w:num>
+  <w:num w:numId="21">
     <w:abstractNumId w:val="31"/>
   </w:num>
-  <w:num w:numId="19">
-    <w:abstractNumId w:val="18"/>
-  </w:num>
-  <w:num w:numId="20">
-    <w:abstractNumId w:val="24"/>
-  </w:num>
-  <w:num w:numId="21">
-    <w:abstractNumId w:val="28"/>
-  </w:num>
   <w:num w:numId="22">
-    <w:abstractNumId w:val="38"/>
+    <w:abstractNumId w:val="41"/>
   </w:num>
   <w:num w:numId="23">
-    <w:abstractNumId w:val="41"/>
+    <w:abstractNumId w:val="44"/>
   </w:num>
   <w:num w:numId="24">
     <w:abstractNumId w:val="14"/>
   </w:num>
   <w:num w:numId="25">
-    <w:abstractNumId w:val="40"/>
+    <w:abstractNumId w:val="43"/>
   </w:num>
   <w:num w:numId="26">
-    <w:abstractNumId w:val="43"/>
+    <w:abstractNumId w:val="46"/>
   </w:num>
   <w:num w:numId="27">
     <w:abstractNumId w:val="12"/>
   </w:num>
   <w:num w:numId="28">
-    <w:abstractNumId w:val="19"/>
+    <w:abstractNumId w:val="20"/>
   </w:num>
   <w:num w:numId="29">
-    <w:abstractNumId w:val="26"/>
+    <w:abstractNumId w:val="28"/>
   </w:num>
   <w:num w:numId="30">
-    <w:abstractNumId w:val="17"/>
+    <w:abstractNumId w:val="18"/>
   </w:num>
   <w:num w:numId="31">
-    <w:abstractNumId w:val="30"/>
+    <w:abstractNumId w:val="33"/>
   </w:num>
   <w:num w:numId="32">
-    <w:abstractNumId w:val="39"/>
+    <w:abstractNumId w:val="42"/>
   </w:num>
   <w:num w:numId="33">
-    <w:abstractNumId w:val="44"/>
+    <w:abstractNumId w:val="47"/>
   </w:num>
   <w:num w:numId="34">
-    <w:abstractNumId w:val="22"/>
+    <w:abstractNumId w:val="23"/>
   </w:num>
   <w:num w:numId="35">
-    <w:abstractNumId w:val="34"/>
+    <w:abstractNumId w:val="37"/>
   </w:num>
   <w:num w:numId="36">
     <w:abstractNumId w:val="11"/>
   </w:num>
   <w:num w:numId="37">
-    <w:abstractNumId w:val="15"/>
+    <w:abstractNumId w:val="16"/>
   </w:num>
   <w:num w:numId="38">
+    <w:abstractNumId w:val="39"/>
+  </w:num>
+  <w:num w:numId="39">
     <w:abstractNumId w:val="36"/>
   </w:num>
-  <w:num w:numId="39">
-    <w:abstractNumId w:val="33"/>
-  </w:num>
   <w:num w:numId="40">
-    <w:abstractNumId w:val="32"/>
+    <w:abstractNumId w:val="35"/>
   </w:num>
   <w:num w:numId="41">
-    <w:abstractNumId w:val="37"/>
+    <w:abstractNumId w:val="40"/>
   </w:num>
   <w:num w:numId="42">
-    <w:abstractNumId w:val="25"/>
+    <w:abstractNumId w:val="26"/>
   </w:num>
   <w:num w:numId="43">
-    <w:abstractNumId w:val="21"/>
+    <w:abstractNumId w:val="22"/>
   </w:num>
   <w:num w:numId="44">
-    <w:abstractNumId w:val="35"/>
+    <w:abstractNumId w:val="38"/>
   </w:num>
   <w:num w:numId="45">
-    <w:abstractNumId w:val="27"/>
+    <w:abstractNumId w:val="29"/>
   </w:num>
   <w:num w:numId="46">
-    <w:abstractNumId w:val="29"/>
+    <w:abstractNumId w:val="32"/>
   </w:num>
   <w:num w:numId="47">
     <w:abstractNumId w:val="13"/>
+  </w:num>
+  <w:num w:numId="48">
+    <w:abstractNumId w:val="27"/>
+  </w:num>
+  <w:num w:numId="49">
+    <w:abstractNumId w:val="30"/>
+  </w:num>
+  <w:num w:numId="50">
+    <w:abstractNumId w:val="15"/>
   </w:num>
 </w:numbering>
 </file>
@@ -8815,7 +9267,7 @@
 </file>
 
 <file path=customXml/itemProps1.xml><?xml version="1.0" encoding="utf-8"?>
-<ds:datastoreItem xmlns:ds="http://schemas.openxmlformats.org/officeDocument/2006/customXml" ds:itemID="{C43E9735-5BB3-46D8-A345-1F44A1FF581B}">
+<ds:datastoreItem xmlns:ds="http://schemas.openxmlformats.org/officeDocument/2006/customXml" ds:itemID="{47DE5F03-15C3-48E4-9292-B09A12D9671E}">
   <ds:schemaRefs>
     <ds:schemaRef ds:uri="http://schemas.openxmlformats.org/officeDocument/2006/bibliography"/>
   </ds:schemaRefs>

</xml_diff>

<commit_message>
initial draft complete for section 5
</commit_message>
<xml_diff>
--- a/Project_Reports/MoneyHub_SDD_Report_3.docx
+++ b/Project_Reports/MoneyHub_SDD_Report_3.docx
@@ -223,7 +223,21 @@
         <w:rPr>
           <w:sz w:val="24"/>
         </w:rPr>
-        <w:t>John Neis &amp; Sam Dressler</w:t>
+        <w:t xml:space="preserve">John </w:t>
+      </w:r>
+      <w:proofErr w:type="spellStart"/>
+      <w:r>
+        <w:rPr>
+          <w:sz w:val="24"/>
+        </w:rPr>
+        <w:t>Neis</w:t>
+      </w:r>
+      <w:proofErr w:type="spellEnd"/>
+      <w:r>
+        <w:rPr>
+          <w:sz w:val="24"/>
+        </w:rPr>
+        <w:t xml:space="preserve"> &amp; Sam Dressler</w:t>
       </w:r>
     </w:p>
     <w:p>
@@ -2288,48 +2302,54 @@
     </w:p>
     <w:p>
       <w:r>
-        <w:t>Once out of the protyping phase with a proven application, p</w:t>
+        <w:t xml:space="preserve">Once out of the </w:t>
+      </w:r>
+      <w:r>
+        <w:t>prototyping</w:t>
+      </w:r>
+      <w:r>
+        <w:t xml:space="preserve"> phase with a proven application, p</w:t>
       </w:r>
       <w:r>
         <w:t xml:space="preserve">roduct maintenance </w:t>
       </w:r>
       <w:r>
-        <w:t>will be essential to user’s having confidence in the system.</w:t>
+        <w:t xml:space="preserve">will be essential to </w:t>
+      </w:r>
+      <w:r>
+        <w:t xml:space="preserve">keeping users’ level of contentedness high. Additionally, any bugs in the system will need to be periodically fixed once they are found. The system will have means by which the users can communicate any errors in the system that they encounter. </w:t>
+      </w:r>
+    </w:p>
+    <w:p>
+      <w:pPr>
+        <w:pStyle w:val="Heading2"/>
+      </w:pPr>
+      <w:r>
+        <w:t>5.4 Organization of code</w:t>
+      </w:r>
+    </w:p>
+    <w:p>
+      <w:r>
+        <w:t xml:space="preserve">Organization of the source code shall be in a project files directory. Within that directory, there will be additional directories for the user interface as well as one for both the server and database file. This organization </w:t>
+      </w:r>
+      <w:r>
+        <w:t xml:space="preserve">strategy keeps the components and dependencies for the system all in one place which allows for quicker development. </w:t>
+      </w:r>
+    </w:p>
+    <w:p>
+      <w:pPr>
+        <w:pStyle w:val="Heading2"/>
+      </w:pPr>
+      <w:r>
+        <w:t xml:space="preserve">5.5 Generating system deliverables </w:t>
+      </w:r>
+    </w:p>
+    <w:p>
+      <w:r>
+        <w:t xml:space="preserve">In order to ensure the application and each of its components are compiled correctly, a batch script seems like a valid option to set up the various dependencies in the system. A detailed user manual will be developed prior to the final delivery to ensure the evaluator can correctly use the system. </w:t>
       </w:r>
     </w:p>
     <w:p/>
-    <w:p/>
-    <w:p/>
-    <w:p/>
-    <w:p/>
-    <w:p/>
-    <w:p/>
-    <w:p/>
-    <w:p/>
-    <w:p/>
-    <w:p/>
-    <w:p>
-      <w:pPr>
-        <w:pStyle w:val="Heading2"/>
-      </w:pPr>
-      <w:r>
-        <w:t xml:space="preserve">5.4 </w:t>
-      </w:r>
-      <w:r>
-        <w:t>Organization of Source Code</w:t>
-      </w:r>
-    </w:p>
-    <w:p>
-      <w:pPr>
-        <w:pStyle w:val="Heading2"/>
-      </w:pPr>
-      <w:r>
-        <w:t xml:space="preserve">5.6 </w:t>
-      </w:r>
-      <w:r>
-        <w:t>Generating System Deliverables</w:t>
-      </w:r>
-    </w:p>
     <w:p>
       <w:pPr>
         <w:pStyle w:val="Heading1"/>
@@ -9267,7 +9287,7 @@
 </file>
 
 <file path=customXml/itemProps1.xml><?xml version="1.0" encoding="utf-8"?>
-<ds:datastoreItem xmlns:ds="http://schemas.openxmlformats.org/officeDocument/2006/customXml" ds:itemID="{47DE5F03-15C3-48E4-9292-B09A12D9671E}">
+<ds:datastoreItem xmlns:ds="http://schemas.openxmlformats.org/officeDocument/2006/customXml" ds:itemID="{4DAD0C11-9814-4680-B231-0DBE352F8E4A}">
   <ds:schemaRefs>
     <ds:schemaRef ds:uri="http://schemas.openxmlformats.org/officeDocument/2006/bibliography"/>
   </ds:schemaRefs>

</xml_diff>

<commit_message>
added an assumption to section 2.1
</commit_message>
<xml_diff>
--- a/Project_Reports/MoneyHub_SDD_Report_3.docx
+++ b/Project_Reports/MoneyHub_SDD_Report_3.docx
@@ -216,21 +216,7 @@
         <w:rPr>
           <w:sz w:val="24"/>
         </w:rPr>
-        <w:t xml:space="preserve">John </w:t>
-      </w:r>
-      <w:proofErr w:type="spellStart"/>
-      <w:r>
-        <w:rPr>
-          <w:sz w:val="24"/>
-        </w:rPr>
-        <w:t>Neis</w:t>
-      </w:r>
-      <w:proofErr w:type="spellEnd"/>
-      <w:r>
-        <w:rPr>
-          <w:sz w:val="24"/>
-        </w:rPr>
-        <w:t xml:space="preserve"> &amp; Sam Dressler</w:t>
+        <w:t>John Neis &amp; Sam Dressler</w:t>
       </w:r>
     </w:p>
     <w:p>
@@ -1365,6 +1351,182 @@
                 <w:rFonts w:ascii="Abadi Extra Light" w:hAnsi="Abadi Extra Light"/>
               </w:rPr>
             </w:pPr>
+            <w:r>
+              <w:rPr>
+                <w:rFonts w:ascii="Abadi Extra Light" w:hAnsi="Abadi Extra Light"/>
+              </w:rPr>
+              <w:t>Sam Dressler</w:t>
+            </w:r>
+          </w:p>
+        </w:tc>
+        <w:tc>
+          <w:tcPr>
+            <w:tcW w:w="2911" w:type="pct"/>
+            <w:tcBorders>
+              <w:top w:val="single" w:sz="4" w:space="0" w:color="auto"/>
+              <w:left w:val="single" w:sz="4" w:space="0" w:color="auto"/>
+              <w:bottom w:val="single" w:sz="4" w:space="0" w:color="auto"/>
+              <w:right w:val="single" w:sz="4" w:space="0" w:color="auto"/>
+            </w:tcBorders>
+          </w:tcPr>
+          <w:p>
+            <w:pPr>
+              <w:rPr>
+                <w:rFonts w:ascii="Abadi Extra Light" w:hAnsi="Abadi Extra Light"/>
+              </w:rPr>
+            </w:pPr>
+            <w:r>
+              <w:rPr>
+                <w:rFonts w:ascii="Abadi Extra Light" w:hAnsi="Abadi Extra Light"/>
+              </w:rPr>
+              <w:t>-</w:t>
+            </w:r>
+            <w:r>
+              <w:rPr>
+                <w:rFonts w:ascii="Abadi Extra Light" w:hAnsi="Abadi Extra Light"/>
+              </w:rPr>
+              <w:t>added assumption to the design considerations section 2.2</w:t>
+            </w:r>
+          </w:p>
+        </w:tc>
+        <w:tc>
+          <w:tcPr>
+            <w:tcW w:w="688" w:type="pct"/>
+            <w:gridSpan w:val="2"/>
+            <w:tcBorders>
+              <w:top w:val="single" w:sz="4" w:space="0" w:color="auto"/>
+              <w:left w:val="single" w:sz="4" w:space="0" w:color="auto"/>
+              <w:bottom w:val="single" w:sz="4" w:space="0" w:color="auto"/>
+              <w:right w:val="single" w:sz="4" w:space="0" w:color="auto"/>
+            </w:tcBorders>
+          </w:tcPr>
+          <w:p>
+            <w:pPr>
+              <w:rPr>
+                <w:rFonts w:ascii="Abadi Extra Light" w:hAnsi="Abadi Extra Light"/>
+              </w:rPr>
+            </w:pPr>
+            <w:r>
+              <w:rPr>
+                <w:rFonts w:ascii="Abadi Extra Light" w:hAnsi="Abadi Extra Light"/>
+              </w:rPr>
+              <w:t>4/30/2020</w:t>
+            </w:r>
+          </w:p>
+        </w:tc>
+      </w:tr>
+      <w:tr>
+        <w:tc>
+          <w:tcPr>
+            <w:tcW w:w="600" w:type="pct"/>
+            <w:tcBorders>
+              <w:top w:val="single" w:sz="4" w:space="0" w:color="auto"/>
+              <w:left w:val="single" w:sz="4" w:space="0" w:color="auto"/>
+              <w:bottom w:val="single" w:sz="4" w:space="0" w:color="auto"/>
+              <w:right w:val="single" w:sz="4" w:space="0" w:color="auto"/>
+            </w:tcBorders>
+            <w:noWrap/>
+          </w:tcPr>
+          <w:p>
+            <w:pPr>
+              <w:rPr>
+                <w:rFonts w:ascii="Abadi Extra Light" w:hAnsi="Abadi Extra Light"/>
+              </w:rPr>
+            </w:pPr>
+          </w:p>
+        </w:tc>
+        <w:tc>
+          <w:tcPr>
+            <w:tcW w:w="801" w:type="pct"/>
+            <w:tcBorders>
+              <w:top w:val="single" w:sz="4" w:space="0" w:color="auto"/>
+              <w:left w:val="single" w:sz="4" w:space="0" w:color="auto"/>
+              <w:bottom w:val="single" w:sz="4" w:space="0" w:color="auto"/>
+              <w:right w:val="single" w:sz="4" w:space="0" w:color="auto"/>
+            </w:tcBorders>
+          </w:tcPr>
+          <w:p>
+            <w:pPr>
+              <w:rPr>
+                <w:rFonts w:ascii="Abadi Extra Light" w:hAnsi="Abadi Extra Light"/>
+              </w:rPr>
+            </w:pPr>
+          </w:p>
+        </w:tc>
+        <w:tc>
+          <w:tcPr>
+            <w:tcW w:w="2911" w:type="pct"/>
+            <w:tcBorders>
+              <w:top w:val="single" w:sz="4" w:space="0" w:color="auto"/>
+              <w:left w:val="single" w:sz="4" w:space="0" w:color="auto"/>
+              <w:bottom w:val="single" w:sz="4" w:space="0" w:color="auto"/>
+              <w:right w:val="single" w:sz="4" w:space="0" w:color="auto"/>
+            </w:tcBorders>
+          </w:tcPr>
+          <w:p>
+            <w:pPr>
+              <w:rPr>
+                <w:rFonts w:ascii="Abadi Extra Light" w:hAnsi="Abadi Extra Light"/>
+              </w:rPr>
+            </w:pPr>
+          </w:p>
+        </w:tc>
+        <w:tc>
+          <w:tcPr>
+            <w:tcW w:w="688" w:type="pct"/>
+            <w:gridSpan w:val="2"/>
+            <w:tcBorders>
+              <w:top w:val="single" w:sz="4" w:space="0" w:color="auto"/>
+              <w:left w:val="single" w:sz="4" w:space="0" w:color="auto"/>
+              <w:bottom w:val="single" w:sz="4" w:space="0" w:color="auto"/>
+              <w:right w:val="single" w:sz="4" w:space="0" w:color="auto"/>
+            </w:tcBorders>
+          </w:tcPr>
+          <w:p>
+            <w:pPr>
+              <w:rPr>
+                <w:rFonts w:ascii="Abadi Extra Light" w:hAnsi="Abadi Extra Light"/>
+              </w:rPr>
+            </w:pPr>
+          </w:p>
+        </w:tc>
+      </w:tr>
+      <w:tr>
+        <w:tc>
+          <w:tcPr>
+            <w:tcW w:w="600" w:type="pct"/>
+            <w:tcBorders>
+              <w:top w:val="single" w:sz="4" w:space="0" w:color="auto"/>
+              <w:left w:val="single" w:sz="4" w:space="0" w:color="auto"/>
+              <w:bottom w:val="single" w:sz="4" w:space="0" w:color="auto"/>
+              <w:right w:val="single" w:sz="4" w:space="0" w:color="auto"/>
+            </w:tcBorders>
+            <w:noWrap/>
+          </w:tcPr>
+          <w:p>
+            <w:pPr>
+              <w:rPr>
+                <w:rFonts w:ascii="Abadi Extra Light" w:hAnsi="Abadi Extra Light"/>
+              </w:rPr>
+            </w:pPr>
+          </w:p>
+        </w:tc>
+        <w:tc>
+          <w:tcPr>
+            <w:tcW w:w="801" w:type="pct"/>
+            <w:tcBorders>
+              <w:top w:val="single" w:sz="4" w:space="0" w:color="auto"/>
+              <w:left w:val="single" w:sz="4" w:space="0" w:color="auto"/>
+              <w:bottom w:val="single" w:sz="4" w:space="0" w:color="auto"/>
+              <w:right w:val="single" w:sz="4" w:space="0" w:color="auto"/>
+            </w:tcBorders>
+          </w:tcPr>
+          <w:p>
+            <w:pPr>
+              <w:rPr>
+                <w:rFonts w:ascii="Abadi Extra Light" w:hAnsi="Abadi Extra Light"/>
+              </w:rPr>
+            </w:pPr>
           </w:p>
         </w:tc>
         <w:tc>
@@ -1906,6 +2068,22 @@
       </w:r>
     </w:p>
     <w:p>
+      <w:r>
+        <w:t xml:space="preserve">At the current phase of development, the Money Hub system considers several assumptions that will affect the system. The first of these, is in the testing of the product. Because the product will rely on displaying information that is taken from external parties, </w:t>
+      </w:r>
+      <w:r>
+        <w:t xml:space="preserve">the application will have to set </w:t>
+      </w:r>
+      <w:r>
+        <w:t xml:space="preserve">these fields with pre decided information in order to display the desired results in the prototype. </w:t>
+      </w:r>
+    </w:p>
+    <w:p>
+      <w:r>
+        <w:t>Secondly, --Dependency?</w:t>
+      </w:r>
+    </w:p>
+    <w:p>
       <w:pPr>
         <w:pStyle w:val="Heading2"/>
       </w:pPr>
@@ -1916,18 +2094,253 @@
         <w:t>General Constraints</w:t>
       </w:r>
     </w:p>
+    <w:p/>
     <w:p>
       <w:pPr>
         <w:pStyle w:val="Heading2"/>
+      </w:pPr>
+      <w:r>
+        <w:t>2.</w:t>
+      </w:r>
+      <w:r>
+        <w:t>3</w:t>
+      </w:r>
+      <w:r>
+        <w:t xml:space="preserve"> </w:t>
+      </w:r>
+      <w:r>
+        <w:t>Development Methods</w:t>
+      </w:r>
+    </w:p>
+    <w:p>
+      <w:r>
+        <w:t>FUCK THIS SHIT</w:t>
+      </w:r>
+    </w:p>
+    <w:p>
+      <w:pPr>
+        <w:pStyle w:val="Heading1"/>
+      </w:pPr>
+      <w:r>
+        <w:t>3 Architectural Strategies</w:t>
+      </w:r>
+    </w:p>
+    <w:p>
+      <w:pPr>
+        <w:pStyle w:val="Heading2"/>
+      </w:pPr>
+      <w:r>
+        <w:t xml:space="preserve">3.1 </w:t>
+      </w:r>
+      <w:r>
+        <w:t>Programming Language</w:t>
+      </w:r>
+      <w:r>
+        <w:t>s</w:t>
+      </w:r>
+    </w:p>
+    <w:p>
+      <w:r>
+        <w:t xml:space="preserve">The Money Hub </w:t>
+      </w:r>
+      <w:r>
+        <w:t>S</w:t>
+      </w:r>
+      <w:r>
+        <w:t xml:space="preserve">ystem </w:t>
+      </w:r>
+      <w:r>
+        <w:t xml:space="preserve">Architecture is currently being developed as an all in one desktop application. Production versions of the system will allow for downloads and installation off an external site. The prototype of the system being discussed in this report will consist of </w:t>
+      </w:r>
+      <w:r>
+        <w:t>three main components</w:t>
+      </w:r>
+      <w:r>
+        <w:t>. Each of these components</w:t>
+      </w:r>
+      <w:r>
+        <w:t xml:space="preserve"> will</w:t>
+      </w:r>
+      <w:r>
+        <w:t xml:space="preserve"> </w:t>
+      </w:r>
+      <w:r>
+        <w:t xml:space="preserve">be implemented </w:t>
+      </w:r>
+      <w:r>
+        <w:t>using unique</w:t>
+      </w:r>
+      <w:r>
+        <w:t xml:space="preserve"> programming languages</w:t>
+      </w:r>
+      <w:r>
+        <w:t>.</w:t>
+      </w:r>
+    </w:p>
+    <w:p>
+      <w:r>
+        <w:t>The firs</w:t>
+      </w:r>
+      <w:r>
+        <w:t xml:space="preserve">t component is how the users will interact with the system. This part of the architecture will be discussed further in section 3.4 of the system design documentation. The language chosen to implement this will be C#. The reason for this decision was the tools that are available through Microsoft Visual Studio. </w:t>
+      </w:r>
+    </w:p>
+    <w:p>
+      <w:r>
+        <w:t>The</w:t>
+      </w:r>
+      <w:r>
+        <w:t xml:space="preserve"> second component, the</w:t>
+      </w:r>
+      <w:r>
+        <w:t xml:space="preserve"> server</w:t>
+      </w:r>
+      <w:r>
+        <w:t>,</w:t>
+      </w:r>
+      <w:r>
+        <w:t xml:space="preserve"> will act as the conduit for which both the user interface and the database will communicate. Java has </w:t>
+      </w:r>
+      <w:r>
+        <w:t xml:space="preserve">options that make it a prime candidate because capabilities that allow for relatively easy communication between components. </w:t>
+      </w:r>
+    </w:p>
+    <w:p>
+      <w:r>
+        <w:lastRenderedPageBreak/>
+        <w:t xml:space="preserve">The final component of the architecture is the database. The Structured Query Language, otherwise known as SQL, was chosen in order to maintain the relative information for the system. Since Money Hub is a </w:t>
+      </w:r>
+      <w:r>
+        <w:t>query-based</w:t>
+      </w:r>
+      <w:r>
+        <w:t xml:space="preserve"> system, SQL makes sense to the development team to use for this.</w:t>
+      </w:r>
+    </w:p>
+    <w:p>
+      <w:pPr>
+        <w:pStyle w:val="Heading2"/>
+      </w:pPr>
+      <w:r>
+        <w:t xml:space="preserve">3.2 </w:t>
+      </w:r>
+      <w:r>
+        <w:t>Component Reuse</w:t>
+      </w:r>
+    </w:p>
+    <w:p>
+      <w:r>
+        <w:t xml:space="preserve">The current design for the system does not make use of any existing external components. The system will however offer means for the system to reuse internal data structures and functions. </w:t>
+      </w:r>
+    </w:p>
+    <w:p>
+      <w:pPr>
+        <w:pStyle w:val="Heading2"/>
+      </w:pPr>
+      <w:r>
+        <w:t xml:space="preserve">3.3 </w:t>
+      </w:r>
+      <w:r>
+        <w:t>Further Work</w:t>
+      </w:r>
+    </w:p>
+    <w:p>
+      <w:r>
+        <w:t>The System architecture will eventually need to include means in which it can query information from partner banks and firms</w:t>
+      </w:r>
+      <w:r>
+        <w:t xml:space="preserve"> off the internet</w:t>
+      </w:r>
+      <w:r>
+        <w:t>. This</w:t>
+      </w:r>
+      <w:r>
+        <w:t xml:space="preserve"> web API is not currently in development because of the cooperation needed from these third parties. Additionally, the system would be developed for mobile and web use in order to increase the access of the system to clients. </w:t>
+      </w:r>
+    </w:p>
+    <w:p>
+      <w:pPr>
+        <w:pStyle w:val="Heading2"/>
+      </w:pPr>
+      <w:r>
+        <w:t xml:space="preserve">3.4 </w:t>
+      </w:r>
+      <w:r>
+        <w:t>User Interface</w:t>
+      </w:r>
+    </w:p>
+    <w:p>
+      <w:r>
+        <w:t xml:space="preserve">The Money Hub user interface is designed with ease of access of user information in mind. Since the application is currently being designed for windows applications, there is a lot of flexibility with how we organize and size the display. A careful balance of how much information is available on one page and application size is needed in order to make sure that the user has an enjoyable experience while using the system. </w:t>
+      </w:r>
+    </w:p>
+    <w:p>
+      <w:pPr>
+        <w:pStyle w:val="Heading2"/>
+      </w:pPr>
+      <w:r>
+        <w:t xml:space="preserve">3.5 </w:t>
+      </w:r>
+      <w:r>
+        <w:t>Software Interface</w:t>
+      </w:r>
+    </w:p>
+    <w:p>
+      <w:r>
+        <w:t xml:space="preserve">Software interfaces are basically how the user client, accessed through the user interface, will communicate and query the database. Requests from the user will be coded and sent via a server connection that contain the request in json or xml format. </w:t>
+      </w:r>
+    </w:p>
+    <w:p>
+      <w:pPr>
+        <w:pStyle w:val="Heading2"/>
+      </w:pPr>
+      <w:r>
+        <w:t xml:space="preserve">3.6 </w:t>
+      </w:r>
+      <w:r>
+        <w:t>Error Detection and Recovery</w:t>
+      </w:r>
+    </w:p>
+    <w:p>
+      <w:r>
+        <w:t xml:space="preserve">From the current point of development, many errors will not be discovered until product testing begins. </w:t>
+      </w:r>
+      <w:r>
+        <w:t xml:space="preserve">Testing and error detection will be discussed further in future documents. The current design phase is being completed with initial proof of concept of interaction for the system components as its primary focus. </w:t>
+      </w:r>
+    </w:p>
+    <w:p>
+      <w:pPr>
+        <w:pStyle w:val="Heading1"/>
+      </w:pPr>
+      <w:r>
+        <w:lastRenderedPageBreak/>
+        <w:t>4 Software Architecture</w:t>
+      </w:r>
+    </w:p>
+    <w:p>
+      <w:pPr>
+        <w:pStyle w:val="Heading2"/>
+      </w:pPr>
+      <w:r>
+        <w:t xml:space="preserve">4.1 </w:t>
+      </w:r>
+      <w:r>
+        <w:t>System Architecture</w:t>
+      </w:r>
+    </w:p>
+    <w:p>
+      <w:pPr>
+        <w:pStyle w:val="Heading2"/>
         <w:rPr>
           <w:sz w:val="22"/>
         </w:rPr>
       </w:pPr>
       <w:r>
-        <w:t xml:space="preserve">2.4 </w:t>
-      </w:r>
-      <w:r>
-        <w:t>Development Methods</w:t>
+        <w:t xml:space="preserve">4.2 </w:t>
+      </w:r>
+      <w:r>
+        <w:t>System Decomposition</w:t>
       </w:r>
     </w:p>
     <w:p>
@@ -1935,7 +2348,7 @@
         <w:pStyle w:val="Heading1"/>
       </w:pPr>
       <w:r>
-        <w:t>3 Architectural Strategies</w:t>
+        <w:t>5 Policies and Tactics</w:t>
       </w:r>
     </w:p>
     <w:p>
@@ -1943,231 +2356,6 @@
         <w:pStyle w:val="Heading2"/>
       </w:pPr>
       <w:r>
-        <w:t xml:space="preserve">3.1 </w:t>
-      </w:r>
-      <w:r>
-        <w:t>Programming Language</w:t>
-      </w:r>
-      <w:r>
-        <w:t>s</w:t>
-      </w:r>
-    </w:p>
-    <w:p>
-      <w:r>
-        <w:t xml:space="preserve">The Money Hub </w:t>
-      </w:r>
-      <w:r>
-        <w:t>S</w:t>
-      </w:r>
-      <w:r>
-        <w:t xml:space="preserve">ystem </w:t>
-      </w:r>
-      <w:r>
-        <w:t xml:space="preserve">Architecture is currently being developed as an all in one desktop application. Production versions of the system will allow for downloads and installation off an external site. The prototype of the system being discussed in this report will consist of </w:t>
-      </w:r>
-      <w:r>
-        <w:t>three main components</w:t>
-      </w:r>
-      <w:r>
-        <w:t>. Each of these components</w:t>
-      </w:r>
-      <w:r>
-        <w:t xml:space="preserve"> will</w:t>
-      </w:r>
-      <w:r>
-        <w:t xml:space="preserve"> </w:t>
-      </w:r>
-      <w:r>
-        <w:t xml:space="preserve">be implemented </w:t>
-      </w:r>
-      <w:r>
-        <w:t>using unique</w:t>
-      </w:r>
-      <w:r>
-        <w:t xml:space="preserve"> programming languages</w:t>
-      </w:r>
-      <w:r>
-        <w:t>.</w:t>
-      </w:r>
-    </w:p>
-    <w:p>
-      <w:r>
-        <w:t>The firs</w:t>
-      </w:r>
-      <w:r>
-        <w:t xml:space="preserve">t component is how the users will interact with the system. This part of the architecture will be discussed further in section 3.4 of the system design documentation. The language chosen to implement this will be C#. The reason for this decision was the tools that are available through Microsoft Visual Studio. </w:t>
-      </w:r>
-    </w:p>
-    <w:p>
-      <w:r>
-        <w:t>The</w:t>
-      </w:r>
-      <w:r>
-        <w:t xml:space="preserve"> second component, the</w:t>
-      </w:r>
-      <w:r>
-        <w:t xml:space="preserve"> server</w:t>
-      </w:r>
-      <w:r>
-        <w:t>,</w:t>
-      </w:r>
-      <w:r>
-        <w:t xml:space="preserve"> will act as the conduit for which both the user interface and the database will communicate. Java has </w:t>
-      </w:r>
-      <w:r>
-        <w:t xml:space="preserve">options that make it a prime candidate because capabilities that allow for relatively easy communication between components. </w:t>
-      </w:r>
-    </w:p>
-    <w:p>
-      <w:r>
-        <w:t xml:space="preserve">The final component of the architecture is the database. The Structured Query Language, otherwise known as SQL, was chosen in order to maintain the relative information for the system. Since Money Hub is a </w:t>
-      </w:r>
-      <w:r>
-        <w:t>query-based</w:t>
-      </w:r>
-      <w:r>
-        <w:t xml:space="preserve"> system, SQL makes sense to the development team to use for this.</w:t>
-      </w:r>
-    </w:p>
-    <w:p>
-      <w:pPr>
-        <w:pStyle w:val="Heading2"/>
-      </w:pPr>
-      <w:r>
-        <w:t xml:space="preserve">3.2 </w:t>
-      </w:r>
-      <w:r>
-        <w:t>Component Reuse</w:t>
-      </w:r>
-    </w:p>
-    <w:p>
-      <w:r>
-        <w:t xml:space="preserve">The current design for the system does not make use of any existing external components. The system will however offer means for the system to reuse internal data structures and functions. </w:t>
-      </w:r>
-    </w:p>
-    <w:p>
-      <w:pPr>
-        <w:pStyle w:val="Heading2"/>
-      </w:pPr>
-      <w:r>
-        <w:lastRenderedPageBreak/>
-        <w:t xml:space="preserve">3.3 </w:t>
-      </w:r>
-      <w:r>
-        <w:t>Further Work</w:t>
-      </w:r>
-    </w:p>
-    <w:p>
-      <w:r>
-        <w:t>The System architecture will eventually need to include means in which it can query information from partner banks and firms</w:t>
-      </w:r>
-      <w:r>
-        <w:t xml:space="preserve"> off the internet</w:t>
-      </w:r>
-      <w:r>
-        <w:t>. This</w:t>
-      </w:r>
-      <w:r>
-        <w:t xml:space="preserve"> web API is not currently in development because of the cooperation needed from these third parties. Additionally, the system would be developed for mobile and web use in order to increase the access of the system to clients. </w:t>
-      </w:r>
-    </w:p>
-    <w:p>
-      <w:pPr>
-        <w:pStyle w:val="Heading2"/>
-      </w:pPr>
-      <w:r>
-        <w:t xml:space="preserve">3.4 </w:t>
-      </w:r>
-      <w:r>
-        <w:t>User Interface</w:t>
-      </w:r>
-    </w:p>
-    <w:p>
-      <w:r>
-        <w:t xml:space="preserve">The Money Hub user interface is designed with ease of access of user information in mind. Since the application is currently being designed for windows applications, there is a lot of flexibility with how we organize and size the display. A careful balance of how much information is available on one page and application size is needed in order to make sure that the user has an enjoyable experience while using the system. </w:t>
-      </w:r>
-    </w:p>
-    <w:p>
-      <w:pPr>
-        <w:pStyle w:val="Heading2"/>
-      </w:pPr>
-      <w:r>
-        <w:t xml:space="preserve">3.5 </w:t>
-      </w:r>
-      <w:r>
-        <w:t>Software Interface</w:t>
-      </w:r>
-    </w:p>
-    <w:p>
-      <w:r>
-        <w:t xml:space="preserve">Software interfaces are basically how the user client, accessed through the user interface, will communicate and query the database. Requests from the user will be coded and sent via a server connection that contain the request in json or xml format. </w:t>
-      </w:r>
-    </w:p>
-    <w:p>
-      <w:pPr>
-        <w:pStyle w:val="Heading2"/>
-      </w:pPr>
-      <w:r>
-        <w:t xml:space="preserve">3.6 </w:t>
-      </w:r>
-      <w:r>
-        <w:t>Error Detection and Recovery</w:t>
-      </w:r>
-    </w:p>
-    <w:p>
-      <w:r>
-        <w:t xml:space="preserve">From the current point of development, many errors will not be discovered until product testing begins. </w:t>
-      </w:r>
-      <w:r>
-        <w:t xml:space="preserve">Testing and error detection will be discussed further in future documents. The current design phase is being completed with initial proof of concept of interaction for the system components as its primary focus. </w:t>
-      </w:r>
-    </w:p>
-    <w:p>
-      <w:pPr>
-        <w:pStyle w:val="Heading1"/>
-      </w:pPr>
-      <w:r>
-        <w:t>4 Software Architecture</w:t>
-      </w:r>
-    </w:p>
-    <w:p>
-      <w:pPr>
-        <w:pStyle w:val="Heading2"/>
-      </w:pPr>
-      <w:r>
-        <w:t xml:space="preserve">4.1 </w:t>
-      </w:r>
-      <w:r>
-        <w:t>System Architecture</w:t>
-      </w:r>
-    </w:p>
-    <w:p>
-      <w:pPr>
-        <w:pStyle w:val="Heading2"/>
-        <w:rPr>
-          <w:sz w:val="22"/>
-        </w:rPr>
-      </w:pPr>
-      <w:r>
-        <w:t xml:space="preserve">4.2 </w:t>
-      </w:r>
-      <w:r>
-        <w:t>System Decomposition</w:t>
-      </w:r>
-    </w:p>
-    <w:p>
-      <w:pPr>
-        <w:pStyle w:val="Heading1"/>
-      </w:pPr>
-      <w:r>
-        <w:t>5 Policies and Tactics</w:t>
-      </w:r>
-    </w:p>
-    <w:p>
-      <w:pPr>
-        <w:pStyle w:val="Heading2"/>
-      </w:pPr>
-      <w:r>
         <w:t xml:space="preserve">5.1 </w:t>
       </w:r>
       <w:r>
@@ -2181,7 +2369,6 @@
     </w:p>
     <w:p>
       <w:r>
-        <w:lastRenderedPageBreak/>
         <w:t>The coding convention and their benefits are as follows:</w:t>
       </w:r>
     </w:p>
@@ -2310,7 +2497,11 @@
         <w:t xml:space="preserve">will be essential to </w:t>
       </w:r>
       <w:r>
-        <w:t xml:space="preserve">keeping users’ level of contentedness high. Additionally, any bugs in the system will need to be periodically fixed once they are found. The system will have means by which the users can communicate any errors in the system that they encounter. </w:t>
+        <w:t xml:space="preserve">keeping users’ level of contentedness high. Additionally, any bugs in the </w:t>
+      </w:r>
+      <w:r>
+        <w:lastRenderedPageBreak/>
+        <w:t xml:space="preserve">system will need to be periodically fixed once they are found. The system will have means by which the users can communicate any errors in the system that they encounter. </w:t>
       </w:r>
     </w:p>
     <w:p>
@@ -9280,7 +9471,7 @@
 </file>
 
 <file path=customXml/itemProps1.xml><?xml version="1.0" encoding="utf-8"?>
-<ds:datastoreItem xmlns:ds="http://schemas.openxmlformats.org/officeDocument/2006/customXml" ds:itemID="{179FDDD3-1FAD-4921-93E1-BDFFB5F04D28}">
+<ds:datastoreItem xmlns:ds="http://schemas.openxmlformats.org/officeDocument/2006/customXml" ds:itemID="{29E81085-5969-4793-AB48-A6C1A1F32E6D}">
   <ds:schemaRefs>
     <ds:schemaRef ds:uri="http://schemas.openxmlformats.org/officeDocument/2006/bibliography"/>
   </ds:schemaRefs>

</xml_diff>

<commit_message>
Further work done on report 3
</commit_message>
<xml_diff>
--- a/Project_Reports/MoneyHub_SDD_Report_3.docx
+++ b/Project_Reports/MoneyHub_SDD_Report_3.docx
@@ -1,6 +1,6 @@
 
 <file path=word/document.xml><?xml version="1.0" encoding="utf-8"?>
-<w:document xmlns:wpc="http://schemas.microsoft.com/office/word/2010/wordprocessingCanvas" xmlns:cx="http://schemas.microsoft.com/office/drawing/2014/chartex" xmlns:cx1="http://schemas.microsoft.com/office/drawing/2015/9/8/chartex" xmlns:cx2="http://schemas.microsoft.com/office/drawing/2015/10/21/chartex" xmlns:cx3="http://schemas.microsoft.com/office/drawing/2016/5/9/chartex" xmlns:cx4="http://schemas.microsoft.com/office/drawing/2016/5/10/chartex" xmlns:cx5="http://schemas.microsoft.com/office/drawing/2016/5/11/chartex" xmlns:cx6="http://schemas.microsoft.com/office/drawing/2016/5/12/chartex" xmlns:cx7="http://schemas.microsoft.com/office/drawing/2016/5/13/chartex" xmlns:cx8="http://schemas.microsoft.com/office/drawing/2016/5/14/chartex" xmlns:mc="http://schemas.openxmlformats.org/markup-compatibility/2006" xmlns:aink="http://schemas.microsoft.com/office/drawing/2016/ink" xmlns:am3d="http://schemas.microsoft.com/office/drawing/2017/model3d" xmlns:o="urn:schemas-microsoft-com:office:office" xmlns:r="http://schemas.openxmlformats.org/officeDocument/2006/relationships" xmlns:m="http://schemas.openxmlformats.org/officeDocument/2006/math" xmlns:v="urn:schemas-microsoft-com:vml" xmlns:wp14="http://schemas.microsoft.com/office/word/2010/wordprocessingDrawing" xmlns:wp="http://schemas.openxmlformats.org/drawingml/2006/wordprocessingDrawing" xmlns:w10="urn:schemas-microsoft-com:office:word" xmlns:w="http://schemas.openxmlformats.org/wordprocessingml/2006/main" xmlns:w14="http://schemas.microsoft.com/office/word/2010/wordml" xmlns:w15="http://schemas.microsoft.com/office/word/2012/wordml" xmlns:w16cex="http://schemas.microsoft.com/office/word/2018/wordml/cex" xmlns:w16cid="http://schemas.microsoft.com/office/word/2016/wordml/cid" xmlns:w16="http://schemas.microsoft.com/office/word/2018/wordml" xmlns:w16se="http://schemas.microsoft.com/office/word/2015/wordml/symex" xmlns:wpg="http://schemas.microsoft.com/office/word/2010/wordprocessingGroup" xmlns:wpi="http://schemas.microsoft.com/office/word/2010/wordprocessingInk" xmlns:wne="http://schemas.microsoft.com/office/word/2006/wordml" xmlns:wps="http://schemas.microsoft.com/office/word/2010/wordprocessingShape" mc:Ignorable="w14 w15 w16se w16cid w16 w16cex wp14">
+<w:document xmlns:wpc="http://schemas.microsoft.com/office/word/2010/wordprocessingCanvas" xmlns:cx="http://schemas.microsoft.com/office/drawing/2014/chartex" xmlns:cx1="http://schemas.microsoft.com/office/drawing/2015/9/8/chartex" xmlns:cx2="http://schemas.microsoft.com/office/drawing/2015/10/21/chartex" xmlns:cx3="http://schemas.microsoft.com/office/drawing/2016/5/9/chartex" xmlns:cx4="http://schemas.microsoft.com/office/drawing/2016/5/10/chartex" xmlns:cx5="http://schemas.microsoft.com/office/drawing/2016/5/11/chartex" xmlns:cx6="http://schemas.microsoft.com/office/drawing/2016/5/12/chartex" xmlns:cx7="http://schemas.microsoft.com/office/drawing/2016/5/13/chartex" xmlns:cx8="http://schemas.microsoft.com/office/drawing/2016/5/14/chartex" xmlns:mc="http://schemas.openxmlformats.org/markup-compatibility/2006" xmlns:aink="http://schemas.microsoft.com/office/drawing/2016/ink" xmlns:am3d="http://schemas.microsoft.com/office/drawing/2017/model3d" xmlns:o="urn:schemas-microsoft-com:office:office" xmlns:r="http://schemas.openxmlformats.org/officeDocument/2006/relationships" xmlns:m="http://schemas.openxmlformats.org/officeDocument/2006/math" xmlns:v="urn:schemas-microsoft-com:vml" xmlns:wp14="http://schemas.microsoft.com/office/word/2010/wordprocessingDrawing" xmlns:wp="http://schemas.openxmlformats.org/drawingml/2006/wordprocessingDrawing" xmlns:w10="urn:schemas-microsoft-com:office:word" xmlns:w="http://schemas.openxmlformats.org/wordprocessingml/2006/main" xmlns:w14="http://schemas.microsoft.com/office/word/2010/wordml" xmlns:w15="http://schemas.microsoft.com/office/word/2012/wordml" xmlns:w16cid="http://schemas.microsoft.com/office/word/2016/wordml/cid" xmlns:w16se="http://schemas.microsoft.com/office/word/2015/wordml/symex" xmlns:wpg="http://schemas.microsoft.com/office/word/2010/wordprocessingGroup" xmlns:wpi="http://schemas.microsoft.com/office/word/2010/wordprocessingInk" xmlns:wne="http://schemas.microsoft.com/office/word/2006/wordml" xmlns:wps="http://schemas.microsoft.com/office/word/2010/wordprocessingShape" mc:Ignorable="w14 w15 w16se w16cid wp14">
   <w:body>
     <w:p>
       <w:bookmarkStart w:id="0" w:name="_Toc321147149"/>
@@ -216,21 +216,7 @@
         <w:rPr>
           <w:sz w:val="24"/>
         </w:rPr>
-        <w:t xml:space="preserve">John </w:t>
-      </w:r>
-      <w:proofErr w:type="spellStart"/>
-      <w:r>
-        <w:rPr>
-          <w:sz w:val="24"/>
-        </w:rPr>
-        <w:t>Neis</w:t>
-      </w:r>
-      <w:proofErr w:type="spellEnd"/>
-      <w:r>
-        <w:rPr>
-          <w:sz w:val="24"/>
-        </w:rPr>
-        <w:t xml:space="preserve"> &amp; Sam Dressler</w:t>
+        <w:t>John Neis &amp; Sam Dressler</w:t>
       </w:r>
     </w:p>
     <w:p>
@@ -2124,7 +2110,13 @@
         <w:jc w:val="both"/>
       </w:pPr>
       <w:r>
-        <w:t xml:space="preserve">In addition to developers, the design documentation will also serve the purpose of giving the customer a view of how the product being developed. Referred to as the customer in the previous sentence, Dr. Hassan Reza, will be the primary evaluator of the system and this </w:t>
+        <w:t xml:space="preserve">In addition to developers, the design documentation will also serve the purpose of giving the customer a view of how the product </w:t>
+      </w:r>
+      <w:r>
+        <w:t xml:space="preserve">is </w:t>
+      </w:r>
+      <w:r>
+        <w:t xml:space="preserve">being developed. Referred to as the customer in the previous sentence, Dr. Hassan Reza, will be the primary evaluator of the system and this </w:t>
       </w:r>
       <w:r>
         <w:lastRenderedPageBreak/>
@@ -2163,7 +2155,13 @@
     </w:p>
     <w:p>
       <w:r>
-        <w:t>Secondly, --Dependency?</w:t>
+        <w:t xml:space="preserve">Secondly, </w:t>
+      </w:r>
+      <w:r>
+        <w:t xml:space="preserve">the system relies on the use of network communication to retrieve information, as well as communication between the server application and the database system. The communication between these components must be reliable to ensure unimpeded use of the system. </w:t>
+      </w:r>
+      <w:r>
+        <w:t>As of the present time, the project will work on the Windows operating system. Support for other operating systems may, or may not, appear in the production release.</w:t>
       </w:r>
     </w:p>
     <w:p>
@@ -2177,7 +2175,26 @@
         <w:t>General Constraints</w:t>
       </w:r>
     </w:p>
-    <w:p/>
+    <w:p>
+      <w:r>
+        <w:t>Hardware used to run this product must have a semi-reliable internet connection. Without this, there can be no communication between the client and the server, and thus an end user will never be able to view any relevant information.</w:t>
+      </w:r>
+    </w:p>
+    <w:p>
+      <w:r>
+        <w:t>To that end, the server must remain operational at all times. If a user needs to view their account at unusual times, for instance in a time of emergency, the user must be able to access their information. If the server needs to be made inoperable (for servicing/maintenance for example), ample warning should be provided to any and all users of the system.</w:t>
+      </w:r>
+    </w:p>
+    <w:p>
+      <w:r>
+        <w:t>Network communication will utilize a reliable protocol (TCP) in order to ensure there is no data loss or corruption when displaying user account information.</w:t>
+      </w:r>
+    </w:p>
+    <w:p>
+      <w:r>
+        <w:t>For the server, the application must be able to interface with a relational database system. The relational database system will be used to store and maintain user data.</w:t>
+      </w:r>
+    </w:p>
     <w:p>
       <w:pPr>
         <w:pStyle w:val="Heading2"/>
@@ -2196,10 +2213,27 @@
       </w:r>
     </w:p>
     <w:p>
+      <w:r>
+        <w:t>Development of the product was conducted via the waterfall method.</w:t>
+      </w:r>
+      <w:r>
+        <w:t xml:space="preserve"> Small, proof of concept module prototypes </w:t>
+      </w:r>
+      <w:proofErr w:type="gramStart"/>
+      <w:r>
+        <w:t>were</w:t>
+      </w:r>
+      <w:proofErr w:type="gramEnd"/>
+      <w:r>
+        <w:t xml:space="preserve"> developed alongside the documentation and design of the product following a model more akin to agile development.</w:t>
+      </w:r>
+    </w:p>
+    <w:p>
       <w:pPr>
         <w:pStyle w:val="Heading1"/>
       </w:pPr>
       <w:r>
+        <w:lastRenderedPageBreak/>
         <w:t>3 Architectural Strategies</w:t>
       </w:r>
     </w:p>
@@ -2327,20 +2361,101 @@
     </w:p>
     <w:p>
       <w:r>
+        <w:t xml:space="preserve">The final component of the architecture is the database. The Structured Query Language, otherwise known as SQL, was chosen in order to maintain the relative information for the system. Since Money Hub is a </w:t>
+      </w:r>
+      <w:r>
+        <w:t>query-based</w:t>
+      </w:r>
+      <w:r>
+        <w:t xml:space="preserve"> system, SQL makes sense </w:t>
+      </w:r>
+      <w:r>
+        <w:t>for</w:t>
+      </w:r>
+      <w:r>
+        <w:t xml:space="preserve"> the development team to use for this.</w:t>
+      </w:r>
+    </w:p>
+    <w:p>
+      <w:pPr>
+        <w:pStyle w:val="Heading2"/>
+      </w:pPr>
+      <w:r>
+        <w:t xml:space="preserve">3.2 </w:t>
+      </w:r>
+      <w:r>
+        <w:t>Component Reuse</w:t>
+      </w:r>
+    </w:p>
+    <w:p>
+      <w:r>
+        <w:t xml:space="preserve">The current design for the system does not make use of any existing external components. The system will however offer means for the system to reuse internal data structures and functions. </w:t>
+      </w:r>
+    </w:p>
+    <w:p>
+      <w:pPr>
+        <w:pStyle w:val="Heading2"/>
+      </w:pPr>
+      <w:r>
+        <w:t xml:space="preserve">3.3 </w:t>
+      </w:r>
+      <w:r>
+        <w:t>Further Work</w:t>
+      </w:r>
+    </w:p>
+    <w:p>
+      <w:r>
+        <w:t>The System architecture will eventually need to include means in which it can query information from partner banks and firms</w:t>
+      </w:r>
+      <w:r>
+        <w:t xml:space="preserve"> off the internet</w:t>
+      </w:r>
+      <w:r>
+        <w:t>. This</w:t>
+      </w:r>
+      <w:r>
+        <w:t xml:space="preserve"> web API is not currently in development because of the cooperation needed from these third parties. Additionally, the system would</w:t>
+      </w:r>
+      <w:r>
+        <w:t xml:space="preserve"> eventually</w:t>
+      </w:r>
+      <w:r>
+        <w:t xml:space="preserve"> be developed for mobile and web use in order to increase the access of the system to clients. </w:t>
+      </w:r>
+    </w:p>
+    <w:p>
+      <w:pPr>
+        <w:pStyle w:val="Heading2"/>
+      </w:pPr>
+      <w:r>
+        <w:t xml:space="preserve">3.4 </w:t>
+      </w:r>
+      <w:r>
+        <w:t>User Interface</w:t>
+      </w:r>
+    </w:p>
+    <w:p>
+      <w:r>
+        <w:t xml:space="preserve">The Money Hub user interface is designed with ease of access of user information in mind. Since the </w:t>
+      </w:r>
+      <w:r>
+        <w:t xml:space="preserve">client application </w:t>
+      </w:r>
+      <w:r>
+        <w:t>is currently being designed for</w:t>
+      </w:r>
+      <w:r>
+        <w:t xml:space="preserve"> Windows</w:t>
+      </w:r>
+      <w:r>
+        <w:t xml:space="preserve">, there is a lot of flexibility with how we organize and size the display. A careful balance of how much information is available on one page and application size is needed in order to make sure </w:t>
+      </w:r>
+      <w:r>
         <w:lastRenderedPageBreak/>
-        <w:t xml:space="preserve">The final component of the architecture is the database. The Structured Query Language, otherwise known as SQL, was chosen in order to maintain the relative information for the system. Since Money Hub is a </w:t>
-      </w:r>
-      <w:r>
-        <w:t>query-based</w:t>
-      </w:r>
-      <w:r>
-        <w:t xml:space="preserve"> system, SQL makes sense </w:t>
-      </w:r>
-      <w:r>
-        <w:t>for</w:t>
-      </w:r>
-      <w:r>
-        <w:t xml:space="preserve"> the development team to use for this.</w:t>
+        <w:t xml:space="preserve">that the user has an enjoyable experience while using the system. </w:t>
+      </w:r>
+      <w:r>
+        <w:t>The interface will need to adhere to response time requirements outlined in the SRS in order to offer responsive and interactive experience while navigating the client.</w:t>
       </w:r>
     </w:p>
     <w:p>
@@ -2348,15 +2463,15 @@
         <w:pStyle w:val="Heading2"/>
       </w:pPr>
       <w:r>
-        <w:t xml:space="preserve">3.2 </w:t>
-      </w:r>
-      <w:r>
-        <w:t>Component Reuse</w:t>
-      </w:r>
-    </w:p>
-    <w:p>
-      <w:r>
-        <w:t xml:space="preserve">The current design for the system does not make use of any existing external components. The system will however offer means for the system to reuse internal data structures and functions. </w:t>
+        <w:t xml:space="preserve">3.5 </w:t>
+      </w:r>
+      <w:r>
+        <w:t>Software Interface</w:t>
+      </w:r>
+    </w:p>
+    <w:p>
+      <w:r>
+        <w:t>Software interfaces are how the user client, accessed through the user interface, will communicate and query the database. Requests from the user will be coded and sent via a server connection that contain the request in json or xml format.</w:t>
       </w:r>
     </w:p>
     <w:p>
@@ -2364,30 +2479,26 @@
         <w:pStyle w:val="Heading2"/>
       </w:pPr>
       <w:r>
-        <w:t xml:space="preserve">3.3 </w:t>
-      </w:r>
-      <w:r>
-        <w:t>Further Work</w:t>
-      </w:r>
-    </w:p>
-    <w:p>
-      <w:r>
-        <w:t>The System architecture will eventually need to include means in which it can query information from partner banks and firms</w:t>
-      </w:r>
-      <w:r>
-        <w:t xml:space="preserve"> off the internet</w:t>
-      </w:r>
-      <w:r>
-        <w:t>. This</w:t>
-      </w:r>
-      <w:r>
-        <w:t xml:space="preserve"> web API is not currently in development because of the cooperation needed from these third parties. Additionally, the system would</w:t>
-      </w:r>
-      <w:r>
-        <w:t xml:space="preserve"> eventually</w:t>
-      </w:r>
-      <w:r>
-        <w:t xml:space="preserve"> be developed for mobile and web use in order to increase the access of the system to clients. </w:t>
+        <w:t xml:space="preserve">3.6 </w:t>
+      </w:r>
+      <w:r>
+        <w:t>Error Detection and Recovery</w:t>
+      </w:r>
+    </w:p>
+    <w:p>
+      <w:r>
+        <w:t xml:space="preserve">From the current point of development, many errors will not be discovered until product testing begins. </w:t>
+      </w:r>
+      <w:r>
+        <w:t xml:space="preserve">Testing and error detection will be discussed further in future documents. The current design phase is being completed with initial proof of concept of interaction for the system components as its primary focus. </w:t>
+      </w:r>
+    </w:p>
+    <w:p>
+      <w:pPr>
+        <w:pStyle w:val="Heading1"/>
+      </w:pPr>
+      <w:r>
+        <w:t>4 Software Architecture</w:t>
       </w:r>
     </w:p>
     <w:p>
@@ -2395,141 +2506,34 @@
         <w:pStyle w:val="Heading2"/>
       </w:pPr>
       <w:r>
-        <w:t xml:space="preserve">3.4 </w:t>
-      </w:r>
-      <w:r>
-        <w:t>User Interface</w:t>
-      </w:r>
-    </w:p>
-    <w:p>
-      <w:r>
-        <w:t xml:space="preserve">The Money Hub user interface is designed with ease of access of user information in mind. Since the </w:t>
-      </w:r>
-      <w:r>
-        <w:t xml:space="preserve">client application </w:t>
-      </w:r>
-      <w:r>
-        <w:t>is currently being designed for</w:t>
-      </w:r>
-      <w:r>
-        <w:t xml:space="preserve"> Windows</w:t>
-      </w:r>
-      <w:r>
-        <w:t xml:space="preserve">, there is a lot of flexibility with how we organize and size the display. A careful balance of how much information is available on one page and application size is needed in order to make sure that the user has an enjoyable experience while using the system. </w:t>
-      </w:r>
-      <w:r>
-        <w:t>The interface will need to adhere to response time requirements outlined in the SRS in order to offer responsive and interactive experience while navigating the client.</w:t>
-      </w:r>
-    </w:p>
-    <w:p>
-      <w:pPr>
-        <w:pStyle w:val="Heading2"/>
-      </w:pPr>
-      <w:r>
-        <w:t xml:space="preserve">3.5 </w:t>
-      </w:r>
-      <w:r>
-        <w:t>Software Interface</w:t>
-      </w:r>
-    </w:p>
-    <w:p>
-      <w:r>
-        <w:t>Software interfaces are how the user client, accessed through the user interface, will communicate and query the database. Requests from the user will be coded and sent via a server connection that contain the request in json or xml format.</w:t>
-      </w:r>
-    </w:p>
-    <w:p>
-      <w:pPr>
-        <w:pStyle w:val="Heading2"/>
-      </w:pPr>
-      <w:r>
-        <w:t xml:space="preserve">3.6 </w:t>
-      </w:r>
-      <w:r>
-        <w:t>Error Detection and Recovery</w:t>
-      </w:r>
-    </w:p>
-    <w:p>
-      <w:r>
-        <w:t xml:space="preserve">From the current point of development, many errors will not be discovered until product testing begins. </w:t>
-      </w:r>
-      <w:r>
-        <w:t xml:space="preserve">Testing and error detection will be discussed further in future documents. The current design phase is being completed with initial proof of concept of interaction for the system components as its primary focus. </w:t>
-      </w:r>
-    </w:p>
-    <w:p>
-      <w:pPr>
-        <w:pStyle w:val="Heading1"/>
-      </w:pPr>
+        <w:t xml:space="preserve">4.1 </w:t>
+      </w:r>
+      <w:r>
+        <w:t>System Architecture</w:t>
+      </w:r>
+    </w:p>
+    <w:p>
+      <w:pPr>
+        <w:keepNext/>
+      </w:pPr>
+      <w:r>
+        <w:t>The product will operate as a query-based syste</w:t>
+      </w:r>
+      <w:r>
+        <w:t xml:space="preserve">m where the users will send requests to a server via the clients User interface. The centralized server will allow each of the unique client applications to request the information needed by the current user logged on that </w:t>
+      </w:r>
       <w:r>
         <w:lastRenderedPageBreak/>
-        <w:t>4 Software Architecture</w:t>
-      </w:r>
-    </w:p>
-    <w:p>
-      <w:pPr>
-        <w:pStyle w:val="Heading2"/>
-      </w:pPr>
-      <w:r>
-        <w:t xml:space="preserve">4.1 </w:t>
-      </w:r>
-      <w:r>
-        <w:t>System Architecture</w:t>
-      </w:r>
-    </w:p>
-    <w:p>
-      <w:pPr>
-        <w:keepNext/>
-      </w:pPr>
-      <w:r>
-        <w:t>The product will operate as a query-based syste</w:t>
-      </w:r>
-      <w:r>
-        <w:t>m where the users will send requests to a server via the client</w:t>
-      </w:r>
-      <w:r>
-        <w:t>’</w:t>
-      </w:r>
-      <w:r>
-        <w:t xml:space="preserve">s </w:t>
-      </w:r>
-      <w:r>
-        <w:t>u</w:t>
-      </w:r>
-      <w:r>
-        <w:t xml:space="preserve">ser interface. The centralized server will allow each of the unique client applications to request the information needed by the current user logged on that port. </w:t>
-      </w:r>
-      <w:r>
-        <w:t>Clients connected to the server will not know any information about the server except what the server sends back to the client</w:t>
-      </w:r>
-      <w:r>
-        <w:t>.</w:t>
-      </w:r>
-    </w:p>
-    <w:p>
-      <w:pPr>
-        <w:keepNext/>
-      </w:pPr>
-      <w:r>
+        <w:t xml:space="preserve">port. </w:t>
+      </w:r>
+      <w:r>
+        <w:rPr>
+          <w:noProof/>
+        </w:rPr>
         <w:drawing>
-          <wp:anchor distT="0" distB="0" distL="114300" distR="114300" simplePos="0" relativeHeight="251658240" behindDoc="1" locked="0" layoutInCell="1" allowOverlap="1" wp14:anchorId="3378B558" wp14:editId="2FF2D845">
-            <wp:simplePos x="0" y="0"/>
-            <wp:positionH relativeFrom="column">
-              <wp:posOffset>105106</wp:posOffset>
-            </wp:positionH>
-            <wp:positionV relativeFrom="paragraph">
-              <wp:posOffset>980026</wp:posOffset>
-            </wp:positionV>
-            <wp:extent cx="4987925" cy="4794250"/>
-            <wp:effectExtent l="0" t="0" r="3175" b="6350"/>
-            <wp:wrapTight wrapText="bothSides">
-              <wp:wrapPolygon edited="0">
-                <wp:start x="0" y="0"/>
-                <wp:lineTo x="0" y="21543"/>
-                <wp:lineTo x="21531" y="21543"/>
-                <wp:lineTo x="21531" y="0"/>
-                <wp:lineTo x="0" y="0"/>
-              </wp:wrapPolygon>
-            </wp:wrapTight>
+          <wp:inline distT="0" distB="0" distL="0" distR="0" wp14:anchorId="3378B558" wp14:editId="0D123A07">
+            <wp:extent cx="5486400" cy="5292090"/>
+            <wp:effectExtent l="0" t="0" r="0" b="3810"/>
             <wp:docPr id="1" name="Picture 1"/>
             <wp:cNvGraphicFramePr>
               <a:graphicFrameLocks xmlns:a="http://schemas.openxmlformats.org/drawingml/2006/main" noChangeAspect="1"/>
@@ -2542,13 +2546,7 @@
                     <pic:cNvPicPr/>
                   </pic:nvPicPr>
                   <pic:blipFill>
-                    <a:blip r:embed="rId8">
-                      <a:extLst>
-                        <a:ext uri="{28A0092B-C50C-407E-A947-70E740481C1C}">
-                          <a14:useLocalDpi xmlns:a14="http://schemas.microsoft.com/office/drawing/2010/main" val="0"/>
-                        </a:ext>
-                      </a:extLst>
-                    </a:blip>
+                    <a:blip r:embed="rId8"/>
                     <a:stretch>
                       <a:fillRect/>
                     </a:stretch>
@@ -2556,7 +2554,7 @@
                   <pic:spPr>
                     <a:xfrm>
                       <a:off x="0" y="0"/>
-                      <a:ext cx="4987925" cy="4794250"/>
+                      <a:ext cx="5486400" cy="5292090"/>
                     </a:xfrm>
                     <a:prstGeom prst="rect">
                       <a:avLst/>
@@ -2565,36 +2563,9 @@
                 </pic:pic>
               </a:graphicData>
             </a:graphic>
-            <wp14:sizeRelH relativeFrom="margin">
-              <wp14:pctWidth>0</wp14:pctWidth>
-            </wp14:sizeRelH>
-            <wp14:sizeRelV relativeFrom="margin">
-              <wp14:pctHeight>0</wp14:pctHeight>
-            </wp14:sizeRelV>
-          </wp:anchor>
+          </wp:inline>
         </w:drawing>
       </w:r>
-      <w:r>
-        <w:t xml:space="preserve">The primary reason for using a desktop application is the easy implementation of the desk top interface. While the product is currently less portable than other implementation options, the project will benefit by being more stable than it would if it were developed for the web. This is because of the limited development period given to the team as well as the team’s lower knowledge base in that form of programming. </w:t>
-      </w:r>
-      <w:r>
-        <w:t xml:space="preserve"> </w:t>
-      </w:r>
-    </w:p>
-    <w:p>
-      <w:pPr>
-        <w:keepNext/>
-      </w:pPr>
-    </w:p>
-    <w:p>
-      <w:pPr>
-        <w:keepNext/>
-      </w:pPr>
-    </w:p>
-    <w:p>
-      <w:pPr>
-        <w:keepNext/>
-      </w:pPr>
     </w:p>
     <w:p>
       <w:pPr>
@@ -2603,32 +2574,70 @@
       <w:r>
         <w:t xml:space="preserve">Figure </w:t>
       </w:r>
-      <w:fldSimple w:instr=" SEQ Figure \* ARABIC ">
-        <w:r>
-          <w:rPr>
-            <w:noProof/>
-          </w:rPr>
-          <w:t>1</w:t>
-        </w:r>
-      </w:fldSimple>
+      <w:r>
+        <w:fldChar w:fldCharType="begin"/>
+      </w:r>
+      <w:r>
+        <w:instrText xml:space="preserve"> SEQ Figure \* ARABIC </w:instrText>
+      </w:r>
+      <w:r>
+        <w:fldChar w:fldCharType="separate"/>
+      </w:r>
+      <w:r>
+        <w:rPr>
+          <w:noProof/>
+        </w:rPr>
+        <w:t>1</w:t>
+      </w:r>
+      <w:r>
+        <w:rPr>
+          <w:noProof/>
+        </w:rPr>
+        <w:fldChar w:fldCharType="end"/>
+      </w:r>
       <w:r>
         <w:t xml:space="preserve"> System Architecture Diagram</w:t>
       </w:r>
     </w:p>
     <w:p>
+      <w:pPr>
+        <w:pStyle w:val="Heading2"/>
+      </w:pPr>
+      <w:r>
+        <w:t xml:space="preserve">4.2 </w:t>
+      </w:r>
+      <w:r>
+        <w:t>System Decomposition</w:t>
+      </w:r>
+    </w:p>
+    <w:p>
+      <w:r>
+        <w:t>Client: The client module will request the user provide account login information. In the final release of the product, the client will encrypt the login information before sending it to the server. Once the server responds, the client will display either the information requested by the user, or a failed login message, prompting the user to resubmit their information.</w:t>
+      </w:r>
+    </w:p>
+    <w:p>
+      <w:r>
+        <w:t xml:space="preserve">Server: The server will remain in a state of standby, listening for login requests from clients. The server will parse the information received from the client, and if the login information is valid, will build a string of data attributed </w:t>
+      </w:r>
+      <w:r>
+        <w:t>to the user and send it back to the client. In the final release, this information will also be encrypted.</w:t>
+      </w:r>
+    </w:p>
+    <w:p>
       <w:r>
         <w:lastRenderedPageBreak/>
-        <w:t xml:space="preserve">The figure above shows how the users will interact with the system. The user interface layer is influenced directly by the users and will be the means by which the users will see the results from the backend operations. </w:t>
-      </w:r>
-    </w:p>
-    <w:p>
-      <w:r>
-        <w:t xml:space="preserve">With that, the users will interact with the user interface to generate events which are sent to the server by being encoded in a format that can be communicated over a TCP connection. </w:t>
-      </w:r>
-    </w:p>
-    <w:p>
-      <w:r>
-        <w:t xml:space="preserve">Once the server has received an event, it will respond accordingly and query the database. This will return or set the required data that will be sent back through the system for the user to view. </w:t>
+        <w:t>Database:</w:t>
+      </w:r>
+      <w:r>
+        <w:t xml:space="preserve"> The database will also remain in a state of standby, as its action will be paired with the server’s. The server will maintain the validity of the database.</w:t>
+      </w:r>
+    </w:p>
+    <w:p>
+      <w:pPr>
+        <w:pStyle w:val="Heading1"/>
+      </w:pPr>
+      <w:r>
+        <w:t>5 Policies and Tactics</w:t>
       </w:r>
     </w:p>
     <w:p>
@@ -2636,30 +2645,6 @@
         <w:pStyle w:val="Heading2"/>
       </w:pPr>
       <w:r>
-        <w:t xml:space="preserve">4.2 </w:t>
-      </w:r>
-      <w:r>
-        <w:t>System Decomposition</w:t>
-      </w:r>
-    </w:p>
-    <w:p>
-      <w:r>
-        <w:t xml:space="preserve">In the client, there are a few various subsystems. </w:t>
-      </w:r>
-    </w:p>
-    <w:p>
-      <w:pPr>
-        <w:pStyle w:val="Heading1"/>
-      </w:pPr>
-      <w:r>
-        <w:t>5 Policies and Tactics</w:t>
-      </w:r>
-    </w:p>
-    <w:p>
-      <w:pPr>
-        <w:pStyle w:val="Heading2"/>
-      </w:pPr>
-      <w:r>
         <w:t xml:space="preserve">5.1 </w:t>
       </w:r>
       <w:r>
@@ -2668,22 +2653,7 @@
     </w:p>
     <w:p>
       <w:r>
-        <w:t>C</w:t>
-      </w:r>
-      <w:r>
-        <w:t xml:space="preserve">oding guidelines </w:t>
-      </w:r>
-      <w:r>
-        <w:t xml:space="preserve">that are agreed on by the project team </w:t>
-      </w:r>
-      <w:r>
-        <w:t xml:space="preserve">will be used </w:t>
-      </w:r>
-      <w:r>
-        <w:t xml:space="preserve">and followed </w:t>
-      </w:r>
-      <w:r>
-        <w:t xml:space="preserve">in the implementation of the Money Hub System. The reason being it allows for more rapid and effective development. For the development of the C# and Java components of the system, several guidelines will be followed and discussed in this section. </w:t>
+        <w:t xml:space="preserve">Strict coding guidelines will be used in the implementation of the Money Hub System. The reason being it allows for more rapid and effective development. For the development of the C# and Java components of the system, several guidelines will be followed and discussed in this section. </w:t>
       </w:r>
     </w:p>
     <w:p>
@@ -2777,19 +2747,63 @@
         <w:pStyle w:val="Heading2"/>
       </w:pPr>
       <w:r>
+        <w:t xml:space="preserve">5.2 </w:t>
+      </w:r>
+      <w:r>
+        <w:t>Plans for Testing Product</w:t>
+      </w:r>
+    </w:p>
+    <w:p>
+      <w:r>
+        <w:t>Various testing strategies will be used at different stages of implementation in order to ensure the components are working as designed. Unit testing will be the primary method to test various cases.</w:t>
+      </w:r>
+      <w:r>
+        <w:t xml:space="preserve"> Since the implementation is not yet complete at this point the testing will be saved for its own report. </w:t>
+      </w:r>
+    </w:p>
+    <w:p>
+      <w:pPr>
+        <w:pStyle w:val="Heading2"/>
+      </w:pPr>
+      <w:r>
+        <w:t>5.3 Maintaining Product</w:t>
+      </w:r>
+    </w:p>
+    <w:p>
+      <w:r>
+        <w:t xml:space="preserve">Once out of the </w:t>
+      </w:r>
+      <w:r>
+        <w:t>prototyping</w:t>
+      </w:r>
+      <w:r>
+        <w:t xml:space="preserve"> phase with a proven application, p</w:t>
+      </w:r>
+      <w:r>
+        <w:t xml:space="preserve">roduct maintenance </w:t>
+      </w:r>
+      <w:r>
+        <w:t xml:space="preserve">will be essential to </w:t>
+      </w:r>
+      <w:r>
+        <w:t xml:space="preserve">keeping users’ level of contentedness high. Additionally, any bugs in the system will need to be periodically fixed once they are found. The system will have means by which the users can communicate any errors in the system that they encounter. </w:t>
+      </w:r>
+    </w:p>
+    <w:p>
+      <w:pPr>
+        <w:pStyle w:val="Heading2"/>
+      </w:pPr>
+      <w:r>
         <w:lastRenderedPageBreak/>
-        <w:t xml:space="preserve">5.2 </w:t>
-      </w:r>
-      <w:r>
-        <w:t>Plans for Testing Product</w:t>
-      </w:r>
-    </w:p>
-    <w:p>
-      <w:r>
-        <w:t>Various testing strategies will be used at different stages of implementation in order to ensure the components are working as designed. Unit testing will be the primary method to test various cases.</w:t>
-      </w:r>
-      <w:r>
-        <w:t xml:space="preserve"> Since the implementation is not yet complete at this point the testing will be saved for its own report. </w:t>
+        <w:t>5.4 Organization of code</w:t>
+      </w:r>
+    </w:p>
+    <w:p>
+      <w:r>
+        <w:t xml:space="preserve">Organization of the source code shall be in a project files directory. Within that directory, there will be additional directories for the user interface as well as one for both the server and database file. This organization </w:t>
+      </w:r>
+      <w:r>
+        <w:t xml:space="preserve">strategy keeps the components and dependencies for the system all in one place which allows for quicker development. </w:t>
       </w:r>
     </w:p>
     <w:p>
@@ -2797,27 +2811,24 @@
         <w:pStyle w:val="Heading2"/>
       </w:pPr>
       <w:r>
-        <w:t>5.3 Maintaining Product</w:t>
-      </w:r>
-    </w:p>
-    <w:p>
-      <w:r>
-        <w:t xml:space="preserve">Once out of the </w:t>
-      </w:r>
-      <w:r>
-        <w:t>prototyping</w:t>
-      </w:r>
-      <w:r>
-        <w:t xml:space="preserve"> phase with a proven application, p</w:t>
-      </w:r>
-      <w:r>
-        <w:t xml:space="preserve">roduct maintenance </w:t>
-      </w:r>
-      <w:r>
-        <w:t xml:space="preserve">will be essential to </w:t>
-      </w:r>
-      <w:r>
-        <w:t xml:space="preserve">keeping users’ level of contentedness high. Additionally, any bugs in the system will need to be periodically fixed once they are found. The system will have means by which the users can communicate any errors in the system that they encounter. </w:t>
+        <w:t xml:space="preserve">5.5 Generating system deliverables </w:t>
+      </w:r>
+    </w:p>
+    <w:p>
+      <w:r>
+        <w:t xml:space="preserve">In order to ensure the application and each of its components are compiled correctly, a batch script seems like a valid option to set up the various dependencies in the system. A detailed user manual will be developed prior to the final delivery to ensure the evaluator can correctly use the system. </w:t>
+      </w:r>
+    </w:p>
+    <w:p/>
+    <w:p>
+      <w:pPr>
+        <w:pStyle w:val="Heading1"/>
+      </w:pPr>
+      <w:r>
+        <w:t xml:space="preserve">6 </w:t>
+      </w:r>
+      <w:r>
+        <w:t>Detailed System Design</w:t>
       </w:r>
     </w:p>
     <w:p>
@@ -2825,58 +2836,151 @@
         <w:pStyle w:val="Heading2"/>
       </w:pPr>
       <w:r>
-        <w:t>5.4 Organization of code</w:t>
-      </w:r>
-    </w:p>
-    <w:p>
-      <w:r>
-        <w:t xml:space="preserve">Organization of the source code shall be in a project files directory. Within that directory, there will be additional directories for the user interface as well as one for both the server and database file. This organization </w:t>
-      </w:r>
-      <w:r>
-        <w:t xml:space="preserve">strategy keeps the components and dependencies for the system all in one place which allows for quicker development. </w:t>
-      </w:r>
+        <w:t xml:space="preserve">6.1 </w:t>
+      </w:r>
+      <w:r>
+        <w:t>Classification</w:t>
+      </w:r>
+    </w:p>
+    <w:p>
+      <w:pPr>
+        <w:spacing w:before="0" w:after="0"/>
+      </w:pPr>
+      <w:r>
+        <w:t xml:space="preserve">6.1.1 </w:t>
+      </w:r>
+      <w:r>
+        <w:t>–</w:t>
+      </w:r>
+      <w:r>
+        <w:t xml:space="preserve"> </w:t>
+      </w:r>
+      <w:r>
+        <w:t>Client Component</w:t>
+      </w:r>
+    </w:p>
+    <w:p>
+      <w:pPr>
+        <w:spacing w:before="0" w:after="0"/>
+      </w:pPr>
+      <w:r>
+        <w:tab/>
+        <w:t>- accountCreator class</w:t>
+      </w:r>
+    </w:p>
+    <w:p>
+      <w:pPr>
+        <w:spacing w:before="0" w:after="0"/>
+      </w:pPr>
+      <w:r>
+        <w:tab/>
+        <w:t>- AccountTypeEnum enumeration</w:t>
+      </w:r>
+    </w:p>
+    <w:p>
+      <w:pPr>
+        <w:spacing w:before="0" w:after="0"/>
+      </w:pPr>
+      <w:r>
+        <w:tab/>
+        <w:t>- AdminAccount class</w:t>
+      </w:r>
+    </w:p>
+    <w:p>
+      <w:pPr>
+        <w:spacing w:before="0" w:after="0"/>
+      </w:pPr>
+      <w:r>
+        <w:tab/>
+        <w:t>- Login class</w:t>
+      </w:r>
+    </w:p>
+    <w:p>
+      <w:pPr>
+        <w:spacing w:before="0" w:after="0"/>
+      </w:pPr>
+      <w:r>
+        <w:tab/>
+        <w:t>- MoneyHub class</w:t>
+      </w:r>
+    </w:p>
+    <w:p>
+      <w:pPr>
+        <w:spacing w:before="0" w:after="0"/>
+      </w:pPr>
+      <w:r>
+        <w:tab/>
+        <w:t>- Navigator class</w:t>
+      </w:r>
+    </w:p>
+    <w:p>
+      <w:pPr>
+        <w:spacing w:before="0" w:after="0"/>
+      </w:pPr>
+      <w:r>
+        <w:tab/>
+        <w:t>- UserAccount class</w:t>
+      </w:r>
+    </w:p>
+    <w:p>
+      <w:pPr>
+        <w:spacing w:before="0" w:after="0"/>
+      </w:pPr>
+      <w:r>
+        <w:t>6.1.2 – Server Component</w:t>
+      </w:r>
+    </w:p>
+    <w:p>
+      <w:pPr>
+        <w:spacing w:before="0" w:after="0"/>
+      </w:pPr>
+      <w:r>
+        <w:tab/>
+        <w:t xml:space="preserve">- </w:t>
+      </w:r>
+      <w:proofErr w:type="spellStart"/>
+      <w:r>
+        <w:t>ServerDriver</w:t>
+      </w:r>
+      <w:proofErr w:type="spellEnd"/>
+      <w:r>
+        <w:t xml:space="preserve"> class</w:t>
+      </w:r>
+    </w:p>
+    <w:p>
+      <w:pPr>
+        <w:spacing w:before="0" w:after="0"/>
+      </w:pPr>
+      <w:r>
+        <w:tab/>
+        <w:t>- MySQL JDBC library</w:t>
+      </w:r>
+    </w:p>
+    <w:p>
+      <w:pPr>
+        <w:spacing w:before="0" w:after="0"/>
+      </w:pPr>
+      <w:r>
+        <w:t>6.1.3 – Database Component</w:t>
+      </w:r>
+    </w:p>
+    <w:p>
+      <w:pPr>
+        <w:spacing w:before="0" w:after="0"/>
+      </w:pPr>
+      <w:r>
+        <w:tab/>
+        <w:t>- MySQL server</w:t>
+      </w:r>
+      <w:bookmarkStart w:id="5" w:name="_GoBack"/>
+      <w:bookmarkEnd w:id="5"/>
     </w:p>
     <w:p>
       <w:pPr>
         <w:pStyle w:val="Heading2"/>
       </w:pPr>
       <w:r>
-        <w:t xml:space="preserve">5.5 Generating system deliverables </w:t>
-      </w:r>
-    </w:p>
-    <w:p>
-      <w:r>
-        <w:t xml:space="preserve">In order to ensure the application and each of its components are compiled correctly, a batch script seems like a valid option to set up the various dependencies in the system. A detailed user manual will be developed prior to the final delivery to ensure the evaluator can correctly use the system. </w:t>
-      </w:r>
-    </w:p>
-    <w:p/>
-    <w:p>
-      <w:pPr>
-        <w:pStyle w:val="Heading1"/>
-      </w:pPr>
-      <w:r>
-        <w:t xml:space="preserve">6 </w:t>
-      </w:r>
-      <w:r>
-        <w:t>Detailed System Design</w:t>
-      </w:r>
-    </w:p>
-    <w:p>
-      <w:pPr>
-        <w:pStyle w:val="Heading2"/>
-      </w:pPr>
-      <w:r>
-        <w:t xml:space="preserve">6.1 </w:t>
-      </w:r>
-      <w:r>
-        <w:t>Classification</w:t>
-      </w:r>
-    </w:p>
-    <w:p>
-      <w:pPr>
-        <w:pStyle w:val="Heading2"/>
-      </w:pPr>
-      <w:r>
+        <w:lastRenderedPageBreak/>
         <w:t xml:space="preserve">6.2 </w:t>
       </w:r>
       <w:r>
@@ -2987,7 +3091,7 @@
 </file>
 
 <file path=word/endnotes.xml><?xml version="1.0" encoding="utf-8"?>
-<w:endnotes xmlns:wpc="http://schemas.microsoft.com/office/word/2010/wordprocessingCanvas" xmlns:cx="http://schemas.microsoft.com/office/drawing/2014/chartex" xmlns:cx1="http://schemas.microsoft.com/office/drawing/2015/9/8/chartex" xmlns:cx2="http://schemas.microsoft.com/office/drawing/2015/10/21/chartex" xmlns:cx3="http://schemas.microsoft.com/office/drawing/2016/5/9/chartex" xmlns:cx4="http://schemas.microsoft.com/office/drawing/2016/5/10/chartex" xmlns:cx5="http://schemas.microsoft.com/office/drawing/2016/5/11/chartex" xmlns:cx6="http://schemas.microsoft.com/office/drawing/2016/5/12/chartex" xmlns:cx7="http://schemas.microsoft.com/office/drawing/2016/5/13/chartex" xmlns:cx8="http://schemas.microsoft.com/office/drawing/2016/5/14/chartex" xmlns:mc="http://schemas.openxmlformats.org/markup-compatibility/2006" xmlns:aink="http://schemas.microsoft.com/office/drawing/2016/ink" xmlns:am3d="http://schemas.microsoft.com/office/drawing/2017/model3d" xmlns:o="urn:schemas-microsoft-com:office:office" xmlns:r="http://schemas.openxmlformats.org/officeDocument/2006/relationships" xmlns:m="http://schemas.openxmlformats.org/officeDocument/2006/math" xmlns:v="urn:schemas-microsoft-com:vml" xmlns:wp14="http://schemas.microsoft.com/office/word/2010/wordprocessingDrawing" xmlns:wp="http://schemas.openxmlformats.org/drawingml/2006/wordprocessingDrawing" xmlns:w10="urn:schemas-microsoft-com:office:word" xmlns:w="http://schemas.openxmlformats.org/wordprocessingml/2006/main" xmlns:w14="http://schemas.microsoft.com/office/word/2010/wordml" xmlns:w15="http://schemas.microsoft.com/office/word/2012/wordml" xmlns:w16cex="http://schemas.microsoft.com/office/word/2018/wordml/cex" xmlns:w16cid="http://schemas.microsoft.com/office/word/2016/wordml/cid" xmlns:w16="http://schemas.microsoft.com/office/word/2018/wordml" xmlns:w16se="http://schemas.microsoft.com/office/word/2015/wordml/symex" xmlns:wpg="http://schemas.microsoft.com/office/word/2010/wordprocessingGroup" xmlns:wpi="http://schemas.microsoft.com/office/word/2010/wordprocessingInk" xmlns:wne="http://schemas.microsoft.com/office/word/2006/wordml" xmlns:wps="http://schemas.microsoft.com/office/word/2010/wordprocessingShape" mc:Ignorable="w14 w15 w16se w16cid w16 w16cex wp14">
+<w:endnotes xmlns:wpc="http://schemas.microsoft.com/office/word/2010/wordprocessingCanvas" xmlns:cx="http://schemas.microsoft.com/office/drawing/2014/chartex" xmlns:cx1="http://schemas.microsoft.com/office/drawing/2015/9/8/chartex" xmlns:cx2="http://schemas.microsoft.com/office/drawing/2015/10/21/chartex" xmlns:cx3="http://schemas.microsoft.com/office/drawing/2016/5/9/chartex" xmlns:cx4="http://schemas.microsoft.com/office/drawing/2016/5/10/chartex" xmlns:cx5="http://schemas.microsoft.com/office/drawing/2016/5/11/chartex" xmlns:cx6="http://schemas.microsoft.com/office/drawing/2016/5/12/chartex" xmlns:cx7="http://schemas.microsoft.com/office/drawing/2016/5/13/chartex" xmlns:cx8="http://schemas.microsoft.com/office/drawing/2016/5/14/chartex" xmlns:mc="http://schemas.openxmlformats.org/markup-compatibility/2006" xmlns:aink="http://schemas.microsoft.com/office/drawing/2016/ink" xmlns:am3d="http://schemas.microsoft.com/office/drawing/2017/model3d" xmlns:o="urn:schemas-microsoft-com:office:office" xmlns:r="http://schemas.openxmlformats.org/officeDocument/2006/relationships" xmlns:m="http://schemas.openxmlformats.org/officeDocument/2006/math" xmlns:v="urn:schemas-microsoft-com:vml" xmlns:wp14="http://schemas.microsoft.com/office/word/2010/wordprocessingDrawing" xmlns:wp="http://schemas.openxmlformats.org/drawingml/2006/wordprocessingDrawing" xmlns:w10="urn:schemas-microsoft-com:office:word" xmlns:w="http://schemas.openxmlformats.org/wordprocessingml/2006/main" xmlns:w14="http://schemas.microsoft.com/office/word/2010/wordml" xmlns:w15="http://schemas.microsoft.com/office/word/2012/wordml" xmlns:w16cid="http://schemas.microsoft.com/office/word/2016/wordml/cid" xmlns:w16se="http://schemas.microsoft.com/office/word/2015/wordml/symex" xmlns:wpg="http://schemas.microsoft.com/office/word/2010/wordprocessingGroup" xmlns:wpi="http://schemas.microsoft.com/office/word/2010/wordprocessingInk" xmlns:wne="http://schemas.microsoft.com/office/word/2006/wordml" xmlns:wps="http://schemas.microsoft.com/office/word/2010/wordprocessingShape" mc:Ignorable="w14 w15 w16se w16cid wp14">
   <w:endnote w:type="separator" w:id="-1">
     <w:p>
       <w:pPr>
@@ -3012,7 +3116,7 @@
 </file>
 
 <file path=word/footer1.xml><?xml version="1.0" encoding="utf-8"?>
-<w:ftr xmlns:wpc="http://schemas.microsoft.com/office/word/2010/wordprocessingCanvas" xmlns:cx="http://schemas.microsoft.com/office/drawing/2014/chartex" xmlns:cx1="http://schemas.microsoft.com/office/drawing/2015/9/8/chartex" xmlns:cx2="http://schemas.microsoft.com/office/drawing/2015/10/21/chartex" xmlns:cx3="http://schemas.microsoft.com/office/drawing/2016/5/9/chartex" xmlns:cx4="http://schemas.microsoft.com/office/drawing/2016/5/10/chartex" xmlns:cx5="http://schemas.microsoft.com/office/drawing/2016/5/11/chartex" xmlns:cx6="http://schemas.microsoft.com/office/drawing/2016/5/12/chartex" xmlns:cx7="http://schemas.microsoft.com/office/drawing/2016/5/13/chartex" xmlns:cx8="http://schemas.microsoft.com/office/drawing/2016/5/14/chartex" xmlns:mc="http://schemas.openxmlformats.org/markup-compatibility/2006" xmlns:aink="http://schemas.microsoft.com/office/drawing/2016/ink" xmlns:am3d="http://schemas.microsoft.com/office/drawing/2017/model3d" xmlns:o="urn:schemas-microsoft-com:office:office" xmlns:r="http://schemas.openxmlformats.org/officeDocument/2006/relationships" xmlns:m="http://schemas.openxmlformats.org/officeDocument/2006/math" xmlns:v="urn:schemas-microsoft-com:vml" xmlns:wp14="http://schemas.microsoft.com/office/word/2010/wordprocessingDrawing" xmlns:wp="http://schemas.openxmlformats.org/drawingml/2006/wordprocessingDrawing" xmlns:w10="urn:schemas-microsoft-com:office:word" xmlns:w="http://schemas.openxmlformats.org/wordprocessingml/2006/main" xmlns:w14="http://schemas.microsoft.com/office/word/2010/wordml" xmlns:w15="http://schemas.microsoft.com/office/word/2012/wordml" xmlns:w16cex="http://schemas.microsoft.com/office/word/2018/wordml/cex" xmlns:w16cid="http://schemas.microsoft.com/office/word/2016/wordml/cid" xmlns:w16="http://schemas.microsoft.com/office/word/2018/wordml" xmlns:w16se="http://schemas.microsoft.com/office/word/2015/wordml/symex" xmlns:wpg="http://schemas.microsoft.com/office/word/2010/wordprocessingGroup" xmlns:wpi="http://schemas.microsoft.com/office/word/2010/wordprocessingInk" xmlns:wne="http://schemas.microsoft.com/office/word/2006/wordml" xmlns:wps="http://schemas.microsoft.com/office/word/2010/wordprocessingShape" mc:Ignorable="w14 w15 w16se w16cid w16 w16cex wp14">
+<w:ftr xmlns:wpc="http://schemas.microsoft.com/office/word/2010/wordprocessingCanvas" xmlns:cx="http://schemas.microsoft.com/office/drawing/2014/chartex" xmlns:cx1="http://schemas.microsoft.com/office/drawing/2015/9/8/chartex" xmlns:cx2="http://schemas.microsoft.com/office/drawing/2015/10/21/chartex" xmlns:cx3="http://schemas.microsoft.com/office/drawing/2016/5/9/chartex" xmlns:cx4="http://schemas.microsoft.com/office/drawing/2016/5/10/chartex" xmlns:cx5="http://schemas.microsoft.com/office/drawing/2016/5/11/chartex" xmlns:cx6="http://schemas.microsoft.com/office/drawing/2016/5/12/chartex" xmlns:cx7="http://schemas.microsoft.com/office/drawing/2016/5/13/chartex" xmlns:cx8="http://schemas.microsoft.com/office/drawing/2016/5/14/chartex" xmlns:mc="http://schemas.openxmlformats.org/markup-compatibility/2006" xmlns:aink="http://schemas.microsoft.com/office/drawing/2016/ink" xmlns:am3d="http://schemas.microsoft.com/office/drawing/2017/model3d" xmlns:o="urn:schemas-microsoft-com:office:office" xmlns:r="http://schemas.openxmlformats.org/officeDocument/2006/relationships" xmlns:m="http://schemas.openxmlformats.org/officeDocument/2006/math" xmlns:v="urn:schemas-microsoft-com:vml" xmlns:wp14="http://schemas.microsoft.com/office/word/2010/wordprocessingDrawing" xmlns:wp="http://schemas.openxmlformats.org/drawingml/2006/wordprocessingDrawing" xmlns:w10="urn:schemas-microsoft-com:office:word" xmlns:w="http://schemas.openxmlformats.org/wordprocessingml/2006/main" xmlns:w14="http://schemas.microsoft.com/office/word/2010/wordml" xmlns:w15="http://schemas.microsoft.com/office/word/2012/wordml" xmlns:w16cid="http://schemas.microsoft.com/office/word/2016/wordml/cid" xmlns:w16se="http://schemas.microsoft.com/office/word/2015/wordml/symex" xmlns:wpg="http://schemas.microsoft.com/office/word/2010/wordprocessingGroup" xmlns:wpi="http://schemas.microsoft.com/office/word/2010/wordprocessingInk" xmlns:wne="http://schemas.microsoft.com/office/word/2006/wordml" xmlns:wps="http://schemas.microsoft.com/office/word/2010/wordprocessingShape" mc:Ignorable="w14 w15 w16se w16cid wp14">
   <w:p>
     <w:pPr>
       <w:pStyle w:val="Footer"/>
@@ -3043,7 +3147,7 @@
 </file>
 
 <file path=word/footnotes.xml><?xml version="1.0" encoding="utf-8"?>
-<w:footnotes xmlns:wpc="http://schemas.microsoft.com/office/word/2010/wordprocessingCanvas" xmlns:cx="http://schemas.microsoft.com/office/drawing/2014/chartex" xmlns:cx1="http://schemas.microsoft.com/office/drawing/2015/9/8/chartex" xmlns:cx2="http://schemas.microsoft.com/office/drawing/2015/10/21/chartex" xmlns:cx3="http://schemas.microsoft.com/office/drawing/2016/5/9/chartex" xmlns:cx4="http://schemas.microsoft.com/office/drawing/2016/5/10/chartex" xmlns:cx5="http://schemas.microsoft.com/office/drawing/2016/5/11/chartex" xmlns:cx6="http://schemas.microsoft.com/office/drawing/2016/5/12/chartex" xmlns:cx7="http://schemas.microsoft.com/office/drawing/2016/5/13/chartex" xmlns:cx8="http://schemas.microsoft.com/office/drawing/2016/5/14/chartex" xmlns:mc="http://schemas.openxmlformats.org/markup-compatibility/2006" xmlns:aink="http://schemas.microsoft.com/office/drawing/2016/ink" xmlns:am3d="http://schemas.microsoft.com/office/drawing/2017/model3d" xmlns:o="urn:schemas-microsoft-com:office:office" xmlns:r="http://schemas.openxmlformats.org/officeDocument/2006/relationships" xmlns:m="http://schemas.openxmlformats.org/officeDocument/2006/math" xmlns:v="urn:schemas-microsoft-com:vml" xmlns:wp14="http://schemas.microsoft.com/office/word/2010/wordprocessingDrawing" xmlns:wp="http://schemas.openxmlformats.org/drawingml/2006/wordprocessingDrawing" xmlns:w10="urn:schemas-microsoft-com:office:word" xmlns:w="http://schemas.openxmlformats.org/wordprocessingml/2006/main" xmlns:w14="http://schemas.microsoft.com/office/word/2010/wordml" xmlns:w15="http://schemas.microsoft.com/office/word/2012/wordml" xmlns:w16cex="http://schemas.microsoft.com/office/word/2018/wordml/cex" xmlns:w16cid="http://schemas.microsoft.com/office/word/2016/wordml/cid" xmlns:w16="http://schemas.microsoft.com/office/word/2018/wordml" xmlns:w16se="http://schemas.microsoft.com/office/word/2015/wordml/symex" xmlns:wpg="http://schemas.microsoft.com/office/word/2010/wordprocessingGroup" xmlns:wpi="http://schemas.microsoft.com/office/word/2010/wordprocessingInk" xmlns:wne="http://schemas.microsoft.com/office/word/2006/wordml" xmlns:wps="http://schemas.microsoft.com/office/word/2010/wordprocessingShape" mc:Ignorable="w14 w15 w16se w16cid w16 w16cex wp14">
+<w:footnotes xmlns:wpc="http://schemas.microsoft.com/office/word/2010/wordprocessingCanvas" xmlns:cx="http://schemas.microsoft.com/office/drawing/2014/chartex" xmlns:cx1="http://schemas.microsoft.com/office/drawing/2015/9/8/chartex" xmlns:cx2="http://schemas.microsoft.com/office/drawing/2015/10/21/chartex" xmlns:cx3="http://schemas.microsoft.com/office/drawing/2016/5/9/chartex" xmlns:cx4="http://schemas.microsoft.com/office/drawing/2016/5/10/chartex" xmlns:cx5="http://schemas.microsoft.com/office/drawing/2016/5/11/chartex" xmlns:cx6="http://schemas.microsoft.com/office/drawing/2016/5/12/chartex" xmlns:cx7="http://schemas.microsoft.com/office/drawing/2016/5/13/chartex" xmlns:cx8="http://schemas.microsoft.com/office/drawing/2016/5/14/chartex" xmlns:mc="http://schemas.openxmlformats.org/markup-compatibility/2006" xmlns:aink="http://schemas.microsoft.com/office/drawing/2016/ink" xmlns:am3d="http://schemas.microsoft.com/office/drawing/2017/model3d" xmlns:o="urn:schemas-microsoft-com:office:office" xmlns:r="http://schemas.openxmlformats.org/officeDocument/2006/relationships" xmlns:m="http://schemas.openxmlformats.org/officeDocument/2006/math" xmlns:v="urn:schemas-microsoft-com:vml" xmlns:wp14="http://schemas.microsoft.com/office/word/2010/wordprocessingDrawing" xmlns:wp="http://schemas.openxmlformats.org/drawingml/2006/wordprocessingDrawing" xmlns:w10="urn:schemas-microsoft-com:office:word" xmlns:w="http://schemas.openxmlformats.org/wordprocessingml/2006/main" xmlns:w14="http://schemas.microsoft.com/office/word/2010/wordml" xmlns:w15="http://schemas.microsoft.com/office/word/2012/wordml" xmlns:w16cid="http://schemas.microsoft.com/office/word/2016/wordml/cid" xmlns:w16se="http://schemas.microsoft.com/office/word/2015/wordml/symex" xmlns:wpg="http://schemas.microsoft.com/office/word/2010/wordprocessingGroup" xmlns:wpi="http://schemas.microsoft.com/office/word/2010/wordprocessingInk" xmlns:wne="http://schemas.microsoft.com/office/word/2006/wordml" xmlns:wps="http://schemas.microsoft.com/office/word/2010/wordprocessingShape" mc:Ignorable="w14 w15 w16se w16cid wp14">
   <w:footnote w:type="separator" w:id="-1">
     <w:p>
       <w:pPr>
@@ -3068,7 +3172,7 @@
 </file>
 
 <file path=word/header1.xml><?xml version="1.0" encoding="utf-8"?>
-<w:hdr xmlns:wpc="http://schemas.microsoft.com/office/word/2010/wordprocessingCanvas" xmlns:cx="http://schemas.microsoft.com/office/drawing/2014/chartex" xmlns:cx1="http://schemas.microsoft.com/office/drawing/2015/9/8/chartex" xmlns:cx2="http://schemas.microsoft.com/office/drawing/2015/10/21/chartex" xmlns:cx3="http://schemas.microsoft.com/office/drawing/2016/5/9/chartex" xmlns:cx4="http://schemas.microsoft.com/office/drawing/2016/5/10/chartex" xmlns:cx5="http://schemas.microsoft.com/office/drawing/2016/5/11/chartex" xmlns:cx6="http://schemas.microsoft.com/office/drawing/2016/5/12/chartex" xmlns:cx7="http://schemas.microsoft.com/office/drawing/2016/5/13/chartex" xmlns:cx8="http://schemas.microsoft.com/office/drawing/2016/5/14/chartex" xmlns:mc="http://schemas.openxmlformats.org/markup-compatibility/2006" xmlns:aink="http://schemas.microsoft.com/office/drawing/2016/ink" xmlns:am3d="http://schemas.microsoft.com/office/drawing/2017/model3d" xmlns:o="urn:schemas-microsoft-com:office:office" xmlns:r="http://schemas.openxmlformats.org/officeDocument/2006/relationships" xmlns:m="http://schemas.openxmlformats.org/officeDocument/2006/math" xmlns:v="urn:schemas-microsoft-com:vml" xmlns:wp14="http://schemas.microsoft.com/office/word/2010/wordprocessingDrawing" xmlns:wp="http://schemas.openxmlformats.org/drawingml/2006/wordprocessingDrawing" xmlns:w10="urn:schemas-microsoft-com:office:word" xmlns:w="http://schemas.openxmlformats.org/wordprocessingml/2006/main" xmlns:w14="http://schemas.microsoft.com/office/word/2010/wordml" xmlns:w15="http://schemas.microsoft.com/office/word/2012/wordml" xmlns:w16cex="http://schemas.microsoft.com/office/word/2018/wordml/cex" xmlns:w16cid="http://schemas.microsoft.com/office/word/2016/wordml/cid" xmlns:w16="http://schemas.microsoft.com/office/word/2018/wordml" xmlns:w16se="http://schemas.microsoft.com/office/word/2015/wordml/symex" xmlns:wpg="http://schemas.microsoft.com/office/word/2010/wordprocessingGroup" xmlns:wpi="http://schemas.microsoft.com/office/word/2010/wordprocessingInk" xmlns:wne="http://schemas.microsoft.com/office/word/2006/wordml" xmlns:wps="http://schemas.microsoft.com/office/word/2010/wordprocessingShape" mc:Ignorable="w14 w15 w16se w16cid w16 w16cex wp14">
+<w:hdr xmlns:wpc="http://schemas.microsoft.com/office/word/2010/wordprocessingCanvas" xmlns:cx="http://schemas.microsoft.com/office/drawing/2014/chartex" xmlns:cx1="http://schemas.microsoft.com/office/drawing/2015/9/8/chartex" xmlns:cx2="http://schemas.microsoft.com/office/drawing/2015/10/21/chartex" xmlns:cx3="http://schemas.microsoft.com/office/drawing/2016/5/9/chartex" xmlns:cx4="http://schemas.microsoft.com/office/drawing/2016/5/10/chartex" xmlns:cx5="http://schemas.microsoft.com/office/drawing/2016/5/11/chartex" xmlns:cx6="http://schemas.microsoft.com/office/drawing/2016/5/12/chartex" xmlns:cx7="http://schemas.microsoft.com/office/drawing/2016/5/13/chartex" xmlns:cx8="http://schemas.microsoft.com/office/drawing/2016/5/14/chartex" xmlns:mc="http://schemas.openxmlformats.org/markup-compatibility/2006" xmlns:aink="http://schemas.microsoft.com/office/drawing/2016/ink" xmlns:am3d="http://schemas.microsoft.com/office/drawing/2017/model3d" xmlns:o="urn:schemas-microsoft-com:office:office" xmlns:r="http://schemas.openxmlformats.org/officeDocument/2006/relationships" xmlns:m="http://schemas.openxmlformats.org/officeDocument/2006/math" xmlns:v="urn:schemas-microsoft-com:vml" xmlns:wp14="http://schemas.microsoft.com/office/word/2010/wordprocessingDrawing" xmlns:wp="http://schemas.openxmlformats.org/drawingml/2006/wordprocessingDrawing" xmlns:w10="urn:schemas-microsoft-com:office:word" xmlns:w="http://schemas.openxmlformats.org/wordprocessingml/2006/main" xmlns:w14="http://schemas.microsoft.com/office/word/2010/wordml" xmlns:w15="http://schemas.microsoft.com/office/word/2012/wordml" xmlns:w16cid="http://schemas.microsoft.com/office/word/2016/wordml/cid" xmlns:w16se="http://schemas.microsoft.com/office/word/2015/wordml/symex" xmlns:wpg="http://schemas.microsoft.com/office/word/2010/wordprocessingGroup" xmlns:wpi="http://schemas.microsoft.com/office/word/2010/wordprocessingInk" xmlns:wne="http://schemas.microsoft.com/office/word/2006/wordml" xmlns:wps="http://schemas.microsoft.com/office/word/2010/wordprocessingShape" mc:Ignorable="w14 w15 w16se w16cid wp14">
   <w:p>
     <w:pPr>
       <w:pStyle w:val="Header"/>
@@ -3221,7 +3325,7 @@
               <v:stroke joinstyle="miter"/>
               <v:path gradientshapeok="t" o:connecttype="rect"/>
             </v:shapetype>
-            <v:shape id="Text Box 220" o:spid="_x0000_s1026" type="#_x0000_t202" style="position:absolute;margin-left:0;margin-top:0;width:468pt;height:13.7pt;z-index:251660288;visibility:visible;mso-wrap-style:square;mso-width-percent:1000;mso-height-percent:0;mso-wrap-distance-left:9pt;mso-wrap-distance-top:0;mso-wrap-distance-right:9pt;mso-wrap-distance-bottom:0;mso-position-horizontal:left;mso-position-horizontal-relative:margin;mso-position-vertical:center;mso-position-vertical-relative:top-margin-area;mso-width-percent:1000;mso-height-percent:0;mso-width-relative:margin;mso-height-relative:page;v-text-anchor:middle" o:gfxdata="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" o:allowincell="f" filled="f" stroked="f">
+            <v:shape id="Text Box 220" o:spid="_x0000_s1026" type="#_x0000_t202" style="position:absolute;margin-left:0;margin-top:0;width:468pt;height:13.7pt;z-index:251660288;visibility:visible;mso-wrap-style:square;mso-width-percent:1000;mso-height-percent:0;mso-wrap-distance-left:9pt;mso-wrap-distance-top:0;mso-wrap-distance-right:9pt;mso-wrap-distance-bottom:0;mso-position-horizontal:left;mso-position-horizontal-relative:margin;mso-position-vertical:center;mso-position-vertical-relative:top-margin-area;mso-width-percent:1000;mso-height-percent:0;mso-width-relative:margin;mso-height-relative:page;v-text-anchor:middle" o:gfxdata="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" o:allowincell="f" filled="f" stroked="f">
               <v:textbox style="mso-fit-shape-to-text:t" inset=",0,,0">
                 <w:txbxContent>
                   <w:p>
@@ -3458,7 +3562,7 @@
 </file>
 
 <file path=word/numbering.xml><?xml version="1.0" encoding="utf-8"?>
-<w:numbering xmlns:wpc="http://schemas.microsoft.com/office/word/2010/wordprocessingCanvas" xmlns:cx="http://schemas.microsoft.com/office/drawing/2014/chartex" xmlns:cx1="http://schemas.microsoft.com/office/drawing/2015/9/8/chartex" xmlns:cx2="http://schemas.microsoft.com/office/drawing/2015/10/21/chartex" xmlns:cx3="http://schemas.microsoft.com/office/drawing/2016/5/9/chartex" xmlns:cx4="http://schemas.microsoft.com/office/drawing/2016/5/10/chartex" xmlns:cx5="http://schemas.microsoft.com/office/drawing/2016/5/11/chartex" xmlns:cx6="http://schemas.microsoft.com/office/drawing/2016/5/12/chartex" xmlns:cx7="http://schemas.microsoft.com/office/drawing/2016/5/13/chartex" xmlns:cx8="http://schemas.microsoft.com/office/drawing/2016/5/14/chartex" xmlns:mc="http://schemas.openxmlformats.org/markup-compatibility/2006" xmlns:aink="http://schemas.microsoft.com/office/drawing/2016/ink" xmlns:am3d="http://schemas.microsoft.com/office/drawing/2017/model3d" xmlns:o="urn:schemas-microsoft-com:office:office" xmlns:r="http://schemas.openxmlformats.org/officeDocument/2006/relationships" xmlns:m="http://schemas.openxmlformats.org/officeDocument/2006/math" xmlns:v="urn:schemas-microsoft-com:vml" xmlns:wp14="http://schemas.microsoft.com/office/word/2010/wordprocessingDrawing" xmlns:wp="http://schemas.openxmlformats.org/drawingml/2006/wordprocessingDrawing" xmlns:w10="urn:schemas-microsoft-com:office:word" xmlns:w="http://schemas.openxmlformats.org/wordprocessingml/2006/main" xmlns:w14="http://schemas.microsoft.com/office/word/2010/wordml" xmlns:w15="http://schemas.microsoft.com/office/word/2012/wordml" xmlns:w16cex="http://schemas.microsoft.com/office/word/2018/wordml/cex" xmlns:w16cid="http://schemas.microsoft.com/office/word/2016/wordml/cid" xmlns:w16="http://schemas.microsoft.com/office/word/2018/wordml" xmlns:w16se="http://schemas.microsoft.com/office/word/2015/wordml/symex" xmlns:wpg="http://schemas.microsoft.com/office/word/2010/wordprocessingGroup" xmlns:wpi="http://schemas.microsoft.com/office/word/2010/wordprocessingInk" xmlns:wne="http://schemas.microsoft.com/office/word/2006/wordml" xmlns:wps="http://schemas.microsoft.com/office/word/2010/wordprocessingShape" mc:Ignorable="w14 w15 w16se w16cid w16 w16cex wp14">
+<w:numbering xmlns:wpc="http://schemas.microsoft.com/office/word/2010/wordprocessingCanvas" xmlns:cx="http://schemas.microsoft.com/office/drawing/2014/chartex" xmlns:cx1="http://schemas.microsoft.com/office/drawing/2015/9/8/chartex" xmlns:cx2="http://schemas.microsoft.com/office/drawing/2015/10/21/chartex" xmlns:cx3="http://schemas.microsoft.com/office/drawing/2016/5/9/chartex" xmlns:cx4="http://schemas.microsoft.com/office/drawing/2016/5/10/chartex" xmlns:cx5="http://schemas.microsoft.com/office/drawing/2016/5/11/chartex" xmlns:cx6="http://schemas.microsoft.com/office/drawing/2016/5/12/chartex" xmlns:cx7="http://schemas.microsoft.com/office/drawing/2016/5/13/chartex" xmlns:cx8="http://schemas.microsoft.com/office/drawing/2016/5/14/chartex" xmlns:mc="http://schemas.openxmlformats.org/markup-compatibility/2006" xmlns:aink="http://schemas.microsoft.com/office/drawing/2016/ink" xmlns:am3d="http://schemas.microsoft.com/office/drawing/2017/model3d" xmlns:o="urn:schemas-microsoft-com:office:office" xmlns:r="http://schemas.openxmlformats.org/officeDocument/2006/relationships" xmlns:m="http://schemas.openxmlformats.org/officeDocument/2006/math" xmlns:v="urn:schemas-microsoft-com:vml" xmlns:wp14="http://schemas.microsoft.com/office/word/2010/wordprocessingDrawing" xmlns:wp="http://schemas.openxmlformats.org/drawingml/2006/wordprocessingDrawing" xmlns:w10="urn:schemas-microsoft-com:office:word" xmlns:w="http://schemas.openxmlformats.org/wordprocessingml/2006/main" xmlns:w14="http://schemas.microsoft.com/office/word/2010/wordml" xmlns:w15="http://schemas.microsoft.com/office/word/2012/wordml" xmlns:w16cid="http://schemas.microsoft.com/office/word/2016/wordml/cid" xmlns:w16se="http://schemas.microsoft.com/office/word/2015/wordml/symex" xmlns:wpg="http://schemas.microsoft.com/office/word/2010/wordprocessingGroup" xmlns:wpi="http://schemas.microsoft.com/office/word/2010/wordprocessingInk" xmlns:wne="http://schemas.microsoft.com/office/word/2006/wordml" xmlns:wps="http://schemas.microsoft.com/office/word/2010/wordprocessingShape" mc:Ignorable="w14 w15 w16se w16cid wp14">
   <w:abstractNum w:abstractNumId="0" w15:restartNumberingAfterBreak="0">
     <w:nsid w:val="FFFFFF7C"/>
     <w:multiLevelType w:val="singleLevel"/>
@@ -7336,7 +7440,7 @@
 </file>
 
 <file path=word/styles.xml><?xml version="1.0" encoding="utf-8"?>
-<w:styles xmlns:mc="http://schemas.openxmlformats.org/markup-compatibility/2006" xmlns:r="http://schemas.openxmlformats.org/officeDocument/2006/relationships" xmlns:w="http://schemas.openxmlformats.org/wordprocessingml/2006/main" xmlns:w14="http://schemas.microsoft.com/office/word/2010/wordml" xmlns:w15="http://schemas.microsoft.com/office/word/2012/wordml" xmlns:w16cex="http://schemas.microsoft.com/office/word/2018/wordml/cex" xmlns:w16cid="http://schemas.microsoft.com/office/word/2016/wordml/cid" xmlns:w16="http://schemas.microsoft.com/office/word/2018/wordml" xmlns:w16se="http://schemas.microsoft.com/office/word/2015/wordml/symex" mc:Ignorable="w14 w15 w16se w16cid w16 w16cex">
+<w:styles xmlns:mc="http://schemas.openxmlformats.org/markup-compatibility/2006" xmlns:r="http://schemas.openxmlformats.org/officeDocument/2006/relationships" xmlns:w="http://schemas.openxmlformats.org/wordprocessingml/2006/main" xmlns:w14="http://schemas.microsoft.com/office/word/2010/wordml" xmlns:w15="http://schemas.microsoft.com/office/word/2012/wordml" xmlns:w16cid="http://schemas.microsoft.com/office/word/2016/wordml/cid" xmlns:w16se="http://schemas.microsoft.com/office/word/2015/wordml/symex" mc:Ignorable="w14 w15 w16se w16cid">
   <w:docDefaults>
     <w:rPrDefault>
       <w:rPr>
@@ -7353,7 +7457,7 @@
       </w:pPr>
     </w:pPrDefault>
   </w:docDefaults>
-  <w:latentStyles w:defLockedState="0" w:defUIPriority="99" w:defSemiHidden="0" w:defUnhideWhenUsed="0" w:defQFormat="0" w:count="376">
+  <w:latentStyles w:defLockedState="0" w:defUIPriority="99" w:defSemiHidden="0" w:defUnhideWhenUsed="0" w:defQFormat="0" w:count="377">
     <w:lsdException w:name="Normal" w:uiPriority="0" w:qFormat="1"/>
     <w:lsdException w:name="heading 1" w:uiPriority="9" w:qFormat="1"/>
     <w:lsdException w:name="heading 2" w:semiHidden="1" w:uiPriority="9" w:unhideWhenUsed="1" w:qFormat="1"/>
@@ -7459,7 +7563,6 @@
     <w:lsdException w:name="HTML Sample" w:semiHidden="1" w:unhideWhenUsed="1"/>
     <w:lsdException w:name="HTML Typewriter" w:semiHidden="1" w:unhideWhenUsed="1"/>
     <w:lsdException w:name="HTML Variable" w:semiHidden="1" w:unhideWhenUsed="1"/>
-    <w:lsdException w:name="Normal Table" w:semiHidden="1" w:unhideWhenUsed="1"/>
     <w:lsdException w:name="annotation subject" w:semiHidden="1" w:unhideWhenUsed="1"/>
     <w:lsdException w:name="No List" w:semiHidden="1" w:unhideWhenUsed="1"/>
     <w:lsdException w:name="Outline List 1" w:semiHidden="1" w:unhideWhenUsed="1"/>
@@ -7506,10 +7609,8 @@
     <w:lsdException w:name="Table Subtle 2" w:semiHidden="1" w:unhideWhenUsed="1"/>
     <w:lsdException w:name="Table Web 1" w:semiHidden="1" w:unhideWhenUsed="1"/>
     <w:lsdException w:name="Table Web 2" w:semiHidden="1" w:unhideWhenUsed="1"/>
-    <w:lsdException w:name="Table Web 3" w:semiHidden="1" w:unhideWhenUsed="1"/>
     <w:lsdException w:name="Balloon Text" w:semiHidden="1" w:unhideWhenUsed="1"/>
     <w:lsdException w:name="Table Grid" w:uiPriority="39"/>
-    <w:lsdException w:name="Table Theme" w:semiHidden="1" w:unhideWhenUsed="1"/>
     <w:lsdException w:name="Placeholder Text" w:semiHidden="1"/>
     <w:lsdException w:name="No Spacing" w:semiHidden="1" w:uiPriority="1" w:unhideWhenUsed="1" w:qFormat="1"/>
     <w:lsdException w:name="Light Shading" w:uiPriority="60"/>
@@ -7730,6 +7831,7 @@
     <w:lsdException w:name="Hashtag" w:semiHidden="1" w:unhideWhenUsed="1"/>
     <w:lsdException w:name="Unresolved Mention" w:semiHidden="1" w:unhideWhenUsed="1"/>
     <w:lsdException w:name="Smart Link" w:semiHidden="1" w:unhideWhenUsed="1"/>
+    <w:lsdException w:name="Smart Link Error" w:semiHidden="1" w:unhideWhenUsed="1"/>
   </w:latentStyles>
   <w:style w:type="paragraph" w:default="1" w:styleId="Normal">
     <w:name w:val="Normal"/>
@@ -9786,7 +9888,7 @@
 </file>
 
 <file path=customXml/itemProps1.xml><?xml version="1.0" encoding="utf-8"?>
-<ds:datastoreItem xmlns:ds="http://schemas.openxmlformats.org/officeDocument/2006/customXml" ds:itemID="{14331F2D-A24A-4C96-A663-C14CDC6C4745}">
+<ds:datastoreItem xmlns:ds="http://schemas.openxmlformats.org/officeDocument/2006/customXml" ds:itemID="{83AB8456-BCE0-4B5F-9A0E-2A6C818CC207}">
   <ds:schemaRefs>
     <ds:schemaRef ds:uri="http://schemas.openxmlformats.org/officeDocument/2006/bibliography"/>
   </ds:schemaRefs>

</xml_diff>

<commit_message>
Server and database breakdowns added to report 3
</commit_message>
<xml_diff>
--- a/Project_Reports/MoneyHub_SDD_Report_3.docx
+++ b/Project_Reports/MoneyHub_SDD_Report_3.docx
@@ -2217,15 +2217,7 @@
         <w:t>Development of the product was conducted via the waterfall method.</w:t>
       </w:r>
       <w:r>
-        <w:t xml:space="preserve"> Small, proof of concept module prototypes </w:t>
-      </w:r>
-      <w:proofErr w:type="gramStart"/>
-      <w:r>
-        <w:t>were</w:t>
-      </w:r>
-      <w:proofErr w:type="gramEnd"/>
-      <w:r>
-        <w:t xml:space="preserve"> developed alongside the documentation and design of the product following a model more akin to agile development.</w:t>
+        <w:t xml:space="preserve"> Small, proof of concept module prototypes were developed alongside the documentation and design of the product following a model more akin to agile development.</w:t>
       </w:r>
     </w:p>
     <w:p>
@@ -2574,27 +2566,14 @@
       <w:r>
         <w:t xml:space="preserve">Figure </w:t>
       </w:r>
-      <w:r>
-        <w:fldChar w:fldCharType="begin"/>
-      </w:r>
-      <w:r>
-        <w:instrText xml:space="preserve"> SEQ Figure \* ARABIC </w:instrText>
-      </w:r>
-      <w:r>
-        <w:fldChar w:fldCharType="separate"/>
-      </w:r>
-      <w:r>
-        <w:rPr>
-          <w:noProof/>
-        </w:rPr>
-        <w:t>1</w:t>
-      </w:r>
-      <w:r>
-        <w:rPr>
-          <w:noProof/>
-        </w:rPr>
-        <w:fldChar w:fldCharType="end"/>
-      </w:r>
+      <w:fldSimple w:instr=" SEQ Figure \* ARABIC ">
+        <w:r>
+          <w:rPr>
+            <w:noProof/>
+          </w:rPr>
+          <w:t>1</w:t>
+        </w:r>
+      </w:fldSimple>
       <w:r>
         <w:t xml:space="preserve"> System Architecture Diagram</w:t>
       </w:r>
@@ -2936,15 +2915,7 @@
       </w:pPr>
       <w:r>
         <w:tab/>
-        <w:t xml:space="preserve">- </w:t>
-      </w:r>
-      <w:proofErr w:type="spellStart"/>
-      <w:r>
-        <w:t>ServerDriver</w:t>
-      </w:r>
-      <w:proofErr w:type="spellEnd"/>
-      <w:r>
-        <w:t xml:space="preserve"> class</w:t>
+        <w:t>- ServerDriver class</w:t>
       </w:r>
     </w:p>
     <w:p>
@@ -2972,6 +2943,300 @@
         <w:tab/>
         <w:t>- MySQL server</w:t>
       </w:r>
+    </w:p>
+    <w:p>
+      <w:pPr>
+        <w:pStyle w:val="Heading2"/>
+      </w:pPr>
+      <w:r>
+        <w:t xml:space="preserve">6.2 </w:t>
+      </w:r>
+      <w:r>
+        <w:t>Definition</w:t>
+      </w:r>
+    </w:p>
+    <w:p>
+      <w:r>
+        <w:t>6.2.1 – Client Component</w:t>
+      </w:r>
+    </w:p>
+    <w:p>
+      <w:pPr>
+        <w:spacing w:before="0" w:after="0"/>
+      </w:pPr>
+      <w:r>
+        <w:t>6.2.2 – Server Component</w:t>
+      </w:r>
+    </w:p>
+    <w:p>
+      <w:pPr>
+        <w:spacing w:before="0" w:after="0"/>
+      </w:pPr>
+      <w:r>
+        <w:tab/>
+        <w:t>- ServerDriver: The main application of the server. This is what will wait and listen for incoming requests from the client.</w:t>
+      </w:r>
+    </w:p>
+    <w:p>
+      <w:pPr>
+        <w:spacing w:before="0" w:after="0"/>
+      </w:pPr>
+      <w:r>
+        <w:tab/>
+        <w:t>- MySQL JDBC library: A collection of classes that allow java applications to interface with MySQL database systems.</w:t>
+      </w:r>
+    </w:p>
+    <w:p>
+      <w:pPr>
+        <w:spacing w:before="0" w:after="0"/>
+      </w:pPr>
+      <w:r>
+        <w:t>6.2.3 – Database Component</w:t>
+      </w:r>
+    </w:p>
+    <w:p>
+      <w:pPr>
+        <w:spacing w:before="0" w:after="0"/>
+      </w:pPr>
+      <w:r>
+        <w:lastRenderedPageBreak/>
+        <w:tab/>
+        <w:t>- MySQL server: The database system that is used to implement and maintain user account information</w:t>
+      </w:r>
+    </w:p>
+    <w:p>
+      <w:pPr>
+        <w:pStyle w:val="Heading2"/>
+      </w:pPr>
+      <w:r>
+        <w:t xml:space="preserve">6.3 </w:t>
+      </w:r>
+      <w:r>
+        <w:t>Responsibilities</w:t>
+      </w:r>
+    </w:p>
+    <w:p>
+      <w:pPr>
+        <w:spacing w:before="0" w:after="0"/>
+      </w:pPr>
+      <w:r>
+        <w:t>6.3.1 – Client Component</w:t>
+      </w:r>
+    </w:p>
+    <w:p>
+      <w:pPr>
+        <w:spacing w:before="0" w:after="0"/>
+      </w:pPr>
+      <w:r>
+        <w:t>6.3.2 – Server Component</w:t>
+      </w:r>
+    </w:p>
+    <w:p>
+      <w:pPr>
+        <w:spacing w:before="0" w:after="0"/>
+      </w:pPr>
+      <w:r>
+        <w:tab/>
+        <w:t xml:space="preserve">- ServerDriver: Listen for request from clients, process their requests, and return either a fail state report, or the data requested by </w:t>
+      </w:r>
+      <w:r>
+        <w:t>the user.</w:t>
+      </w:r>
+    </w:p>
+    <w:p>
+      <w:pPr>
+        <w:spacing w:before="0" w:after="0"/>
+      </w:pPr>
+      <w:r>
+        <w:tab/>
+        <w:t>- MySQL JDBC library: Allow interfacing functionality between the server and the MySQL server.</w:t>
+      </w:r>
+    </w:p>
+    <w:p>
+      <w:pPr>
+        <w:spacing w:before="0" w:after="0"/>
+      </w:pPr>
+      <w:r>
+        <w:t>6.3.3 – Database Component</w:t>
+      </w:r>
+    </w:p>
+    <w:p>
+      <w:pPr>
+        <w:spacing w:before="0" w:after="0"/>
+      </w:pPr>
+      <w:r>
+        <w:tab/>
+        <w:t>- MySQL server: Store user information.</w:t>
+      </w:r>
+    </w:p>
+    <w:p>
+      <w:pPr>
+        <w:pStyle w:val="Heading2"/>
+      </w:pPr>
+      <w:r>
+        <w:t xml:space="preserve">6.4 </w:t>
+      </w:r>
+      <w:r>
+        <w:t>Constraints</w:t>
+      </w:r>
+    </w:p>
+    <w:p>
+      <w:r>
+        <w:t>6.3.1 – Client Component</w:t>
+      </w:r>
+    </w:p>
+    <w:p>
+      <w:r>
+        <w:t>6.3.2 – Server Component</w:t>
+      </w:r>
+    </w:p>
+    <w:p>
+      <w:r>
+        <w:tab/>
+        <w:t>- ServerDriver: Must allow for concurrent access to the database.</w:t>
+      </w:r>
+    </w:p>
+    <w:p>
+      <w:pPr>
+        <w:pStyle w:val="Heading2"/>
+      </w:pPr>
+      <w:r>
+        <w:t xml:space="preserve">6.5 </w:t>
+      </w:r>
+      <w:r>
+        <w:t>Compositions</w:t>
+      </w:r>
+    </w:p>
+    <w:p>
+      <w:r>
+        <w:t>6.3.1 – Client Component</w:t>
+      </w:r>
+    </w:p>
+    <w:p>
+      <w:pPr>
+        <w:pStyle w:val="Heading2"/>
+      </w:pPr>
+      <w:r>
+        <w:t xml:space="preserve">6.6 </w:t>
+      </w:r>
+      <w:r>
+        <w:t>Uses and Interactions</w:t>
+      </w:r>
+    </w:p>
+    <w:p>
+      <w:r>
+        <w:t>6.3.1 – Client Component</w:t>
+      </w:r>
+    </w:p>
+    <w:p>
+      <w:r>
+        <w:t>6.3.2 – Server Component</w:t>
+      </w:r>
+    </w:p>
+    <w:p>
+      <w:r>
+        <w:tab/>
+        <w:t>- Interacts only with the client and the database server</w:t>
+      </w:r>
+    </w:p>
+    <w:p>
+      <w:r>
+        <w:t>6.3.3 – Database Component</w:t>
+      </w:r>
+    </w:p>
+    <w:p>
+      <w:r>
+        <w:tab/>
+        <w:t xml:space="preserve">- Interacts only with the </w:t>
+      </w:r>
+      <w:r>
+        <w:t>server application</w:t>
+      </w:r>
+    </w:p>
+    <w:p>
+      <w:pPr>
+        <w:pStyle w:val="Heading2"/>
+      </w:pPr>
+      <w:r>
+        <w:t xml:space="preserve">6.7 </w:t>
+      </w:r>
+      <w:r>
+        <w:t>Resources</w:t>
+      </w:r>
+    </w:p>
+    <w:p>
+      <w:r>
+        <w:t>6.3.1 – Client Component</w:t>
+      </w:r>
+    </w:p>
+    <w:p>
+      <w:r>
+        <w:t>6.3.2 – Server Component</w:t>
+      </w:r>
+    </w:p>
+    <w:p>
+      <w:r>
+        <w:tab/>
+        <w:t>- ServerDriver:</w:t>
+      </w:r>
+      <w:r>
+        <w:t xml:space="preserve"> Minimal memory usage. Each concurrent access must have access to the database server. This is a possible race condition and must be mitigated by locking the database connection to a specific thread.</w:t>
+      </w:r>
+    </w:p>
+    <w:p>
+      <w:pPr>
+        <w:pStyle w:val="Heading2"/>
+      </w:pPr>
+      <w:r>
+        <w:lastRenderedPageBreak/>
+        <w:t xml:space="preserve">6.8 </w:t>
+      </w:r>
+      <w:r>
+        <w:t>Processing</w:t>
+      </w:r>
+    </w:p>
+    <w:p>
+      <w:r>
+        <w:t>6.3.1 – Client Component</w:t>
+      </w:r>
+    </w:p>
+    <w:p>
+      <w:r>
+        <w:t>6.3.2 – Server Component</w:t>
+      </w:r>
+    </w:p>
+    <w:p>
+      <w:r>
+        <w:tab/>
+        <w:t>- ServerDriver: Will spawn a new thread for each concurrent access to the database. This will be limited the number of threads that can be executed by the system’s processor.</w:t>
+      </w:r>
+    </w:p>
+    <w:p>
+      <w:pPr>
+        <w:pStyle w:val="Heading2"/>
+      </w:pPr>
+      <w:r>
+        <w:t xml:space="preserve">6.9 </w:t>
+      </w:r>
+      <w:r>
+        <w:t>Interface and Export</w:t>
+      </w:r>
+    </w:p>
+    <w:p>
+      <w:r>
+        <w:t>6.3.1 – Client Component</w:t>
+      </w:r>
+    </w:p>
+    <w:p>
+      <w:r>
+        <w:t>6.3.2 – Server Component</w:t>
+      </w:r>
+    </w:p>
+    <w:p>
+      <w:r>
+        <w:tab/>
+        <w:t>- Terminal Interface only. Minimal human interaction possible. All interaction will be carried out through software.</w:t>
+      </w:r>
       <w:bookmarkStart w:id="5" w:name="_GoBack"/>
       <w:bookmarkEnd w:id="5"/>
     </w:p>
@@ -2980,101 +3245,24 @@
         <w:pStyle w:val="Heading2"/>
       </w:pPr>
       <w:r>
-        <w:lastRenderedPageBreak/>
-        <w:t xml:space="preserve">6.2 </w:t>
-      </w:r>
-      <w:r>
-        <w:t>Definition</w:t>
-      </w:r>
-    </w:p>
-    <w:p>
-      <w:pPr>
-        <w:pStyle w:val="Heading2"/>
-      </w:pPr>
-      <w:r>
-        <w:t xml:space="preserve">6.3 </w:t>
-      </w:r>
-      <w:r>
-        <w:t>Responsibilities</w:t>
-      </w:r>
-    </w:p>
-    <w:p>
-      <w:pPr>
-        <w:pStyle w:val="Heading2"/>
-      </w:pPr>
-      <w:r>
-        <w:t xml:space="preserve">6.4 </w:t>
-      </w:r>
-      <w:r>
-        <w:t>Constraints</w:t>
-      </w:r>
-    </w:p>
-    <w:p>
-      <w:pPr>
-        <w:pStyle w:val="Heading2"/>
-      </w:pPr>
-      <w:r>
-        <w:t xml:space="preserve">6.5 </w:t>
-      </w:r>
-      <w:r>
-        <w:t>Compositions</w:t>
-      </w:r>
-    </w:p>
-    <w:p>
-      <w:pPr>
-        <w:pStyle w:val="Heading2"/>
-      </w:pPr>
-      <w:r>
-        <w:t xml:space="preserve">6.6 </w:t>
-      </w:r>
-      <w:r>
-        <w:t>Uses and Interactions</w:t>
-      </w:r>
-    </w:p>
-    <w:p>
-      <w:pPr>
-        <w:pStyle w:val="Heading2"/>
-      </w:pPr>
-      <w:r>
-        <w:t xml:space="preserve">6.7 </w:t>
-      </w:r>
-      <w:r>
-        <w:t>Resources</w:t>
-      </w:r>
-    </w:p>
-    <w:p>
-      <w:pPr>
-        <w:pStyle w:val="Heading2"/>
-      </w:pPr>
-      <w:r>
-        <w:t xml:space="preserve">6.8 </w:t>
-      </w:r>
-      <w:r>
-        <w:t>Processing</w:t>
-      </w:r>
-    </w:p>
-    <w:p>
-      <w:pPr>
-        <w:pStyle w:val="Heading2"/>
-      </w:pPr>
-      <w:r>
-        <w:t xml:space="preserve">6.9 </w:t>
-      </w:r>
-      <w:r>
-        <w:t>Interface and Export</w:t>
-      </w:r>
-    </w:p>
-    <w:p>
-      <w:pPr>
-        <w:pStyle w:val="Heading2"/>
-      </w:pPr>
-      <w:r>
         <w:t xml:space="preserve">6.10 </w:t>
       </w:r>
       <w:r>
-        <w:t>Detailed Subsystem Design</w:t>
-      </w:r>
-    </w:p>
+        <w:t>Detailed Subsyst</w:t>
+      </w:r>
+      <w:r>
+        <w:t>e</w:t>
+      </w:r>
+      <w:r>
+        <w:t>m Design</w:t>
+      </w:r>
+    </w:p>
+    <w:p>
+      <w:r>
+        <w:t>6.3.1 – Client Component</w:t>
+      </w:r>
+    </w:p>
+    <w:p/>
     <w:p/>
     <w:sectPr>
       <w:headerReference w:type="default" r:id="rId9"/>
@@ -7563,6 +7751,7 @@
     <w:lsdException w:name="HTML Sample" w:semiHidden="1" w:unhideWhenUsed="1"/>
     <w:lsdException w:name="HTML Typewriter" w:semiHidden="1" w:unhideWhenUsed="1"/>
     <w:lsdException w:name="HTML Variable" w:semiHidden="1" w:unhideWhenUsed="1"/>
+    <w:lsdException w:name="Normal Table" w:semiHidden="1" w:unhideWhenUsed="1"/>
     <w:lsdException w:name="annotation subject" w:semiHidden="1" w:unhideWhenUsed="1"/>
     <w:lsdException w:name="No List" w:semiHidden="1" w:unhideWhenUsed="1"/>
     <w:lsdException w:name="Outline List 1" w:semiHidden="1" w:unhideWhenUsed="1"/>
@@ -7609,8 +7798,10 @@
     <w:lsdException w:name="Table Subtle 2" w:semiHidden="1" w:unhideWhenUsed="1"/>
     <w:lsdException w:name="Table Web 1" w:semiHidden="1" w:unhideWhenUsed="1"/>
     <w:lsdException w:name="Table Web 2" w:semiHidden="1" w:unhideWhenUsed="1"/>
+    <w:lsdException w:name="Table Web 3" w:semiHidden="1" w:unhideWhenUsed="1"/>
     <w:lsdException w:name="Balloon Text" w:semiHidden="1" w:unhideWhenUsed="1"/>
     <w:lsdException w:name="Table Grid" w:uiPriority="39"/>
+    <w:lsdException w:name="Table Theme" w:semiHidden="1" w:unhideWhenUsed="1"/>
     <w:lsdException w:name="Placeholder Text" w:semiHidden="1"/>
     <w:lsdException w:name="No Spacing" w:semiHidden="1" w:uiPriority="1" w:unhideWhenUsed="1" w:qFormat="1"/>
     <w:lsdException w:name="Light Shading" w:uiPriority="60"/>
@@ -9888,7 +10079,7 @@
 </file>
 
 <file path=customXml/itemProps1.xml><?xml version="1.0" encoding="utf-8"?>
-<ds:datastoreItem xmlns:ds="http://schemas.openxmlformats.org/officeDocument/2006/customXml" ds:itemID="{83AB8456-BCE0-4B5F-9A0E-2A6C818CC207}">
+<ds:datastoreItem xmlns:ds="http://schemas.openxmlformats.org/officeDocument/2006/customXml" ds:itemID="{5AF76ADD-13BA-411C-98E1-F21665FB2114}">
   <ds:schemaRefs>
     <ds:schemaRef ds:uri="http://schemas.openxmlformats.org/officeDocument/2006/bibliography"/>
   </ds:schemaRefs>

</xml_diff>

<commit_message>
finished my part of section 6, added uml diagrams and images of the user interface so far
</commit_message>
<xml_diff>
--- a/Project_Reports/MoneyHub_SDD_Report_3.docx
+++ b/Project_Reports/MoneyHub_SDD_Report_3.docx
@@ -1,6 +1,6 @@
 
 <file path=word/document.xml><?xml version="1.0" encoding="utf-8"?>
-<w:document xmlns:wpc="http://schemas.microsoft.com/office/word/2010/wordprocessingCanvas" xmlns:cx="http://schemas.microsoft.com/office/drawing/2014/chartex" xmlns:cx1="http://schemas.microsoft.com/office/drawing/2015/9/8/chartex" xmlns:cx2="http://schemas.microsoft.com/office/drawing/2015/10/21/chartex" xmlns:cx3="http://schemas.microsoft.com/office/drawing/2016/5/9/chartex" xmlns:cx4="http://schemas.microsoft.com/office/drawing/2016/5/10/chartex" xmlns:cx5="http://schemas.microsoft.com/office/drawing/2016/5/11/chartex" xmlns:cx6="http://schemas.microsoft.com/office/drawing/2016/5/12/chartex" xmlns:cx7="http://schemas.microsoft.com/office/drawing/2016/5/13/chartex" xmlns:cx8="http://schemas.microsoft.com/office/drawing/2016/5/14/chartex" xmlns:mc="http://schemas.openxmlformats.org/markup-compatibility/2006" xmlns:aink="http://schemas.microsoft.com/office/drawing/2016/ink" xmlns:am3d="http://schemas.microsoft.com/office/drawing/2017/model3d" xmlns:o="urn:schemas-microsoft-com:office:office" xmlns:r="http://schemas.openxmlformats.org/officeDocument/2006/relationships" xmlns:m="http://schemas.openxmlformats.org/officeDocument/2006/math" xmlns:v="urn:schemas-microsoft-com:vml" xmlns:wp14="http://schemas.microsoft.com/office/word/2010/wordprocessingDrawing" xmlns:wp="http://schemas.openxmlformats.org/drawingml/2006/wordprocessingDrawing" xmlns:w10="urn:schemas-microsoft-com:office:word" xmlns:w="http://schemas.openxmlformats.org/wordprocessingml/2006/main" xmlns:w14="http://schemas.microsoft.com/office/word/2010/wordml" xmlns:w15="http://schemas.microsoft.com/office/word/2012/wordml" xmlns:w16cid="http://schemas.microsoft.com/office/word/2016/wordml/cid" xmlns:w16se="http://schemas.microsoft.com/office/word/2015/wordml/symex" xmlns:wpg="http://schemas.microsoft.com/office/word/2010/wordprocessingGroup" xmlns:wpi="http://schemas.microsoft.com/office/word/2010/wordprocessingInk" xmlns:wne="http://schemas.microsoft.com/office/word/2006/wordml" xmlns:wps="http://schemas.microsoft.com/office/word/2010/wordprocessingShape" mc:Ignorable="w14 w15 w16se w16cid wp14">
+<w:document xmlns:wpc="http://schemas.microsoft.com/office/word/2010/wordprocessingCanvas" xmlns:cx="http://schemas.microsoft.com/office/drawing/2014/chartex" xmlns:cx1="http://schemas.microsoft.com/office/drawing/2015/9/8/chartex" xmlns:cx2="http://schemas.microsoft.com/office/drawing/2015/10/21/chartex" xmlns:cx3="http://schemas.microsoft.com/office/drawing/2016/5/9/chartex" xmlns:cx4="http://schemas.microsoft.com/office/drawing/2016/5/10/chartex" xmlns:cx5="http://schemas.microsoft.com/office/drawing/2016/5/11/chartex" xmlns:cx6="http://schemas.microsoft.com/office/drawing/2016/5/12/chartex" xmlns:cx7="http://schemas.microsoft.com/office/drawing/2016/5/13/chartex" xmlns:cx8="http://schemas.microsoft.com/office/drawing/2016/5/14/chartex" xmlns:mc="http://schemas.openxmlformats.org/markup-compatibility/2006" xmlns:aink="http://schemas.microsoft.com/office/drawing/2016/ink" xmlns:am3d="http://schemas.microsoft.com/office/drawing/2017/model3d" xmlns:o="urn:schemas-microsoft-com:office:office" xmlns:r="http://schemas.openxmlformats.org/officeDocument/2006/relationships" xmlns:m="http://schemas.openxmlformats.org/officeDocument/2006/math" xmlns:v="urn:schemas-microsoft-com:vml" xmlns:wp14="http://schemas.microsoft.com/office/word/2010/wordprocessingDrawing" xmlns:wp="http://schemas.openxmlformats.org/drawingml/2006/wordprocessingDrawing" xmlns:w10="urn:schemas-microsoft-com:office:word" xmlns:w="http://schemas.openxmlformats.org/wordprocessingml/2006/main" xmlns:w14="http://schemas.microsoft.com/office/word/2010/wordml" xmlns:w15="http://schemas.microsoft.com/office/word/2012/wordml" xmlns:w16cex="http://schemas.microsoft.com/office/word/2018/wordml/cex" xmlns:w16cid="http://schemas.microsoft.com/office/word/2016/wordml/cid" xmlns:w16="http://schemas.microsoft.com/office/word/2018/wordml" xmlns:w16se="http://schemas.microsoft.com/office/word/2015/wordml/symex" xmlns:wpg="http://schemas.microsoft.com/office/word/2010/wordprocessingGroup" xmlns:wpi="http://schemas.microsoft.com/office/word/2010/wordprocessingInk" xmlns:wne="http://schemas.microsoft.com/office/word/2006/wordml" xmlns:wps="http://schemas.microsoft.com/office/word/2010/wordprocessingShape" mc:Ignorable="w14 w15 w16se w16cid w16 w16cex wp14">
   <w:body>
     <w:p>
       <w:bookmarkStart w:id="0" w:name="_Toc321147149"/>
@@ -216,7 +216,21 @@
         <w:rPr>
           <w:sz w:val="24"/>
         </w:rPr>
-        <w:t>John Neis &amp; Sam Dressler</w:t>
+        <w:t xml:space="preserve">John </w:t>
+      </w:r>
+      <w:proofErr w:type="spellStart"/>
+      <w:r>
+        <w:rPr>
+          <w:sz w:val="24"/>
+        </w:rPr>
+        <w:t>Neis</w:t>
+      </w:r>
+      <w:proofErr w:type="spellEnd"/>
+      <w:r>
+        <w:rPr>
+          <w:sz w:val="24"/>
+        </w:rPr>
+        <w:t xml:space="preserve"> &amp; Sam Dressler</w:t>
       </w:r>
     </w:p>
     <w:p>
@@ -1042,42 +1056,37 @@
           <w:ilvl w:val="1"/>
           <w:numId w:val="34"/>
         </w:numPr>
+      </w:pPr>
+      <w:r>
         <w:rPr>
           <w:rFonts w:asciiTheme="majorHAnsi" w:hAnsiTheme="majorHAnsi"/>
           <w:i/>
           <w:iCs/>
         </w:rPr>
-      </w:pPr>
+        <w:t xml:space="preserve">Detailed Software Design and </w:t>
+      </w:r>
       <w:r>
         <w:rPr>
           <w:rFonts w:asciiTheme="majorHAnsi" w:hAnsiTheme="majorHAnsi"/>
           <w:i/>
           <w:iCs/>
         </w:rPr>
-        <w:t>Interface and Export</w:t>
-      </w:r>
-    </w:p>
-    <w:p>
-      <w:pPr>
-        <w:pStyle w:val="ListParagraph"/>
-        <w:numPr>
-          <w:ilvl w:val="1"/>
-          <w:numId w:val="34"/>
-        </w:numPr>
+        <w:t>Interface</w:t>
+      </w:r>
+      <w:r>
         <w:rPr>
           <w:rFonts w:asciiTheme="majorHAnsi" w:hAnsiTheme="majorHAnsi"/>
           <w:i/>
           <w:iCs/>
         </w:rPr>
-      </w:pPr>
-      <w:r>
-        <w:rPr>
-          <w:rFonts w:asciiTheme="majorHAnsi" w:hAnsiTheme="majorHAnsi"/>
-          <w:i/>
-          <w:iCs/>
-        </w:rPr>
-        <w:t>Detailed Subsystem Design</w:t>
-      </w:r>
+        <w:t>s</w:t>
+      </w:r>
+    </w:p>
+    <w:p>
+      <w:pPr>
+        <w:pStyle w:val="ListParagraph"/>
+        <w:ind w:left="792"/>
+      </w:pPr>
     </w:p>
     <w:p>
       <w:pPr>
@@ -1333,6 +1342,12 @@
                 <w:rFonts w:ascii="Abadi Extra Light" w:hAnsi="Abadi Extra Light"/>
               </w:rPr>
             </w:pPr>
+            <w:r>
+              <w:rPr>
+                <w:rFonts w:ascii="Abadi Extra Light" w:hAnsi="Abadi Extra Light"/>
+              </w:rPr>
+              <w:t>2.0</w:t>
+            </w:r>
           </w:p>
         </w:tc>
         <w:tc>
@@ -1357,6 +1372,41 @@
               </w:rPr>
               <w:t>Sam Dressler</w:t>
             </w:r>
+          </w:p>
+          <w:p>
+            <w:pPr>
+              <w:rPr>
+                <w:rFonts w:ascii="Abadi Extra Light" w:hAnsi="Abadi Extra Light"/>
+              </w:rPr>
+            </w:pPr>
+          </w:p>
+          <w:p>
+            <w:pPr>
+              <w:rPr>
+                <w:rFonts w:ascii="Abadi Extra Light" w:hAnsi="Abadi Extra Light"/>
+              </w:rPr>
+            </w:pPr>
+          </w:p>
+          <w:p>
+            <w:pPr>
+              <w:rPr>
+                <w:rFonts w:ascii="Abadi Extra Light" w:hAnsi="Abadi Extra Light"/>
+              </w:rPr>
+            </w:pPr>
+            <w:r>
+              <w:rPr>
+                <w:rFonts w:ascii="Abadi Extra Light" w:hAnsi="Abadi Extra Light"/>
+              </w:rPr>
+              <w:t xml:space="preserve">John </w:t>
+            </w:r>
+            <w:proofErr w:type="spellStart"/>
+            <w:r>
+              <w:rPr>
+                <w:rFonts w:ascii="Abadi Extra Light" w:hAnsi="Abadi Extra Light"/>
+              </w:rPr>
+              <w:t>Neis</w:t>
+            </w:r>
+            <w:proofErr w:type="spellEnd"/>
           </w:p>
         </w:tc>
         <w:tc>
@@ -1388,6 +1438,32 @@
               <w:t>added assumption to the design considerations section 2.2</w:t>
             </w:r>
           </w:p>
+          <w:p>
+            <w:pPr>
+              <w:rPr>
+                <w:rFonts w:ascii="Abadi Extra Light" w:hAnsi="Abadi Extra Light"/>
+              </w:rPr>
+            </w:pPr>
+            <w:r>
+              <w:rPr>
+                <w:rFonts w:ascii="Abadi Extra Light" w:hAnsi="Abadi Extra Light"/>
+              </w:rPr>
+              <w:t>-client considerations for section 6</w:t>
+            </w:r>
+          </w:p>
+          <w:p>
+            <w:pPr>
+              <w:rPr>
+                <w:rFonts w:ascii="Abadi Extra Light" w:hAnsi="Abadi Extra Light"/>
+              </w:rPr>
+            </w:pPr>
+            <w:r>
+              <w:rPr>
+                <w:rFonts w:ascii="Abadi Extra Light" w:hAnsi="Abadi Extra Light"/>
+              </w:rPr>
+              <w:t>-Completed sections 2, 4, and server and database components of section 6.</w:t>
+            </w:r>
+          </w:p>
         </w:tc>
         <w:tc>
           <w:tcPr>
@@ -1416,6 +1492,9 @@
         </w:tc>
       </w:tr>
       <w:tr>
+        <w:trPr>
+          <w:cnfStyle w:val="010000000000" w:firstRow="0" w:lastRow="1" w:firstColumn="0" w:lastColumn="0" w:oddVBand="0" w:evenVBand="0" w:oddHBand="0" w:evenHBand="0" w:firstRowFirstColumn="0" w:firstRowLastColumn="0" w:lastRowFirstColumn="0" w:lastRowLastColumn="0"/>
+        </w:trPr>
         <w:tc>
           <w:tcPr>
             <w:tcW w:w="600" w:type="pct"/>
@@ -1491,233 +1570,6 @@
           </w:p>
         </w:tc>
       </w:tr>
-      <w:tr>
-        <w:tc>
-          <w:tcPr>
-            <w:tcW w:w="600" w:type="pct"/>
-            <w:tcBorders>
-              <w:top w:val="single" w:sz="4" w:space="0" w:color="auto"/>
-              <w:left w:val="single" w:sz="4" w:space="0" w:color="auto"/>
-              <w:bottom w:val="single" w:sz="4" w:space="0" w:color="auto"/>
-              <w:right w:val="single" w:sz="4" w:space="0" w:color="auto"/>
-            </w:tcBorders>
-            <w:noWrap/>
-          </w:tcPr>
-          <w:p>
-            <w:pPr>
-              <w:rPr>
-                <w:rFonts w:ascii="Abadi Extra Light" w:hAnsi="Abadi Extra Light"/>
-              </w:rPr>
-            </w:pPr>
-          </w:p>
-        </w:tc>
-        <w:tc>
-          <w:tcPr>
-            <w:tcW w:w="801" w:type="pct"/>
-            <w:tcBorders>
-              <w:top w:val="single" w:sz="4" w:space="0" w:color="auto"/>
-              <w:left w:val="single" w:sz="4" w:space="0" w:color="auto"/>
-              <w:bottom w:val="single" w:sz="4" w:space="0" w:color="auto"/>
-              <w:right w:val="single" w:sz="4" w:space="0" w:color="auto"/>
-            </w:tcBorders>
-          </w:tcPr>
-          <w:p>
-            <w:pPr>
-              <w:rPr>
-                <w:rFonts w:ascii="Abadi Extra Light" w:hAnsi="Abadi Extra Light"/>
-              </w:rPr>
-            </w:pPr>
-          </w:p>
-        </w:tc>
-        <w:tc>
-          <w:tcPr>
-            <w:tcW w:w="2911" w:type="pct"/>
-            <w:tcBorders>
-              <w:top w:val="single" w:sz="4" w:space="0" w:color="auto"/>
-              <w:left w:val="single" w:sz="4" w:space="0" w:color="auto"/>
-              <w:bottom w:val="single" w:sz="4" w:space="0" w:color="auto"/>
-              <w:right w:val="single" w:sz="4" w:space="0" w:color="auto"/>
-            </w:tcBorders>
-          </w:tcPr>
-          <w:p>
-            <w:pPr>
-              <w:rPr>
-                <w:rFonts w:ascii="Abadi Extra Light" w:hAnsi="Abadi Extra Light"/>
-              </w:rPr>
-            </w:pPr>
-          </w:p>
-        </w:tc>
-        <w:tc>
-          <w:tcPr>
-            <w:tcW w:w="688" w:type="pct"/>
-            <w:gridSpan w:val="2"/>
-            <w:tcBorders>
-              <w:top w:val="single" w:sz="4" w:space="0" w:color="auto"/>
-              <w:left w:val="single" w:sz="4" w:space="0" w:color="auto"/>
-              <w:bottom w:val="single" w:sz="4" w:space="0" w:color="auto"/>
-              <w:right w:val="single" w:sz="4" w:space="0" w:color="auto"/>
-            </w:tcBorders>
-          </w:tcPr>
-          <w:p>
-            <w:pPr>
-              <w:rPr>
-                <w:rFonts w:ascii="Abadi Extra Light" w:hAnsi="Abadi Extra Light"/>
-              </w:rPr>
-            </w:pPr>
-          </w:p>
-        </w:tc>
-      </w:tr>
-      <w:tr>
-        <w:tc>
-          <w:tcPr>
-            <w:tcW w:w="600" w:type="pct"/>
-            <w:tcBorders>
-              <w:top w:val="single" w:sz="4" w:space="0" w:color="auto"/>
-              <w:left w:val="single" w:sz="4" w:space="0" w:color="auto"/>
-              <w:bottom w:val="single" w:sz="4" w:space="0" w:color="auto"/>
-              <w:right w:val="single" w:sz="4" w:space="0" w:color="auto"/>
-            </w:tcBorders>
-            <w:noWrap/>
-          </w:tcPr>
-          <w:p>
-            <w:pPr>
-              <w:rPr>
-                <w:rFonts w:ascii="Abadi Extra Light" w:hAnsi="Abadi Extra Light"/>
-              </w:rPr>
-            </w:pPr>
-          </w:p>
-        </w:tc>
-        <w:tc>
-          <w:tcPr>
-            <w:tcW w:w="801" w:type="pct"/>
-            <w:tcBorders>
-              <w:top w:val="single" w:sz="4" w:space="0" w:color="auto"/>
-              <w:left w:val="single" w:sz="4" w:space="0" w:color="auto"/>
-              <w:bottom w:val="single" w:sz="4" w:space="0" w:color="auto"/>
-              <w:right w:val="single" w:sz="4" w:space="0" w:color="auto"/>
-            </w:tcBorders>
-          </w:tcPr>
-          <w:p>
-            <w:pPr>
-              <w:rPr>
-                <w:rFonts w:ascii="Abadi Extra Light" w:hAnsi="Abadi Extra Light"/>
-              </w:rPr>
-            </w:pPr>
-          </w:p>
-        </w:tc>
-        <w:tc>
-          <w:tcPr>
-            <w:tcW w:w="2911" w:type="pct"/>
-            <w:tcBorders>
-              <w:top w:val="single" w:sz="4" w:space="0" w:color="auto"/>
-              <w:left w:val="single" w:sz="4" w:space="0" w:color="auto"/>
-              <w:bottom w:val="single" w:sz="4" w:space="0" w:color="auto"/>
-              <w:right w:val="single" w:sz="4" w:space="0" w:color="auto"/>
-            </w:tcBorders>
-          </w:tcPr>
-          <w:p>
-            <w:pPr>
-              <w:rPr>
-                <w:rFonts w:ascii="Abadi Extra Light" w:hAnsi="Abadi Extra Light"/>
-              </w:rPr>
-            </w:pPr>
-          </w:p>
-        </w:tc>
-        <w:tc>
-          <w:tcPr>
-            <w:tcW w:w="688" w:type="pct"/>
-            <w:gridSpan w:val="2"/>
-            <w:tcBorders>
-              <w:top w:val="single" w:sz="4" w:space="0" w:color="auto"/>
-              <w:left w:val="single" w:sz="4" w:space="0" w:color="auto"/>
-              <w:bottom w:val="single" w:sz="4" w:space="0" w:color="auto"/>
-              <w:right w:val="single" w:sz="4" w:space="0" w:color="auto"/>
-            </w:tcBorders>
-          </w:tcPr>
-          <w:p>
-            <w:pPr>
-              <w:rPr>
-                <w:rFonts w:ascii="Abadi Extra Light" w:hAnsi="Abadi Extra Light"/>
-              </w:rPr>
-            </w:pPr>
-          </w:p>
-        </w:tc>
-      </w:tr>
-      <w:tr>
-        <w:trPr>
-          <w:cnfStyle w:val="010000000000" w:firstRow="0" w:lastRow="1" w:firstColumn="0" w:lastColumn="0" w:oddVBand="0" w:evenVBand="0" w:oddHBand="0" w:evenHBand="0" w:firstRowFirstColumn="0" w:firstRowLastColumn="0" w:lastRowFirstColumn="0" w:lastRowLastColumn="0"/>
-        </w:trPr>
-        <w:tc>
-          <w:tcPr>
-            <w:tcW w:w="600" w:type="pct"/>
-            <w:tcBorders>
-              <w:top w:val="single" w:sz="4" w:space="0" w:color="auto"/>
-              <w:left w:val="single" w:sz="4" w:space="0" w:color="auto"/>
-              <w:right w:val="single" w:sz="4" w:space="0" w:color="auto"/>
-            </w:tcBorders>
-            <w:noWrap/>
-          </w:tcPr>
-          <w:p>
-            <w:pPr>
-              <w:rPr>
-                <w:rFonts w:ascii="Abadi Extra Light" w:hAnsi="Abadi Extra Light"/>
-              </w:rPr>
-            </w:pPr>
-          </w:p>
-        </w:tc>
-        <w:tc>
-          <w:tcPr>
-            <w:tcW w:w="801" w:type="pct"/>
-            <w:tcBorders>
-              <w:top w:val="single" w:sz="4" w:space="0" w:color="auto"/>
-              <w:left w:val="single" w:sz="4" w:space="0" w:color="auto"/>
-              <w:right w:val="single" w:sz="4" w:space="0" w:color="auto"/>
-            </w:tcBorders>
-          </w:tcPr>
-          <w:p>
-            <w:pPr>
-              <w:rPr>
-                <w:rFonts w:ascii="Abadi Extra Light" w:hAnsi="Abadi Extra Light"/>
-              </w:rPr>
-            </w:pPr>
-          </w:p>
-        </w:tc>
-        <w:tc>
-          <w:tcPr>
-            <w:tcW w:w="2911" w:type="pct"/>
-            <w:tcBorders>
-              <w:top w:val="single" w:sz="4" w:space="0" w:color="auto"/>
-              <w:left w:val="single" w:sz="4" w:space="0" w:color="auto"/>
-              <w:right w:val="single" w:sz="4" w:space="0" w:color="auto"/>
-            </w:tcBorders>
-          </w:tcPr>
-          <w:p>
-            <w:pPr>
-              <w:rPr>
-                <w:rFonts w:ascii="Abadi Extra Light" w:hAnsi="Abadi Extra Light"/>
-              </w:rPr>
-            </w:pPr>
-          </w:p>
-        </w:tc>
-        <w:tc>
-          <w:tcPr>
-            <w:tcW w:w="688" w:type="pct"/>
-            <w:gridSpan w:val="2"/>
-            <w:tcBorders>
-              <w:top w:val="single" w:sz="4" w:space="0" w:color="auto"/>
-              <w:left w:val="single" w:sz="4" w:space="0" w:color="auto"/>
-              <w:right w:val="single" w:sz="4" w:space="0" w:color="auto"/>
-            </w:tcBorders>
-          </w:tcPr>
-          <w:p>
-            <w:pPr>
-              <w:rPr>
-                <w:rFonts w:ascii="Abadi Extra Light" w:hAnsi="Abadi Extra Light"/>
-              </w:rPr>
-            </w:pPr>
-          </w:p>
-        </w:tc>
-      </w:tr>
     </w:tbl>
     <w:p>
       <w:pPr>
@@ -2182,7 +2034,19 @@
     </w:p>
     <w:p>
       <w:r>
-        <w:t>To that end, the server must remain operational at all times. If a user needs to view their account at unusual times, for instance in a time of emergency, the user must be able to access their information. If the server needs to be made inoperable (for servicing/maintenance for example), ample warning should be provided to any and all users of the system.</w:t>
+        <w:t xml:space="preserve">To that end, the server </w:t>
+      </w:r>
+      <w:r>
+        <w:t>must always remain operational.</w:t>
+      </w:r>
+      <w:r>
+        <w:t xml:space="preserve"> If a user needs to view their account at unusual times, for instance in a time of emergency, the user must be able to access their information. If the server needs to be made inoperable (for servicing/maintenance for example), ample warning should be provided to </w:t>
+      </w:r>
+      <w:r>
+        <w:t>all</w:t>
+      </w:r>
+      <w:r>
+        <w:t xml:space="preserve"> users of the system.</w:t>
       </w:r>
     </w:p>
     <w:p>
@@ -2217,7 +2081,13 @@
         <w:t>Development of the product was conducted via the waterfall method.</w:t>
       </w:r>
       <w:r>
-        <w:t xml:space="preserve"> Small, proof of concept module prototypes were developed alongside the documentation and design of the product following a model more akin to agile development.</w:t>
+        <w:t xml:space="preserve"> Small, proof of concept module prototypes </w:t>
+      </w:r>
+      <w:r>
+        <w:t>was</w:t>
+      </w:r>
+      <w:r>
+        <w:t xml:space="preserve"> developed alongside the documentation and design of the product following a model more akin to agile development.</w:t>
       </w:r>
     </w:p>
     <w:p>
@@ -2566,14 +2436,27 @@
       <w:r>
         <w:t xml:space="preserve">Figure </w:t>
       </w:r>
-      <w:fldSimple w:instr=" SEQ Figure \* ARABIC ">
-        <w:r>
-          <w:rPr>
-            <w:noProof/>
-          </w:rPr>
-          <w:t>1</w:t>
-        </w:r>
-      </w:fldSimple>
+      <w:r>
+        <w:fldChar w:fldCharType="begin"/>
+      </w:r>
+      <w:r>
+        <w:instrText xml:space="preserve"> SEQ Figure \* ARABIC </w:instrText>
+      </w:r>
+      <w:r>
+        <w:fldChar w:fldCharType="separate"/>
+      </w:r>
+      <w:r>
+        <w:rPr>
+          <w:noProof/>
+        </w:rPr>
+        <w:t>1</w:t>
+      </w:r>
+      <w:r>
+        <w:rPr>
+          <w:noProof/>
+        </w:rPr>
+        <w:fldChar w:fldCharType="end"/>
+      </w:r>
       <w:r>
         <w:t xml:space="preserve"> System Architecture Diagram</w:t>
       </w:r>
@@ -2823,28 +2706,96 @@
     </w:p>
     <w:p>
       <w:pPr>
+        <w:pStyle w:val="Heading3"/>
+      </w:pPr>
+      <w:r>
+        <w:t xml:space="preserve">6.1.1 </w:t>
+      </w:r>
+      <w:r>
+        <w:t>–</w:t>
+      </w:r>
+      <w:r>
+        <w:t xml:space="preserve"> </w:t>
+      </w:r>
+      <w:r>
+        <w:t>Client Component</w:t>
+      </w:r>
+    </w:p>
+    <w:p>
+      <w:r>
+        <w:t xml:space="preserve">Files associated with a visual studio project will be included, i.e. resource files, .config files, and properties for the project. Additionally, the files that are part of the client will contain </w:t>
+      </w:r>
+      <w:r>
+        <w:t>all</w:t>
+      </w:r>
+      <w:r>
+        <w:t xml:space="preserve"> the code that runs and displays the GUI. </w:t>
+      </w:r>
+    </w:p>
+    <w:p>
+      <w:r>
+        <w:t>The following are the classes and types of the project so far:</w:t>
+      </w:r>
+    </w:p>
+    <w:p>
+      <w:pPr>
         <w:spacing w:before="0" w:after="0"/>
-      </w:pPr>
-      <w:r>
-        <w:t xml:space="preserve">6.1.1 </w:t>
-      </w:r>
-      <w:r>
-        <w:t>–</w:t>
-      </w:r>
+        <w:ind w:firstLine="720"/>
+        <w:rPr>
+          <w:i/>
+          <w:iCs/>
+        </w:rPr>
+      </w:pPr>
+      <w:r>
+        <w:t xml:space="preserve">- </w:t>
+      </w:r>
+      <w:proofErr w:type="spellStart"/>
+      <w:r>
+        <w:t>accountCreator</w:t>
+      </w:r>
+      <w:proofErr w:type="spellEnd"/>
       <w:r>
         <w:t xml:space="preserve"> </w:t>
       </w:r>
       <w:r>
-        <w:t>Client Component</w:t>
+        <w:rPr>
+          <w:i/>
+          <w:iCs/>
+        </w:rPr>
+        <w:t>form</w:t>
       </w:r>
     </w:p>
     <w:p>
       <w:pPr>
         <w:spacing w:before="0" w:after="0"/>
+        <w:ind w:firstLine="720"/>
+      </w:pPr>
+      <w:r>
+        <w:t xml:space="preserve">- Navigator </w:t>
+      </w:r>
+      <w:r>
+        <w:rPr>
+          <w:i/>
+          <w:iCs/>
+        </w:rPr>
+        <w:t>form</w:t>
+      </w:r>
+    </w:p>
+    <w:p>
+      <w:pPr>
+        <w:spacing w:before="0" w:after="0"/>
       </w:pPr>
       <w:r>
         <w:tab/>
-        <w:t>- accountCreator class</w:t>
+        <w:t xml:space="preserve">- </w:t>
+      </w:r>
+      <w:proofErr w:type="spellStart"/>
+      <w:r>
+        <w:t>AccountTypeEnum</w:t>
+      </w:r>
+      <w:proofErr w:type="spellEnd"/>
+      <w:r>
+        <w:t xml:space="preserve"> enumeration</w:t>
       </w:r>
     </w:p>
     <w:p>
@@ -2853,7 +2804,15 @@
       </w:pPr>
       <w:r>
         <w:tab/>
-        <w:t>- AccountTypeEnum enumeration</w:t>
+        <w:t xml:space="preserve">- </w:t>
+      </w:r>
+      <w:proofErr w:type="spellStart"/>
+      <w:r>
+        <w:t>AdminAccount</w:t>
+      </w:r>
+      <w:proofErr w:type="spellEnd"/>
+      <w:r>
+        <w:t xml:space="preserve"> class</w:t>
       </w:r>
     </w:p>
     <w:p>
@@ -2862,16 +2821,45 @@
       </w:pPr>
       <w:r>
         <w:tab/>
-        <w:t>- AdminAccount class</w:t>
+        <w:t xml:space="preserve">- Login </w:t>
+      </w:r>
+      <w:r>
+        <w:rPr>
+          <w:i/>
+          <w:iCs/>
+        </w:rPr>
+        <w:t>form</w:t>
       </w:r>
     </w:p>
     <w:p>
       <w:pPr>
         <w:spacing w:before="0" w:after="0"/>
+        <w:rPr>
+          <w:i/>
+          <w:iCs/>
+        </w:rPr>
       </w:pPr>
       <w:r>
         <w:tab/>
-        <w:t>- Login class</w:t>
+        <w:t xml:space="preserve">- </w:t>
+      </w:r>
+      <w:proofErr w:type="spellStart"/>
+      <w:r>
+        <w:t>MoneyHub</w:t>
+      </w:r>
+      <w:r>
+        <w:t>Client</w:t>
+      </w:r>
+      <w:proofErr w:type="spellEnd"/>
+      <w:r>
+        <w:t xml:space="preserve"> </w:t>
+      </w:r>
+      <w:r>
+        <w:rPr>
+          <w:i/>
+          <w:iCs/>
+        </w:rPr>
+        <w:t>form</w:t>
       </w:r>
     </w:p>
     <w:p>
@@ -2880,7 +2868,23 @@
       </w:pPr>
       <w:r>
         <w:tab/>
-        <w:t>- MoneyHub class</w:t>
+        <w:t xml:space="preserve">- </w:t>
+      </w:r>
+      <w:proofErr w:type="spellStart"/>
+      <w:r>
+        <w:t>UserAccount</w:t>
+      </w:r>
+      <w:proofErr w:type="spellEnd"/>
+      <w:r>
+        <w:t xml:space="preserve"> class</w:t>
+      </w:r>
+    </w:p>
+    <w:p>
+      <w:pPr>
+        <w:pStyle w:val="Heading3"/>
+      </w:pPr>
+      <w:r>
+        <w:t>6.1.2 – Server Component</w:t>
       </w:r>
     </w:p>
     <w:p>
@@ -2889,33 +2893,15 @@
       </w:pPr>
       <w:r>
         <w:tab/>
-        <w:t>- Navigator class</w:t>
-      </w:r>
-    </w:p>
-    <w:p>
-      <w:pPr>
-        <w:spacing w:before="0" w:after="0"/>
-      </w:pPr>
-      <w:r>
-        <w:tab/>
-        <w:t>- UserAccount class</w:t>
-      </w:r>
-    </w:p>
-    <w:p>
-      <w:pPr>
-        <w:spacing w:before="0" w:after="0"/>
-      </w:pPr>
-      <w:r>
-        <w:t>6.1.2 – Server Component</w:t>
-      </w:r>
-    </w:p>
-    <w:p>
-      <w:pPr>
-        <w:spacing w:before="0" w:after="0"/>
-      </w:pPr>
-      <w:r>
-        <w:tab/>
-        <w:t>- ServerDriver class</w:t>
+        <w:t xml:space="preserve">- </w:t>
+      </w:r>
+      <w:proofErr w:type="spellStart"/>
+      <w:r>
+        <w:t>ServerDriver</w:t>
+      </w:r>
+      <w:proofErr w:type="spellEnd"/>
+      <w:r>
+        <w:t xml:space="preserve"> class</w:t>
       </w:r>
     </w:p>
     <w:p>
@@ -2929,7 +2915,7 @@
     </w:p>
     <w:p>
       <w:pPr>
-        <w:spacing w:before="0" w:after="0"/>
+        <w:pStyle w:val="Heading3"/>
       </w:pPr>
       <w:r>
         <w:t>6.1.3 – Database Component</w:t>
@@ -2949,6 +2935,7 @@
         <w:pStyle w:val="Heading2"/>
       </w:pPr>
       <w:r>
+        <w:lastRenderedPageBreak/>
         <w:t xml:space="preserve">6.2 </w:t>
       </w:r>
       <w:r>
@@ -2956,25 +2943,424 @@
       </w:r>
     </w:p>
     <w:p>
+      <w:pPr>
+        <w:pStyle w:val="Heading3"/>
+      </w:pPr>
       <w:r>
         <w:t>6.2.1 – Client Component</w:t>
       </w:r>
     </w:p>
     <w:p>
+      <w:r>
+        <w:t xml:space="preserve">The client contains many classes and forms that handle the </w:t>
+      </w:r>
+      <w:proofErr w:type="gramStart"/>
+      <w:r>
+        <w:t>users</w:t>
+      </w:r>
+      <w:proofErr w:type="gramEnd"/>
+      <w:r>
+        <w:t xml:space="preserve"> actions while interacting the system. </w:t>
+      </w:r>
+    </w:p>
+    <w:p>
+      <w:r>
+        <w:drawing>
+          <wp:anchor distT="0" distB="0" distL="114300" distR="114300" simplePos="0" relativeHeight="251661312" behindDoc="0" locked="0" layoutInCell="1" allowOverlap="1" wp14:anchorId="2051CF55" wp14:editId="6C80A6C3">
+            <wp:simplePos x="0" y="0"/>
+            <wp:positionH relativeFrom="column">
+              <wp:posOffset>2752973</wp:posOffset>
+            </wp:positionH>
+            <wp:positionV relativeFrom="paragraph">
+              <wp:posOffset>553085</wp:posOffset>
+            </wp:positionV>
+            <wp:extent cx="1371600" cy="4545330"/>
+            <wp:effectExtent l="0" t="0" r="0" b="7620"/>
+            <wp:wrapTopAndBottom/>
+            <wp:docPr id="6" name="Picture 6"/>
+            <wp:cNvGraphicFramePr>
+              <a:graphicFrameLocks xmlns:a="http://schemas.openxmlformats.org/drawingml/2006/main" noChangeAspect="1"/>
+            </wp:cNvGraphicFramePr>
+            <a:graphic xmlns:a="http://schemas.openxmlformats.org/drawingml/2006/main">
+              <a:graphicData uri="http://schemas.openxmlformats.org/drawingml/2006/picture">
+                <pic:pic xmlns:pic="http://schemas.openxmlformats.org/drawingml/2006/picture">
+                  <pic:nvPicPr>
+                    <pic:cNvPr id="1" name=""/>
+                    <pic:cNvPicPr/>
+                  </pic:nvPicPr>
+                  <pic:blipFill>
+                    <a:blip r:embed="rId9">
+                      <a:extLst>
+                        <a:ext uri="{28A0092B-C50C-407E-A947-70E740481C1C}">
+                          <a14:useLocalDpi xmlns:a14="http://schemas.microsoft.com/office/drawing/2010/main" val="0"/>
+                        </a:ext>
+                      </a:extLst>
+                    </a:blip>
+                    <a:stretch>
+                      <a:fillRect/>
+                    </a:stretch>
+                  </pic:blipFill>
+                  <pic:spPr>
+                    <a:xfrm>
+                      <a:off x="0" y="0"/>
+                      <a:ext cx="1371600" cy="4545330"/>
+                    </a:xfrm>
+                    <a:prstGeom prst="rect">
+                      <a:avLst/>
+                    </a:prstGeom>
+                  </pic:spPr>
+                </pic:pic>
+              </a:graphicData>
+            </a:graphic>
+            <wp14:sizeRelH relativeFrom="margin">
+              <wp14:pctWidth>0</wp14:pctWidth>
+            </wp14:sizeRelH>
+            <wp14:sizeRelV relativeFrom="margin">
+              <wp14:pctHeight>0</wp14:pctHeight>
+            </wp14:sizeRelV>
+          </wp:anchor>
+        </w:drawing>
+      </w:r>
+      <w:r>
+        <w:drawing>
+          <wp:anchor distT="0" distB="0" distL="114300" distR="114300" simplePos="0" relativeHeight="251660288" behindDoc="0" locked="0" layoutInCell="1" allowOverlap="1" wp14:anchorId="03F7DDC3" wp14:editId="25DFCF95">
+            <wp:simplePos x="0" y="0"/>
+            <wp:positionH relativeFrom="column">
+              <wp:posOffset>208280</wp:posOffset>
+            </wp:positionH>
+            <wp:positionV relativeFrom="paragraph">
+              <wp:posOffset>553085</wp:posOffset>
+            </wp:positionV>
+            <wp:extent cx="1438275" cy="4658995"/>
+            <wp:effectExtent l="0" t="0" r="9525" b="8255"/>
+            <wp:wrapTopAndBottom/>
+            <wp:docPr id="4" name="Picture 4"/>
+            <wp:cNvGraphicFramePr>
+              <a:graphicFrameLocks xmlns:a="http://schemas.openxmlformats.org/drawingml/2006/main" noChangeAspect="1"/>
+            </wp:cNvGraphicFramePr>
+            <a:graphic xmlns:a="http://schemas.openxmlformats.org/drawingml/2006/main">
+              <a:graphicData uri="http://schemas.openxmlformats.org/drawingml/2006/picture">
+                <pic:pic xmlns:pic="http://schemas.openxmlformats.org/drawingml/2006/picture">
+                  <pic:nvPicPr>
+                    <pic:cNvPr id="1" name=""/>
+                    <pic:cNvPicPr/>
+                  </pic:nvPicPr>
+                  <pic:blipFill rotWithShape="1">
+                    <a:blip r:embed="rId10">
+                      <a:extLst>
+                        <a:ext uri="{28A0092B-C50C-407E-A947-70E740481C1C}">
+                          <a14:useLocalDpi xmlns:a14="http://schemas.microsoft.com/office/drawing/2010/main" val="0"/>
+                        </a:ext>
+                      </a:extLst>
+                    </a:blip>
+                    <a:srcRect b="1454"/>
+                    <a:stretch/>
+                  </pic:blipFill>
+                  <pic:spPr bwMode="auto">
+                    <a:xfrm>
+                      <a:off x="0" y="0"/>
+                      <a:ext cx="1438275" cy="4658995"/>
+                    </a:xfrm>
+                    <a:prstGeom prst="rect">
+                      <a:avLst/>
+                    </a:prstGeom>
+                    <a:ln>
+                      <a:noFill/>
+                    </a:ln>
+                    <a:extLst>
+                      <a:ext uri="{53640926-AAD7-44D8-BBD7-CCE9431645EC}">
+                        <a14:shadowObscured xmlns:a14="http://schemas.microsoft.com/office/drawing/2010/main"/>
+                      </a:ext>
+                    </a:extLst>
+                  </pic:spPr>
+                </pic:pic>
+              </a:graphicData>
+            </a:graphic>
+            <wp14:sizeRelH relativeFrom="margin">
+              <wp14:pctWidth>0</wp14:pctWidth>
+            </wp14:sizeRelH>
+            <wp14:sizeRelV relativeFrom="margin">
+              <wp14:pctHeight>0</wp14:pctHeight>
+            </wp14:sizeRelV>
+          </wp:anchor>
+        </w:drawing>
+      </w:r>
+      <w:r>
+        <w:tab/>
+        <w:t>-</w:t>
+      </w:r>
+      <w:proofErr w:type="spellStart"/>
+      <w:r>
+        <w:t>accountCreator</w:t>
+      </w:r>
+      <w:proofErr w:type="spellEnd"/>
+      <w:r>
+        <w:t xml:space="preserve">: This is the form that is displayed while </w:t>
+      </w:r>
+      <w:r>
+        <w:t xml:space="preserve">a new class is being created. If a field is invalid, it will be indicated with </w:t>
+      </w:r>
+      <w:proofErr w:type="spellStart"/>
+      <w:r>
+        <w:t>ared</w:t>
+      </w:r>
+      <w:proofErr w:type="spellEnd"/>
+      <w:r>
+        <w:t xml:space="preserve"> marker and the overall error message will be displayed.</w:t>
+      </w:r>
+      <w:r>
+        <w:rPr>
+          <w:noProof/>
+        </w:rPr>
+        <w:t xml:space="preserve"> </w:t>
+      </w:r>
+    </w:p>
+    <w:p>
+      <w:pPr>
+        <w:ind w:firstLine="720"/>
+      </w:pPr>
+      <w:r>
+        <w:t>-Navigator</w:t>
+      </w:r>
+      <w:r>
+        <w:t xml:space="preserve"> (above right)</w:t>
+      </w:r>
+      <w:r>
+        <w:t xml:space="preserve"> – this is the preliminary design of the menu that the users will utilize to navigate throughout the application</w:t>
+      </w:r>
+    </w:p>
+    <w:p>
+      <w:r>
+        <w:tab/>
+        <w:t xml:space="preserve">- </w:t>
+      </w:r>
+      <w:proofErr w:type="spellStart"/>
+      <w:r>
+        <w:t>AccountTypeEnum</w:t>
+      </w:r>
+      <w:proofErr w:type="spellEnd"/>
+      <w:r>
+        <w:t>- this enumeration will help classify accounts so that the forms layout can be adjusted accordingly</w:t>
+      </w:r>
+    </w:p>
+    <w:p>
+      <w:r>
+        <w:rPr>
+          <w:noProof/>
+        </w:rPr>
+        <w:lastRenderedPageBreak/>
+        <w:drawing>
+          <wp:anchor distT="0" distB="0" distL="114300" distR="114300" simplePos="0" relativeHeight="251659264" behindDoc="1" locked="0" layoutInCell="1" allowOverlap="1" wp14:anchorId="71CFDFB1" wp14:editId="11145E36">
+            <wp:simplePos x="0" y="0"/>
+            <wp:positionH relativeFrom="column">
+              <wp:posOffset>2200828</wp:posOffset>
+            </wp:positionH>
+            <wp:positionV relativeFrom="paragraph">
+              <wp:posOffset>800100</wp:posOffset>
+            </wp:positionV>
+            <wp:extent cx="3839210" cy="2789555"/>
+            <wp:effectExtent l="0" t="0" r="8890" b="0"/>
+            <wp:wrapTopAndBottom/>
+            <wp:docPr id="3" name="Picture 3"/>
+            <wp:cNvGraphicFramePr>
+              <a:graphicFrameLocks xmlns:a="http://schemas.openxmlformats.org/drawingml/2006/main" noChangeAspect="1"/>
+            </wp:cNvGraphicFramePr>
+            <a:graphic xmlns:a="http://schemas.openxmlformats.org/drawingml/2006/main">
+              <a:graphicData uri="http://schemas.openxmlformats.org/drawingml/2006/picture">
+                <pic:pic xmlns:pic="http://schemas.openxmlformats.org/drawingml/2006/picture">
+                  <pic:nvPicPr>
+                    <pic:cNvPr id="1" name=""/>
+                    <pic:cNvPicPr/>
+                  </pic:nvPicPr>
+                  <pic:blipFill>
+                    <a:blip r:embed="rId11" cstate="print">
+                      <a:extLst>
+                        <a:ext uri="{28A0092B-C50C-407E-A947-70E740481C1C}">
+                          <a14:useLocalDpi xmlns:a14="http://schemas.microsoft.com/office/drawing/2010/main" val="0"/>
+                        </a:ext>
+                      </a:extLst>
+                    </a:blip>
+                    <a:stretch>
+                      <a:fillRect/>
+                    </a:stretch>
+                  </pic:blipFill>
+                  <pic:spPr>
+                    <a:xfrm>
+                      <a:off x="0" y="0"/>
+                      <a:ext cx="3839210" cy="2789555"/>
+                    </a:xfrm>
+                    <a:prstGeom prst="rect">
+                      <a:avLst/>
+                    </a:prstGeom>
+                  </pic:spPr>
+                </pic:pic>
+              </a:graphicData>
+            </a:graphic>
+            <wp14:sizeRelH relativeFrom="margin">
+              <wp14:pctWidth>0</wp14:pctWidth>
+            </wp14:sizeRelH>
+            <wp14:sizeRelV relativeFrom="margin">
+              <wp14:pctHeight>0</wp14:pctHeight>
+            </wp14:sizeRelV>
+          </wp:anchor>
+        </w:drawing>
+      </w:r>
+      <w:r>
+        <w:drawing>
+          <wp:anchor distT="0" distB="0" distL="114300" distR="114300" simplePos="0" relativeHeight="251658240" behindDoc="1" locked="0" layoutInCell="1" allowOverlap="1" wp14:anchorId="30CD8F05" wp14:editId="6980F268">
+            <wp:simplePos x="0" y="0"/>
+            <wp:positionH relativeFrom="column">
+              <wp:posOffset>-451430</wp:posOffset>
+            </wp:positionH>
+            <wp:positionV relativeFrom="paragraph">
+              <wp:posOffset>800735</wp:posOffset>
+            </wp:positionV>
+            <wp:extent cx="2599690" cy="2809240"/>
+            <wp:effectExtent l="0" t="0" r="0" b="0"/>
+            <wp:wrapTopAndBottom/>
+            <wp:docPr id="2" name="Picture 2"/>
+            <wp:cNvGraphicFramePr>
+              <a:graphicFrameLocks xmlns:a="http://schemas.openxmlformats.org/drawingml/2006/main" noChangeAspect="1"/>
+            </wp:cNvGraphicFramePr>
+            <a:graphic xmlns:a="http://schemas.openxmlformats.org/drawingml/2006/main">
+              <a:graphicData uri="http://schemas.openxmlformats.org/drawingml/2006/picture">
+                <pic:pic xmlns:pic="http://schemas.openxmlformats.org/drawingml/2006/picture">
+                  <pic:nvPicPr>
+                    <pic:cNvPr id="1" name=""/>
+                    <pic:cNvPicPr/>
+                  </pic:nvPicPr>
+                  <pic:blipFill>
+                    <a:blip r:embed="rId12">
+                      <a:extLst>
+                        <a:ext uri="{28A0092B-C50C-407E-A947-70E740481C1C}">
+                          <a14:useLocalDpi xmlns:a14="http://schemas.microsoft.com/office/drawing/2010/main" val="0"/>
+                        </a:ext>
+                      </a:extLst>
+                    </a:blip>
+                    <a:stretch>
+                      <a:fillRect/>
+                    </a:stretch>
+                  </pic:blipFill>
+                  <pic:spPr>
+                    <a:xfrm>
+                      <a:off x="0" y="0"/>
+                      <a:ext cx="2599690" cy="2809240"/>
+                    </a:xfrm>
+                    <a:prstGeom prst="rect">
+                      <a:avLst/>
+                    </a:prstGeom>
+                  </pic:spPr>
+                </pic:pic>
+              </a:graphicData>
+            </a:graphic>
+          </wp:anchor>
+        </w:drawing>
+      </w:r>
+      <w:r>
+        <w:tab/>
+        <w:t>-Login (bottom left) – The first panel the users will see when they open our application. This is where the user will enter their username or password before continuing into the application. The user will also have the option to select “remember username”, “create an account” or “forgot password”</w:t>
+      </w:r>
+    </w:p>
+    <w:p/>
+    <w:p>
+      <w:r>
+        <w:tab/>
+        <w:t>-</w:t>
+      </w:r>
+      <w:proofErr w:type="spellStart"/>
+      <w:r>
+        <w:t>MoneyHubClient</w:t>
+      </w:r>
+      <w:proofErr w:type="spellEnd"/>
+      <w:r>
+        <w:t xml:space="preserve"> (above right) – this is the base form of the GUI. It will hold the panels for the login as well as the navigation panel and account creator when those options are selected.</w:t>
+      </w:r>
+      <w:r>
+        <w:t xml:space="preserve"> Options for the settings, minimization, and exiting are in the top right of the panel. Additionally, the log out button will be visible once users successfully are logged into the system.</w:t>
+      </w:r>
+    </w:p>
+    <w:p>
+      <w:r>
+        <w:tab/>
+        <w:t>-</w:t>
+      </w:r>
+      <w:proofErr w:type="spellStart"/>
+      <w:r>
+        <w:t>UserAccount</w:t>
+      </w:r>
+      <w:proofErr w:type="spellEnd"/>
+      <w:r>
+        <w:t xml:space="preserve"> – this class will be used to store the information regarding a user’s accounts as well as other information. </w:t>
+      </w:r>
+    </w:p>
+    <w:p>
+      <w:r>
+        <w:t>The UML class diagram below will show how the user and their accounts are related:</w:t>
+      </w:r>
+    </w:p>
+    <w:p>
+      <w:r>
+        <w:lastRenderedPageBreak/>
+        <w:drawing>
+          <wp:inline distT="0" distB="0" distL="0" distR="0" wp14:anchorId="4F06CB93" wp14:editId="1CF587A4">
+            <wp:extent cx="5486400" cy="2465070"/>
+            <wp:effectExtent l="0" t="0" r="0" b="0"/>
+            <wp:docPr id="7" name="Picture 7"/>
+            <wp:cNvGraphicFramePr>
+              <a:graphicFrameLocks xmlns:a="http://schemas.openxmlformats.org/drawingml/2006/main" noChangeAspect="1"/>
+            </wp:cNvGraphicFramePr>
+            <a:graphic xmlns:a="http://schemas.openxmlformats.org/drawingml/2006/main">
+              <a:graphicData uri="http://schemas.openxmlformats.org/drawingml/2006/picture">
+                <pic:pic xmlns:pic="http://schemas.openxmlformats.org/drawingml/2006/picture">
+                  <pic:nvPicPr>
+                    <pic:cNvPr id="1" name=""/>
+                    <pic:cNvPicPr/>
+                  </pic:nvPicPr>
+                  <pic:blipFill>
+                    <a:blip r:embed="rId13"/>
+                    <a:stretch>
+                      <a:fillRect/>
+                    </a:stretch>
+                  </pic:blipFill>
+                  <pic:spPr>
+                    <a:xfrm>
+                      <a:off x="0" y="0"/>
+                      <a:ext cx="5486400" cy="2465070"/>
+                    </a:xfrm>
+                    <a:prstGeom prst="rect">
+                      <a:avLst/>
+                    </a:prstGeom>
+                  </pic:spPr>
+                </pic:pic>
+              </a:graphicData>
+            </a:graphic>
+          </wp:inline>
+        </w:drawing>
+      </w:r>
+    </w:p>
+    <w:p>
+      <w:pPr>
+        <w:pStyle w:val="Heading3"/>
+      </w:pPr>
+      <w:r>
+        <w:t>6.2.2 – Server Component</w:t>
+      </w:r>
+    </w:p>
+    <w:p>
       <w:pPr>
         <w:spacing w:before="0" w:after="0"/>
       </w:pPr>
       <w:r>
-        <w:t>6.2.2 – Server Component</w:t>
-      </w:r>
-    </w:p>
-    <w:p>
-      <w:pPr>
-        <w:spacing w:before="0" w:after="0"/>
-      </w:pPr>
-      <w:r>
         <w:tab/>
-        <w:t>- ServerDriver: The main application of the server. This is what will wait and listen for incoming requests from the client.</w:t>
+        <w:t xml:space="preserve">- </w:t>
+      </w:r>
+      <w:proofErr w:type="spellStart"/>
+      <w:r>
+        <w:t>ServerDriver</w:t>
+      </w:r>
+      <w:proofErr w:type="spellEnd"/>
+      <w:r>
+        <w:t>: The main application of the server. This is what will wait and listen for incoming requests from the client.</w:t>
       </w:r>
     </w:p>
     <w:p>
@@ -2988,18 +3374,17 @@
     </w:p>
     <w:p>
       <w:pPr>
+        <w:pStyle w:val="Heading3"/>
+      </w:pPr>
+      <w:r>
+        <w:t>6.2.3 – Database Component</w:t>
+      </w:r>
+    </w:p>
+    <w:p>
+      <w:pPr>
         <w:spacing w:before="0" w:after="0"/>
       </w:pPr>
       <w:r>
-        <w:t>6.2.3 – Database Component</w:t>
-      </w:r>
-    </w:p>
-    <w:p>
-      <w:pPr>
-        <w:spacing w:before="0" w:after="0"/>
-      </w:pPr>
-      <w:r>
-        <w:lastRenderedPageBreak/>
         <w:tab/>
         <w:t>- MySQL server: The database system that is used to implement and maintain user account information</w:t>
       </w:r>
@@ -3017,27 +3402,101 @@
     </w:p>
     <w:p>
       <w:pPr>
+        <w:pStyle w:val="Heading3"/>
+      </w:pPr>
+      <w:r>
+        <w:t>6.3.1 – Client Component</w:t>
+      </w:r>
+    </w:p>
+    <w:p>
+      <w:r>
+        <w:rPr>
+          <w:noProof/>
+        </w:rPr>
+        <w:drawing>
+          <wp:anchor distT="0" distB="0" distL="114300" distR="114300" simplePos="0" relativeHeight="251662336" behindDoc="0" locked="0" layoutInCell="1" allowOverlap="1" wp14:anchorId="4C8291FD" wp14:editId="5106DB39">
+            <wp:simplePos x="0" y="0"/>
+            <wp:positionH relativeFrom="column">
+              <wp:posOffset>1491</wp:posOffset>
+            </wp:positionH>
+            <wp:positionV relativeFrom="paragraph">
+              <wp:posOffset>658552</wp:posOffset>
+            </wp:positionV>
+            <wp:extent cx="5342597" cy="2623931"/>
+            <wp:effectExtent l="0" t="0" r="0" b="5080"/>
+            <wp:wrapTopAndBottom/>
+            <wp:docPr id="8" name="Picture 8"/>
+            <wp:cNvGraphicFramePr>
+              <a:graphicFrameLocks xmlns:a="http://schemas.openxmlformats.org/drawingml/2006/main" noChangeAspect="1"/>
+            </wp:cNvGraphicFramePr>
+            <a:graphic xmlns:a="http://schemas.openxmlformats.org/drawingml/2006/main">
+              <a:graphicData uri="http://schemas.openxmlformats.org/drawingml/2006/picture">
+                <pic:pic xmlns:pic="http://schemas.openxmlformats.org/drawingml/2006/picture">
+                  <pic:nvPicPr>
+                    <pic:cNvPr id="1" name=""/>
+                    <pic:cNvPicPr/>
+                  </pic:nvPicPr>
+                  <pic:blipFill>
+                    <a:blip r:embed="rId14">
+                      <a:extLst>
+                        <a:ext uri="{28A0092B-C50C-407E-A947-70E740481C1C}">
+                          <a14:useLocalDpi xmlns:a14="http://schemas.microsoft.com/office/drawing/2010/main" val="0"/>
+                        </a:ext>
+                      </a:extLst>
+                    </a:blip>
+                    <a:stretch>
+                      <a:fillRect/>
+                    </a:stretch>
+                  </pic:blipFill>
+                  <pic:spPr>
+                    <a:xfrm>
+                      <a:off x="0" y="0"/>
+                      <a:ext cx="5342597" cy="2623931"/>
+                    </a:xfrm>
+                    <a:prstGeom prst="rect">
+                      <a:avLst/>
+                    </a:prstGeom>
+                  </pic:spPr>
+                </pic:pic>
+              </a:graphicData>
+            </a:graphic>
+            <wp14:sizeRelH relativeFrom="margin">
+              <wp14:pctWidth>0</wp14:pctWidth>
+            </wp14:sizeRelH>
+            <wp14:sizeRelV relativeFrom="margin">
+              <wp14:pctHeight>0</wp14:pctHeight>
+            </wp14:sizeRelV>
+          </wp:anchor>
+        </w:drawing>
+      </w:r>
+      <w:r>
+        <w:t xml:space="preserve">The client has the overall responsibility of connection interpreting the user’s actions into events that the server and database will understand, and then be able to display back the results for that user. </w:t>
+      </w:r>
+    </w:p>
+    <w:p/>
+    <w:p>
+      <w:pPr>
+        <w:pStyle w:val="Heading3"/>
+      </w:pPr>
+      <w:r>
+        <w:t>6.3.2 – Server Component</w:t>
+      </w:r>
+    </w:p>
+    <w:p>
+      <w:pPr>
         <w:spacing w:before="0" w:after="0"/>
       </w:pPr>
       <w:r>
-        <w:t>6.3.1 – Client Component</w:t>
-      </w:r>
-    </w:p>
-    <w:p>
-      <w:pPr>
-        <w:spacing w:before="0" w:after="0"/>
-      </w:pPr>
-      <w:r>
-        <w:t>6.3.2 – Server Component</w:t>
-      </w:r>
-    </w:p>
-    <w:p>
-      <w:pPr>
-        <w:spacing w:before="0" w:after="0"/>
-      </w:pPr>
-      <w:r>
         <w:tab/>
-        <w:t xml:space="preserve">- ServerDriver: Listen for request from clients, process their requests, and return either a fail state report, or the data requested by </w:t>
+        <w:t xml:space="preserve">- </w:t>
+      </w:r>
+      <w:proofErr w:type="spellStart"/>
+      <w:r>
+        <w:t>ServerDriver</w:t>
+      </w:r>
+      <w:proofErr w:type="spellEnd"/>
+      <w:r>
+        <w:t xml:space="preserve">: Listen for request from clients, process their requests, and return either a fail state report, or the data requested by </w:t>
       </w:r>
       <w:r>
         <w:t>the user.</w:t>
@@ -3054,7 +3513,7 @@
     </w:p>
     <w:p>
       <w:pPr>
-        <w:spacing w:before="0" w:after="0"/>
+        <w:pStyle w:val="Heading3"/>
       </w:pPr>
       <w:r>
         <w:t>6.3.3 – Database Component</w:t>
@@ -3081,19 +3540,39 @@
       </w:r>
     </w:p>
     <w:p>
+      <w:pPr>
+        <w:pStyle w:val="Heading3"/>
+      </w:pPr>
       <w:r>
         <w:t>6.3.1 – Client Component</w:t>
       </w:r>
     </w:p>
     <w:p>
       <w:r>
+        <w:tab/>
+        <w:t xml:space="preserve">-Login – usernames and passwords must be retrieved and validated from the database before they can be logged into the system. This will require a connection to view the user’s information. Furthermore, this will require mor time to be spend validating the credentials </w:t>
+      </w:r>
+    </w:p>
+    <w:p>
+      <w:pPr>
+        <w:pStyle w:val="Heading3"/>
+      </w:pPr>
+      <w:r>
         <w:t>6.3.2 – Server Component</w:t>
       </w:r>
     </w:p>
     <w:p>
       <w:r>
         <w:tab/>
-        <w:t>- ServerDriver: Must allow for concurrent access to the database.</w:t>
+        <w:t xml:space="preserve">- </w:t>
+      </w:r>
+      <w:proofErr w:type="spellStart"/>
+      <w:r>
+        <w:t>ServerDriver</w:t>
+      </w:r>
+      <w:proofErr w:type="spellEnd"/>
+      <w:r>
+        <w:t>: Must allow for concurrent access to the database.</w:t>
       </w:r>
     </w:p>
     <w:p>
@@ -3108,11 +3587,22 @@
       </w:r>
     </w:p>
     <w:p>
+      <w:pPr>
+        <w:pStyle w:val="Heading3"/>
+      </w:pPr>
       <w:r>
         <w:t>6.3.1 – Client Component</w:t>
       </w:r>
     </w:p>
     <w:p>
+      <w:r>
+        <w:t xml:space="preserve">The client is composed of various forms that allow for the display of various windows while using the product. </w:t>
+      </w:r>
+      <w:r>
+        <w:t>These components were discussed in section 6.2 and will be added to as needed as development progresses. An example of a component that has not yet been implemented will be the overview window. This form will be where the summary of the user’s data will be presented.</w:t>
+      </w:r>
+    </w:p>
+    <w:p>
       <w:pPr>
         <w:pStyle w:val="Heading2"/>
       </w:pPr>
@@ -3124,11 +3614,25 @@
       </w:r>
     </w:p>
     <w:p>
+      <w:pPr>
+        <w:pStyle w:val="Heading3"/>
+      </w:pPr>
       <w:r>
         <w:t>6.3.1 – Client Component</w:t>
       </w:r>
     </w:p>
     <w:p>
+      <w:pPr>
+        <w:ind w:firstLine="720"/>
+      </w:pPr>
+      <w:r>
+        <w:t xml:space="preserve">-This component will interact with the server and database components via data sent over a TCP connection. </w:t>
+      </w:r>
+    </w:p>
+    <w:p>
+      <w:pPr>
+        <w:pStyle w:val="Heading3"/>
+      </w:pPr>
       <w:r>
         <w:t>6.3.2 – Server Component</w:t>
       </w:r>
@@ -3140,6 +3644,9 @@
       </w:r>
     </w:p>
     <w:p>
+      <w:pPr>
+        <w:pStyle w:val="Heading3"/>
+      </w:pPr>
       <w:r>
         <w:t>6.3.3 – Database Component</w:t>
       </w:r>
@@ -3158,6 +3665,7 @@
         <w:pStyle w:val="Heading2"/>
       </w:pPr>
       <w:r>
+        <w:lastRenderedPageBreak/>
         <w:t xml:space="preserve">6.7 </w:t>
       </w:r>
       <w:r>
@@ -3165,19 +3673,39 @@
       </w:r>
     </w:p>
     <w:p>
+      <w:pPr>
+        <w:pStyle w:val="Heading3"/>
+      </w:pPr>
       <w:r>
         <w:t>6.3.1 – Client Component</w:t>
       </w:r>
     </w:p>
     <w:p>
       <w:r>
+        <w:tab/>
+        <w:t>-GUI will require the most memory since the forms will utilize various images held in the resource folder of the program.</w:t>
+      </w:r>
+    </w:p>
+    <w:p>
+      <w:pPr>
+        <w:pStyle w:val="Heading3"/>
+      </w:pPr>
+      <w:r>
         <w:t>6.3.2 – Server Component</w:t>
       </w:r>
     </w:p>
     <w:p>
       <w:r>
         <w:tab/>
-        <w:t>- ServerDriver:</w:t>
+        <w:t xml:space="preserve">- </w:t>
+      </w:r>
+      <w:proofErr w:type="spellStart"/>
+      <w:r>
+        <w:t>ServerDriver</w:t>
+      </w:r>
+      <w:proofErr w:type="spellEnd"/>
+      <w:r>
+        <w:t>:</w:t>
       </w:r>
       <w:r>
         <w:t xml:space="preserve"> Minimal memory usage. Each concurrent access must have access to the database server. This is a possible race condition and must be mitigated by locking the database connection to a specific thread.</w:t>
@@ -3188,7 +3716,6 @@
         <w:pStyle w:val="Heading2"/>
       </w:pPr>
       <w:r>
-        <w:lastRenderedPageBreak/>
         <w:t xml:space="preserve">6.8 </w:t>
       </w:r>
       <w:r>
@@ -3196,19 +3723,51 @@
       </w:r>
     </w:p>
     <w:p>
+      <w:pPr>
+        <w:pStyle w:val="Heading3"/>
+      </w:pPr>
       <w:r>
         <w:t>6.3.1 – Client Component</w:t>
       </w:r>
     </w:p>
     <w:p>
       <w:r>
+        <w:tab/>
+        <w:t>-Logins are validated by sending the username and password entered in the fields of the login form to the server. The server will then query the database. If the username exists and the entered password matches that which is held in the database, the login will be accepted.</w:t>
+      </w:r>
+    </w:p>
+    <w:p>
+      <w:r>
+        <w:tab/>
+        <w:t xml:space="preserve">-Creating an account will require all the fields in the account creator form to not be empty as well as meet the requirements laid out in the requirements document. </w:t>
+      </w:r>
+    </w:p>
+    <w:p>
+      <w:r>
+        <w:tab/>
+        <w:t>-Once a user’s account is created, the data will be entered into an object that is then formatted and sent to the server where it is parsed and stored in the database. The same process but in reverse is used when the user is logged in and the data in the overview form is loaded.</w:t>
+      </w:r>
+    </w:p>
+    <w:p>
+      <w:pPr>
+        <w:pStyle w:val="Heading3"/>
+      </w:pPr>
+      <w:r>
         <w:t>6.3.2 – Server Component</w:t>
       </w:r>
     </w:p>
     <w:p>
       <w:r>
         <w:tab/>
-        <w:t>- ServerDriver: Will spawn a new thread for each concurrent access to the database. This will be limited the number of threads that can be executed by the system’s processor.</w:t>
+        <w:t xml:space="preserve">- </w:t>
+      </w:r>
+      <w:proofErr w:type="spellStart"/>
+      <w:r>
+        <w:t>ServerDriver</w:t>
+      </w:r>
+      <w:proofErr w:type="spellEnd"/>
+      <w:r>
+        <w:t>: Will spawn a new thread for each concurrent access to the database. This will be limited the number of threads that can be executed by the system’s processor.</w:t>
       </w:r>
     </w:p>
     <w:p>
@@ -3219,15 +3778,175 @@
         <w:t xml:space="preserve">6.9 </w:t>
       </w:r>
       <w:r>
-        <w:t>Interface and Export</w:t>
-      </w:r>
-    </w:p>
-    <w:p>
+        <w:t>Detailed Subsystem design and interfaces</w:t>
+      </w:r>
+    </w:p>
+    <w:p>
+      <w:pPr>
+        <w:pStyle w:val="Heading3"/>
+      </w:pPr>
       <w:r>
         <w:t>6.3.1 – Client Component</w:t>
       </w:r>
     </w:p>
     <w:p>
+      <w:r>
+        <w:t xml:space="preserve">The client has the main service of retrieving, setting, and displaying data from the database. Each user will maintain a data structure that contains all their account information. Once the user logs in successfully, since efficiency is not an enormous concern for the prototype phase, the </w:t>
+      </w:r>
+      <w:r>
+        <w:t>data for each of the user’s accounts is loaded into a data structure. From there, the client will parse the data into the various forms that the user can view.</w:t>
+      </w:r>
+    </w:p>
+    <w:p>
+      <w:r>
+        <w:t>The major exceptions that can affect the usage of the system are outlined in the table below.</w:t>
+      </w:r>
+    </w:p>
+    <w:tbl>
+      <w:tblPr>
+        <w:tblStyle w:val="TableGrid"/>
+        <w:tblW w:w="8725" w:type="dxa"/>
+        <w:tblLook w:val="04A0" w:firstRow="1" w:lastRow="0" w:firstColumn="1" w:lastColumn="0" w:noHBand="0" w:noVBand="1"/>
+      </w:tblPr>
+      <w:tblGrid>
+        <w:gridCol w:w="2876"/>
+        <w:gridCol w:w="5849"/>
+      </w:tblGrid>
+      <w:tr>
+        <w:tc>
+          <w:tcPr>
+            <w:tcW w:w="2876" w:type="dxa"/>
+            <w:shd w:val="clear" w:color="auto" w:fill="60B4FF" w:themeFill="background2" w:themeFillShade="BF"/>
+          </w:tcPr>
+          <w:p>
+            <w:pPr>
+              <w:rPr>
+                <w:b/>
+                <w:bCs/>
+              </w:rPr>
+            </w:pPr>
+            <w:r>
+              <w:rPr>
+                <w:b/>
+                <w:bCs/>
+              </w:rPr>
+              <w:lastRenderedPageBreak/>
+              <w:t>E</w:t>
+            </w:r>
+            <w:r>
+              <w:rPr>
+                <w:b/>
+                <w:bCs/>
+              </w:rPr>
+              <w:t>xception</w:t>
+            </w:r>
+            <w:r>
+              <w:rPr>
+                <w:b/>
+                <w:bCs/>
+              </w:rPr>
+              <w:t xml:space="preserve"> Type</w:t>
+            </w:r>
+          </w:p>
+        </w:tc>
+        <w:tc>
+          <w:tcPr>
+            <w:tcW w:w="5849" w:type="dxa"/>
+            <w:shd w:val="clear" w:color="auto" w:fill="60B4FF" w:themeFill="background2" w:themeFillShade="BF"/>
+          </w:tcPr>
+          <w:p>
+            <w:pPr>
+              <w:rPr>
+                <w:b/>
+                <w:bCs/>
+              </w:rPr>
+            </w:pPr>
+            <w:r>
+              <w:rPr>
+                <w:b/>
+                <w:bCs/>
+              </w:rPr>
+              <w:t>Description</w:t>
+            </w:r>
+          </w:p>
+        </w:tc>
+      </w:tr>
+      <w:tr>
+        <w:tc>
+          <w:tcPr>
+            <w:tcW w:w="2876" w:type="dxa"/>
+          </w:tcPr>
+          <w:p>
+            <w:r>
+              <w:t>Login exception</w:t>
+            </w:r>
+          </w:p>
+        </w:tc>
+        <w:tc>
+          <w:tcPr>
+            <w:tcW w:w="5849" w:type="dxa"/>
+          </w:tcPr>
+          <w:p>
+            <w:r>
+              <w:t>User credentials are invalid</w:t>
+            </w:r>
+          </w:p>
+        </w:tc>
+      </w:tr>
+      <w:tr>
+        <w:tc>
+          <w:tcPr>
+            <w:tcW w:w="2876" w:type="dxa"/>
+          </w:tcPr>
+          <w:p>
+            <w:r>
+              <w:t>Server Connection exception</w:t>
+            </w:r>
+          </w:p>
+        </w:tc>
+        <w:tc>
+          <w:tcPr>
+            <w:tcW w:w="5849" w:type="dxa"/>
+          </w:tcPr>
+          <w:p>
+            <w:r>
+              <w:t>The connection between the client and the server is not valid</w:t>
+            </w:r>
+          </w:p>
+        </w:tc>
+      </w:tr>
+      <w:tr>
+        <w:tc>
+          <w:tcPr>
+            <w:tcW w:w="2876" w:type="dxa"/>
+          </w:tcPr>
+          <w:p>
+            <w:r>
+              <w:t>Data Format Exception</w:t>
+            </w:r>
+          </w:p>
+        </w:tc>
+        <w:tc>
+          <w:tcPr>
+            <w:tcW w:w="5849" w:type="dxa"/>
+          </w:tcPr>
+          <w:p>
+            <w:r>
+              <w:t>The data being returned from the client or from the server does not have the correct format and is being rejected.</w:t>
+            </w:r>
+          </w:p>
+        </w:tc>
+      </w:tr>
+    </w:tbl>
+    <w:p>
+      <w:r>
+        <w:t xml:space="preserve">The client will contain subroutines that create events, format data, and unpack data to be displayed in the GUI. The parameters for the format data and create event subroutines will depend on the type of subroutine being performed. The unpack data subroutine will be called in response to an event that requires data returned from the server. </w:t>
+      </w:r>
+    </w:p>
+    <w:p>
+      <w:pPr>
+        <w:pStyle w:val="Heading3"/>
+      </w:pPr>
       <w:r>
         <w:t>6.3.2 – Server Component</w:t>
       </w:r>
@@ -3237,36 +3956,11 @@
         <w:tab/>
         <w:t>- Terminal Interface only. Minimal human interaction possible. All interaction will be carried out through software.</w:t>
       </w:r>
-      <w:bookmarkStart w:id="5" w:name="_GoBack"/>
-      <w:bookmarkEnd w:id="5"/>
-    </w:p>
-    <w:p>
-      <w:pPr>
-        <w:pStyle w:val="Heading2"/>
-      </w:pPr>
-      <w:r>
-        <w:t xml:space="preserve">6.10 </w:t>
-      </w:r>
-      <w:r>
-        <w:t>Detailed Subsyst</w:t>
-      </w:r>
-      <w:r>
-        <w:t>e</w:t>
-      </w:r>
-      <w:r>
-        <w:t>m Design</w:t>
-      </w:r>
-    </w:p>
-    <w:p>
-      <w:r>
-        <w:t>6.3.1 – Client Component</w:t>
-      </w:r>
-    </w:p>
-    <w:p/>
+    </w:p>
     <w:p/>
     <w:sectPr>
-      <w:headerReference w:type="default" r:id="rId9"/>
-      <w:footerReference w:type="default" r:id="rId10"/>
+      <w:headerReference w:type="default" r:id="rId15"/>
+      <w:footerReference w:type="default" r:id="rId16"/>
       <w:pgSz w:w="12240" w:h="15840"/>
       <w:pgMar w:top="1728" w:right="1800" w:bottom="1440" w:left="1800" w:header="720" w:footer="720" w:gutter="0"/>
       <w:pgNumType w:start="0"/>
@@ -3279,7 +3973,7 @@
 </file>
 
 <file path=word/endnotes.xml><?xml version="1.0" encoding="utf-8"?>
-<w:endnotes xmlns:wpc="http://schemas.microsoft.com/office/word/2010/wordprocessingCanvas" xmlns:cx="http://schemas.microsoft.com/office/drawing/2014/chartex" xmlns:cx1="http://schemas.microsoft.com/office/drawing/2015/9/8/chartex" xmlns:cx2="http://schemas.microsoft.com/office/drawing/2015/10/21/chartex" xmlns:cx3="http://schemas.microsoft.com/office/drawing/2016/5/9/chartex" xmlns:cx4="http://schemas.microsoft.com/office/drawing/2016/5/10/chartex" xmlns:cx5="http://schemas.microsoft.com/office/drawing/2016/5/11/chartex" xmlns:cx6="http://schemas.microsoft.com/office/drawing/2016/5/12/chartex" xmlns:cx7="http://schemas.microsoft.com/office/drawing/2016/5/13/chartex" xmlns:cx8="http://schemas.microsoft.com/office/drawing/2016/5/14/chartex" xmlns:mc="http://schemas.openxmlformats.org/markup-compatibility/2006" xmlns:aink="http://schemas.microsoft.com/office/drawing/2016/ink" xmlns:am3d="http://schemas.microsoft.com/office/drawing/2017/model3d" xmlns:o="urn:schemas-microsoft-com:office:office" xmlns:r="http://schemas.openxmlformats.org/officeDocument/2006/relationships" xmlns:m="http://schemas.openxmlformats.org/officeDocument/2006/math" xmlns:v="urn:schemas-microsoft-com:vml" xmlns:wp14="http://schemas.microsoft.com/office/word/2010/wordprocessingDrawing" xmlns:wp="http://schemas.openxmlformats.org/drawingml/2006/wordprocessingDrawing" xmlns:w10="urn:schemas-microsoft-com:office:word" xmlns:w="http://schemas.openxmlformats.org/wordprocessingml/2006/main" xmlns:w14="http://schemas.microsoft.com/office/word/2010/wordml" xmlns:w15="http://schemas.microsoft.com/office/word/2012/wordml" xmlns:w16cid="http://schemas.microsoft.com/office/word/2016/wordml/cid" xmlns:w16se="http://schemas.microsoft.com/office/word/2015/wordml/symex" xmlns:wpg="http://schemas.microsoft.com/office/word/2010/wordprocessingGroup" xmlns:wpi="http://schemas.microsoft.com/office/word/2010/wordprocessingInk" xmlns:wne="http://schemas.microsoft.com/office/word/2006/wordml" xmlns:wps="http://schemas.microsoft.com/office/word/2010/wordprocessingShape" mc:Ignorable="w14 w15 w16se w16cid wp14">
+<w:endnotes xmlns:wpc="http://schemas.microsoft.com/office/word/2010/wordprocessingCanvas" xmlns:cx="http://schemas.microsoft.com/office/drawing/2014/chartex" xmlns:cx1="http://schemas.microsoft.com/office/drawing/2015/9/8/chartex" xmlns:cx2="http://schemas.microsoft.com/office/drawing/2015/10/21/chartex" xmlns:cx3="http://schemas.microsoft.com/office/drawing/2016/5/9/chartex" xmlns:cx4="http://schemas.microsoft.com/office/drawing/2016/5/10/chartex" xmlns:cx5="http://schemas.microsoft.com/office/drawing/2016/5/11/chartex" xmlns:cx6="http://schemas.microsoft.com/office/drawing/2016/5/12/chartex" xmlns:cx7="http://schemas.microsoft.com/office/drawing/2016/5/13/chartex" xmlns:cx8="http://schemas.microsoft.com/office/drawing/2016/5/14/chartex" xmlns:mc="http://schemas.openxmlformats.org/markup-compatibility/2006" xmlns:aink="http://schemas.microsoft.com/office/drawing/2016/ink" xmlns:am3d="http://schemas.microsoft.com/office/drawing/2017/model3d" xmlns:o="urn:schemas-microsoft-com:office:office" xmlns:r="http://schemas.openxmlformats.org/officeDocument/2006/relationships" xmlns:m="http://schemas.openxmlformats.org/officeDocument/2006/math" xmlns:v="urn:schemas-microsoft-com:vml" xmlns:wp14="http://schemas.microsoft.com/office/word/2010/wordprocessingDrawing" xmlns:wp="http://schemas.openxmlformats.org/drawingml/2006/wordprocessingDrawing" xmlns:w10="urn:schemas-microsoft-com:office:word" xmlns:w="http://schemas.openxmlformats.org/wordprocessingml/2006/main" xmlns:w14="http://schemas.microsoft.com/office/word/2010/wordml" xmlns:w15="http://schemas.microsoft.com/office/word/2012/wordml" xmlns:w16cex="http://schemas.microsoft.com/office/word/2018/wordml/cex" xmlns:w16cid="http://schemas.microsoft.com/office/word/2016/wordml/cid" xmlns:w16="http://schemas.microsoft.com/office/word/2018/wordml" xmlns:w16se="http://schemas.microsoft.com/office/word/2015/wordml/symex" xmlns:wpg="http://schemas.microsoft.com/office/word/2010/wordprocessingGroup" xmlns:wpi="http://schemas.microsoft.com/office/word/2010/wordprocessingInk" xmlns:wne="http://schemas.microsoft.com/office/word/2006/wordml" xmlns:wps="http://schemas.microsoft.com/office/word/2010/wordprocessingShape" mc:Ignorable="w14 w15 w16se w16cid w16 w16cex wp14">
   <w:endnote w:type="separator" w:id="-1">
     <w:p>
       <w:pPr>
@@ -3304,7 +3998,7 @@
 </file>
 
 <file path=word/footer1.xml><?xml version="1.0" encoding="utf-8"?>
-<w:ftr xmlns:wpc="http://schemas.microsoft.com/office/word/2010/wordprocessingCanvas" xmlns:cx="http://schemas.microsoft.com/office/drawing/2014/chartex" xmlns:cx1="http://schemas.microsoft.com/office/drawing/2015/9/8/chartex" xmlns:cx2="http://schemas.microsoft.com/office/drawing/2015/10/21/chartex" xmlns:cx3="http://schemas.microsoft.com/office/drawing/2016/5/9/chartex" xmlns:cx4="http://schemas.microsoft.com/office/drawing/2016/5/10/chartex" xmlns:cx5="http://schemas.microsoft.com/office/drawing/2016/5/11/chartex" xmlns:cx6="http://schemas.microsoft.com/office/drawing/2016/5/12/chartex" xmlns:cx7="http://schemas.microsoft.com/office/drawing/2016/5/13/chartex" xmlns:cx8="http://schemas.microsoft.com/office/drawing/2016/5/14/chartex" xmlns:mc="http://schemas.openxmlformats.org/markup-compatibility/2006" xmlns:aink="http://schemas.microsoft.com/office/drawing/2016/ink" xmlns:am3d="http://schemas.microsoft.com/office/drawing/2017/model3d" xmlns:o="urn:schemas-microsoft-com:office:office" xmlns:r="http://schemas.openxmlformats.org/officeDocument/2006/relationships" xmlns:m="http://schemas.openxmlformats.org/officeDocument/2006/math" xmlns:v="urn:schemas-microsoft-com:vml" xmlns:wp14="http://schemas.microsoft.com/office/word/2010/wordprocessingDrawing" xmlns:wp="http://schemas.openxmlformats.org/drawingml/2006/wordprocessingDrawing" xmlns:w10="urn:schemas-microsoft-com:office:word" xmlns:w="http://schemas.openxmlformats.org/wordprocessingml/2006/main" xmlns:w14="http://schemas.microsoft.com/office/word/2010/wordml" xmlns:w15="http://schemas.microsoft.com/office/word/2012/wordml" xmlns:w16cid="http://schemas.microsoft.com/office/word/2016/wordml/cid" xmlns:w16se="http://schemas.microsoft.com/office/word/2015/wordml/symex" xmlns:wpg="http://schemas.microsoft.com/office/word/2010/wordprocessingGroup" xmlns:wpi="http://schemas.microsoft.com/office/word/2010/wordprocessingInk" xmlns:wne="http://schemas.microsoft.com/office/word/2006/wordml" xmlns:wps="http://schemas.microsoft.com/office/word/2010/wordprocessingShape" mc:Ignorable="w14 w15 w16se w16cid wp14">
+<w:ftr xmlns:wpc="http://schemas.microsoft.com/office/word/2010/wordprocessingCanvas" xmlns:cx="http://schemas.microsoft.com/office/drawing/2014/chartex" xmlns:cx1="http://schemas.microsoft.com/office/drawing/2015/9/8/chartex" xmlns:cx2="http://schemas.microsoft.com/office/drawing/2015/10/21/chartex" xmlns:cx3="http://schemas.microsoft.com/office/drawing/2016/5/9/chartex" xmlns:cx4="http://schemas.microsoft.com/office/drawing/2016/5/10/chartex" xmlns:cx5="http://schemas.microsoft.com/office/drawing/2016/5/11/chartex" xmlns:cx6="http://schemas.microsoft.com/office/drawing/2016/5/12/chartex" xmlns:cx7="http://schemas.microsoft.com/office/drawing/2016/5/13/chartex" xmlns:cx8="http://schemas.microsoft.com/office/drawing/2016/5/14/chartex" xmlns:mc="http://schemas.openxmlformats.org/markup-compatibility/2006" xmlns:aink="http://schemas.microsoft.com/office/drawing/2016/ink" xmlns:am3d="http://schemas.microsoft.com/office/drawing/2017/model3d" xmlns:o="urn:schemas-microsoft-com:office:office" xmlns:r="http://schemas.openxmlformats.org/officeDocument/2006/relationships" xmlns:m="http://schemas.openxmlformats.org/officeDocument/2006/math" xmlns:v="urn:schemas-microsoft-com:vml" xmlns:wp14="http://schemas.microsoft.com/office/word/2010/wordprocessingDrawing" xmlns:wp="http://schemas.openxmlformats.org/drawingml/2006/wordprocessingDrawing" xmlns:w10="urn:schemas-microsoft-com:office:word" xmlns:w="http://schemas.openxmlformats.org/wordprocessingml/2006/main" xmlns:w14="http://schemas.microsoft.com/office/word/2010/wordml" xmlns:w15="http://schemas.microsoft.com/office/word/2012/wordml" xmlns:w16cex="http://schemas.microsoft.com/office/word/2018/wordml/cex" xmlns:w16cid="http://schemas.microsoft.com/office/word/2016/wordml/cid" xmlns:w16="http://schemas.microsoft.com/office/word/2018/wordml" xmlns:w16se="http://schemas.microsoft.com/office/word/2015/wordml/symex" xmlns:wpg="http://schemas.microsoft.com/office/word/2010/wordprocessingGroup" xmlns:wpi="http://schemas.microsoft.com/office/word/2010/wordprocessingInk" xmlns:wne="http://schemas.microsoft.com/office/word/2006/wordml" xmlns:wps="http://schemas.microsoft.com/office/word/2010/wordprocessingShape" mc:Ignorable="w14 w15 w16se w16cid w16 w16cex wp14">
   <w:p>
     <w:pPr>
       <w:pStyle w:val="Footer"/>
@@ -3335,7 +4029,7 @@
 </file>
 
 <file path=word/footnotes.xml><?xml version="1.0" encoding="utf-8"?>
-<w:footnotes xmlns:wpc="http://schemas.microsoft.com/office/word/2010/wordprocessingCanvas" xmlns:cx="http://schemas.microsoft.com/office/drawing/2014/chartex" xmlns:cx1="http://schemas.microsoft.com/office/drawing/2015/9/8/chartex" xmlns:cx2="http://schemas.microsoft.com/office/drawing/2015/10/21/chartex" xmlns:cx3="http://schemas.microsoft.com/office/drawing/2016/5/9/chartex" xmlns:cx4="http://schemas.microsoft.com/office/drawing/2016/5/10/chartex" xmlns:cx5="http://schemas.microsoft.com/office/drawing/2016/5/11/chartex" xmlns:cx6="http://schemas.microsoft.com/office/drawing/2016/5/12/chartex" xmlns:cx7="http://schemas.microsoft.com/office/drawing/2016/5/13/chartex" xmlns:cx8="http://schemas.microsoft.com/office/drawing/2016/5/14/chartex" xmlns:mc="http://schemas.openxmlformats.org/markup-compatibility/2006" xmlns:aink="http://schemas.microsoft.com/office/drawing/2016/ink" xmlns:am3d="http://schemas.microsoft.com/office/drawing/2017/model3d" xmlns:o="urn:schemas-microsoft-com:office:office" xmlns:r="http://schemas.openxmlformats.org/officeDocument/2006/relationships" xmlns:m="http://schemas.openxmlformats.org/officeDocument/2006/math" xmlns:v="urn:schemas-microsoft-com:vml" xmlns:wp14="http://schemas.microsoft.com/office/word/2010/wordprocessingDrawing" xmlns:wp="http://schemas.openxmlformats.org/drawingml/2006/wordprocessingDrawing" xmlns:w10="urn:schemas-microsoft-com:office:word" xmlns:w="http://schemas.openxmlformats.org/wordprocessingml/2006/main" xmlns:w14="http://schemas.microsoft.com/office/word/2010/wordml" xmlns:w15="http://schemas.microsoft.com/office/word/2012/wordml" xmlns:w16cid="http://schemas.microsoft.com/office/word/2016/wordml/cid" xmlns:w16se="http://schemas.microsoft.com/office/word/2015/wordml/symex" xmlns:wpg="http://schemas.microsoft.com/office/word/2010/wordprocessingGroup" xmlns:wpi="http://schemas.microsoft.com/office/word/2010/wordprocessingInk" xmlns:wne="http://schemas.microsoft.com/office/word/2006/wordml" xmlns:wps="http://schemas.microsoft.com/office/word/2010/wordprocessingShape" mc:Ignorable="w14 w15 w16se w16cid wp14">
+<w:footnotes xmlns:wpc="http://schemas.microsoft.com/office/word/2010/wordprocessingCanvas" xmlns:cx="http://schemas.microsoft.com/office/drawing/2014/chartex" xmlns:cx1="http://schemas.microsoft.com/office/drawing/2015/9/8/chartex" xmlns:cx2="http://schemas.microsoft.com/office/drawing/2015/10/21/chartex" xmlns:cx3="http://schemas.microsoft.com/office/drawing/2016/5/9/chartex" xmlns:cx4="http://schemas.microsoft.com/office/drawing/2016/5/10/chartex" xmlns:cx5="http://schemas.microsoft.com/office/drawing/2016/5/11/chartex" xmlns:cx6="http://schemas.microsoft.com/office/drawing/2016/5/12/chartex" xmlns:cx7="http://schemas.microsoft.com/office/drawing/2016/5/13/chartex" xmlns:cx8="http://schemas.microsoft.com/office/drawing/2016/5/14/chartex" xmlns:mc="http://schemas.openxmlformats.org/markup-compatibility/2006" xmlns:aink="http://schemas.microsoft.com/office/drawing/2016/ink" xmlns:am3d="http://schemas.microsoft.com/office/drawing/2017/model3d" xmlns:o="urn:schemas-microsoft-com:office:office" xmlns:r="http://schemas.openxmlformats.org/officeDocument/2006/relationships" xmlns:m="http://schemas.openxmlformats.org/officeDocument/2006/math" xmlns:v="urn:schemas-microsoft-com:vml" xmlns:wp14="http://schemas.microsoft.com/office/word/2010/wordprocessingDrawing" xmlns:wp="http://schemas.openxmlformats.org/drawingml/2006/wordprocessingDrawing" xmlns:w10="urn:schemas-microsoft-com:office:word" xmlns:w="http://schemas.openxmlformats.org/wordprocessingml/2006/main" xmlns:w14="http://schemas.microsoft.com/office/word/2010/wordml" xmlns:w15="http://schemas.microsoft.com/office/word/2012/wordml" xmlns:w16cex="http://schemas.microsoft.com/office/word/2018/wordml/cex" xmlns:w16cid="http://schemas.microsoft.com/office/word/2016/wordml/cid" xmlns:w16="http://schemas.microsoft.com/office/word/2018/wordml" xmlns:w16se="http://schemas.microsoft.com/office/word/2015/wordml/symex" xmlns:wpg="http://schemas.microsoft.com/office/word/2010/wordprocessingGroup" xmlns:wpi="http://schemas.microsoft.com/office/word/2010/wordprocessingInk" xmlns:wne="http://schemas.microsoft.com/office/word/2006/wordml" xmlns:wps="http://schemas.microsoft.com/office/word/2010/wordprocessingShape" mc:Ignorable="w14 w15 w16se w16cid w16 w16cex wp14">
   <w:footnote w:type="separator" w:id="-1">
     <w:p>
       <w:pPr>
@@ -3360,7 +4054,7 @@
 </file>
 
 <file path=word/header1.xml><?xml version="1.0" encoding="utf-8"?>
-<w:hdr xmlns:wpc="http://schemas.microsoft.com/office/word/2010/wordprocessingCanvas" xmlns:cx="http://schemas.microsoft.com/office/drawing/2014/chartex" xmlns:cx1="http://schemas.microsoft.com/office/drawing/2015/9/8/chartex" xmlns:cx2="http://schemas.microsoft.com/office/drawing/2015/10/21/chartex" xmlns:cx3="http://schemas.microsoft.com/office/drawing/2016/5/9/chartex" xmlns:cx4="http://schemas.microsoft.com/office/drawing/2016/5/10/chartex" xmlns:cx5="http://schemas.microsoft.com/office/drawing/2016/5/11/chartex" xmlns:cx6="http://schemas.microsoft.com/office/drawing/2016/5/12/chartex" xmlns:cx7="http://schemas.microsoft.com/office/drawing/2016/5/13/chartex" xmlns:cx8="http://schemas.microsoft.com/office/drawing/2016/5/14/chartex" xmlns:mc="http://schemas.openxmlformats.org/markup-compatibility/2006" xmlns:aink="http://schemas.microsoft.com/office/drawing/2016/ink" xmlns:am3d="http://schemas.microsoft.com/office/drawing/2017/model3d" xmlns:o="urn:schemas-microsoft-com:office:office" xmlns:r="http://schemas.openxmlformats.org/officeDocument/2006/relationships" xmlns:m="http://schemas.openxmlformats.org/officeDocument/2006/math" xmlns:v="urn:schemas-microsoft-com:vml" xmlns:wp14="http://schemas.microsoft.com/office/word/2010/wordprocessingDrawing" xmlns:wp="http://schemas.openxmlformats.org/drawingml/2006/wordprocessingDrawing" xmlns:w10="urn:schemas-microsoft-com:office:word" xmlns:w="http://schemas.openxmlformats.org/wordprocessingml/2006/main" xmlns:w14="http://schemas.microsoft.com/office/word/2010/wordml" xmlns:w15="http://schemas.microsoft.com/office/word/2012/wordml" xmlns:w16cid="http://schemas.microsoft.com/office/word/2016/wordml/cid" xmlns:w16se="http://schemas.microsoft.com/office/word/2015/wordml/symex" xmlns:wpg="http://schemas.microsoft.com/office/word/2010/wordprocessingGroup" xmlns:wpi="http://schemas.microsoft.com/office/word/2010/wordprocessingInk" xmlns:wne="http://schemas.microsoft.com/office/word/2006/wordml" xmlns:wps="http://schemas.microsoft.com/office/word/2010/wordprocessingShape" mc:Ignorable="w14 w15 w16se w16cid wp14">
+<w:hdr xmlns:wpc="http://schemas.microsoft.com/office/word/2010/wordprocessingCanvas" xmlns:cx="http://schemas.microsoft.com/office/drawing/2014/chartex" xmlns:cx1="http://schemas.microsoft.com/office/drawing/2015/9/8/chartex" xmlns:cx2="http://schemas.microsoft.com/office/drawing/2015/10/21/chartex" xmlns:cx3="http://schemas.microsoft.com/office/drawing/2016/5/9/chartex" xmlns:cx4="http://schemas.microsoft.com/office/drawing/2016/5/10/chartex" xmlns:cx5="http://schemas.microsoft.com/office/drawing/2016/5/11/chartex" xmlns:cx6="http://schemas.microsoft.com/office/drawing/2016/5/12/chartex" xmlns:cx7="http://schemas.microsoft.com/office/drawing/2016/5/13/chartex" xmlns:cx8="http://schemas.microsoft.com/office/drawing/2016/5/14/chartex" xmlns:mc="http://schemas.openxmlformats.org/markup-compatibility/2006" xmlns:aink="http://schemas.microsoft.com/office/drawing/2016/ink" xmlns:am3d="http://schemas.microsoft.com/office/drawing/2017/model3d" xmlns:o="urn:schemas-microsoft-com:office:office" xmlns:r="http://schemas.openxmlformats.org/officeDocument/2006/relationships" xmlns:m="http://schemas.openxmlformats.org/officeDocument/2006/math" xmlns:v="urn:schemas-microsoft-com:vml" xmlns:wp14="http://schemas.microsoft.com/office/word/2010/wordprocessingDrawing" xmlns:wp="http://schemas.openxmlformats.org/drawingml/2006/wordprocessingDrawing" xmlns:w10="urn:schemas-microsoft-com:office:word" xmlns:w="http://schemas.openxmlformats.org/wordprocessingml/2006/main" xmlns:w14="http://schemas.microsoft.com/office/word/2010/wordml" xmlns:w15="http://schemas.microsoft.com/office/word/2012/wordml" xmlns:w16cex="http://schemas.microsoft.com/office/word/2018/wordml/cex" xmlns:w16cid="http://schemas.microsoft.com/office/word/2016/wordml/cid" xmlns:w16="http://schemas.microsoft.com/office/word/2018/wordml" xmlns:w16se="http://schemas.microsoft.com/office/word/2015/wordml/symex" xmlns:wpg="http://schemas.microsoft.com/office/word/2010/wordprocessingGroup" xmlns:wpi="http://schemas.microsoft.com/office/word/2010/wordprocessingInk" xmlns:wne="http://schemas.microsoft.com/office/word/2006/wordml" xmlns:wps="http://schemas.microsoft.com/office/word/2010/wordprocessingShape" mc:Ignorable="w14 w15 w16se w16cid w16 w16cex wp14">
   <w:p>
     <w:pPr>
       <w:pStyle w:val="Header"/>
@@ -3750,7 +4444,7 @@
 </file>
 
 <file path=word/numbering.xml><?xml version="1.0" encoding="utf-8"?>
-<w:numbering xmlns:wpc="http://schemas.microsoft.com/office/word/2010/wordprocessingCanvas" xmlns:cx="http://schemas.microsoft.com/office/drawing/2014/chartex" xmlns:cx1="http://schemas.microsoft.com/office/drawing/2015/9/8/chartex" xmlns:cx2="http://schemas.microsoft.com/office/drawing/2015/10/21/chartex" xmlns:cx3="http://schemas.microsoft.com/office/drawing/2016/5/9/chartex" xmlns:cx4="http://schemas.microsoft.com/office/drawing/2016/5/10/chartex" xmlns:cx5="http://schemas.microsoft.com/office/drawing/2016/5/11/chartex" xmlns:cx6="http://schemas.microsoft.com/office/drawing/2016/5/12/chartex" xmlns:cx7="http://schemas.microsoft.com/office/drawing/2016/5/13/chartex" xmlns:cx8="http://schemas.microsoft.com/office/drawing/2016/5/14/chartex" xmlns:mc="http://schemas.openxmlformats.org/markup-compatibility/2006" xmlns:aink="http://schemas.microsoft.com/office/drawing/2016/ink" xmlns:am3d="http://schemas.microsoft.com/office/drawing/2017/model3d" xmlns:o="urn:schemas-microsoft-com:office:office" xmlns:r="http://schemas.openxmlformats.org/officeDocument/2006/relationships" xmlns:m="http://schemas.openxmlformats.org/officeDocument/2006/math" xmlns:v="urn:schemas-microsoft-com:vml" xmlns:wp14="http://schemas.microsoft.com/office/word/2010/wordprocessingDrawing" xmlns:wp="http://schemas.openxmlformats.org/drawingml/2006/wordprocessingDrawing" xmlns:w10="urn:schemas-microsoft-com:office:word" xmlns:w="http://schemas.openxmlformats.org/wordprocessingml/2006/main" xmlns:w14="http://schemas.microsoft.com/office/word/2010/wordml" xmlns:w15="http://schemas.microsoft.com/office/word/2012/wordml" xmlns:w16cid="http://schemas.microsoft.com/office/word/2016/wordml/cid" xmlns:w16se="http://schemas.microsoft.com/office/word/2015/wordml/symex" xmlns:wpg="http://schemas.microsoft.com/office/word/2010/wordprocessingGroup" xmlns:wpi="http://schemas.microsoft.com/office/word/2010/wordprocessingInk" xmlns:wne="http://schemas.microsoft.com/office/word/2006/wordml" xmlns:wps="http://schemas.microsoft.com/office/word/2010/wordprocessingShape" mc:Ignorable="w14 w15 w16se w16cid wp14">
+<w:numbering xmlns:wpc="http://schemas.microsoft.com/office/word/2010/wordprocessingCanvas" xmlns:cx="http://schemas.microsoft.com/office/drawing/2014/chartex" xmlns:cx1="http://schemas.microsoft.com/office/drawing/2015/9/8/chartex" xmlns:cx2="http://schemas.microsoft.com/office/drawing/2015/10/21/chartex" xmlns:cx3="http://schemas.microsoft.com/office/drawing/2016/5/9/chartex" xmlns:cx4="http://schemas.microsoft.com/office/drawing/2016/5/10/chartex" xmlns:cx5="http://schemas.microsoft.com/office/drawing/2016/5/11/chartex" xmlns:cx6="http://schemas.microsoft.com/office/drawing/2016/5/12/chartex" xmlns:cx7="http://schemas.microsoft.com/office/drawing/2016/5/13/chartex" xmlns:cx8="http://schemas.microsoft.com/office/drawing/2016/5/14/chartex" xmlns:mc="http://schemas.openxmlformats.org/markup-compatibility/2006" xmlns:aink="http://schemas.microsoft.com/office/drawing/2016/ink" xmlns:am3d="http://schemas.microsoft.com/office/drawing/2017/model3d" xmlns:o="urn:schemas-microsoft-com:office:office" xmlns:r="http://schemas.openxmlformats.org/officeDocument/2006/relationships" xmlns:m="http://schemas.openxmlformats.org/officeDocument/2006/math" xmlns:v="urn:schemas-microsoft-com:vml" xmlns:wp14="http://schemas.microsoft.com/office/word/2010/wordprocessingDrawing" xmlns:wp="http://schemas.openxmlformats.org/drawingml/2006/wordprocessingDrawing" xmlns:w10="urn:schemas-microsoft-com:office:word" xmlns:w="http://schemas.openxmlformats.org/wordprocessingml/2006/main" xmlns:w14="http://schemas.microsoft.com/office/word/2010/wordml" xmlns:w15="http://schemas.microsoft.com/office/word/2012/wordml" xmlns:w16cex="http://schemas.microsoft.com/office/word/2018/wordml/cex" xmlns:w16cid="http://schemas.microsoft.com/office/word/2016/wordml/cid" xmlns:w16="http://schemas.microsoft.com/office/word/2018/wordml" xmlns:w16se="http://schemas.microsoft.com/office/word/2015/wordml/symex" xmlns:wpg="http://schemas.microsoft.com/office/word/2010/wordprocessingGroup" xmlns:wpi="http://schemas.microsoft.com/office/word/2010/wordprocessingInk" xmlns:wne="http://schemas.microsoft.com/office/word/2006/wordml" xmlns:wps="http://schemas.microsoft.com/office/word/2010/wordprocessingShape" mc:Ignorable="w14 w15 w16se w16cid w16 w16cex wp14">
   <w:abstractNum w:abstractNumId="0" w15:restartNumberingAfterBreak="0">
     <w:nsid w:val="FFFFFF7C"/>
     <w:multiLevelType w:val="singleLevel"/>
@@ -7628,7 +8322,7 @@
 </file>
 
 <file path=word/styles.xml><?xml version="1.0" encoding="utf-8"?>
-<w:styles xmlns:mc="http://schemas.openxmlformats.org/markup-compatibility/2006" xmlns:r="http://schemas.openxmlformats.org/officeDocument/2006/relationships" xmlns:w="http://schemas.openxmlformats.org/wordprocessingml/2006/main" xmlns:w14="http://schemas.microsoft.com/office/word/2010/wordml" xmlns:w15="http://schemas.microsoft.com/office/word/2012/wordml" xmlns:w16cid="http://schemas.microsoft.com/office/word/2016/wordml/cid" xmlns:w16se="http://schemas.microsoft.com/office/word/2015/wordml/symex" mc:Ignorable="w14 w15 w16se w16cid">
+<w:styles xmlns:mc="http://schemas.openxmlformats.org/markup-compatibility/2006" xmlns:r="http://schemas.openxmlformats.org/officeDocument/2006/relationships" xmlns:w="http://schemas.openxmlformats.org/wordprocessingml/2006/main" xmlns:w14="http://schemas.microsoft.com/office/word/2010/wordml" xmlns:w15="http://schemas.microsoft.com/office/word/2012/wordml" xmlns:w16cex="http://schemas.microsoft.com/office/word/2018/wordml/cex" xmlns:w16cid="http://schemas.microsoft.com/office/word/2016/wordml/cid" xmlns:w16="http://schemas.microsoft.com/office/word/2018/wordml" xmlns:w16se="http://schemas.microsoft.com/office/word/2015/wordml/symex" mc:Ignorable="w14 w15 w16se w16cid w16 w16cex">
   <w:docDefaults>
     <w:rPrDefault>
       <w:rPr>
@@ -7645,7 +8339,7 @@
       </w:pPr>
     </w:pPrDefault>
   </w:docDefaults>
-  <w:latentStyles w:defLockedState="0" w:defUIPriority="99" w:defSemiHidden="0" w:defUnhideWhenUsed="0" w:defQFormat="0" w:count="377">
+  <w:latentStyles w:defLockedState="0" w:defUIPriority="99" w:defSemiHidden="0" w:defUnhideWhenUsed="0" w:defQFormat="0" w:count="376">
     <w:lsdException w:name="Normal" w:uiPriority="0" w:qFormat="1"/>
     <w:lsdException w:name="heading 1" w:uiPriority="9" w:qFormat="1"/>
     <w:lsdException w:name="heading 2" w:semiHidden="1" w:uiPriority="9" w:unhideWhenUsed="1" w:qFormat="1"/>
@@ -8022,7 +8716,6 @@
     <w:lsdException w:name="Hashtag" w:semiHidden="1" w:unhideWhenUsed="1"/>
     <w:lsdException w:name="Unresolved Mention" w:semiHidden="1" w:unhideWhenUsed="1"/>
     <w:lsdException w:name="Smart Link" w:semiHidden="1" w:unhideWhenUsed="1"/>
-    <w:lsdException w:name="Smart Link Error" w:semiHidden="1" w:unhideWhenUsed="1"/>
   </w:latentStyles>
   <w:style w:type="paragraph" w:default="1" w:styleId="Normal">
     <w:name w:val="Normal"/>
@@ -10079,7 +10772,7 @@
 </file>
 
 <file path=customXml/itemProps1.xml><?xml version="1.0" encoding="utf-8"?>
-<ds:datastoreItem xmlns:ds="http://schemas.openxmlformats.org/officeDocument/2006/customXml" ds:itemID="{5AF76ADD-13BA-411C-98E1-F21665FB2114}">
+<ds:datastoreItem xmlns:ds="http://schemas.openxmlformats.org/officeDocument/2006/customXml" ds:itemID="{1B13CC0D-E367-46BB-94FA-293D5C831212}">
   <ds:schemaRefs>
     <ds:schemaRef ds:uri="http://schemas.openxmlformats.org/officeDocument/2006/bibliography"/>
   </ds:schemaRefs>

</xml_diff>